<commit_message>
Removed the handler function and used the built in "INSIDE" option for FeatureToPoint instead
</commit_message>
<xml_diff>
--- a/doc/documentation.docx
+++ b/doc/documentation.docx
@@ -75,10 +75,7 @@
         </w:numPr>
       </w:pPr>
       <w:r>
-        <w:t xml:space="preserve">NFS roads </w:t>
-      </w:r>
-      <w:r>
-        <w:t>feature class</w:t>
+        <w:t>NFS roads feature class</w:t>
       </w:r>
     </w:p>
     <w:p>
@@ -90,10 +87,7 @@
         </w:numPr>
       </w:pPr>
       <w:r>
-        <w:t xml:space="preserve">Sawmill </w:t>
-      </w:r>
-      <w:r>
-        <w:t>feature class</w:t>
+        <w:t>Sawmill feature class</w:t>
       </w:r>
     </w:p>
     <w:p>
@@ -105,10 +99,7 @@
         </w:numPr>
       </w:pPr>
       <w:r>
-        <w:t xml:space="preserve">Harvest site </w:t>
-      </w:r>
-      <w:r>
-        <w:t>feature class</w:t>
+        <w:t>Harvest site feature class</w:t>
       </w:r>
     </w:p>
     <w:p>
@@ -193,13 +184,8 @@
         </w:numPr>
       </w:pPr>
       <w:r>
-        <w:t xml:space="preserve">Either shapefiles or feature classes in a File GDB can be </w:t>
-      </w:r>
-      <w:proofErr w:type="gramStart"/>
-      <w:r>
-        <w:t>inputted</w:t>
-      </w:r>
-      <w:proofErr w:type="gramEnd"/>
+        <w:t>Either shapefiles or feature classes in a File GDB can be inputted</w:t>
+      </w:r>
     </w:p>
     <w:p>
       <w:pPr>
@@ -225,15 +211,7 @@
         <w:t>OSM roads</w:t>
       </w:r>
       <w:r>
-        <w:t xml:space="preserve"> data is not clipped as the boundaries for roads data </w:t>
-      </w:r>
-      <w:proofErr w:type="gramStart"/>
-      <w:r>
-        <w:t>is</w:t>
-      </w:r>
-      <w:proofErr w:type="gramEnd"/>
-      <w:r>
-        <w:t xml:space="preserve"> described in roads_data_prep.py</w:t>
+        <w:t xml:space="preserve"> data is not clipped as the boundaries for roads data is described in roads_data_prep.py</w:t>
       </w:r>
     </w:p>
     <w:p>
@@ -304,15 +282,7 @@
         </w:numPr>
       </w:pPr>
       <w:r>
-        <w:t>Can decrease percentage/</w:t>
-      </w:r>
-      <w:proofErr w:type="gramStart"/>
-      <w:r>
-        <w:t>increase</w:t>
-      </w:r>
-      <w:proofErr w:type="gramEnd"/>
-      <w:r>
-        <w:t xml:space="preserve"> number of points for more precise threshold</w:t>
+        <w:t>Can decrease percentage/increase number of points for more precise threshold</w:t>
       </w:r>
     </w:p>
     <w:p>
@@ -340,23 +310,7 @@
       </w:pPr>
       <w:r>
         <w:lastRenderedPageBreak/>
-        <w:t xml:space="preserve">Used 0 or 1 in </w:t>
-      </w:r>
-      <w:proofErr w:type="gramStart"/>
-      <w:r>
-        <w:t>a</w:t>
-      </w:r>
-      <w:proofErr w:type="gramEnd"/>
-      <w:r>
-        <w:t xml:space="preserve"> IS_NEAR field to indicate if a </w:t>
-      </w:r>
-      <w:proofErr w:type="gramStart"/>
-      <w:r>
-        <w:t>points</w:t>
-      </w:r>
-      <w:proofErr w:type="gramEnd"/>
-      <w:r>
-        <w:t xml:space="preserve"> is close to a road</w:t>
+        <w:t>Used 0 or 1 in a IS_NEAR field to indicate if a points is close to a road</w:t>
       </w:r>
     </w:p>
     <w:p>
@@ -457,13 +411,8 @@
         <w:t>The two road feature classes</w:t>
       </w:r>
       <w:r>
-        <w:t xml:space="preserve"> are </w:t>
-      </w:r>
-      <w:proofErr w:type="gramStart"/>
-      <w:r>
-        <w:t>merged together</w:t>
-      </w:r>
-      <w:proofErr w:type="gramEnd"/>
+        <w:t xml:space="preserve"> are merged together</w:t>
+      </w:r>
     </w:p>
     <w:p>
       <w:pPr>
@@ -474,13 +423,8 @@
         </w:numPr>
       </w:pPr>
       <w:r>
-        <w:t xml:space="preserve">If the final roads feature class needs to be overridden and a network dataset has already been created, the network dataset is deleted before the </w:t>
-      </w:r>
-      <w:proofErr w:type="gramStart"/>
-      <w:r>
-        <w:t>merge</w:t>
-      </w:r>
-      <w:proofErr w:type="gramEnd"/>
+        <w:t>If the final roads feature class needs to be overridden and a network dataset has already been created, the network dataset is deleted before the merge</w:t>
+      </w:r>
     </w:p>
     <w:p>
       <w:pPr>
@@ -573,13 +517,7 @@
       </w:pPr>
       <w:r>
         <w:lastRenderedPageBreak/>
-        <w:t>This fell through as merging the two road datasets proved to be simpler</w:t>
-      </w:r>
-      <w:r>
-        <w:t xml:space="preserve"> and it was falsely assumed that every harvest site would be connected to a NFS road</w:t>
-      </w:r>
-      <w:r>
-        <w:t>.</w:t>
+        <w:t>This fell through as merging the two road datasets proved to be simpler and it was falsely assumed that every harvest site would be connected to a NFS road.</w:t>
       </w:r>
     </w:p>
     <w:p>
@@ -591,15 +529,7 @@
         </w:numPr>
       </w:pPr>
       <w:r>
-        <w:t xml:space="preserve">Sawmills used to be snapped </w:t>
-      </w:r>
-      <w:proofErr w:type="gramStart"/>
-      <w:r>
-        <w:t>to roads</w:t>
-      </w:r>
-      <w:proofErr w:type="gramEnd"/>
-      <w:r>
-        <w:t>.</w:t>
+        <w:t>Sawmills used to be snapped to roads.</w:t>
       </w:r>
     </w:p>
     <w:p>
@@ -611,15 +541,7 @@
         </w:numPr>
       </w:pPr>
       <w:r>
-        <w:t xml:space="preserve">This was dropped as it was unnecessary, network </w:t>
-      </w:r>
-      <w:proofErr w:type="gramStart"/>
-      <w:r>
-        <w:t>analyst does</w:t>
-      </w:r>
-      <w:proofErr w:type="gramEnd"/>
-      <w:r>
-        <w:t xml:space="preserve"> this already</w:t>
+        <w:t>This was dropped as it was unnecessary, network analyst does this already</w:t>
       </w:r>
     </w:p>
     <w:p>
@@ -643,15 +565,7 @@
         </w:numPr>
       </w:pPr>
       <w:r>
-        <w:t xml:space="preserve">This was unnecessary, Generate Points Along Lines does this automatically </w:t>
-      </w:r>
-      <w:proofErr w:type="gramStart"/>
-      <w:r>
-        <w:t>as long as</w:t>
-      </w:r>
-      <w:proofErr w:type="gramEnd"/>
-      <w:r>
-        <w:t xml:space="preserve"> the NFS roads dataset comes with an ID</w:t>
+        <w:t>This was unnecessary, Generate Points Along Lines does this automatically as long as the NFS roads dataset comes with an ID</w:t>
       </w:r>
     </w:p>
     <w:p>
@@ -703,6 +617,30 @@
       </w:r>
     </w:p>
     <w:p>
+      <w:pPr>
+        <w:pStyle w:val="ListParagraph"/>
+        <w:numPr>
+          <w:ilvl w:val="0"/>
+          <w:numId w:val="3"/>
+        </w:numPr>
+      </w:pPr>
+      <w:r>
+        <w:t>The original roads data used came from USGS.</w:t>
+      </w:r>
+    </w:p>
+    <w:p>
+      <w:pPr>
+        <w:pStyle w:val="ListParagraph"/>
+        <w:numPr>
+          <w:ilvl w:val="1"/>
+          <w:numId w:val="3"/>
+        </w:numPr>
+      </w:pPr>
+      <w:r>
+        <w:t xml:space="preserve"> There were issues with this dataset as the roads did not have proper intersections which meant Network Analyst tools could not make the proper turns for the route.</w:t>
+      </w:r>
+    </w:p>
+    <w:p>
       <w:r>
         <w:br w:type="page"/>
       </w:r>
@@ -719,19 +657,11 @@
       </w:r>
       <w:proofErr w:type="spellStart"/>
       <w:r>
-        <w:t>export_to_</w:t>
-      </w:r>
-      <w:proofErr w:type="gramStart"/>
-      <w:r>
-        <w:t>arcgis</w:t>
+        <w:t>export_to_arcgis</w:t>
       </w:r>
       <w:proofErr w:type="spellEnd"/>
       <w:r>
-        <w:t>(</w:t>
-      </w:r>
-      <w:proofErr w:type="gramEnd"/>
-      <w:r>
-        <w:t>edges, file, layer)</w:t>
+        <w:t>(edges, file, layer)</w:t>
       </w:r>
     </w:p>
     <w:p>
@@ -790,13 +720,8 @@
           <w:numId w:val="8"/>
         </w:numPr>
       </w:pPr>
-      <w:proofErr w:type="gramStart"/>
-      <w:r>
-        <w:t>Converts</w:t>
-      </w:r>
-      <w:proofErr w:type="gramEnd"/>
-      <w:r>
-        <w:t xml:space="preserve"> edges of a graph to a GPKG file</w:t>
+      <w:r>
+        <w:t>Converts edges of a graph to a GPKG file</w:t>
       </w:r>
     </w:p>
     <w:p>
@@ -1032,24 +957,45 @@
       <w:r>
         <w:t xml:space="preserve">Lines 14-48: </w:t>
       </w:r>
-      <w:r>
-        <w:t>strip_z_and_</w:t>
-      </w:r>
-      <w:proofErr w:type="gramStart"/>
-      <w:r>
-        <w:t>project(</w:t>
-      </w:r>
-      <w:proofErr w:type="gramEnd"/>
-      <w:r>
-        <w:t xml:space="preserve">stream_input, streams_dir_input, </w:t>
-      </w:r>
       <w:proofErr w:type="spellStart"/>
       <w:r>
+        <w:t>strip_z_and_project</w:t>
+      </w:r>
+      <w:proofErr w:type="spellEnd"/>
+      <w:r>
+        <w:t>(</w:t>
+      </w:r>
+      <w:proofErr w:type="spellStart"/>
+      <w:r>
+        <w:t>stream_input</w:t>
+      </w:r>
+      <w:proofErr w:type="spellEnd"/>
+      <w:r>
+        <w:t xml:space="preserve">, </w:t>
+      </w:r>
+      <w:proofErr w:type="spellStart"/>
+      <w:r>
+        <w:t>streams_dir_input</w:t>
+      </w:r>
+      <w:proofErr w:type="spellEnd"/>
+      <w:r>
+        <w:t xml:space="preserve">, </w:t>
+      </w:r>
+      <w:proofErr w:type="spellStart"/>
+      <w:r>
         <w:t>stream_dataset_output</w:t>
       </w:r>
       <w:proofErr w:type="spellEnd"/>
       <w:r>
-        <w:t>, spatial_ref)</w:t>
+        <w:t xml:space="preserve">, </w:t>
+      </w:r>
+      <w:proofErr w:type="spellStart"/>
+      <w:r>
+        <w:t>spatial_ref</w:t>
+      </w:r>
+      <w:proofErr w:type="spellEnd"/>
+      <w:r>
+        <w:t>)</w:t>
       </w:r>
     </w:p>
     <w:p>
@@ -1121,15 +1067,7 @@
         </w:numPr>
       </w:pPr>
       <w:r>
-        <w:t xml:space="preserve">Because streams data came with </w:t>
-      </w:r>
-      <w:proofErr w:type="gramStart"/>
-      <w:r>
-        <w:t>a z</w:t>
-      </w:r>
-      <w:proofErr w:type="gramEnd"/>
-      <w:r>
-        <w:t xml:space="preserve"> value, projecting to EPSG: 2899 was not possible. To remedy this, this function creates a new feature class with the same features. However, the features in the new feature class use the same x and y coordinates but leave out the z value. This new feature class is then projected to EPSG:2899</w:t>
+        <w:t>Because streams data came with a z value, projecting to EPSG: 2899 was not possible. To remedy this, this function creates a new feature class with the same features. However, the features in the new feature class use the same x and y coordinates but leave out the z value. This new feature class is then projected to EPSG:2899</w:t>
       </w:r>
     </w:p>
     <w:p>
@@ -1156,18 +1094,13 @@
       </w:r>
       <w:proofErr w:type="spellStart"/>
       <w:r>
-        <w:t>stream_</w:t>
-      </w:r>
-      <w:proofErr w:type="gramStart"/>
-      <w:r>
-        <w:t>setup</w:t>
+        <w:t>stream_setup</w:t>
       </w:r>
       <w:proofErr w:type="spellEnd"/>
       <w:r>
         <w:t>(</w:t>
       </w:r>
       <w:proofErr w:type="spellStart"/>
-      <w:proofErr w:type="gramEnd"/>
       <w:r>
         <w:t>ws</w:t>
       </w:r>
@@ -1293,15 +1226,7 @@
         <w:t>is</w:t>
       </w:r>
       <w:r>
-        <w:t xml:space="preserve"> projected using the strip_z_and_</w:t>
-      </w:r>
-      <w:proofErr w:type="gramStart"/>
-      <w:r>
-        <w:t>project(</w:t>
-      </w:r>
-      <w:proofErr w:type="gramEnd"/>
-      <w:r>
-        <w:t>) function</w:t>
+        <w:t xml:space="preserve"> projected using the strip_z_and_project() function</w:t>
       </w:r>
       <w:r>
         <w:t xml:space="preserve"> (line 53-58)</w:t>
@@ -1319,17 +1244,12 @@
         <w:t xml:space="preserve">List of feature classes is obtained using </w:t>
       </w:r>
       <w:proofErr w:type="spellStart"/>
-      <w:proofErr w:type="gramStart"/>
       <w:r>
         <w:t>ListFeatureClasses</w:t>
       </w:r>
       <w:proofErr w:type="spellEnd"/>
       <w:r>
-        <w:t>(</w:t>
-      </w:r>
-      <w:proofErr w:type="gramEnd"/>
-      <w:r>
-        <w:t>) specifying for line feature classes</w:t>
+        <w:t>() specifying for line feature classes</w:t>
       </w:r>
     </w:p>
     <w:p>
@@ -1371,15 +1291,7 @@
         </w:numPr>
       </w:pPr>
       <w:r>
-        <w:t xml:space="preserve">If no boundary is provided, then everything in the stream dataset is merged into one </w:t>
-      </w:r>
-      <w:proofErr w:type="gramStart"/>
-      <w:r>
-        <w:t>streams</w:t>
-      </w:r>
-      <w:proofErr w:type="gramEnd"/>
-      <w:r>
-        <w:t xml:space="preserve"> feature class</w:t>
+        <w:t>If no boundary is provided, then everything in the stream dataset is merged into one streams feature class</w:t>
       </w:r>
     </w:p>
     <w:p>
@@ -1420,18 +1332,13 @@
       </w:r>
       <w:proofErr w:type="spellStart"/>
       <w:r>
-        <w:t>roadless_area_</w:t>
-      </w:r>
-      <w:proofErr w:type="gramStart"/>
-      <w:r>
-        <w:t>setup</w:t>
+        <w:t>roadless_area_setup</w:t>
       </w:r>
       <w:proofErr w:type="spellEnd"/>
       <w:r>
         <w:t>(</w:t>
       </w:r>
       <w:proofErr w:type="spellStart"/>
-      <w:proofErr w:type="gramEnd"/>
       <w:r>
         <w:t>ws</w:t>
       </w:r>
@@ -1525,15 +1432,7 @@
         </w:numPr>
       </w:pPr>
       <w:r>
-        <w:t xml:space="preserve">Projects and clips (if boundary </w:t>
-      </w:r>
-      <w:proofErr w:type="gramStart"/>
-      <w:r>
-        <w:t>is</w:t>
-      </w:r>
-      <w:proofErr w:type="gramEnd"/>
-      <w:r>
-        <w:t xml:space="preserve"> provided) the roadless area polygon feature class</w:t>
+        <w:t>Projects and clips (if boundary is provided) the roadless area polygon feature class</w:t>
       </w:r>
     </w:p>
     <w:p>
@@ -1554,18 +1453,13 @@
       </w:r>
       <w:proofErr w:type="spellStart"/>
       <w:r>
-        <w:t>create_off_limit_</w:t>
-      </w:r>
-      <w:proofErr w:type="gramStart"/>
-      <w:r>
-        <w:t>areas</w:t>
+        <w:t>create_off_limit_areas</w:t>
       </w:r>
       <w:proofErr w:type="spellEnd"/>
       <w:r>
         <w:t>(</w:t>
       </w:r>
       <w:proofErr w:type="spellStart"/>
-      <w:proofErr w:type="gramEnd"/>
       <w:r>
         <w:t>ws</w:t>
       </w:r>
@@ -1651,15 +1545,7 @@
         </w:numPr>
       </w:pPr>
       <w:r>
-        <w:t xml:space="preserve">Creates a </w:t>
-      </w:r>
-      <w:proofErr w:type="gramStart"/>
-      <w:r>
-        <w:t>50 foot</w:t>
-      </w:r>
-      <w:proofErr w:type="gramEnd"/>
-      <w:r>
-        <w:t xml:space="preserve"> buffer around roads</w:t>
+        <w:t>Creates a 50 foot buffer around roads</w:t>
       </w:r>
       <w:r>
         <w:t>, then erases that buffer from the merged off-limit areas feature class</w:t>
@@ -1683,18 +1569,13 @@
       </w:r>
       <w:proofErr w:type="spellStart"/>
       <w:r>
-        <w:t>create_slope_</w:t>
-      </w:r>
-      <w:proofErr w:type="gramStart"/>
-      <w:r>
-        <w:t>raster</w:t>
+        <w:t>create_slope_raster</w:t>
       </w:r>
       <w:proofErr w:type="spellEnd"/>
       <w:r>
         <w:t>(</w:t>
       </w:r>
       <w:proofErr w:type="spellStart"/>
-      <w:proofErr w:type="gramEnd"/>
       <w:r>
         <w:t>ws</w:t>
       </w:r>
@@ -1884,29 +1765,13 @@
         </w:numPr>
       </w:pPr>
       <w:r>
-        <w:t xml:space="preserve">This is done by rasterizing the off-limits feature class, then creating a </w:t>
-      </w:r>
-      <w:proofErr w:type="gramStart"/>
-      <w:r>
-        <w:t>mask</w:t>
-      </w:r>
-      <w:proofErr w:type="gramEnd"/>
-      <w:r>
-        <w:t xml:space="preserve"> the </w:t>
+        <w:t xml:space="preserve">This is done by rasterizing the off-limits feature class, then creating a mask the </w:t>
       </w:r>
       <w:r>
         <w:t>slope</w:t>
       </w:r>
       <w:r>
-        <w:t xml:space="preserve"> raster only exists where both the off-limits raster is </w:t>
-      </w:r>
-      <w:proofErr w:type="gramStart"/>
-      <w:r>
-        <w:t>Null</w:t>
-      </w:r>
-      <w:proofErr w:type="gramEnd"/>
-      <w:r>
-        <w:t xml:space="preserve"> and the </w:t>
+        <w:t xml:space="preserve"> raster only exists where both the off-limits raster is Null and the </w:t>
       </w:r>
       <w:r>
         <w:t>slope</w:t>
@@ -1956,10 +1821,7 @@
         </w:numPr>
       </w:pPr>
       <w:r>
-        <w:t>Stream</w:t>
-      </w:r>
-      <w:r>
-        <w:t xml:space="preserve"> dataset (feature dataset within File GDB)</w:t>
+        <w:t>Stream dataset (feature dataset within File GDB)</w:t>
       </w:r>
     </w:p>
     <w:p>
@@ -2031,63 +1893,23 @@
         </w:numPr>
       </w:pPr>
       <w:r>
-        <w:t xml:space="preserve">First a list of items to be </w:t>
-      </w:r>
-      <w:proofErr w:type="gramStart"/>
-      <w:r>
-        <w:t>merge</w:t>
-      </w:r>
-      <w:proofErr w:type="gramEnd"/>
-      <w:r>
-        <w:t xml:space="preserve"> are created using the </w:t>
+        <w:t xml:space="preserve">First a list of items to be merge are created using the </w:t>
       </w:r>
       <w:proofErr w:type="spellStart"/>
       <w:r>
-        <w:t>stream_</w:t>
-      </w:r>
-      <w:proofErr w:type="gramStart"/>
-      <w:r>
-        <w:t>setup</w:t>
+        <w:t>stream_setup</w:t>
       </w:r>
       <w:proofErr w:type="spellEnd"/>
       <w:r>
-        <w:t>(</w:t>
-      </w:r>
-      <w:proofErr w:type="gramEnd"/>
-      <w:r>
-        <w:t xml:space="preserve">) and </w:t>
+        <w:t xml:space="preserve">() and </w:t>
       </w:r>
       <w:proofErr w:type="spellStart"/>
       <w:r>
-        <w:t>roadless_area_</w:t>
-      </w:r>
-      <w:proofErr w:type="gramStart"/>
-      <w:r>
-        <w:t>setup</w:t>
+        <w:t>roadless_area_setup</w:t>
       </w:r>
       <w:proofErr w:type="spellEnd"/>
       <w:r>
-        <w:t>(</w:t>
-      </w:r>
-      <w:proofErr w:type="gramEnd"/>
-      <w:r>
-        <w:t xml:space="preserve">) functions. This list can be adjusted based on what </w:t>
-      </w:r>
-      <w:proofErr w:type="gramStart"/>
-      <w:r>
-        <w:t>inputs</w:t>
-      </w:r>
-      <w:proofErr w:type="gramEnd"/>
-      <w:r>
-        <w:t xml:space="preserve"> </w:t>
-      </w:r>
-      <w:proofErr w:type="gramStart"/>
-      <w:r>
-        <w:t>actually are</w:t>
-      </w:r>
-      <w:proofErr w:type="gramEnd"/>
-      <w:r>
-        <w:t xml:space="preserve"> needed to be added to the off-limit areas.</w:t>
+        <w:t>() functions. This list can be adjusted based on what inputs actually are needed to be added to the off-limit areas.</w:t>
       </w:r>
     </w:p>
     <w:p>
@@ -2103,27 +1925,11 @@
       </w:r>
       <w:proofErr w:type="spellStart"/>
       <w:r>
-        <w:t>create_</w:t>
-      </w:r>
-      <w:proofErr w:type="gramStart"/>
-      <w:r>
-        <w:t>off</w:t>
-      </w:r>
-      <w:proofErr w:type="gramEnd"/>
-      <w:r>
-        <w:t>_limit_</w:t>
-      </w:r>
-      <w:proofErr w:type="gramStart"/>
-      <w:r>
-        <w:t>areas</w:t>
+        <w:t>create_off_limit_areas</w:t>
       </w:r>
       <w:proofErr w:type="spellEnd"/>
       <w:r>
-        <w:t>(</w:t>
-      </w:r>
-      <w:proofErr w:type="gramEnd"/>
-      <w:r>
-        <w:t>) function</w:t>
+        <w:t>() function</w:t>
       </w:r>
     </w:p>
     <w:p>
@@ -2139,19 +1945,11 @@
       </w:r>
       <w:proofErr w:type="spellStart"/>
       <w:r>
-        <w:t>create_slope_</w:t>
-      </w:r>
-      <w:proofErr w:type="gramStart"/>
-      <w:r>
-        <w:t>raster</w:t>
+        <w:t>create_slope_raster</w:t>
       </w:r>
       <w:proofErr w:type="spellEnd"/>
       <w:r>
-        <w:t>(</w:t>
-      </w:r>
-      <w:proofErr w:type="gramEnd"/>
-      <w:r>
-        <w:t>) function</w:t>
+        <w:t>() function</w:t>
       </w:r>
     </w:p>
     <w:p>
@@ -2163,15 +1961,7 @@
         </w:numPr>
       </w:pPr>
       <w:r>
-        <w:t xml:space="preserve">This script is set </w:t>
-      </w:r>
-      <w:proofErr w:type="gramStart"/>
-      <w:r>
-        <w:t>up like this</w:t>
-      </w:r>
-      <w:proofErr w:type="gramEnd"/>
-      <w:r>
-        <w:t xml:space="preserve"> so individual parts can be run separately and so that the actual input of roadless area polygons and streams data can be customized</w:t>
+        <w:t>This script is set up like this so individual parts can be run separately and so that the actual input of roadless area polygons and streams data can be customized</w:t>
       </w:r>
     </w:p>
     <w:p>
@@ -2208,18 +1998,13 @@
       </w:r>
       <w:proofErr w:type="spellStart"/>
       <w:r>
-        <w:t>calculate_</w:t>
-      </w:r>
-      <w:proofErr w:type="gramStart"/>
-      <w:r>
-        <w:t>distance</w:t>
+        <w:t>calculate_distance</w:t>
       </w:r>
       <w:proofErr w:type="spellEnd"/>
       <w:r>
         <w:t>(</w:t>
       </w:r>
       <w:proofErr w:type="spellStart"/>
-      <w:proofErr w:type="gramEnd"/>
       <w:r>
         <w:t>harvest_site</w:t>
       </w:r>
@@ -2233,7 +2018,21 @@
       </w:r>
       <w:proofErr w:type="spellEnd"/>
       <w:r>
-        <w:t xml:space="preserve">, sawmills, slope, </w:t>
+        <w:t>, sawmills, slope,</w:t>
+      </w:r>
+      <w:r>
+        <w:t xml:space="preserve"> </w:t>
+      </w:r>
+      <w:proofErr w:type="spellStart"/>
+      <w:r>
+        <w:t>off_limit_areas</w:t>
+      </w:r>
+      <w:proofErr w:type="spellEnd"/>
+      <w:r>
+        <w:t>,</w:t>
+      </w:r>
+      <w:r>
+        <w:t xml:space="preserve"> </w:t>
       </w:r>
       <w:proofErr w:type="spellStart"/>
       <w:r>
@@ -2325,6 +2124,18 @@
         </w:numPr>
       </w:pPr>
       <w:r>
+        <w:t>Off-limit areas</w:t>
+      </w:r>
+    </w:p>
+    <w:p>
+      <w:pPr>
+        <w:pStyle w:val="ListParagraph"/>
+        <w:numPr>
+          <w:ilvl w:val="1"/>
+          <w:numId w:val="13"/>
+        </w:numPr>
+      </w:pPr>
+      <w:r>
         <w:t>Output path</w:t>
       </w:r>
     </w:p>
@@ -2349,18 +2160,42 @@
         </w:numPr>
       </w:pPr>
       <w:r>
-        <w:t>The centroid of the harvest site is used as the starting point</w:t>
-      </w:r>
-    </w:p>
-    <w:p>
-      <w:pPr>
-        <w:pStyle w:val="ListParagraph"/>
-        <w:numPr>
-          <w:ilvl w:val="1"/>
+        <w:t>First the centroid of the harvest site needs to be calculated to act as the starting point</w:t>
+      </w:r>
+    </w:p>
+    <w:p>
+      <w:pPr>
+        <w:pStyle w:val="ListParagraph"/>
+        <w:numPr>
+          <w:ilvl w:val="2"/>
           <w:numId w:val="13"/>
         </w:numPr>
       </w:pPr>
       <w:r>
+        <w:t>The Erase tool is used to remove areas of the site within the off-limit areas</w:t>
+      </w:r>
+    </w:p>
+    <w:p>
+      <w:pPr>
+        <w:pStyle w:val="ListParagraph"/>
+        <w:numPr>
+          <w:ilvl w:val="2"/>
+          <w:numId w:val="13"/>
+        </w:numPr>
+      </w:pPr>
+      <w:r>
+        <w:t>The centroid is then calculated using the Feature To Point tool with the inside option checked to force a point inside the harvest site</w:t>
+      </w:r>
+    </w:p>
+    <w:p>
+      <w:pPr>
+        <w:pStyle w:val="ListParagraph"/>
+        <w:numPr>
+          <w:ilvl w:val="1"/>
+          <w:numId w:val="13"/>
+        </w:numPr>
+      </w:pPr>
+      <w:r>
         <w:t>The roads feature class is rasterized to be used as the destination</w:t>
       </w:r>
     </w:p>
@@ -2377,19 +2212,11 @@
       </w:r>
       <w:proofErr w:type="spellStart"/>
       <w:r>
-        <w:t>calculate_least_cost_</w:t>
-      </w:r>
-      <w:proofErr w:type="gramStart"/>
-      <w:r>
-        <w:t>path</w:t>
+        <w:t>calculate_least_cost_path</w:t>
       </w:r>
       <w:proofErr w:type="spellEnd"/>
       <w:r>
-        <w:t>(</w:t>
-      </w:r>
-      <w:proofErr w:type="gramEnd"/>
-      <w:r>
-        <w:t>) using the centroid, rasterized road, and slope raster (the function will be explained in more detail below)</w:t>
+        <w:t>() using the centroid, rasterized road, and slope raster (the function will be explained in more detail below)</w:t>
       </w:r>
     </w:p>
     <w:p>
@@ -2404,23 +2231,7 @@
         <w:t>The result is a path from the centroid</w:t>
       </w:r>
       <w:r>
-        <w:t xml:space="preserve"> to the road. However, the path does not quite extend all the way to the road feature class since it was rasterized. For the rest of the path, </w:t>
-      </w:r>
-      <w:proofErr w:type="gramStart"/>
-      <w:r>
-        <w:t>Near(</w:t>
-      </w:r>
-      <w:proofErr w:type="gramEnd"/>
-      <w:r>
-        <w:t xml:space="preserve">) was used to find the closest point on the road feature class to the end point of the path. In the unlikely case there are multiple points near the road (within 60 feet), the closest point is used. The x and y values from </w:t>
-      </w:r>
-      <w:proofErr w:type="gramStart"/>
-      <w:r>
-        <w:t>Near(</w:t>
-      </w:r>
-      <w:proofErr w:type="gramEnd"/>
-      <w:r>
-        <w:t>) are used to create a point that serves as the starting point for network analysis.</w:t>
+        <w:t xml:space="preserve"> to the road. However, the path does not quite extend all the way to the road feature class since it was rasterized. For the rest of the path, Near() was used to find the closest point on the road feature class to the end point of the path. In the unlikely case there are multiple points near the road (within 60 feet), the closest point is used. The x and y values from Near() are used to create a point that serves as the starting point for network analysis.</w:t>
       </w:r>
     </w:p>
     <w:p>
@@ -2448,19 +2259,11 @@
       </w:r>
       <w:proofErr w:type="spellStart"/>
       <w:r>
-        <w:t>calculate_road_distance_</w:t>
-      </w:r>
-      <w:proofErr w:type="gramStart"/>
-      <w:r>
-        <w:t>nd</w:t>
+        <w:t>calculate_road_distance_nd</w:t>
       </w:r>
       <w:proofErr w:type="spellEnd"/>
       <w:r>
-        <w:t>(</w:t>
-      </w:r>
-      <w:proofErr w:type="gramEnd"/>
-      <w:r>
-        <w:t xml:space="preserve">) function. </w:t>
+        <w:t xml:space="preserve">() function. </w:t>
       </w:r>
     </w:p>
     <w:p>
@@ -2476,19 +2279,11 @@
       </w:r>
       <w:proofErr w:type="spellStart"/>
       <w:r>
-        <w:t>calculate_closest_road_distance_</w:t>
-      </w:r>
-      <w:proofErr w:type="gramStart"/>
-      <w:r>
-        <w:t>nd</w:t>
+        <w:t>calculate_closest_road_distance_nd</w:t>
       </w:r>
       <w:proofErr w:type="spellEnd"/>
       <w:r>
-        <w:t>(</w:t>
-      </w:r>
-      <w:proofErr w:type="gramEnd"/>
-      <w:r>
-        <w:t>) is called, which takes in multiple sawmill destinations and finds the closest one.</w:t>
+        <w:t>() is called, which takes in multiple sawmill destinations and finds the closest one.</w:t>
       </w:r>
     </w:p>
     <w:p>
@@ -2500,23 +2295,16 @@
         </w:numPr>
       </w:pPr>
       <w:r>
+        <w:lastRenderedPageBreak/>
         <w:t xml:space="preserve">For both options, Euclidean distance is calculated using the function </w:t>
       </w:r>
       <w:proofErr w:type="spellStart"/>
       <w:r>
-        <w:t>euclidean_distance_</w:t>
-      </w:r>
-      <w:proofErr w:type="gramStart"/>
-      <w:r>
-        <w:t>near</w:t>
+        <w:t>euclidean_distance_near</w:t>
       </w:r>
       <w:proofErr w:type="spellEnd"/>
       <w:r>
-        <w:t>(</w:t>
-      </w:r>
-      <w:proofErr w:type="gramEnd"/>
-      <w:r>
-        <w:t xml:space="preserve">). </w:t>
+        <w:t xml:space="preserve">(). </w:t>
       </w:r>
     </w:p>
     <w:p>
@@ -2528,15 +2316,7 @@
         </w:numPr>
       </w:pPr>
       <w:r>
-        <w:t xml:space="preserve">If </w:t>
-      </w:r>
-      <w:proofErr w:type="gramStart"/>
-      <w:r>
-        <w:t>not</w:t>
-      </w:r>
-      <w:proofErr w:type="gramEnd"/>
-      <w:r>
-        <w:t xml:space="preserve"> sawmill is found, an error will be raised.</w:t>
+        <w:t>If not sawmill is found, an error will be raised.</w:t>
       </w:r>
     </w:p>
     <w:p>
@@ -2584,10 +2364,12 @@
         </w:numPr>
       </w:pPr>
       <w:r>
-        <w:lastRenderedPageBreak/>
         <w:t xml:space="preserve">Visualization of the two paths connected: </w:t>
       </w:r>
       <w:r>
+        <w:rPr>
+          <w:noProof/>
+        </w:rPr>
         <w:drawing>
           <wp:inline distT="0" distB="0" distL="0" distR="0" wp14:anchorId="6B3DADB6" wp14:editId="735A8239">
             <wp:extent cx="4298961" cy="3933825"/>
@@ -2675,18 +2457,13 @@
       </w:r>
       <w:proofErr w:type="spellStart"/>
       <w:r>
-        <w:t>calculate_least_cost_</w:t>
-      </w:r>
-      <w:proofErr w:type="gramStart"/>
-      <w:r>
-        <w:t>path</w:t>
+        <w:t>calculate_least_cost_path</w:t>
       </w:r>
       <w:proofErr w:type="spellEnd"/>
       <w:r>
         <w:t>(</w:t>
       </w:r>
       <w:proofErr w:type="spellStart"/>
-      <w:proofErr w:type="gramEnd"/>
       <w:r>
         <w:t>starting_point</w:t>
       </w:r>
@@ -2788,28 +2565,23 @@
         </w:numPr>
       </w:pPr>
       <w:r>
+        <w:lastRenderedPageBreak/>
         <w:t>The least cost path is found using Spatial Analyst tools Cost Distance and Cost Path. This path goes from the harvest site centroid, navigates through the slope raster, avoiding off-limit areas, and finds the nearest road. The resulting path is then converted to a polyline.</w:t>
       </w:r>
     </w:p>
     <w:p>
       <w:r>
-        <w:lastRenderedPageBreak/>
         <w:t xml:space="preserve">Lines 97-128: </w:t>
       </w:r>
       <w:proofErr w:type="spellStart"/>
       <w:r>
-        <w:t>calculate_road_distance_</w:t>
-      </w:r>
-      <w:proofErr w:type="gramStart"/>
-      <w:r>
-        <w:t>nd</w:t>
+        <w:t>calculate_road_distance_nd</w:t>
       </w:r>
       <w:proofErr w:type="spellEnd"/>
       <w:r>
         <w:t>(</w:t>
       </w:r>
       <w:proofErr w:type="spellStart"/>
-      <w:proofErr w:type="gramEnd"/>
       <w:r>
         <w:t>starting_point</w:t>
       </w:r>
@@ -2903,29 +2675,13 @@
         </w:numPr>
       </w:pPr>
       <w:r>
-        <w:t xml:space="preserve">The road path is computed by </w:t>
-      </w:r>
-      <w:proofErr w:type="gramStart"/>
-      <w:r>
-        <w:t>make</w:t>
-      </w:r>
-      <w:proofErr w:type="gramEnd"/>
-      <w:r>
-        <w:t xml:space="preserve"> a </w:t>
+        <w:t xml:space="preserve">The road path is computed by make a </w:t>
       </w:r>
       <w:r>
         <w:t>R</w:t>
       </w:r>
       <w:r>
-        <w:t xml:space="preserve">oute layer and adding the starting point and sawmill destinations as stops. Then the </w:t>
-      </w:r>
-      <w:proofErr w:type="gramStart"/>
-      <w:r>
-        <w:t>Solve(</w:t>
-      </w:r>
-      <w:proofErr w:type="gramEnd"/>
-      <w:r>
-        <w:t>) method is run to find the route between the two. This route is then saved into the output path.</w:t>
+        <w:t>oute layer and adding the starting point and sawmill destinations as stops. Then the Solve() method is run to find the route between the two. This route is then saved into the output path.</w:t>
       </w:r>
     </w:p>
     <w:p>
@@ -2934,18 +2690,13 @@
       </w:r>
       <w:proofErr w:type="spellStart"/>
       <w:r>
-        <w:t>calculate_closest_road_distance_</w:t>
-      </w:r>
-      <w:proofErr w:type="gramStart"/>
-      <w:r>
-        <w:t>nd</w:t>
+        <w:t>calculate_closest_road_distance_nd</w:t>
       </w:r>
       <w:proofErr w:type="spellEnd"/>
       <w:r>
         <w:t>(</w:t>
       </w:r>
       <w:proofErr w:type="spellStart"/>
-      <w:proofErr w:type="gramEnd"/>
       <w:r>
         <w:t>starting_point</w:t>
       </w:r>
@@ -3015,13 +2766,7 @@
         </w:numPr>
       </w:pPr>
       <w:r>
-        <w:t>Sawmill destination (</w:t>
-      </w:r>
-      <w:r>
-        <w:t>multiple</w:t>
-      </w:r>
-      <w:r>
-        <w:t>)</w:t>
+        <w:t>Sawmill destination (multiple)</w:t>
       </w:r>
     </w:p>
     <w:p>
@@ -3045,15 +2790,7 @@
         </w:numPr>
       </w:pPr>
       <w:r>
-        <w:t xml:space="preserve">Instead of a route layer, a Closest Facility Analysis layer was made. This is done so that multiple sawmills can be added as facilities and </w:t>
-      </w:r>
-      <w:proofErr w:type="gramStart"/>
-      <w:r>
-        <w:t>Solve(</w:t>
-      </w:r>
-      <w:proofErr w:type="gramEnd"/>
-      <w:r>
-        <w:t>) will choose the closest one. Otherwise, this function works like the previous function.</w:t>
+        <w:t>Instead of a route layer, a Closest Facility Analysis layer was made. This is done so that multiple sawmills can be added as facilities and Solve() will choose the closest one. Otherwise, this function works like the previous function.</w:t>
       </w:r>
     </w:p>
     <w:p>
@@ -3065,44 +2802,15 @@
         </w:numPr>
       </w:pPr>
       <w:r>
-        <w:t xml:space="preserve">This function </w:t>
-      </w:r>
-      <w:proofErr w:type="gramStart"/>
-      <w:r>
-        <w:t>work</w:t>
-      </w:r>
-      <w:proofErr w:type="gramEnd"/>
-      <w:r>
-        <w:t xml:space="preserve"> for both single </w:t>
-      </w:r>
-      <w:proofErr w:type="gramStart"/>
-      <w:r>
-        <w:t>or</w:t>
-      </w:r>
-      <w:proofErr w:type="gramEnd"/>
-      <w:r>
-        <w:t xml:space="preserve"> multiple sawmill destinations but tends to be less efficient than </w:t>
+        <w:t xml:space="preserve">This function work for both single or multiple sawmill destinations but tends to be less efficient than </w:t>
       </w:r>
       <w:proofErr w:type="spellStart"/>
-      <w:proofErr w:type="gramStart"/>
-      <w:r>
-        <w:t>calculate</w:t>
-      </w:r>
-      <w:proofErr w:type="gramEnd"/>
-      <w:r>
-        <w:t>_road_distance_</w:t>
-      </w:r>
-      <w:proofErr w:type="gramStart"/>
-      <w:r>
-        <w:t>nd</w:t>
+      <w:r>
+        <w:t>calculate_road_distance_nd</w:t>
       </w:r>
       <w:proofErr w:type="spellEnd"/>
       <w:r>
-        <w:t>(</w:t>
-      </w:r>
-      <w:proofErr w:type="gramEnd"/>
-      <w:r>
-        <w:t>). When a specific sawmill destination is desired, it is recommended to use the other function instead.</w:t>
+        <w:t>(). When a specific sawmill destination is desired, it is recommended to use the other function instead.</w:t>
       </w:r>
     </w:p>
     <w:p>
@@ -3162,17 +2870,12 @@
         <w:t xml:space="preserve">Adds a distance field to a polyline feature class. Uses </w:t>
       </w:r>
       <w:proofErr w:type="spellStart"/>
-      <w:proofErr w:type="gramStart"/>
       <w:r>
         <w:t>CalculateGeometryAttributes</w:t>
       </w:r>
       <w:proofErr w:type="spellEnd"/>
       <w:r>
-        <w:t>(</w:t>
-      </w:r>
-      <w:proofErr w:type="gramEnd"/>
-      <w:r>
-        <w:t>) to calculate distance in miles.</w:t>
+        <w:t>() to calculate distance in miles.</w:t>
       </w:r>
     </w:p>
     <w:p>
@@ -3193,19 +2896,11 @@
       </w:r>
       <w:proofErr w:type="spellStart"/>
       <w:r>
-        <w:t>euclidean_distance_</w:t>
-      </w:r>
-      <w:proofErr w:type="gramStart"/>
-      <w:r>
-        <w:t>near</w:t>
+        <w:t>euclidean_distance_near</w:t>
       </w:r>
       <w:proofErr w:type="spellEnd"/>
       <w:r>
-        <w:t>(</w:t>
-      </w:r>
-      <w:proofErr w:type="gramEnd"/>
-      <w:r>
-        <w:t>point_1, point_2)</w:t>
+        <w:t>(point_1, point_2)</w:t>
       </w:r>
     </w:p>
     <w:p>
@@ -3217,6 +2912,7 @@
         </w:numPr>
       </w:pPr>
       <w:r>
+        <w:lastRenderedPageBreak/>
         <w:t>Input</w:t>
       </w:r>
     </w:p>
@@ -3253,16 +2949,7 @@
         </w:numPr>
       </w:pPr>
       <w:r>
-        <w:lastRenderedPageBreak/>
-        <w:t xml:space="preserve">Calculates the Euclidean (straight-line) distance between two points using the </w:t>
-      </w:r>
-      <w:proofErr w:type="gramStart"/>
-      <w:r>
-        <w:t>Near(</w:t>
-      </w:r>
-      <w:proofErr w:type="gramEnd"/>
-      <w:r>
-        <w:t>) method</w:t>
+        <w:t>Calculates the Euclidean (straight-line) distance between two points using the Near() method</w:t>
       </w:r>
     </w:p>
     <w:p>
@@ -3454,40 +3141,19 @@
       </w:r>
       <w:proofErr w:type="spellStart"/>
       <w:r>
-        <w:t>calculate_distance_for_</w:t>
-      </w:r>
-      <w:proofErr w:type="gramStart"/>
-      <w:r>
-        <w:t>fc</w:t>
+        <w:t>calculate_distance_for_fc</w:t>
       </w:r>
       <w:proofErr w:type="spellEnd"/>
       <w:r>
-        <w:t>(</w:t>
-      </w:r>
-      <w:proofErr w:type="gramEnd"/>
-      <w:r>
-        <w:t xml:space="preserve">) for each path produced by the smaller functions. However, this was changed to only run </w:t>
+        <w:t xml:space="preserve">() for each path produced by the smaller functions. However, this was changed to only run </w:t>
       </w:r>
       <w:proofErr w:type="spellStart"/>
-      <w:proofErr w:type="gramStart"/>
-      <w:r>
-        <w:t>calculate</w:t>
-      </w:r>
-      <w:proofErr w:type="gramEnd"/>
-      <w:r>
-        <w:t>_distance_for_</w:t>
-      </w:r>
-      <w:proofErr w:type="gramStart"/>
-      <w:r>
-        <w:t>fc</w:t>
+      <w:r>
+        <w:t>calculate_distance_for_fc</w:t>
       </w:r>
       <w:proofErr w:type="spellEnd"/>
       <w:r>
-        <w:t>(</w:t>
-      </w:r>
-      <w:proofErr w:type="gramEnd"/>
-      <w:r>
-        <w:t>) after the merge into the final path feature class as the total distance could not be calculated before the snap.</w:t>
+        <w:t>() after the merge into the final path feature class as the total distance could not be calculated before the snap.</w:t>
       </w:r>
     </w:p>
     <w:p>
@@ -3499,6 +3165,7 @@
         </w:numPr>
       </w:pPr>
       <w:r>
+        <w:lastRenderedPageBreak/>
         <w:t xml:space="preserve">Euclidean distance using </w:t>
       </w:r>
       <w:proofErr w:type="spellStart"/>
@@ -3508,6 +3175,30 @@
       <w:proofErr w:type="spellEnd"/>
       <w:r>
         <w:t xml:space="preserve"> formula was considered but was not as accurate as using Near. It also was not so much faster that it was worth using.</w:t>
+      </w:r>
+    </w:p>
+    <w:p>
+      <w:pPr>
+        <w:pStyle w:val="ListParagraph"/>
+        <w:numPr>
+          <w:ilvl w:val="0"/>
+          <w:numId w:val="19"/>
+        </w:numPr>
+      </w:pPr>
+      <w:r>
+        <w:t>When calculating the centroid, the original method was to erase parts of the harvest site that overlapped with off-limit areas, then find the polygon with the largest area, and use that polygon’s centroid as the centroid for the entire harvest site</w:t>
+      </w:r>
+    </w:p>
+    <w:p>
+      <w:pPr>
+        <w:pStyle w:val="ListParagraph"/>
+        <w:numPr>
+          <w:ilvl w:val="1"/>
+          <w:numId w:val="19"/>
+        </w:numPr>
+      </w:pPr>
+      <w:r>
+        <w:t>This was initially done manually. However, using the “inside” option in Feature To Point does roughly the same thing, so for the sake of simplifying code, this option was used instead.</w:t>
       </w:r>
     </w:p>
     <w:p/>
@@ -5358,7 +5049,7 @@
         <w:rFonts w:ascii="Courier New" w:hAnsi="Courier New" w:cs="Courier New" w:hint="default"/>
       </w:rPr>
     </w:lvl>
-    <w:lvl w:ilvl="2" w:tplc="04090005" w:tentative="1">
+    <w:lvl w:ilvl="2" w:tplc="04090005">
       <w:start w:val="1"/>
       <w:numFmt w:val="bullet"/>
       <w:lvlText w:val=""/>
@@ -5370,7 +5061,7 @@
         <w:rFonts w:ascii="Wingdings" w:hAnsi="Wingdings" w:hint="default"/>
       </w:rPr>
     </w:lvl>
-    <w:lvl w:ilvl="3" w:tplc="04090001" w:tentative="1">
+    <w:lvl w:ilvl="3" w:tplc="04090001">
       <w:start w:val="1"/>
       <w:numFmt w:val="bullet"/>
       <w:lvlText w:val=""/>
@@ -6332,6 +6023,7 @@
   <w:style w:type="character" w:default="1" w:styleId="DefaultParagraphFont">
     <w:name w:val="Default Paragraph Font"/>
     <w:uiPriority w:val="1"/>
+    <w:semiHidden/>
     <w:unhideWhenUsed/>
   </w:style>
   <w:style w:type="table" w:default="1" w:styleId="TableNormal">

</xml_diff>

<commit_message>
Debugged solving errors, made changes to how network dataset is made, tested new data
</commit_message>
<xml_diff>
--- a/doc/documentation.docx
+++ b/doc/documentation.docx
@@ -219,7 +219,48 @@
     </w:p>
     <w:p>
       <w:r>
-        <w:t xml:space="preserve">Lines 66-126: merging roads and NFS roads feature classes, creating network </w:t>
+        <w:t>Lines 66-71: cleaning sawmill data</w:t>
+      </w:r>
+    </w:p>
+    <w:p>
+      <w:pPr>
+        <w:pStyle w:val="ListParagraph"/>
+        <w:numPr>
+          <w:ilvl w:val="0"/>
+          <w:numId w:val="58"/>
+        </w:numPr>
+      </w:pPr>
+      <w:r>
+        <w:lastRenderedPageBreak/>
+        <w:t xml:space="preserve">All entries that have their status as closed or announced are </w:t>
+      </w:r>
+      <w:proofErr w:type="spellStart"/>
+      <w:r>
+        <w:t>remoed</w:t>
+      </w:r>
+      <w:proofErr w:type="spellEnd"/>
+    </w:p>
+    <w:p>
+      <w:r>
+        <w:t xml:space="preserve">Lines </w:t>
+      </w:r>
+      <w:r>
+        <w:t>73</w:t>
+      </w:r>
+      <w:r>
+        <w:t>-</w:t>
+      </w:r>
+      <w:r>
+        <w:t>153</w:t>
+      </w:r>
+      <w:r>
+        <w:t xml:space="preserve">: merging roads and NFS roads feature classes, creating </w:t>
+      </w:r>
+      <w:r>
+        <w:t xml:space="preserve">and building </w:t>
+      </w:r>
+      <w:r>
+        <w:t xml:space="preserve">network </w:t>
       </w:r>
       <w:proofErr w:type="gramStart"/>
       <w:r>
@@ -235,7 +276,6 @@
         </w:numPr>
       </w:pPr>
       <w:r>
-        <w:lastRenderedPageBreak/>
         <w:t>First, NFS roads data had duplicate roads removed. If more than 80% of the NFS road matches with a road in the OSM roads feature class, it is removed. </w:t>
       </w:r>
     </w:p>
@@ -258,7 +298,7 @@
         </w:numPr>
       </w:pPr>
       <w:r>
-        <w:t>This was done by generating 26 points along each NFS road (lines 60-63)</w:t>
+        <w:t xml:space="preserve">This was done by generating 26 points along each NFS road </w:t>
       </w:r>
     </w:p>
     <w:p>
@@ -337,7 +377,7 @@
         </w:numPr>
       </w:pPr>
       <w:r>
-        <w:t>Then it is determined if for a given NFS road if more than 80% of the points are marked with a 1, meaning the points are near an OSM road (line 74-95)</w:t>
+        <w:t xml:space="preserve">Then it is determined if for a given NFS road if more than 80% of the points are marked with a 1, meaning the points are near an OSM road </w:t>
       </w:r>
     </w:p>
     <w:p>
@@ -389,7 +429,7 @@
         </w:numPr>
       </w:pPr>
       <w:r>
-        <w:t>The final roads feature class is then put together and made into a network dataset (lines 98-119)</w:t>
+        <w:t xml:space="preserve">The final roads feature class is then put together and made into a network dataset </w:t>
       </w:r>
     </w:p>
     <w:p>
@@ -400,7 +440,22 @@
         </w:numPr>
       </w:pPr>
       <w:r>
-        <w:t>NFS roads are snapped to OSM roads vertices within 100 feet</w:t>
+        <w:t>The snapping process starts with generating end points at the end of each NFS road</w:t>
+      </w:r>
+      <w:r>
+        <w:t xml:space="preserve">. </w:t>
+      </w:r>
+      <w:proofErr w:type="gramStart"/>
+      <w:r>
+        <w:t>Near</w:t>
+      </w:r>
+      <w:proofErr w:type="gramEnd"/>
+      <w:r>
+        <w:t xml:space="preserve"> is then used to determine which of the end points are near an OSM road. A point feature class is created from the </w:t>
+      </w:r>
+      <w:r>
+        <w:lastRenderedPageBreak/>
+        <w:t>near x and y values. This point feature class is then used in the snap environment for which the NFS roads are snapped to.</w:t>
       </w:r>
     </w:p>
     <w:p>
@@ -439,6 +494,25 @@
       <w:pPr>
         <w:numPr>
           <w:ilvl w:val="2"/>
+          <w:numId w:val="46"/>
+        </w:numPr>
+      </w:pPr>
+      <w:r>
+        <w:t xml:space="preserve">The Integrate and Feature </w:t>
+      </w:r>
+      <w:proofErr w:type="gramStart"/>
+      <w:r>
+        <w:t>To</w:t>
+      </w:r>
+      <w:proofErr w:type="gramEnd"/>
+      <w:r>
+        <w:t xml:space="preserve"> Line tool are also used on the final merged result to ensure connectivity.</w:t>
+      </w:r>
+    </w:p>
+    <w:p>
+      <w:pPr>
+        <w:numPr>
+          <w:ilvl w:val="2"/>
           <w:numId w:val="47"/>
         </w:numPr>
       </w:pPr>
@@ -454,22 +528,12 @@
         </w:numPr>
       </w:pPr>
       <w:r>
-        <w:lastRenderedPageBreak/>
         <w:t>Using the roads feature class, a network dataset is created</w:t>
       </w:r>
-    </w:p>
-    <w:p>
-      <w:pPr>
-        <w:numPr>
-          <w:ilvl w:val="2"/>
-          <w:numId w:val="49"/>
-        </w:numPr>
-      </w:pPr>
-      <w:r>
-        <w:t>Before this network dataset can be used, it must manually be built within ArcGIS Pro</w:t>
-      </w:r>
-    </w:p>
-    <w:p/>
+      <w:r>
+        <w:t xml:space="preserve"> and built</w:t>
+      </w:r>
+    </w:p>
     <w:p>
       <w:r>
         <w:t>Changes within this script</w:t>
@@ -606,6 +670,7 @@
         </w:numPr>
       </w:pPr>
       <w:r>
+        <w:lastRenderedPageBreak/>
         <w:t>Caused a much longer runtime due to a reversal of the process, where generating points was done on the much larger OSM road feature class</w:t>
       </w:r>
     </w:p>
@@ -648,6 +713,96 @@
       <w:proofErr w:type="spellEnd"/>
     </w:p>
     <w:p>
+      <w:pPr>
+        <w:numPr>
+          <w:ilvl w:val="0"/>
+          <w:numId w:val="50"/>
+        </w:numPr>
+      </w:pPr>
+      <w:r>
+        <w:t xml:space="preserve">The threshold for if </w:t>
+      </w:r>
+      <w:proofErr w:type="gramStart"/>
+      <w:r>
+        <w:t>a NFS</w:t>
+      </w:r>
+      <w:proofErr w:type="gramEnd"/>
+      <w:r>
+        <w:t xml:space="preserve"> point counts as near was increased to 170 feet</w:t>
+      </w:r>
+    </w:p>
+    <w:p>
+      <w:pPr>
+        <w:numPr>
+          <w:ilvl w:val="0"/>
+          <w:numId w:val="50"/>
+        </w:numPr>
+      </w:pPr>
+      <w:r>
+        <w:t xml:space="preserve">The sawmill dataset changed. The new </w:t>
+      </w:r>
+      <w:proofErr w:type="spellStart"/>
+      <w:r>
+        <w:t>forisk</w:t>
+      </w:r>
+      <w:proofErr w:type="spellEnd"/>
+      <w:r>
+        <w:t xml:space="preserve"> dataset contained closed and announced </w:t>
+      </w:r>
+      <w:proofErr w:type="gramStart"/>
+      <w:r>
+        <w:t>but yet</w:t>
+      </w:r>
+      <w:proofErr w:type="gramEnd"/>
+      <w:r>
+        <w:t xml:space="preserve"> to open sawmills. To ensure only open sawmills can be accessed, closed and announced sawmills were removed.</w:t>
+      </w:r>
+    </w:p>
+    <w:p>
+      <w:pPr>
+        <w:numPr>
+          <w:ilvl w:val="0"/>
+          <w:numId w:val="50"/>
+        </w:numPr>
+      </w:pPr>
+      <w:r>
+        <w:t>There were issues with connectivity. To solve this, two changes were made:</w:t>
+      </w:r>
+    </w:p>
+    <w:p>
+      <w:pPr>
+        <w:numPr>
+          <w:ilvl w:val="1"/>
+          <w:numId w:val="50"/>
+        </w:numPr>
+      </w:pPr>
+      <w:r>
+        <w:t>Snapping was changed from simply snapping to either vertex or edge to manually creating snap points from Near x and y values to ensure better connectivity</w:t>
+      </w:r>
+    </w:p>
+    <w:p>
+      <w:pPr>
+        <w:numPr>
+          <w:ilvl w:val="1"/>
+          <w:numId w:val="50"/>
+        </w:numPr>
+      </w:pPr>
+      <w:r>
+        <w:t>The merged roads dataset had to be integrated and converted back into a line to ensure connectivity</w:t>
+      </w:r>
+    </w:p>
+    <w:p>
+      <w:pPr>
+        <w:numPr>
+          <w:ilvl w:val="0"/>
+          <w:numId w:val="50"/>
+        </w:numPr>
+      </w:pPr>
+      <w:r>
+        <w:t>Originally there were issues with building inside the script. Upon trying again later, those issues didn’t present themselves, so building the network dataset is now done inside the script.</w:t>
+      </w:r>
+    </w:p>
+    <w:p>
       <w:r>
         <w:br w:type="page"/>
       </w:r>
@@ -2175,7 +2330,7 @@
         <w:t>Lines 11-</w:t>
       </w:r>
       <w:r>
-        <w:t>88</w:t>
+        <w:t>109</w:t>
       </w:r>
       <w:r>
         <w:t xml:space="preserve">: </w:t>
@@ -2360,13 +2515,7 @@
         </w:numPr>
       </w:pPr>
       <w:r>
-        <w:t>First, the distance from harvest site to nearest road is calculated based on slope using a least cost path algorithm (line 16-4</w:t>
-      </w:r>
-      <w:r>
-        <w:t>6</w:t>
-      </w:r>
-      <w:r>
-        <w:t>)</w:t>
+        <w:t xml:space="preserve">First, the distance from harvest site to nearest road is calculated based on slope using a least cost path algorithm </w:t>
       </w:r>
     </w:p>
     <w:p>
@@ -2493,19 +2642,7 @@
         </w:numPr>
       </w:pPr>
       <w:r>
-        <w:t>Next the path from the previously determined point to the sawmill is calculated using Network Analyst tools. (line 4</w:t>
-      </w:r>
-      <w:r>
-        <w:t>8</w:t>
-      </w:r>
-      <w:r>
-        <w:t>-</w:t>
-      </w:r>
-      <w:r>
-        <w:t>70</w:t>
-      </w:r>
-      <w:r>
-        <w:t>)</w:t>
+        <w:t xml:space="preserve">Next the path from the previously determined point to the sawmill is calculated using Network Analyst tools. </w:t>
       </w:r>
     </w:p>
     <w:p>
@@ -2636,6 +2773,18 @@
       <w:pPr>
         <w:pStyle w:val="ListParagraph"/>
         <w:numPr>
+          <w:ilvl w:val="2"/>
+          <w:numId w:val="13"/>
+        </w:numPr>
+      </w:pPr>
+      <w:r>
+        <w:t>Before this function can be called, if the multiple sawmill option was used, then after the route is found, the sawmill destination must be made into a path. End points are generated which are then used to filter sawmills by proximity to the end point of the route. The sawmill that is found by this process is used as point 2 for Euclidean distance calculation.</w:t>
+      </w:r>
+    </w:p>
+    <w:p>
+      <w:pPr>
+        <w:pStyle w:val="ListParagraph"/>
+        <w:numPr>
           <w:ilvl w:val="1"/>
           <w:numId w:val="13"/>
         </w:numPr>
@@ -2653,25 +2802,7 @@
         </w:numPr>
       </w:pPr>
       <w:r>
-        <w:t xml:space="preserve">Combining the two paths and calculating total distance (line </w:t>
-      </w:r>
-      <w:r>
-        <w:t>7</w:t>
-      </w:r>
-      <w:r>
-        <w:t>2</w:t>
-      </w:r>
-      <w:r>
-        <w:t>-</w:t>
-      </w:r>
-      <w:r>
-        <w:t>7</w:t>
-      </w:r>
-      <w:r>
-        <w:t>7</w:t>
-      </w:r>
-      <w:r>
-        <w:t>)</w:t>
+        <w:t xml:space="preserve">Combining the two paths and calculating total distance </w:t>
       </w:r>
     </w:p>
     <w:p>
@@ -2707,6 +2838,7 @@
         </w:numPr>
       </w:pPr>
       <w:r>
+        <w:lastRenderedPageBreak/>
         <w:t xml:space="preserve">Visualization of the two paths connected: </w:t>
       </w:r>
       <w:r>
@@ -2799,19 +2931,19 @@
         <w:t xml:space="preserve">Lines </w:t>
       </w:r>
       <w:r>
-        <w:t>90</w:t>
+        <w:t>112</w:t>
       </w:r>
       <w:r>
         <w:t>-</w:t>
       </w:r>
       <w:r>
-        <w:t>10</w:t>
-      </w:r>
-      <w:r>
-        <w:t>7</w:t>
-      </w:r>
-      <w:r>
-        <w:t xml:space="preserve">: </w:t>
+        <w:t>1</w:t>
+      </w:r>
+      <w:r>
+        <w:t>29</w:t>
+      </w:r>
+      <w:r>
+        <w:t xml:space="preserve"> </w:t>
       </w:r>
       <w:proofErr w:type="spellStart"/>
       <w:r>
@@ -2933,22 +3065,17 @@
     </w:p>
     <w:p>
       <w:r>
+        <w:lastRenderedPageBreak/>
         <w:t xml:space="preserve">Lines </w:t>
       </w:r>
       <w:r>
-        <w:t>10</w:t>
-      </w:r>
-      <w:r>
-        <w:t>9</w:t>
+        <w:t>131</w:t>
       </w:r>
       <w:r>
         <w:t>-</w:t>
       </w:r>
       <w:r>
-        <w:t>1</w:t>
-      </w:r>
-      <w:r>
-        <w:t>40</w:t>
+        <w:t>164</w:t>
       </w:r>
       <w:r>
         <w:t xml:space="preserve">: </w:t>
@@ -3087,22 +3214,16 @@
     </w:p>
     <w:p>
       <w:r>
-        <w:t>Lines 1</w:t>
-      </w:r>
-      <w:r>
-        <w:t>4</w:t>
-      </w:r>
-      <w:r>
-        <w:t>2</w:t>
-      </w:r>
-      <w:r>
-        <w:t>-1</w:t>
-      </w:r>
-      <w:r>
-        <w:t>6</w:t>
-      </w:r>
-      <w:r>
-        <w:t>2</w:t>
+        <w:t xml:space="preserve">Lines </w:t>
+      </w:r>
+      <w:r>
+        <w:t>166</w:t>
+      </w:r>
+      <w:r>
+        <w:t>-</w:t>
+      </w:r>
+      <w:r>
+        <w:t>203</w:t>
       </w:r>
       <w:r>
         <w:t xml:space="preserve">: </w:t>
@@ -3276,23 +3397,16 @@
     </w:p>
     <w:p>
       <w:r>
-        <w:lastRenderedPageBreak/>
-        <w:t>Lines 1</w:t>
-      </w:r>
-      <w:r>
-        <w:t>6</w:t>
-      </w:r>
-      <w:r>
-        <w:t>4</w:t>
-      </w:r>
-      <w:r>
-        <w:t>-1</w:t>
-      </w:r>
-      <w:r>
-        <w:t>7</w:t>
-      </w:r>
-      <w:r>
-        <w:t>5</w:t>
+        <w:t xml:space="preserve">Lines </w:t>
+      </w:r>
+      <w:r>
+        <w:t>205</w:t>
+      </w:r>
+      <w:r>
+        <w:t>-</w:t>
+      </w:r>
+      <w:r>
+        <w:t>216</w:t>
       </w:r>
       <w:r>
         <w:t xml:space="preserve">: </w:t>
@@ -3377,22 +3491,16 @@
     </w:p>
     <w:p>
       <w:r>
-        <w:t>Lines 1</w:t>
-      </w:r>
-      <w:r>
-        <w:t>7</w:t>
-      </w:r>
-      <w:r>
-        <w:t>7</w:t>
-      </w:r>
-      <w:r>
-        <w:t>-1</w:t>
-      </w:r>
-      <w:r>
-        <w:t>8</w:t>
-      </w:r>
-      <w:r>
-        <w:t>8</w:t>
+        <w:t xml:space="preserve">Lines </w:t>
+      </w:r>
+      <w:r>
+        <w:t>218</w:t>
+      </w:r>
+      <w:r>
+        <w:t>-</w:t>
+      </w:r>
+      <w:r>
+        <w:t>229</w:t>
       </w:r>
       <w:r>
         <w:t xml:space="preserve">: </w:t>
@@ -3459,6 +3567,7 @@
         </w:numPr>
       </w:pPr>
       <w:r>
+        <w:lastRenderedPageBreak/>
         <w:t xml:space="preserve">Calculates the Euclidean (straight-line) distance between two points using the </w:t>
       </w:r>
       <w:proofErr w:type="gramStart"/>
@@ -3643,7 +3752,6 @@
         </w:numPr>
       </w:pPr>
       <w:r>
-        <w:lastRenderedPageBreak/>
         <w:t>Eventually, the final solution was to snap to the end of the calculated network path instead of the roads raster, which was able to produce suitable results</w:t>
       </w:r>
     </w:p>
@@ -3725,6 +3833,7 @@
         </w:numPr>
       </w:pPr>
       <w:r>
+        <w:lastRenderedPageBreak/>
         <w:t>When calculating the centroid, the original method was to erase parts of the harvest site that overlapped with off-limit areas, then find the polygon with the largest area, and use that polygon’s centroid as the centroid for the entire harvest site</w:t>
       </w:r>
     </w:p>
@@ -3746,6 +3855,94 @@
       <w:proofErr w:type="gramEnd"/>
       <w:r>
         <w:t xml:space="preserve"> Point does roughly the same thing, so for the sake of simplifying code, this option was used instead.</w:t>
+      </w:r>
+    </w:p>
+    <w:p>
+      <w:pPr>
+        <w:pStyle w:val="ListParagraph"/>
+        <w:numPr>
+          <w:ilvl w:val="0"/>
+          <w:numId w:val="19"/>
+        </w:numPr>
+      </w:pPr>
+      <w:r>
+        <w:t xml:space="preserve">Because the </w:t>
+      </w:r>
+      <w:proofErr w:type="spellStart"/>
+      <w:r>
+        <w:t>forisk</w:t>
+      </w:r>
+      <w:proofErr w:type="spellEnd"/>
+      <w:r>
+        <w:t xml:space="preserve"> sawmill dataset contained much less precise coordinates, the end resulting placement of sawmills are not completely accurate to what they </w:t>
+      </w:r>
+      <w:proofErr w:type="gramStart"/>
+      <w:r>
+        <w:t>actually are</w:t>
+      </w:r>
+      <w:proofErr w:type="gramEnd"/>
+      <w:r>
+        <w:t>. To ensure that sawmills can be found by Network Analyst, search tolerance was increased to 2000 feet.</w:t>
+      </w:r>
+    </w:p>
+    <w:p>
+      <w:pPr>
+        <w:pStyle w:val="ListParagraph"/>
+        <w:numPr>
+          <w:ilvl w:val="0"/>
+          <w:numId w:val="19"/>
+        </w:numPr>
+      </w:pPr>
+      <w:r>
+        <w:t xml:space="preserve">For calculating road distance to closest sawmill, an enormously large number for the cutoff was added to the arguments of the </w:t>
+      </w:r>
+      <w:proofErr w:type="gramStart"/>
+      <w:r>
+        <w:t>MakeClosestFacilityAnalysisLayer(</w:t>
+      </w:r>
+      <w:proofErr w:type="gramEnd"/>
+      <w:r>
+        <w:t>) method to ensure that any sawmill can be found, no matter distance.</w:t>
+      </w:r>
+    </w:p>
+    <w:p>
+      <w:pPr>
+        <w:pStyle w:val="ListParagraph"/>
+        <w:numPr>
+          <w:ilvl w:val="0"/>
+          <w:numId w:val="19"/>
+        </w:numPr>
+      </w:pPr>
+      <w:r>
+        <w:t>The point on the road that represented the nearest point from the resulting least cost path was made into a feature class for testing purposes</w:t>
+      </w:r>
+    </w:p>
+    <w:p>
+      <w:pPr>
+        <w:pStyle w:val="ListParagraph"/>
+        <w:numPr>
+          <w:ilvl w:val="0"/>
+          <w:numId w:val="19"/>
+        </w:numPr>
+      </w:pPr>
+      <w:r>
+        <w:t xml:space="preserve">Due to the inaccuracy of the </w:t>
+      </w:r>
+      <w:proofErr w:type="spellStart"/>
+      <w:r>
+        <w:t>forisk</w:t>
+      </w:r>
+      <w:proofErr w:type="spellEnd"/>
+      <w:r>
+        <w:t xml:space="preserve"> sawmill dataset, when searching for the final stop in the route when multiple sawmills exist in the sawmill input dataset must be increased to 2000 feet. To ensure unwanted sawmills </w:t>
+      </w:r>
+      <w:proofErr w:type="gramStart"/>
+      <w:r>
+        <w:t>aren’t also</w:t>
+      </w:r>
+      <w:proofErr w:type="gramEnd"/>
+      <w:r>
+        <w:t xml:space="preserve"> found in this process, the end point of the route is generated and used as the center of the search area. </w:t>
       </w:r>
     </w:p>
     <w:p/>
@@ -4737,6 +4934,119 @@
     </w:lvl>
   </w:abstractNum>
   <w:abstractNum w:abstractNumId="8" w15:restartNumberingAfterBreak="0">
+    <w:nsid w:val="44AA025E"/>
+    <w:multiLevelType w:val="hybridMultilevel"/>
+    <w:tmpl w:val="04D47ACE"/>
+    <w:lvl w:ilvl="0" w:tplc="04090001">
+      <w:start w:val="1"/>
+      <w:numFmt w:val="bullet"/>
+      <w:lvlText w:val=""/>
+      <w:lvlJc w:val="left"/>
+      <w:pPr>
+        <w:ind w:left="720" w:hanging="360"/>
+      </w:pPr>
+      <w:rPr>
+        <w:rFonts w:ascii="Symbol" w:hAnsi="Symbol" w:hint="default"/>
+      </w:rPr>
+    </w:lvl>
+    <w:lvl w:ilvl="1" w:tplc="04090003" w:tentative="1">
+      <w:start w:val="1"/>
+      <w:numFmt w:val="bullet"/>
+      <w:lvlText w:val="o"/>
+      <w:lvlJc w:val="left"/>
+      <w:pPr>
+        <w:ind w:left="1440" w:hanging="360"/>
+      </w:pPr>
+      <w:rPr>
+        <w:rFonts w:ascii="Courier New" w:hAnsi="Courier New" w:cs="Courier New" w:hint="default"/>
+      </w:rPr>
+    </w:lvl>
+    <w:lvl w:ilvl="2" w:tplc="04090005" w:tentative="1">
+      <w:start w:val="1"/>
+      <w:numFmt w:val="bullet"/>
+      <w:lvlText w:val=""/>
+      <w:lvlJc w:val="left"/>
+      <w:pPr>
+        <w:ind w:left="2160" w:hanging="360"/>
+      </w:pPr>
+      <w:rPr>
+        <w:rFonts w:ascii="Wingdings" w:hAnsi="Wingdings" w:hint="default"/>
+      </w:rPr>
+    </w:lvl>
+    <w:lvl w:ilvl="3" w:tplc="04090001" w:tentative="1">
+      <w:start w:val="1"/>
+      <w:numFmt w:val="bullet"/>
+      <w:lvlText w:val=""/>
+      <w:lvlJc w:val="left"/>
+      <w:pPr>
+        <w:ind w:left="2880" w:hanging="360"/>
+      </w:pPr>
+      <w:rPr>
+        <w:rFonts w:ascii="Symbol" w:hAnsi="Symbol" w:hint="default"/>
+      </w:rPr>
+    </w:lvl>
+    <w:lvl w:ilvl="4" w:tplc="04090003" w:tentative="1">
+      <w:start w:val="1"/>
+      <w:numFmt w:val="bullet"/>
+      <w:lvlText w:val="o"/>
+      <w:lvlJc w:val="left"/>
+      <w:pPr>
+        <w:ind w:left="3600" w:hanging="360"/>
+      </w:pPr>
+      <w:rPr>
+        <w:rFonts w:ascii="Courier New" w:hAnsi="Courier New" w:cs="Courier New" w:hint="default"/>
+      </w:rPr>
+    </w:lvl>
+    <w:lvl w:ilvl="5" w:tplc="04090005" w:tentative="1">
+      <w:start w:val="1"/>
+      <w:numFmt w:val="bullet"/>
+      <w:lvlText w:val=""/>
+      <w:lvlJc w:val="left"/>
+      <w:pPr>
+        <w:ind w:left="4320" w:hanging="360"/>
+      </w:pPr>
+      <w:rPr>
+        <w:rFonts w:ascii="Wingdings" w:hAnsi="Wingdings" w:hint="default"/>
+      </w:rPr>
+    </w:lvl>
+    <w:lvl w:ilvl="6" w:tplc="04090001" w:tentative="1">
+      <w:start w:val="1"/>
+      <w:numFmt w:val="bullet"/>
+      <w:lvlText w:val=""/>
+      <w:lvlJc w:val="left"/>
+      <w:pPr>
+        <w:ind w:left="5040" w:hanging="360"/>
+      </w:pPr>
+      <w:rPr>
+        <w:rFonts w:ascii="Symbol" w:hAnsi="Symbol" w:hint="default"/>
+      </w:rPr>
+    </w:lvl>
+    <w:lvl w:ilvl="7" w:tplc="04090003" w:tentative="1">
+      <w:start w:val="1"/>
+      <w:numFmt w:val="bullet"/>
+      <w:lvlText w:val="o"/>
+      <w:lvlJc w:val="left"/>
+      <w:pPr>
+        <w:ind w:left="5760" w:hanging="360"/>
+      </w:pPr>
+      <w:rPr>
+        <w:rFonts w:ascii="Courier New" w:hAnsi="Courier New" w:cs="Courier New" w:hint="default"/>
+      </w:rPr>
+    </w:lvl>
+    <w:lvl w:ilvl="8" w:tplc="04090005" w:tentative="1">
+      <w:start w:val="1"/>
+      <w:numFmt w:val="bullet"/>
+      <w:lvlText w:val=""/>
+      <w:lvlJc w:val="left"/>
+      <w:pPr>
+        <w:ind w:left="6480" w:hanging="360"/>
+      </w:pPr>
+      <w:rPr>
+        <w:rFonts w:ascii="Wingdings" w:hAnsi="Wingdings" w:hint="default"/>
+      </w:rPr>
+    </w:lvl>
+  </w:abstractNum>
+  <w:abstractNum w:abstractNumId="9" w15:restartNumberingAfterBreak="0">
     <w:nsid w:val="47AE1040"/>
     <w:multiLevelType w:val="hybridMultilevel"/>
     <w:tmpl w:val="3C3C4352"/>
@@ -4849,7 +5159,7 @@
       </w:rPr>
     </w:lvl>
   </w:abstractNum>
-  <w:abstractNum w:abstractNumId="9" w15:restartNumberingAfterBreak="0">
+  <w:abstractNum w:abstractNumId="10" w15:restartNumberingAfterBreak="0">
     <w:nsid w:val="48DC6297"/>
     <w:multiLevelType w:val="hybridMultilevel"/>
     <w:tmpl w:val="1744D6FC"/>
@@ -4962,7 +5272,7 @@
       </w:rPr>
     </w:lvl>
   </w:abstractNum>
-  <w:abstractNum w:abstractNumId="10" w15:restartNumberingAfterBreak="0">
+  <w:abstractNum w:abstractNumId="11" w15:restartNumberingAfterBreak="0">
     <w:nsid w:val="546B54C5"/>
     <w:multiLevelType w:val="multilevel"/>
     <w:tmpl w:val="9594F76A"/>
@@ -5111,7 +5421,7 @@
       </w:rPr>
     </w:lvl>
   </w:abstractNum>
-  <w:abstractNum w:abstractNumId="11" w15:restartNumberingAfterBreak="0">
+  <w:abstractNum w:abstractNumId="12" w15:restartNumberingAfterBreak="0">
     <w:nsid w:val="58EA4F81"/>
     <w:multiLevelType w:val="hybridMultilevel"/>
     <w:tmpl w:val="103AC4A0"/>
@@ -5224,7 +5534,7 @@
       </w:rPr>
     </w:lvl>
   </w:abstractNum>
-  <w:abstractNum w:abstractNumId="12" w15:restartNumberingAfterBreak="0">
+  <w:abstractNum w:abstractNumId="13" w15:restartNumberingAfterBreak="0">
     <w:nsid w:val="5DA55273"/>
     <w:multiLevelType w:val="hybridMultilevel"/>
     <w:tmpl w:val="A09C0A10"/>
@@ -5337,7 +5647,7 @@
       </w:rPr>
     </w:lvl>
   </w:abstractNum>
-  <w:abstractNum w:abstractNumId="13" w15:restartNumberingAfterBreak="0">
+  <w:abstractNum w:abstractNumId="14" w15:restartNumberingAfterBreak="0">
     <w:nsid w:val="61890533"/>
     <w:multiLevelType w:val="hybridMultilevel"/>
     <w:tmpl w:val="2C226C56"/>
@@ -5450,7 +5760,7 @@
       </w:rPr>
     </w:lvl>
   </w:abstractNum>
-  <w:abstractNum w:abstractNumId="14" w15:restartNumberingAfterBreak="0">
+  <w:abstractNum w:abstractNumId="15" w15:restartNumberingAfterBreak="0">
     <w:nsid w:val="618D3719"/>
     <w:multiLevelType w:val="hybridMultilevel"/>
     <w:tmpl w:val="17383F04"/>
@@ -5563,7 +5873,7 @@
       </w:rPr>
     </w:lvl>
   </w:abstractNum>
-  <w:abstractNum w:abstractNumId="15" w15:restartNumberingAfterBreak="0">
+  <w:abstractNum w:abstractNumId="16" w15:restartNumberingAfterBreak="0">
     <w:nsid w:val="626F0FAE"/>
     <w:multiLevelType w:val="hybridMultilevel"/>
     <w:tmpl w:val="E3860D5E"/>
@@ -5676,7 +5986,7 @@
       </w:rPr>
     </w:lvl>
   </w:abstractNum>
-  <w:abstractNum w:abstractNumId="16" w15:restartNumberingAfterBreak="0">
+  <w:abstractNum w:abstractNumId="17" w15:restartNumberingAfterBreak="0">
     <w:nsid w:val="658E5590"/>
     <w:multiLevelType w:val="hybridMultilevel"/>
     <w:tmpl w:val="83A261D0"/>
@@ -5789,7 +6099,7 @@
       </w:rPr>
     </w:lvl>
   </w:abstractNum>
-  <w:abstractNum w:abstractNumId="17" w15:restartNumberingAfterBreak="0">
+  <w:abstractNum w:abstractNumId="18" w15:restartNumberingAfterBreak="0">
     <w:nsid w:val="68416069"/>
     <w:multiLevelType w:val="hybridMultilevel"/>
     <w:tmpl w:val="3FDE9B96"/>
@@ -5902,7 +6212,7 @@
       </w:rPr>
     </w:lvl>
   </w:abstractNum>
-  <w:abstractNum w:abstractNumId="18" w15:restartNumberingAfterBreak="0">
+  <w:abstractNum w:abstractNumId="19" w15:restartNumberingAfterBreak="0">
     <w:nsid w:val="717B4396"/>
     <w:multiLevelType w:val="hybridMultilevel"/>
     <w:tmpl w:val="03341ADE"/>
@@ -6015,7 +6325,7 @@
       </w:rPr>
     </w:lvl>
   </w:abstractNum>
-  <w:abstractNum w:abstractNumId="19" w15:restartNumberingAfterBreak="0">
+  <w:abstractNum w:abstractNumId="20" w15:restartNumberingAfterBreak="0">
     <w:nsid w:val="745250C5"/>
     <w:multiLevelType w:val="hybridMultilevel"/>
     <w:tmpl w:val="9D74EC66"/>
@@ -6128,7 +6438,7 @@
       </w:rPr>
     </w:lvl>
   </w:abstractNum>
-  <w:abstractNum w:abstractNumId="20" w15:restartNumberingAfterBreak="0">
+  <w:abstractNum w:abstractNumId="21" w15:restartNumberingAfterBreak="0">
     <w:nsid w:val="77832DE2"/>
     <w:multiLevelType w:val="multilevel"/>
     <w:tmpl w:val="F18E53E6"/>
@@ -6277,7 +6587,7 @@
       </w:rPr>
     </w:lvl>
   </w:abstractNum>
-  <w:abstractNum w:abstractNumId="21" w15:restartNumberingAfterBreak="0">
+  <w:abstractNum w:abstractNumId="22" w15:restartNumberingAfterBreak="0">
     <w:nsid w:val="78CA24CE"/>
     <w:multiLevelType w:val="hybridMultilevel"/>
     <w:tmpl w:val="71CE7618"/>
@@ -6390,7 +6700,7 @@
       </w:rPr>
     </w:lvl>
   </w:abstractNum>
-  <w:abstractNum w:abstractNumId="22" w15:restartNumberingAfterBreak="0">
+  <w:abstractNum w:abstractNumId="23" w15:restartNumberingAfterBreak="0">
     <w:nsid w:val="7E7402B8"/>
     <w:multiLevelType w:val="hybridMultilevel"/>
     <w:tmpl w:val="E47E31C0"/>
@@ -6504,13 +6814,13 @@
     </w:lvl>
   </w:abstractNum>
   <w:num w:numId="1" w16cid:durableId="1410884346">
-    <w:abstractNumId w:val="17"/>
+    <w:abstractNumId w:val="18"/>
   </w:num>
   <w:num w:numId="2" w16cid:durableId="1231035533">
-    <w:abstractNumId w:val="18"/>
+    <w:abstractNumId w:val="19"/>
   </w:num>
   <w:num w:numId="3" w16cid:durableId="252013707">
-    <w:abstractNumId w:val="12"/>
+    <w:abstractNumId w:val="13"/>
   </w:num>
   <w:num w:numId="4" w16cid:durableId="1557818408">
     <w:abstractNumId w:val="0"/>
@@ -6519,34 +6829,34 @@
     <w:abstractNumId w:val="5"/>
   </w:num>
   <w:num w:numId="6" w16cid:durableId="1880051025">
-    <w:abstractNumId w:val="15"/>
+    <w:abstractNumId w:val="16"/>
   </w:num>
   <w:num w:numId="7" w16cid:durableId="1094324042">
-    <w:abstractNumId w:val="8"/>
+    <w:abstractNumId w:val="9"/>
   </w:num>
   <w:num w:numId="8" w16cid:durableId="777867093">
-    <w:abstractNumId w:val="9"/>
+    <w:abstractNumId w:val="10"/>
   </w:num>
   <w:num w:numId="9" w16cid:durableId="14700188">
     <w:abstractNumId w:val="1"/>
   </w:num>
   <w:num w:numId="10" w16cid:durableId="1475487222">
-    <w:abstractNumId w:val="22"/>
+    <w:abstractNumId w:val="23"/>
   </w:num>
   <w:num w:numId="11" w16cid:durableId="801725701">
-    <w:abstractNumId w:val="13"/>
+    <w:abstractNumId w:val="14"/>
   </w:num>
   <w:num w:numId="12" w16cid:durableId="89863730">
-    <w:abstractNumId w:val="16"/>
+    <w:abstractNumId w:val="17"/>
   </w:num>
   <w:num w:numId="13" w16cid:durableId="1232810950">
-    <w:abstractNumId w:val="19"/>
+    <w:abstractNumId w:val="20"/>
   </w:num>
   <w:num w:numId="14" w16cid:durableId="958298294">
     <w:abstractNumId w:val="6"/>
   </w:num>
   <w:num w:numId="15" w16cid:durableId="825323042">
-    <w:abstractNumId w:val="11"/>
+    <w:abstractNumId w:val="12"/>
   </w:num>
   <w:num w:numId="16" w16cid:durableId="249122882">
     <w:abstractNumId w:val="3"/>
@@ -6555,16 +6865,16 @@
     <w:abstractNumId w:val="4"/>
   </w:num>
   <w:num w:numId="18" w16cid:durableId="1017847418">
-    <w:abstractNumId w:val="14"/>
+    <w:abstractNumId w:val="15"/>
   </w:num>
   <w:num w:numId="19" w16cid:durableId="2098360347">
+    <w:abstractNumId w:val="22"/>
+  </w:num>
+  <w:num w:numId="20" w16cid:durableId="327680862">
     <w:abstractNumId w:val="21"/>
   </w:num>
-  <w:num w:numId="20" w16cid:durableId="327680862">
-    <w:abstractNumId w:val="20"/>
-  </w:num>
   <w:num w:numId="21" w16cid:durableId="753433891">
-    <w:abstractNumId w:val="20"/>
+    <w:abstractNumId w:val="21"/>
     <w:lvlOverride w:ilvl="1">
       <w:lvl w:ilvl="1">
         <w:numFmt w:val="bullet"/>
@@ -6584,7 +6894,7 @@
     </w:lvlOverride>
   </w:num>
   <w:num w:numId="22" w16cid:durableId="1282419011">
-    <w:abstractNumId w:val="20"/>
+    <w:abstractNumId w:val="21"/>
     <w:lvlOverride w:ilvl="1">
       <w:lvl w:ilvl="1">
         <w:numFmt w:val="bullet"/>
@@ -6604,7 +6914,7 @@
     </w:lvlOverride>
   </w:num>
   <w:num w:numId="23" w16cid:durableId="2027051523">
-    <w:abstractNumId w:val="20"/>
+    <w:abstractNumId w:val="21"/>
     <w:lvlOverride w:ilvl="1">
       <w:lvl w:ilvl="1">
         <w:numFmt w:val="bullet"/>
@@ -6624,7 +6934,7 @@
     </w:lvlOverride>
   </w:num>
   <w:num w:numId="24" w16cid:durableId="444929472">
-    <w:abstractNumId w:val="20"/>
+    <w:abstractNumId w:val="21"/>
     <w:lvlOverride w:ilvl="1">
       <w:lvl w:ilvl="1">
         <w:numFmt w:val="bullet"/>
@@ -6644,7 +6954,7 @@
     </w:lvlOverride>
   </w:num>
   <w:num w:numId="25" w16cid:durableId="295648179">
-    <w:abstractNumId w:val="20"/>
+    <w:abstractNumId w:val="21"/>
     <w:lvlOverride w:ilvl="1">
       <w:lvl w:ilvl="1">
         <w:numFmt w:val="bullet"/>
@@ -6664,7 +6974,7 @@
     </w:lvlOverride>
   </w:num>
   <w:num w:numId="26" w16cid:durableId="1586961638">
-    <w:abstractNumId w:val="20"/>
+    <w:abstractNumId w:val="21"/>
     <w:lvlOverride w:ilvl="1">
       <w:lvl w:ilvl="1">
         <w:numFmt w:val="bullet"/>
@@ -6684,7 +6994,7 @@
     </w:lvlOverride>
   </w:num>
   <w:num w:numId="27" w16cid:durableId="399376624">
-    <w:abstractNumId w:val="20"/>
+    <w:abstractNumId w:val="21"/>
     <w:lvlOverride w:ilvl="1">
       <w:lvl w:ilvl="1">
         <w:numFmt w:val="bullet"/>
@@ -7110,10 +7420,10 @@
     </w:lvlOverride>
   </w:num>
   <w:num w:numId="50" w16cid:durableId="261381424">
-    <w:abstractNumId w:val="10"/>
+    <w:abstractNumId w:val="11"/>
   </w:num>
   <w:num w:numId="51" w16cid:durableId="1381393642">
-    <w:abstractNumId w:val="10"/>
+    <w:abstractNumId w:val="11"/>
     <w:lvlOverride w:ilvl="1">
       <w:lvl w:ilvl="1">
         <w:numFmt w:val="bullet"/>
@@ -7133,7 +7443,7 @@
     </w:lvlOverride>
   </w:num>
   <w:num w:numId="52" w16cid:durableId="1069619965">
-    <w:abstractNumId w:val="10"/>
+    <w:abstractNumId w:val="11"/>
     <w:lvlOverride w:ilvl="1">
       <w:lvl w:ilvl="1">
         <w:numFmt w:val="bullet"/>
@@ -7153,7 +7463,7 @@
     </w:lvlOverride>
   </w:num>
   <w:num w:numId="53" w16cid:durableId="542523196">
-    <w:abstractNumId w:val="10"/>
+    <w:abstractNumId w:val="11"/>
     <w:lvlOverride w:ilvl="1">
       <w:lvl w:ilvl="1">
         <w:numFmt w:val="bullet"/>
@@ -7173,7 +7483,7 @@
     </w:lvlOverride>
   </w:num>
   <w:num w:numId="54" w16cid:durableId="262760737">
-    <w:abstractNumId w:val="10"/>
+    <w:abstractNumId w:val="11"/>
     <w:lvlOverride w:ilvl="1">
       <w:lvl w:ilvl="1">
         <w:numFmt w:val="bullet"/>
@@ -7193,7 +7503,7 @@
     </w:lvlOverride>
   </w:num>
   <w:num w:numId="55" w16cid:durableId="2098285649">
-    <w:abstractNumId w:val="10"/>
+    <w:abstractNumId w:val="11"/>
     <w:lvlOverride w:ilvl="1">
       <w:lvl w:ilvl="1">
         <w:numFmt w:val="bullet"/>
@@ -7213,7 +7523,7 @@
     </w:lvlOverride>
   </w:num>
   <w:num w:numId="56" w16cid:durableId="1025985431">
-    <w:abstractNumId w:val="10"/>
+    <w:abstractNumId w:val="11"/>
     <w:lvlOverride w:ilvl="1">
       <w:lvl w:ilvl="1">
         <w:numFmt w:val="bullet"/>
@@ -7233,7 +7543,7 @@
     </w:lvlOverride>
   </w:num>
   <w:num w:numId="57" w16cid:durableId="446198229">
-    <w:abstractNumId w:val="10"/>
+    <w:abstractNumId w:val="11"/>
     <w:lvlOverride w:ilvl="1">
       <w:lvl w:ilvl="1">
         <w:numFmt w:val="bullet"/>
@@ -7251,6 +7561,9 @@
         </w:rPr>
       </w:lvl>
     </w:lvlOverride>
+  </w:num>
+  <w:num w:numId="58" w16cid:durableId="496310905">
+    <w:abstractNumId w:val="8"/>
   </w:num>
 </w:numbering>
 </file>
@@ -7858,6 +8171,7 @@
   <w:style w:type="character" w:default="1" w:styleId="DefaultParagraphFont">
     <w:name w:val="Default Paragraph Font"/>
     <w:uiPriority w:val="1"/>
+    <w:semiHidden/>
     <w:unhideWhenUsed/>
   </w:style>
   <w:style w:type="table" w:default="1" w:styleId="TableNormal">

</xml_diff>

<commit_message>
Implemented one-way road functionality
</commit_message>
<xml_diff>
--- a/doc/documentation.docx
+++ b/doc/documentation.docx
@@ -138,15 +138,7 @@
         </w:numPr>
       </w:pPr>
       <w:r>
-        <w:t xml:space="preserve">All feature classes are projected to NAD 1983 </w:t>
-      </w:r>
-      <w:proofErr w:type="spellStart"/>
-      <w:r>
-        <w:t>StatePlane</w:t>
-      </w:r>
-      <w:proofErr w:type="spellEnd"/>
-      <w:r>
-        <w:t xml:space="preserve"> Mississippi East</w:t>
+        <w:t>All feature classes are projected to NAD 1983 StatePlane Mississippi East</w:t>
       </w:r>
     </w:p>
     <w:p>
@@ -179,13 +171,8 @@
         </w:numPr>
       </w:pPr>
       <w:r>
-        <w:t xml:space="preserve">Either shapefiles or feature classes in a File GDB can be </w:t>
-      </w:r>
-      <w:proofErr w:type="gramStart"/>
-      <w:r>
-        <w:t>inputted</w:t>
-      </w:r>
-      <w:proofErr w:type="gramEnd"/>
+        <w:t>Either shapefiles or feature classes in a File GDB can be inputted</w:t>
+      </w:r>
     </w:p>
     <w:p>
       <w:pPr>
@@ -206,15 +193,7 @@
         </w:numPr>
       </w:pPr>
       <w:r>
-        <w:t xml:space="preserve">OSM roads data is not clipped as the boundaries for roads data </w:t>
-      </w:r>
-      <w:proofErr w:type="gramStart"/>
-      <w:r>
-        <w:t>is</w:t>
-      </w:r>
-      <w:proofErr w:type="gramEnd"/>
-      <w:r>
-        <w:t xml:space="preserve"> described in roads_data_prep.py</w:t>
+        <w:t>OSM roads data is not clipped as the boundaries for roads data is described in roads_data_prep.py</w:t>
       </w:r>
     </w:p>
     <w:p>
@@ -232,13 +211,8 @@
       </w:pPr>
       <w:r>
         <w:lastRenderedPageBreak/>
-        <w:t xml:space="preserve">All entries that have their status as closed or announced are </w:t>
-      </w:r>
-      <w:proofErr w:type="spellStart"/>
-      <w:r>
-        <w:t>remoed</w:t>
-      </w:r>
-      <w:proofErr w:type="spellEnd"/>
+        <w:t>All entries that have their status as closed or announced are remoed</w:t>
+      </w:r>
     </w:p>
     <w:p>
       <w:r>
@@ -260,13 +234,8 @@
         <w:t xml:space="preserve">and building </w:t>
       </w:r>
       <w:r>
-        <w:t xml:space="preserve">network </w:t>
-      </w:r>
-      <w:proofErr w:type="gramStart"/>
-      <w:r>
-        <w:t>dataset</w:t>
-      </w:r>
-      <w:proofErr w:type="gramEnd"/>
+        <w:t>network dataset</w:t>
+      </w:r>
     </w:p>
     <w:p>
       <w:pPr>
@@ -320,15 +289,7 @@
         </w:numPr>
       </w:pPr>
       <w:r>
-        <w:t>Can decrease percentage/</w:t>
-      </w:r>
-      <w:proofErr w:type="gramStart"/>
-      <w:r>
-        <w:t>increase</w:t>
-      </w:r>
-      <w:proofErr w:type="gramEnd"/>
-      <w:r>
-        <w:t xml:space="preserve"> number of points for more precise threshold</w:t>
+        <w:t>Can decrease percentage/increase number of points for more precise threshold</w:t>
       </w:r>
     </w:p>
     <w:p>
@@ -350,23 +311,7 @@
         </w:numPr>
       </w:pPr>
       <w:r>
-        <w:t xml:space="preserve">Used 0 or 1 in </w:t>
-      </w:r>
-      <w:proofErr w:type="gramStart"/>
-      <w:r>
-        <w:t>a</w:t>
-      </w:r>
-      <w:proofErr w:type="gramEnd"/>
-      <w:r>
-        <w:t xml:space="preserve"> IS_NEAR field to indicate if a </w:t>
-      </w:r>
-      <w:proofErr w:type="gramStart"/>
-      <w:r>
-        <w:t>points</w:t>
-      </w:r>
-      <w:proofErr w:type="gramEnd"/>
-      <w:r>
-        <w:t xml:space="preserve"> is close to a road</w:t>
+        <w:t>Used 0 or 1 in a IS_NEAR field to indicate if a points is close to a road</w:t>
       </w:r>
     </w:p>
     <w:p>
@@ -410,15 +355,7 @@
         </w:numPr>
       </w:pPr>
       <w:r>
-        <w:t xml:space="preserve">All roads in </w:t>
-      </w:r>
-      <w:proofErr w:type="spellStart"/>
-      <w:r>
-        <w:t>NFS_roads</w:t>
-      </w:r>
-      <w:proofErr w:type="spellEnd"/>
-      <w:r>
-        <w:t xml:space="preserve"> not marked as a duplicate are exported into a “cleaned” roads feature class</w:t>
+        <w:t>All roads in NFS_roads not marked as a duplicate are exported into a “cleaned” roads feature class</w:t>
       </w:r>
     </w:p>
     <w:p>
@@ -443,15 +380,7 @@
         <w:t>The snapping process starts with generating end points at the end of each NFS road</w:t>
       </w:r>
       <w:r>
-        <w:t xml:space="preserve">. </w:t>
-      </w:r>
-      <w:proofErr w:type="gramStart"/>
-      <w:r>
-        <w:t>Near</w:t>
-      </w:r>
-      <w:proofErr w:type="gramEnd"/>
-      <w:r>
-        <w:t xml:space="preserve"> is then used to determine which of the end points are near an OSM road. A point feature class is created from the </w:t>
+        <w:t xml:space="preserve">. Near is then used to determine which of the end points are near an OSM road. A point feature class is created from the </w:t>
       </w:r>
       <w:r>
         <w:lastRenderedPageBreak/>
@@ -466,13 +395,8 @@
         </w:numPr>
       </w:pPr>
       <w:r>
-        <w:t xml:space="preserve">The two road feature classes are </w:t>
-      </w:r>
-      <w:proofErr w:type="gramStart"/>
-      <w:r>
-        <w:t>merged together</w:t>
-      </w:r>
-      <w:proofErr w:type="gramEnd"/>
+        <w:t>The two road feature classes are merged together</w:t>
+      </w:r>
     </w:p>
     <w:p>
       <w:pPr>
@@ -482,13 +406,8 @@
         </w:numPr>
       </w:pPr>
       <w:r>
-        <w:t xml:space="preserve">If the final roads feature class needs to be overridden and a network dataset has already been created, the network dataset is deleted before the </w:t>
-      </w:r>
-      <w:proofErr w:type="gramStart"/>
-      <w:r>
-        <w:t>merge</w:t>
-      </w:r>
-      <w:proofErr w:type="gramEnd"/>
+        <w:t>If the final roads feature class needs to be overridden and a network dataset has already been created, the network dataset is deleted before the merge</w:t>
+      </w:r>
     </w:p>
     <w:p>
       <w:pPr>
@@ -498,15 +417,7 @@
         </w:numPr>
       </w:pPr>
       <w:r>
-        <w:t xml:space="preserve">The Integrate and Feature </w:t>
-      </w:r>
-      <w:proofErr w:type="gramStart"/>
-      <w:r>
-        <w:t>To</w:t>
-      </w:r>
-      <w:proofErr w:type="gramEnd"/>
-      <w:r>
-        <w:t xml:space="preserve"> Line tool are also used on the final merged result to ensure connectivity.</w:t>
+        <w:t>The Integrate and Feature To Line tool are also used on the final merged result to ensure connectivity.</w:t>
       </w:r>
     </w:p>
     <w:p>
@@ -591,15 +502,7 @@
         </w:numPr>
       </w:pPr>
       <w:r>
-        <w:t xml:space="preserve">Sawmills used to be snapped </w:t>
-      </w:r>
-      <w:proofErr w:type="gramStart"/>
-      <w:r>
-        <w:t>to roads</w:t>
-      </w:r>
-      <w:proofErr w:type="gramEnd"/>
-      <w:r>
-        <w:t>.</w:t>
+        <w:t>Sawmills used to be snapped to roads.</w:t>
       </w:r>
     </w:p>
     <w:p>
@@ -610,15 +513,7 @@
         </w:numPr>
       </w:pPr>
       <w:r>
-        <w:t xml:space="preserve">This was dropped as it was unnecessary, network </w:t>
-      </w:r>
-      <w:proofErr w:type="gramStart"/>
-      <w:r>
-        <w:t>analyst does</w:t>
-      </w:r>
-      <w:proofErr w:type="gramEnd"/>
-      <w:r>
-        <w:t xml:space="preserve"> this already</w:t>
+        <w:t>This was dropped as it was unnecessary, network analyst does this already</w:t>
       </w:r>
     </w:p>
     <w:p>
@@ -640,15 +535,7 @@
         </w:numPr>
       </w:pPr>
       <w:r>
-        <w:t xml:space="preserve">This was unnecessary, Generate Points Along Lines does this automatically </w:t>
-      </w:r>
-      <w:proofErr w:type="gramStart"/>
-      <w:r>
-        <w:t>as long as</w:t>
-      </w:r>
-      <w:proofErr w:type="gramEnd"/>
-      <w:r>
-        <w:t xml:space="preserve"> the NFS roads dataset comes with an ID</w:t>
+        <w:t>This was unnecessary, Generate Points Along Lines does this automatically as long as the NFS roads dataset comes with an ID</w:t>
       </w:r>
     </w:p>
     <w:p>
@@ -704,13 +591,8 @@
         </w:numPr>
       </w:pPr>
       <w:r>
-        <w:t xml:space="preserve">Added harvest site clipping since pivoting to </w:t>
-      </w:r>
-      <w:proofErr w:type="spellStart"/>
-      <w:r>
-        <w:t>Activity_TimberHarvest</w:t>
-      </w:r>
-      <w:proofErr w:type="spellEnd"/>
+        <w:t>Added harvest site clipping since pivoting to Activity_TimberHarvest</w:t>
+      </w:r>
     </w:p>
     <w:p>
       <w:pPr>
@@ -720,15 +602,7 @@
         </w:numPr>
       </w:pPr>
       <w:r>
-        <w:t xml:space="preserve">The threshold for if </w:t>
-      </w:r>
-      <w:proofErr w:type="gramStart"/>
-      <w:r>
-        <w:t>a NFS</w:t>
-      </w:r>
-      <w:proofErr w:type="gramEnd"/>
-      <w:r>
-        <w:t xml:space="preserve"> point counts as near was increased to 170 feet</w:t>
+        <w:t>The threshold for if a NFS point counts as near was increased to 170 feet</w:t>
       </w:r>
     </w:p>
     <w:p>
@@ -739,23 +613,7 @@
         </w:numPr>
       </w:pPr>
       <w:r>
-        <w:t xml:space="preserve">The sawmill dataset changed. The new </w:t>
-      </w:r>
-      <w:proofErr w:type="spellStart"/>
-      <w:r>
-        <w:t>forisk</w:t>
-      </w:r>
-      <w:proofErr w:type="spellEnd"/>
-      <w:r>
-        <w:t xml:space="preserve"> dataset contained closed and announced </w:t>
-      </w:r>
-      <w:proofErr w:type="gramStart"/>
-      <w:r>
-        <w:t>but yet</w:t>
-      </w:r>
-      <w:proofErr w:type="gramEnd"/>
-      <w:r>
-        <w:t xml:space="preserve"> to open sawmills. To ensure only open sawmills can be accessed, closed and announced sawmills were removed.</w:t>
+        <w:t>The sawmill dataset changed. The new forisk dataset contained closed and announced but yet to open sawmills. To ensure only open sawmills can be accessed, closed and announced sawmills were removed.</w:t>
       </w:r>
     </w:p>
     <w:p>
@@ -817,21 +675,8 @@
       <w:r>
         <w:t xml:space="preserve">Lines 13-22: </w:t>
       </w:r>
-      <w:proofErr w:type="spellStart"/>
-      <w:r>
-        <w:t>export_to_</w:t>
-      </w:r>
-      <w:proofErr w:type="gramStart"/>
-      <w:r>
-        <w:t>arcgis</w:t>
-      </w:r>
-      <w:proofErr w:type="spellEnd"/>
-      <w:r>
-        <w:t>(</w:t>
-      </w:r>
-      <w:proofErr w:type="gramEnd"/>
-      <w:r>
-        <w:t>edges, file, layer)</w:t>
+      <w:r>
+        <w:t>export_to_arcgis(edges, file, layer)</w:t>
       </w:r>
     </w:p>
     <w:p>
@@ -890,13 +735,8 @@
           <w:numId w:val="8"/>
         </w:numPr>
       </w:pPr>
-      <w:proofErr w:type="gramStart"/>
-      <w:r>
-        <w:t>Converts</w:t>
-      </w:r>
-      <w:proofErr w:type="gramEnd"/>
-      <w:r>
-        <w:t xml:space="preserve"> edges of a graph to a GPKG file</w:t>
+      <w:r>
+        <w:t>Converts edges of a graph to a GPKG file</w:t>
       </w:r>
     </w:p>
     <w:p>
@@ -1132,50 +972,8 @@
       <w:r>
         <w:t xml:space="preserve">Lines 14-48: </w:t>
       </w:r>
-      <w:proofErr w:type="spellStart"/>
-      <w:r>
-        <w:t>strip_z_and_</w:t>
-      </w:r>
-      <w:proofErr w:type="gramStart"/>
-      <w:r>
-        <w:t>project</w:t>
-      </w:r>
-      <w:proofErr w:type="spellEnd"/>
-      <w:r>
-        <w:t>(</w:t>
-      </w:r>
-      <w:proofErr w:type="spellStart"/>
-      <w:proofErr w:type="gramEnd"/>
-      <w:r>
-        <w:t>stream_input</w:t>
-      </w:r>
-      <w:proofErr w:type="spellEnd"/>
-      <w:r>
-        <w:t xml:space="preserve">, </w:t>
-      </w:r>
-      <w:proofErr w:type="spellStart"/>
-      <w:r>
-        <w:t>streams_dir_input</w:t>
-      </w:r>
-      <w:proofErr w:type="spellEnd"/>
-      <w:r>
-        <w:t xml:space="preserve">, </w:t>
-      </w:r>
-      <w:proofErr w:type="spellStart"/>
-      <w:r>
-        <w:t>stream_dataset_output</w:t>
-      </w:r>
-      <w:proofErr w:type="spellEnd"/>
-      <w:r>
-        <w:t xml:space="preserve">, </w:t>
-      </w:r>
-      <w:proofErr w:type="spellStart"/>
-      <w:r>
-        <w:t>spatial_ref</w:t>
-      </w:r>
-      <w:proofErr w:type="spellEnd"/>
-      <w:r>
-        <w:t>)</w:t>
+      <w:r>
+        <w:t>strip_z_and_project(stream_input, streams_dir_input, stream_dataset_output, spatial_ref)</w:t>
       </w:r>
     </w:p>
     <w:p>
@@ -1247,15 +1045,7 @@
         </w:numPr>
       </w:pPr>
       <w:r>
-        <w:t xml:space="preserve">Because streams data came with </w:t>
-      </w:r>
-      <w:proofErr w:type="gramStart"/>
-      <w:r>
-        <w:t>a z</w:t>
-      </w:r>
-      <w:proofErr w:type="gramEnd"/>
-      <w:r>
-        <w:t xml:space="preserve"> value, projecting to EPSG: 2899 was not possible. To remedy this, this function creates a new feature class with the same features. However, the features in the new feature class use the same x and y coordinates but leave out the z value. This new feature class is then projected to EPSG:2899</w:t>
+        <w:t>Because streams data came with a z value, projecting to EPSG: 2899 was not possible. To remedy this, this function creates a new feature class with the same features. However, the features in the new feature class use the same x and y coordinates but leave out the z value. This new feature class is then projected to EPSG:2899</w:t>
       </w:r>
     </w:p>
     <w:p>
@@ -1280,50 +1070,8 @@
       <w:r>
         <w:t xml:space="preserve">: </w:t>
       </w:r>
-      <w:proofErr w:type="spellStart"/>
-      <w:r>
-        <w:t>stream_</w:t>
-      </w:r>
-      <w:proofErr w:type="gramStart"/>
-      <w:r>
-        <w:t>setup</w:t>
-      </w:r>
-      <w:proofErr w:type="spellEnd"/>
-      <w:r>
-        <w:t>(</w:t>
-      </w:r>
-      <w:proofErr w:type="spellStart"/>
-      <w:proofErr w:type="gramEnd"/>
-      <w:r>
-        <w:t>ws</w:t>
-      </w:r>
-      <w:proofErr w:type="spellEnd"/>
-      <w:r>
-        <w:t xml:space="preserve">, </w:t>
-      </w:r>
-      <w:proofErr w:type="spellStart"/>
-      <w:r>
-        <w:t>str_ds</w:t>
-      </w:r>
-      <w:proofErr w:type="spellEnd"/>
-      <w:r>
-        <w:t xml:space="preserve">, </w:t>
-      </w:r>
-      <w:proofErr w:type="spellStart"/>
-      <w:r>
-        <w:t>str_dir</w:t>
-      </w:r>
-      <w:proofErr w:type="spellEnd"/>
-      <w:r>
-        <w:t xml:space="preserve">, </w:t>
-      </w:r>
-      <w:proofErr w:type="spellStart"/>
-      <w:r>
-        <w:t>spat_ref</w:t>
-      </w:r>
-      <w:proofErr w:type="spellEnd"/>
-      <w:r>
-        <w:t>, bd=None)</w:t>
+      <w:r>
+        <w:t>stream_setup(ws, str_ds, str_dir, spat_ref, bd=None)</w:t>
       </w:r>
     </w:p>
     <w:p>
@@ -1419,15 +1167,7 @@
         <w:t>is</w:t>
       </w:r>
       <w:r>
-        <w:t xml:space="preserve"> projected using the strip_z_and_</w:t>
-      </w:r>
-      <w:proofErr w:type="gramStart"/>
-      <w:r>
-        <w:t>project(</w:t>
-      </w:r>
-      <w:proofErr w:type="gramEnd"/>
-      <w:r>
-        <w:t>) function</w:t>
+        <w:t xml:space="preserve"> projected using the strip_z_and_project() function</w:t>
       </w:r>
       <w:r>
         <w:t xml:space="preserve"> (line 53-58)</w:t>
@@ -1442,20 +1182,7 @@
         </w:numPr>
       </w:pPr>
       <w:r>
-        <w:t xml:space="preserve">List of feature classes is obtained using </w:t>
-      </w:r>
-      <w:proofErr w:type="spellStart"/>
-      <w:proofErr w:type="gramStart"/>
-      <w:r>
-        <w:t>ListFeatureClasses</w:t>
-      </w:r>
-      <w:proofErr w:type="spellEnd"/>
-      <w:r>
-        <w:t>(</w:t>
-      </w:r>
-      <w:proofErr w:type="gramEnd"/>
-      <w:r>
-        <w:t>) specifying for line feature classes</w:t>
+        <w:t>List of feature classes is obtained using ListFeatureClasses() specifying for line feature classes</w:t>
       </w:r>
     </w:p>
     <w:p>
@@ -1497,15 +1224,7 @@
         </w:numPr>
       </w:pPr>
       <w:r>
-        <w:t xml:space="preserve">If no boundary is provided, then everything in the stream dataset is merged into one </w:t>
-      </w:r>
-      <w:proofErr w:type="gramStart"/>
-      <w:r>
-        <w:t>streams</w:t>
-      </w:r>
-      <w:proofErr w:type="gramEnd"/>
-      <w:r>
-        <w:t xml:space="preserve"> feature class</w:t>
+        <w:t>If no boundary is provided, then everything in the stream dataset is merged into one streams feature class</w:t>
       </w:r>
     </w:p>
     <w:p>
@@ -1542,44 +1261,7 @@
         <w:t>4</w:t>
       </w:r>
       <w:r>
-        <w:t xml:space="preserve">: </w:t>
-      </w:r>
-      <w:proofErr w:type="spellStart"/>
-      <w:r>
-        <w:t>roadless_area_</w:t>
-      </w:r>
-      <w:proofErr w:type="gramStart"/>
-      <w:r>
-        <w:t>setup</w:t>
-      </w:r>
-      <w:proofErr w:type="spellEnd"/>
-      <w:r>
-        <w:t>(</w:t>
-      </w:r>
-      <w:proofErr w:type="spellStart"/>
-      <w:proofErr w:type="gramEnd"/>
-      <w:r>
-        <w:t>ws</w:t>
-      </w:r>
-      <w:proofErr w:type="spellEnd"/>
-      <w:r>
-        <w:t xml:space="preserve">, </w:t>
-      </w:r>
-      <w:proofErr w:type="spellStart"/>
-      <w:r>
-        <w:t>rl_a</w:t>
-      </w:r>
-      <w:proofErr w:type="spellEnd"/>
-      <w:r>
-        <w:t xml:space="preserve">, </w:t>
-      </w:r>
-      <w:proofErr w:type="spellStart"/>
-      <w:r>
-        <w:t>spat_ref</w:t>
-      </w:r>
-      <w:proofErr w:type="spellEnd"/>
-      <w:r>
-        <w:t>, bd=None)</w:t>
+        <w:t>: roadless_area_setup(ws, rl_a, spat_ref, bd=None)</w:t>
       </w:r>
     </w:p>
     <w:p>
@@ -1651,15 +1333,7 @@
         </w:numPr>
       </w:pPr>
       <w:r>
-        <w:t xml:space="preserve">Projects and clips (if boundary </w:t>
-      </w:r>
-      <w:proofErr w:type="gramStart"/>
-      <w:r>
-        <w:t>is</w:t>
-      </w:r>
-      <w:proofErr w:type="gramEnd"/>
-      <w:r>
-        <w:t xml:space="preserve"> provided) the roadless area polygon feature class</w:t>
+        <w:t>Projects and clips (if boundary is provided) the roadless area polygon feature class</w:t>
       </w:r>
     </w:p>
     <w:p>
@@ -1676,36 +1350,7 @@
     </w:p>
     <w:p>
       <w:r>
-        <w:t xml:space="preserve">Lines 96-108: </w:t>
-      </w:r>
-      <w:proofErr w:type="spellStart"/>
-      <w:r>
-        <w:t>create_off_limit_</w:t>
-      </w:r>
-      <w:proofErr w:type="gramStart"/>
-      <w:r>
-        <w:t>areas</w:t>
-      </w:r>
-      <w:proofErr w:type="spellEnd"/>
-      <w:r>
-        <w:t>(</w:t>
-      </w:r>
-      <w:proofErr w:type="spellStart"/>
-      <w:proofErr w:type="gramEnd"/>
-      <w:r>
-        <w:t>ws</w:t>
-      </w:r>
-      <w:proofErr w:type="spellEnd"/>
-      <w:r>
-        <w:t xml:space="preserve">, </w:t>
-      </w:r>
-      <w:proofErr w:type="spellStart"/>
-      <w:r>
-        <w:t>merge_list</w:t>
-      </w:r>
-      <w:proofErr w:type="spellEnd"/>
-      <w:r>
-        <w:t>, roads)</w:t>
+        <w:t>Lines 96-108: create_off_limit_areas(ws, merge_list, roads)</w:t>
       </w:r>
     </w:p>
     <w:p>
@@ -1777,15 +1422,7 @@
         </w:numPr>
       </w:pPr>
       <w:r>
-        <w:t xml:space="preserve">Creates a </w:t>
-      </w:r>
-      <w:proofErr w:type="gramStart"/>
-      <w:r>
-        <w:t>50 foot</w:t>
-      </w:r>
-      <w:proofErr w:type="gramEnd"/>
-      <w:r>
-        <w:t xml:space="preserve"> buffer around roads</w:t>
+        <w:t>Creates a 50 foot buffer around roads</w:t>
       </w:r>
       <w:r>
         <w:t>, then erases that buffer from the merged off-limit areas feature class</w:t>
@@ -1805,52 +1442,7 @@
     </w:p>
     <w:p>
       <w:r>
-        <w:t xml:space="preserve">Lines 110-144: </w:t>
-      </w:r>
-      <w:proofErr w:type="spellStart"/>
-      <w:r>
-        <w:t>create_slope_</w:t>
-      </w:r>
-      <w:proofErr w:type="gramStart"/>
-      <w:r>
-        <w:t>raster</w:t>
-      </w:r>
-      <w:proofErr w:type="spellEnd"/>
-      <w:r>
-        <w:t>(</w:t>
-      </w:r>
-      <w:proofErr w:type="spellStart"/>
-      <w:proofErr w:type="gramEnd"/>
-      <w:r>
-        <w:t>ws</w:t>
-      </w:r>
-      <w:proofErr w:type="spellEnd"/>
-      <w:r>
-        <w:t xml:space="preserve">, </w:t>
-      </w:r>
-      <w:proofErr w:type="spellStart"/>
-      <w:r>
-        <w:t>elev_data</w:t>
-      </w:r>
-      <w:proofErr w:type="spellEnd"/>
-      <w:r>
-        <w:t xml:space="preserve">, </w:t>
-      </w:r>
-      <w:proofErr w:type="spellStart"/>
-      <w:r>
-        <w:t>ofa</w:t>
-      </w:r>
-      <w:proofErr w:type="spellEnd"/>
-      <w:r>
-        <w:t xml:space="preserve">, bd, </w:t>
-      </w:r>
-      <w:proofErr w:type="spellStart"/>
-      <w:r>
-        <w:t>spat_ref</w:t>
-      </w:r>
-      <w:proofErr w:type="spellEnd"/>
-      <w:r>
-        <w:t>)</w:t>
+        <w:t>Lines 110-144: create_slope_raster(ws, elev_data, ofa, bd, spat_ref)</w:t>
       </w:r>
     </w:p>
     <w:p>
@@ -2010,29 +1602,13 @@
         </w:numPr>
       </w:pPr>
       <w:r>
-        <w:t xml:space="preserve">This is done by rasterizing the off-limits feature class, then creating a </w:t>
-      </w:r>
-      <w:proofErr w:type="gramStart"/>
-      <w:r>
-        <w:t>mask</w:t>
-      </w:r>
-      <w:proofErr w:type="gramEnd"/>
-      <w:r>
-        <w:t xml:space="preserve"> the </w:t>
+        <w:t xml:space="preserve">This is done by rasterizing the off-limits feature class, then creating a mask the </w:t>
       </w:r>
       <w:r>
         <w:t>slope</w:t>
       </w:r>
       <w:r>
-        <w:t xml:space="preserve"> raster only exists where both the off-limits raster is </w:t>
-      </w:r>
-      <w:proofErr w:type="gramStart"/>
-      <w:r>
-        <w:t>Null</w:t>
-      </w:r>
-      <w:proofErr w:type="gramEnd"/>
-      <w:r>
-        <w:t xml:space="preserve"> and the </w:t>
+        <w:t xml:space="preserve"> raster only exists where both the off-limits raster is Null and the </w:t>
       </w:r>
       <w:r>
         <w:t>slope</w:t>
@@ -2154,63 +1730,7 @@
         </w:numPr>
       </w:pPr>
       <w:r>
-        <w:t xml:space="preserve">First a list of items to be </w:t>
-      </w:r>
-      <w:proofErr w:type="gramStart"/>
-      <w:r>
-        <w:t>merge</w:t>
-      </w:r>
-      <w:proofErr w:type="gramEnd"/>
-      <w:r>
-        <w:t xml:space="preserve"> are created using the </w:t>
-      </w:r>
-      <w:proofErr w:type="spellStart"/>
-      <w:r>
-        <w:t>stream_</w:t>
-      </w:r>
-      <w:proofErr w:type="gramStart"/>
-      <w:r>
-        <w:t>setup</w:t>
-      </w:r>
-      <w:proofErr w:type="spellEnd"/>
-      <w:r>
-        <w:t>(</w:t>
-      </w:r>
-      <w:proofErr w:type="gramEnd"/>
-      <w:r>
-        <w:t xml:space="preserve">) and </w:t>
-      </w:r>
-      <w:proofErr w:type="spellStart"/>
-      <w:r>
-        <w:t>roadless_area_</w:t>
-      </w:r>
-      <w:proofErr w:type="gramStart"/>
-      <w:r>
-        <w:t>setup</w:t>
-      </w:r>
-      <w:proofErr w:type="spellEnd"/>
-      <w:r>
-        <w:t>(</w:t>
-      </w:r>
-      <w:proofErr w:type="gramEnd"/>
-      <w:r>
-        <w:t xml:space="preserve">) functions. This list can be adjusted based on what </w:t>
-      </w:r>
-      <w:proofErr w:type="gramStart"/>
-      <w:r>
-        <w:t>inputs</w:t>
-      </w:r>
-      <w:proofErr w:type="gramEnd"/>
-      <w:r>
-        <w:t xml:space="preserve"> </w:t>
-      </w:r>
-      <w:proofErr w:type="gramStart"/>
-      <w:r>
-        <w:t>actually are</w:t>
-      </w:r>
-      <w:proofErr w:type="gramEnd"/>
-      <w:r>
-        <w:t xml:space="preserve"> needed to be added to the off-limit areas.</w:t>
+        <w:t>First a list of items to be merge are created using the stream_setup() and roadless_area_setup() functions. This list can be adjusted based on what inputs actually are needed to be added to the off-limit areas.</w:t>
       </w:r>
     </w:p>
     <w:p>
@@ -2222,31 +1742,7 @@
         </w:numPr>
       </w:pPr>
       <w:r>
-        <w:t xml:space="preserve">Next the off-limit areas feature class is created using the </w:t>
-      </w:r>
-      <w:proofErr w:type="spellStart"/>
-      <w:r>
-        <w:t>create_</w:t>
-      </w:r>
-      <w:proofErr w:type="gramStart"/>
-      <w:r>
-        <w:t>off</w:t>
-      </w:r>
-      <w:proofErr w:type="gramEnd"/>
-      <w:r>
-        <w:t>_limit_</w:t>
-      </w:r>
-      <w:proofErr w:type="gramStart"/>
-      <w:r>
-        <w:t>areas</w:t>
-      </w:r>
-      <w:proofErr w:type="spellEnd"/>
-      <w:r>
-        <w:t>(</w:t>
-      </w:r>
-      <w:proofErr w:type="gramEnd"/>
-      <w:r>
-        <w:t>) function</w:t>
+        <w:t>Next the off-limit areas feature class is created using the create_off_limit_areas() function</w:t>
       </w:r>
     </w:p>
     <w:p>
@@ -2258,23 +1754,7 @@
         </w:numPr>
       </w:pPr>
       <w:r>
-        <w:t xml:space="preserve">Finally, the slope raster is created using </w:t>
-      </w:r>
-      <w:proofErr w:type="spellStart"/>
-      <w:r>
-        <w:t>create_slope_</w:t>
-      </w:r>
-      <w:proofErr w:type="gramStart"/>
-      <w:r>
-        <w:t>raster</w:t>
-      </w:r>
-      <w:proofErr w:type="spellEnd"/>
-      <w:r>
-        <w:t>(</w:t>
-      </w:r>
-      <w:proofErr w:type="gramEnd"/>
-      <w:r>
-        <w:t>) function</w:t>
+        <w:t>Finally, the slope raster is created using create_slope_raster() function</w:t>
       </w:r>
     </w:p>
     <w:p>
@@ -2286,15 +1766,7 @@
         </w:numPr>
       </w:pPr>
       <w:r>
-        <w:t xml:space="preserve">This script is set </w:t>
-      </w:r>
-      <w:proofErr w:type="gramStart"/>
-      <w:r>
-        <w:t>up like this</w:t>
-      </w:r>
-      <w:proofErr w:type="gramEnd"/>
-      <w:r>
-        <w:t xml:space="preserve"> so individual parts can be run separately and so that the actual input of roadless area polygons and streams data can be customized</w:t>
+        <w:t>This script is set up like this so individual parts can be run separately and so that the actual input of roadless area polygons and streams data can be customized</w:t>
       </w:r>
     </w:p>
     <w:p>
@@ -2322,80 +1794,13 @@
     <w:p>
       <w:r>
         <w:lastRenderedPageBreak/>
-        <w:t>Distance calculator</w:t>
-      </w:r>
-    </w:p>
-    <w:p>
-      <w:r>
-        <w:t>Lines 11-</w:t>
-      </w:r>
-      <w:r>
-        <w:t>109</w:t>
-      </w:r>
-      <w:r>
-        <w:t xml:space="preserve">: </w:t>
-      </w:r>
-      <w:proofErr w:type="spellStart"/>
-      <w:r>
-        <w:t>calculate_</w:t>
-      </w:r>
-      <w:proofErr w:type="gramStart"/>
-      <w:r>
-        <w:t>distance</w:t>
-      </w:r>
-      <w:proofErr w:type="spellEnd"/>
-      <w:r>
-        <w:t>(</w:t>
-      </w:r>
-      <w:proofErr w:type="spellStart"/>
-      <w:proofErr w:type="gramEnd"/>
-      <w:r>
-        <w:t>harvest_site</w:t>
-      </w:r>
-      <w:proofErr w:type="spellEnd"/>
-      <w:r>
-        <w:t xml:space="preserve">, roads, </w:t>
-      </w:r>
-      <w:proofErr w:type="spellStart"/>
-      <w:r>
-        <w:t>network_dataset</w:t>
-      </w:r>
-      <w:proofErr w:type="spellEnd"/>
-      <w:r>
-        <w:t>, sawmills, slope,</w:t>
-      </w:r>
-      <w:r>
-        <w:t xml:space="preserve"> </w:t>
-      </w:r>
-      <w:proofErr w:type="spellStart"/>
-      <w:r>
-        <w:t>off_limit_areas</w:t>
-      </w:r>
-      <w:proofErr w:type="spellEnd"/>
-      <w:r>
-        <w:t>,</w:t>
-      </w:r>
-      <w:r>
-        <w:t xml:space="preserve"> </w:t>
-      </w:r>
-      <w:proofErr w:type="spellStart"/>
-      <w:r>
-        <w:t>output_path</w:t>
-      </w:r>
-      <w:proofErr w:type="spellEnd"/>
-      <w:r>
-        <w:t xml:space="preserve">, </w:t>
-      </w:r>
-      <w:proofErr w:type="spellStart"/>
-      <w:r>
-        <w:t>sm_type</w:t>
-      </w:r>
-      <w:proofErr w:type="spellEnd"/>
-      <w:r>
-        <w:t>=None</w:t>
-      </w:r>
-      <w:r>
-        <w:t>)</w:t>
+        <w:t>BEFORE DISTANCE CALCULATIONS CAN BE RUN, DO THIS</w:t>
+      </w:r>
+      <w:r>
+        <w:br/>
+      </w:r>
+      <w:r>
+        <w:t>Oneway functionality must be manually implemented in ArcGIS Pro. To do so, follow these steps:</w:t>
       </w:r>
     </w:p>
     <w:p>
@@ -2407,103 +1812,7 @@
         </w:numPr>
       </w:pPr>
       <w:r>
-        <w:t>Inputs:</w:t>
-      </w:r>
-    </w:p>
-    <w:p>
-      <w:pPr>
-        <w:pStyle w:val="ListParagraph"/>
-        <w:numPr>
-          <w:ilvl w:val="1"/>
-          <w:numId w:val="13"/>
-        </w:numPr>
-      </w:pPr>
-      <w:r>
-        <w:t>Harvest site</w:t>
-      </w:r>
-    </w:p>
-    <w:p>
-      <w:pPr>
-        <w:pStyle w:val="ListParagraph"/>
-        <w:numPr>
-          <w:ilvl w:val="1"/>
-          <w:numId w:val="13"/>
-        </w:numPr>
-      </w:pPr>
-      <w:r>
-        <w:t>Roads feature class</w:t>
-      </w:r>
-    </w:p>
-    <w:p>
-      <w:pPr>
-        <w:pStyle w:val="ListParagraph"/>
-        <w:numPr>
-          <w:ilvl w:val="1"/>
-          <w:numId w:val="13"/>
-        </w:numPr>
-      </w:pPr>
-      <w:r>
-        <w:t>Roads network dataset</w:t>
-      </w:r>
-    </w:p>
-    <w:p>
-      <w:pPr>
-        <w:pStyle w:val="ListParagraph"/>
-        <w:numPr>
-          <w:ilvl w:val="1"/>
-          <w:numId w:val="13"/>
-        </w:numPr>
-      </w:pPr>
-      <w:r>
-        <w:t>Sawmill(s)</w:t>
-      </w:r>
-    </w:p>
-    <w:p>
-      <w:pPr>
-        <w:pStyle w:val="ListParagraph"/>
-        <w:numPr>
-          <w:ilvl w:val="1"/>
-          <w:numId w:val="13"/>
-        </w:numPr>
-      </w:pPr>
-      <w:r>
-        <w:t>Slope raster</w:t>
-      </w:r>
-    </w:p>
-    <w:p>
-      <w:pPr>
-        <w:pStyle w:val="ListParagraph"/>
-        <w:numPr>
-          <w:ilvl w:val="1"/>
-          <w:numId w:val="13"/>
-        </w:numPr>
-      </w:pPr>
-      <w:r>
-        <w:t>Off-limit areas</w:t>
-      </w:r>
-    </w:p>
-    <w:p>
-      <w:pPr>
-        <w:pStyle w:val="ListParagraph"/>
-        <w:numPr>
-          <w:ilvl w:val="1"/>
-          <w:numId w:val="13"/>
-        </w:numPr>
-      </w:pPr>
-      <w:r>
-        <w:t>Output path</w:t>
-      </w:r>
-    </w:p>
-    <w:p>
-      <w:pPr>
-        <w:pStyle w:val="ListParagraph"/>
-        <w:numPr>
-          <w:ilvl w:val="1"/>
-          <w:numId w:val="13"/>
-        </w:numPr>
-      </w:pPr>
-      <w:r>
-        <w:t>[Optional] sawmill type</w:t>
+        <w:t>Open the streets_nd network dataset properties in the catalog</w:t>
       </w:r>
     </w:p>
     <w:p>
@@ -2515,7 +1824,7 @@
         </w:numPr>
       </w:pPr>
       <w:r>
-        <w:t xml:space="preserve">First, the distance from harvest site to nearest road is calculated based on slope using a least cost path algorithm </w:t>
+        <w:t>Create a new travel mode called "Driving Distance"</w:t>
       </w:r>
     </w:p>
     <w:p>
@@ -2527,7 +1836,58 @@
         </w:numPr>
       </w:pPr>
       <w:r>
-        <w:t>First the centroid of the harvest site needs to be calculated to act as the starting point</w:t>
+        <w:t>Under costs, ensure length is used for impedance</w:t>
+      </w:r>
+    </w:p>
+    <w:p>
+      <w:pPr>
+        <w:pStyle w:val="ListParagraph"/>
+        <w:numPr>
+          <w:ilvl w:val="0"/>
+          <w:numId w:val="13"/>
+        </w:numPr>
+      </w:pPr>
+      <w:r>
+        <w:t>U</w:t>
+      </w:r>
+      <w:r>
+        <w:t>nder the costs tab at the top, ensure the distance field is used for the evaluators</w:t>
+      </w:r>
+    </w:p>
+    <w:p>
+      <w:pPr>
+        <w:pStyle w:val="ListParagraph"/>
+        <w:numPr>
+          <w:ilvl w:val="0"/>
+          <w:numId w:val="13"/>
+        </w:numPr>
+      </w:pPr>
+      <w:r>
+        <w:t>Under the restrictions tab, create a new restriction called "Oneway"</w:t>
+      </w:r>
+    </w:p>
+    <w:p>
+      <w:pPr>
+        <w:pStyle w:val="ListParagraph"/>
+        <w:numPr>
+          <w:ilvl w:val="1"/>
+          <w:numId w:val="13"/>
+        </w:numPr>
+      </w:pPr>
+      <w:r>
+        <w:t>usage Type: prohibited (-1)</w:t>
+      </w:r>
+    </w:p>
+    <w:p>
+      <w:pPr>
+        <w:pStyle w:val="ListParagraph"/>
+        <w:numPr>
+          <w:ilvl w:val="1"/>
+          <w:numId w:val="13"/>
+        </w:numPr>
+      </w:pPr>
+      <w:r>
+        <w:t>under evaluators, for the Along source, use this value and code block</w:t>
       </w:r>
     </w:p>
     <w:p>
@@ -2539,7 +1899,7 @@
         </w:numPr>
       </w:pPr>
       <w:r>
-        <w:t>The Erase tool is used to remove areas of the site within the off-limit areas</w:t>
+        <w:t>Value=evaluator(!oneway!, !reversed!)</w:t>
       </w:r>
     </w:p>
     <w:p>
@@ -2551,15 +1911,35 @@
         </w:numPr>
       </w:pPr>
       <w:r>
-        <w:t xml:space="preserve">The centroid is then calculated using the Feature </w:t>
-      </w:r>
-      <w:proofErr w:type="gramStart"/>
-      <w:r>
-        <w:t>To</w:t>
-      </w:r>
-      <w:proofErr w:type="gramEnd"/>
-      <w:r>
-        <w:t xml:space="preserve"> Point tool with the inside option checked to force a point inside the harvest site</w:t>
+        <w:t>Code Block:</w:t>
+      </w:r>
+      <w:r>
+        <w:br/>
+      </w:r>
+      <w:r>
+        <w:rPr>
+          <w:rFonts w:ascii="Cascadia Code" w:hAnsi="Cascadia Code" w:cs="Cascadia Code"/>
+        </w:rPr>
+        <w:t>def evaluator(oneway, reversed):</w:t>
+      </w:r>
+      <w:r>
+        <w:rPr>
+          <w:rFonts w:ascii="Cascadia Code" w:hAnsi="Cascadia Code" w:cs="Cascadia Code"/>
+        </w:rPr>
+        <w:br/>
+        <w:t xml:space="preserve">       </w:t>
+      </w:r>
+      <w:r>
+        <w:rPr>
+          <w:rFonts w:ascii="Cascadia Code" w:hAnsi="Cascadia Code" w:cs="Cascadia Code"/>
+        </w:rPr>
+        <w:tab/>
+      </w:r>
+      <w:r>
+        <w:rPr>
+          <w:rFonts w:ascii="Cascadia Code" w:hAnsi="Cascadia Code" w:cs="Cascadia Code"/>
+        </w:rPr>
+        <w:t>return oneway == 1 and reversed == 1</w:t>
       </w:r>
     </w:p>
     <w:p>
@@ -2571,66 +1951,59 @@
         </w:numPr>
       </w:pPr>
       <w:r>
-        <w:t>The roads feature class is rasterized to be used as the destination</w:t>
-      </w:r>
-    </w:p>
-    <w:p>
-      <w:pPr>
-        <w:pStyle w:val="ListParagraph"/>
-        <w:numPr>
-          <w:ilvl w:val="1"/>
+        <w:t>under evaluators, for the Against source, use this value and code block</w:t>
+      </w:r>
+    </w:p>
+    <w:p>
+      <w:pPr>
+        <w:pStyle w:val="ListParagraph"/>
+        <w:numPr>
+          <w:ilvl w:val="2"/>
           <w:numId w:val="13"/>
         </w:numPr>
       </w:pPr>
       <w:r>
-        <w:t xml:space="preserve">The least cost path is calculated using the defined function </w:t>
-      </w:r>
-      <w:proofErr w:type="spellStart"/>
-      <w:r>
-        <w:t>calculate_least_cost_</w:t>
-      </w:r>
-      <w:proofErr w:type="gramStart"/>
-      <w:r>
-        <w:t>path</w:t>
-      </w:r>
-      <w:proofErr w:type="spellEnd"/>
-      <w:r>
-        <w:t>(</w:t>
-      </w:r>
-      <w:proofErr w:type="gramEnd"/>
-      <w:r>
-        <w:t>) using the centroid, rasterized road, and slope raster (the function will be explained in more detail below)</w:t>
-      </w:r>
-    </w:p>
-    <w:p>
-      <w:pPr>
-        <w:pStyle w:val="ListParagraph"/>
-        <w:numPr>
-          <w:ilvl w:val="1"/>
+        <w:t>Value=evaluator(!oneway!, !reversed!)</w:t>
+      </w:r>
+    </w:p>
+    <w:p>
+      <w:pPr>
+        <w:pStyle w:val="ListParagraph"/>
+        <w:numPr>
+          <w:ilvl w:val="2"/>
           <w:numId w:val="13"/>
         </w:numPr>
       </w:pPr>
       <w:r>
-        <w:t>The result is a path from the centroid</w:t>
-      </w:r>
-      <w:r>
-        <w:t xml:space="preserve"> to the road. However, the path does not quite extend all the way to the road feature class since it was rasterized. For the rest of the path, </w:t>
-      </w:r>
-      <w:proofErr w:type="gramStart"/>
-      <w:r>
-        <w:t>Near(</w:t>
-      </w:r>
-      <w:proofErr w:type="gramEnd"/>
-      <w:r>
-        <w:t xml:space="preserve">) was used to find the closest point on the road feature class to the end point of the path. In the unlikely case there are multiple points near the road (within 60 feet), the closest point is used. The x and y values from </w:t>
-      </w:r>
-      <w:proofErr w:type="gramStart"/>
-      <w:r>
-        <w:t>Near(</w:t>
-      </w:r>
-      <w:proofErr w:type="gramEnd"/>
-      <w:r>
-        <w:t>) are used to create a point that serves as the starting point for network analysis.</w:t>
+        <w:t>Code Block:</w:t>
+      </w:r>
+      <w:r>
+        <w:br/>
+      </w:r>
+      <w:r>
+        <w:rPr>
+          <w:rFonts w:ascii="Cascadia Code" w:hAnsi="Cascadia Code" w:cs="Cascadia Code"/>
+        </w:rPr>
+        <w:t xml:space="preserve">      def evaluator(oneway, reversed):</w:t>
+      </w:r>
+      <w:r>
+        <w:rPr>
+          <w:rFonts w:ascii="Cascadia Code" w:hAnsi="Cascadia Code" w:cs="Cascadia Code"/>
+        </w:rPr>
+        <w:br/>
+        <w:t xml:space="preserve">      </w:t>
+      </w:r>
+      <w:r>
+        <w:rPr>
+          <w:rFonts w:ascii="Cascadia Code" w:hAnsi="Cascadia Code" w:cs="Cascadia Code"/>
+        </w:rPr>
+        <w:tab/>
+      </w:r>
+      <w:r>
+        <w:rPr>
+          <w:rFonts w:ascii="Cascadia Code" w:hAnsi="Cascadia Code" w:cs="Cascadia Code"/>
+        </w:rPr>
+        <w:t>return oneway == 1 and reversed == 0</w:t>
       </w:r>
     </w:p>
     <w:p>
@@ -2642,35 +2015,56 @@
         </w:numPr>
       </w:pPr>
       <w:r>
-        <w:t xml:space="preserve">Next the path from the previously determined point to the sawmill is calculated using Network Analyst tools. </w:t>
-      </w:r>
-    </w:p>
-    <w:p>
-      <w:pPr>
-        <w:pStyle w:val="ListParagraph"/>
-        <w:numPr>
-          <w:ilvl w:val="1"/>
+        <w:t>Go back to the travel mode tab and for driving distance, make sure the Oneway restriction is checked</w:t>
+      </w:r>
+    </w:p>
+    <w:p>
+      <w:r>
+        <w:br w:type="page"/>
+      </w:r>
+    </w:p>
+    <w:p>
+      <w:r>
+        <w:lastRenderedPageBreak/>
+        <w:t>Distance calculator</w:t>
+      </w:r>
+    </w:p>
+    <w:p>
+      <w:r>
+        <w:t>Lines 11-</w:t>
+      </w:r>
+      <w:r>
+        <w:t>109</w:t>
+      </w:r>
+      <w:r>
+        <w:t>: calculate_distance(</w:t>
+      </w:r>
+      <w:r>
+        <w:t>harvest_site, roads, network_dataset, sawmills, slope,</w:t>
+      </w:r>
+      <w:r>
+        <w:t xml:space="preserve"> off_limit_areas,</w:t>
+      </w:r>
+      <w:r>
+        <w:t xml:space="preserve"> output_path</w:t>
+      </w:r>
+      <w:r>
+        <w:t>, sm_type=None</w:t>
+      </w:r>
+      <w:r>
+        <w:t>)</w:t>
+      </w:r>
+    </w:p>
+    <w:p>
+      <w:pPr>
+        <w:pStyle w:val="ListParagraph"/>
+        <w:numPr>
+          <w:ilvl w:val="0"/>
           <w:numId w:val="13"/>
         </w:numPr>
       </w:pPr>
       <w:r>
-        <w:t xml:space="preserve">One option is there is a single sawmill destination provided, which then uses the </w:t>
-      </w:r>
-      <w:proofErr w:type="spellStart"/>
-      <w:r>
-        <w:t>calculate_road_distance_</w:t>
-      </w:r>
-      <w:proofErr w:type="gramStart"/>
-      <w:r>
-        <w:t>nd</w:t>
-      </w:r>
-      <w:proofErr w:type="spellEnd"/>
-      <w:r>
-        <w:t>(</w:t>
-      </w:r>
-      <w:proofErr w:type="gramEnd"/>
-      <w:r>
-        <w:t xml:space="preserve">) function. </w:t>
+        <w:t>Inputs:</w:t>
       </w:r>
     </w:p>
     <w:p>
@@ -2682,24 +2076,115 @@
         </w:numPr>
       </w:pPr>
       <w:r>
-        <w:lastRenderedPageBreak/>
-        <w:t xml:space="preserve">The other option is if multiple sawmill destinations are provided, in which case the function </w:t>
-      </w:r>
-      <w:proofErr w:type="spellStart"/>
-      <w:r>
-        <w:t>calculate_closest_road_distance_</w:t>
-      </w:r>
-      <w:proofErr w:type="gramStart"/>
-      <w:r>
-        <w:t>nd</w:t>
-      </w:r>
-      <w:proofErr w:type="spellEnd"/>
-      <w:r>
-        <w:t>(</w:t>
-      </w:r>
-      <w:proofErr w:type="gramEnd"/>
-      <w:r>
-        <w:t>) is called, which takes in multiple sawmill destinations and finds the closest one.</w:t>
+        <w:t>Harvest site</w:t>
+      </w:r>
+    </w:p>
+    <w:p>
+      <w:pPr>
+        <w:pStyle w:val="ListParagraph"/>
+        <w:numPr>
+          <w:ilvl w:val="1"/>
+          <w:numId w:val="13"/>
+        </w:numPr>
+      </w:pPr>
+      <w:r>
+        <w:t>Roads feature class</w:t>
+      </w:r>
+    </w:p>
+    <w:p>
+      <w:pPr>
+        <w:pStyle w:val="ListParagraph"/>
+        <w:numPr>
+          <w:ilvl w:val="1"/>
+          <w:numId w:val="13"/>
+        </w:numPr>
+      </w:pPr>
+      <w:r>
+        <w:t>Roads network dataset</w:t>
+      </w:r>
+    </w:p>
+    <w:p>
+      <w:pPr>
+        <w:pStyle w:val="ListParagraph"/>
+        <w:numPr>
+          <w:ilvl w:val="1"/>
+          <w:numId w:val="13"/>
+        </w:numPr>
+      </w:pPr>
+      <w:r>
+        <w:t>Sawmill(s)</w:t>
+      </w:r>
+    </w:p>
+    <w:p>
+      <w:pPr>
+        <w:pStyle w:val="ListParagraph"/>
+        <w:numPr>
+          <w:ilvl w:val="1"/>
+          <w:numId w:val="13"/>
+        </w:numPr>
+      </w:pPr>
+      <w:r>
+        <w:t>Slope raster</w:t>
+      </w:r>
+    </w:p>
+    <w:p>
+      <w:pPr>
+        <w:pStyle w:val="ListParagraph"/>
+        <w:numPr>
+          <w:ilvl w:val="1"/>
+          <w:numId w:val="13"/>
+        </w:numPr>
+      </w:pPr>
+      <w:r>
+        <w:t>Off-limit areas</w:t>
+      </w:r>
+    </w:p>
+    <w:p>
+      <w:pPr>
+        <w:pStyle w:val="ListParagraph"/>
+        <w:numPr>
+          <w:ilvl w:val="1"/>
+          <w:numId w:val="13"/>
+        </w:numPr>
+      </w:pPr>
+      <w:r>
+        <w:t>Output path</w:t>
+      </w:r>
+    </w:p>
+    <w:p>
+      <w:pPr>
+        <w:pStyle w:val="ListParagraph"/>
+        <w:numPr>
+          <w:ilvl w:val="1"/>
+          <w:numId w:val="13"/>
+        </w:numPr>
+      </w:pPr>
+      <w:r>
+        <w:t>[Optional] sawmill type</w:t>
+      </w:r>
+    </w:p>
+    <w:p>
+      <w:pPr>
+        <w:pStyle w:val="ListParagraph"/>
+        <w:numPr>
+          <w:ilvl w:val="0"/>
+          <w:numId w:val="13"/>
+        </w:numPr>
+      </w:pPr>
+      <w:r>
+        <w:t xml:space="preserve">First, the distance from harvest site to nearest road is calculated based on slope using a least cost path algorithm </w:t>
+      </w:r>
+    </w:p>
+    <w:p>
+      <w:pPr>
+        <w:pStyle w:val="ListParagraph"/>
+        <w:numPr>
+          <w:ilvl w:val="1"/>
+          <w:numId w:val="13"/>
+        </w:numPr>
+      </w:pPr>
+      <w:r>
+        <w:t>First the centroid of the harvest site needs to be calculated to act as the starting point</w:t>
       </w:r>
     </w:p>
     <w:p>
@@ -2711,10 +2196,7 @@
         </w:numPr>
       </w:pPr>
       <w:r>
-        <w:t>If a sawmill type is provided, then the sawmill data will be filtered for that type</w:t>
-      </w:r>
-      <w:r>
-        <w:t xml:space="preserve">. </w:t>
+        <w:t>The Erase tool is used to remove areas of the site within the off-limit areas</w:t>
       </w:r>
     </w:p>
     <w:p>
@@ -2726,7 +2208,83 @@
         </w:numPr>
       </w:pPr>
       <w:r>
-        <w:t>If no sawmills of that type exist in the data, then an error will be raised</w:t>
+        <w:t>The centroid is then calculated using the Feature To Point tool with the inside option checked to force a point inside the harvest site</w:t>
+      </w:r>
+    </w:p>
+    <w:p>
+      <w:pPr>
+        <w:pStyle w:val="ListParagraph"/>
+        <w:numPr>
+          <w:ilvl w:val="1"/>
+          <w:numId w:val="13"/>
+        </w:numPr>
+      </w:pPr>
+      <w:r>
+        <w:t>The roads feature class is rasterized to be used as the destination</w:t>
+      </w:r>
+    </w:p>
+    <w:p>
+      <w:pPr>
+        <w:pStyle w:val="ListParagraph"/>
+        <w:numPr>
+          <w:ilvl w:val="1"/>
+          <w:numId w:val="13"/>
+        </w:numPr>
+      </w:pPr>
+      <w:r>
+        <w:t>The least cost path is calculated using the defined function calculate_least_cost_path() using the centroid, rasterized road, and slope raster (the function will be explained in more detail below)</w:t>
+      </w:r>
+    </w:p>
+    <w:p>
+      <w:pPr>
+        <w:pStyle w:val="ListParagraph"/>
+        <w:numPr>
+          <w:ilvl w:val="1"/>
+          <w:numId w:val="13"/>
+        </w:numPr>
+      </w:pPr>
+      <w:r>
+        <w:t>The result is a path from the centroid</w:t>
+      </w:r>
+      <w:r>
+        <w:t xml:space="preserve"> to the road. However, the path does not quite extend all the way to the road feature class since it was rasterized. For the rest of the path, Near() was used to find the closest point on the road feature class to the end point of the path. In the unlikely case there are multiple points near the road (within 60 feet), the closest point is used. The x and y values from Near() are used to create a point that serves as the starting point for network analysis.</w:t>
+      </w:r>
+    </w:p>
+    <w:p>
+      <w:pPr>
+        <w:pStyle w:val="ListParagraph"/>
+        <w:numPr>
+          <w:ilvl w:val="0"/>
+          <w:numId w:val="13"/>
+        </w:numPr>
+      </w:pPr>
+      <w:r>
+        <w:t xml:space="preserve">Next the path from the previously determined point to the sawmill is calculated using Network Analyst tools. </w:t>
+      </w:r>
+    </w:p>
+    <w:p>
+      <w:pPr>
+        <w:pStyle w:val="ListParagraph"/>
+        <w:numPr>
+          <w:ilvl w:val="1"/>
+          <w:numId w:val="13"/>
+        </w:numPr>
+      </w:pPr>
+      <w:r>
+        <w:t xml:space="preserve">One option is there is a single sawmill destination provided, which then uses the calculate_road_distance_nd() function. </w:t>
+      </w:r>
+    </w:p>
+    <w:p>
+      <w:pPr>
+        <w:pStyle w:val="ListParagraph"/>
+        <w:numPr>
+          <w:ilvl w:val="1"/>
+          <w:numId w:val="13"/>
+        </w:numPr>
+      </w:pPr>
+      <w:r>
+        <w:lastRenderedPageBreak/>
+        <w:t>The other option is if multiple sawmill destinations are provided, in which case the function calculate_closest_road_distance_nd() is called, which takes in multiple sawmill destinations and finds the closest one.</w:t>
       </w:r>
     </w:p>
     <w:p>
@@ -2738,6 +2296,33 @@
         </w:numPr>
       </w:pPr>
       <w:r>
+        <w:t>If a sawmill type is provided, then the sawmill data will be filtered for that type</w:t>
+      </w:r>
+      <w:r>
+        <w:t xml:space="preserve">. </w:t>
+      </w:r>
+    </w:p>
+    <w:p>
+      <w:pPr>
+        <w:pStyle w:val="ListParagraph"/>
+        <w:numPr>
+          <w:ilvl w:val="2"/>
+          <w:numId w:val="13"/>
+        </w:numPr>
+      </w:pPr>
+      <w:r>
+        <w:t>If no sawmills of that type exist in the data, then an error will be raised</w:t>
+      </w:r>
+    </w:p>
+    <w:p>
+      <w:pPr>
+        <w:pStyle w:val="ListParagraph"/>
+        <w:numPr>
+          <w:ilvl w:val="2"/>
+          <w:numId w:val="13"/>
+        </w:numPr>
+      </w:pPr>
+      <w:r>
         <w:t>Alternatively, this option does not need to be used. Data can be filtered out beforehand if desired.</w:t>
       </w:r>
     </w:p>
@@ -2750,23 +2335,7 @@
         </w:numPr>
       </w:pPr>
       <w:r>
-        <w:t xml:space="preserve">For both options, Euclidean distance is calculated using the function </w:t>
-      </w:r>
-      <w:proofErr w:type="spellStart"/>
-      <w:r>
-        <w:t>euclidean_distance_</w:t>
-      </w:r>
-      <w:proofErr w:type="gramStart"/>
-      <w:r>
-        <w:t>near</w:t>
-      </w:r>
-      <w:proofErr w:type="spellEnd"/>
-      <w:r>
-        <w:t>(</w:t>
-      </w:r>
-      <w:proofErr w:type="gramEnd"/>
-      <w:r>
-        <w:t xml:space="preserve">). </w:t>
+        <w:t xml:space="preserve">For both options, Euclidean distance is calculated using the function euclidean_distance_near(). </w:t>
       </w:r>
     </w:p>
     <w:p>
@@ -2891,23 +2460,7 @@
         </w:numPr>
       </w:pPr>
       <w:r>
-        <w:t xml:space="preserve">The resulting feature class is then used in the function </w:t>
-      </w:r>
-      <w:proofErr w:type="spellStart"/>
-      <w:r>
-        <w:t>calculate_distance_for_shp</w:t>
-      </w:r>
-      <w:proofErr w:type="spellEnd"/>
-      <w:r>
-        <w:t>(</w:t>
-      </w:r>
-      <w:proofErr w:type="spellStart"/>
-      <w:r>
-        <w:t>output_path</w:t>
-      </w:r>
-      <w:proofErr w:type="spellEnd"/>
-      <w:r>
-        <w:t>)</w:t>
+        <w:t>The resulting feature class is then used in the function calculate_distance_for_shp(output_path)</w:t>
       </w:r>
       <w:r>
         <w:t>, which returns the distance of a polyline feature class</w:t>
@@ -2943,52 +2496,10 @@
         <w:t>29</w:t>
       </w:r>
       <w:r>
-        <w:t xml:space="preserve"> </w:t>
-      </w:r>
-      <w:proofErr w:type="spellStart"/>
-      <w:r>
-        <w:t>calculate_least_cost_</w:t>
-      </w:r>
-      <w:proofErr w:type="gramStart"/>
-      <w:r>
-        <w:t>path</w:t>
-      </w:r>
-      <w:proofErr w:type="spellEnd"/>
-      <w:r>
-        <w:t>(</w:t>
-      </w:r>
-      <w:proofErr w:type="spellStart"/>
-      <w:proofErr w:type="gramEnd"/>
-      <w:r>
-        <w:t>starting_point</w:t>
-      </w:r>
-      <w:proofErr w:type="spellEnd"/>
-      <w:r>
-        <w:t xml:space="preserve">, </w:t>
-      </w:r>
-      <w:proofErr w:type="spellStart"/>
-      <w:r>
-        <w:t>dest</w:t>
-      </w:r>
-      <w:proofErr w:type="spellEnd"/>
-      <w:r>
-        <w:t xml:space="preserve">, </w:t>
-      </w:r>
-      <w:proofErr w:type="spellStart"/>
-      <w:r>
-        <w:t>cost_raster</w:t>
-      </w:r>
-      <w:proofErr w:type="spellEnd"/>
-      <w:r>
-        <w:t xml:space="preserve">, </w:t>
-      </w:r>
-      <w:proofErr w:type="spellStart"/>
-      <w:r>
-        <w:t>output_path</w:t>
-      </w:r>
-      <w:proofErr w:type="spellEnd"/>
-      <w:r>
-        <w:t>)</w:t>
+        <w:t xml:space="preserve"> calculate_least_cost_path</w:t>
+      </w:r>
+      <w:r>
+        <w:t>(starting_point, dest, cost_raster, output_path)</w:t>
       </w:r>
     </w:p>
     <w:p>
@@ -3069,51 +2580,26 @@
         <w:t xml:space="preserve">Lines </w:t>
       </w:r>
       <w:r>
-        <w:t>131</w:t>
+        <w:t>13</w:t>
+      </w:r>
+      <w:r>
+        <w:t>0</w:t>
       </w:r>
       <w:r>
         <w:t>-</w:t>
       </w:r>
       <w:r>
-        <w:t>164</w:t>
+        <w:t>16</w:t>
+      </w:r>
+      <w:r>
+        <w:t>8</w:t>
       </w:r>
       <w:r>
         <w:t xml:space="preserve">: </w:t>
       </w:r>
-      <w:proofErr w:type="spellStart"/>
-      <w:r>
-        <w:t>calculate_road_distance_</w:t>
-      </w:r>
-      <w:proofErr w:type="gramStart"/>
-      <w:r>
-        <w:t>nd</w:t>
-      </w:r>
-      <w:proofErr w:type="spellEnd"/>
-      <w:r>
-        <w:t>(</w:t>
-      </w:r>
-      <w:proofErr w:type="spellStart"/>
-      <w:proofErr w:type="gramEnd"/>
-      <w:r>
-        <w:t>starting_point</w:t>
-      </w:r>
-      <w:proofErr w:type="spellEnd"/>
-      <w:r>
-        <w:t xml:space="preserve">, </w:t>
-      </w:r>
-      <w:proofErr w:type="spellStart"/>
-      <w:r>
-        <w:t>network_dataset</w:t>
-      </w:r>
-      <w:proofErr w:type="spellEnd"/>
-      <w:r>
-        <w:t xml:space="preserve">, sawmill, </w:t>
-      </w:r>
-      <w:proofErr w:type="spellStart"/>
-      <w:r>
-        <w:t>output_path</w:t>
-      </w:r>
-      <w:proofErr w:type="spellEnd"/>
+      <w:r>
+        <w:t>calculate_road_distance_nd(starting_point, network_dataset, sawmill, output_path</w:t>
+      </w:r>
       <w:r>
         <w:t>)</w:t>
       </w:r>
@@ -3187,83 +2673,13 @@
         </w:numPr>
       </w:pPr>
       <w:r>
-        <w:t xml:space="preserve">The road path is computed by </w:t>
-      </w:r>
-      <w:proofErr w:type="gramStart"/>
-      <w:r>
-        <w:t>make</w:t>
-      </w:r>
-      <w:proofErr w:type="gramEnd"/>
-      <w:r>
-        <w:t xml:space="preserve"> a </w:t>
+        <w:t xml:space="preserve">The road path is computed by make a </w:t>
       </w:r>
       <w:r>
         <w:t>R</w:t>
       </w:r>
       <w:r>
-        <w:t xml:space="preserve">oute layer and adding the starting point and sawmill destinations as stops. Then the </w:t>
-      </w:r>
-      <w:proofErr w:type="gramStart"/>
-      <w:r>
-        <w:t>Solve(</w:t>
-      </w:r>
-      <w:proofErr w:type="gramEnd"/>
-      <w:r>
-        <w:t>) method is run to find the route between the two. This route is then saved into the output path.</w:t>
-      </w:r>
-    </w:p>
-    <w:p>
-      <w:r>
-        <w:t xml:space="preserve">Lines </w:t>
-      </w:r>
-      <w:r>
-        <w:t>166</w:t>
-      </w:r>
-      <w:r>
-        <w:t>-</w:t>
-      </w:r>
-      <w:r>
-        <w:t>203</w:t>
-      </w:r>
-      <w:r>
-        <w:t xml:space="preserve">: </w:t>
-      </w:r>
-      <w:proofErr w:type="spellStart"/>
-      <w:r>
-        <w:t>calculate_closest_road_distance_</w:t>
-      </w:r>
-      <w:proofErr w:type="gramStart"/>
-      <w:r>
-        <w:t>nd</w:t>
-      </w:r>
-      <w:proofErr w:type="spellEnd"/>
-      <w:r>
-        <w:t>(</w:t>
-      </w:r>
-      <w:proofErr w:type="spellStart"/>
-      <w:proofErr w:type="gramEnd"/>
-      <w:r>
-        <w:t>starting_point</w:t>
-      </w:r>
-      <w:proofErr w:type="spellEnd"/>
-      <w:r>
-        <w:t xml:space="preserve">, </w:t>
-      </w:r>
-      <w:proofErr w:type="spellStart"/>
-      <w:r>
-        <w:t>network_dataset</w:t>
-      </w:r>
-      <w:proofErr w:type="spellEnd"/>
-      <w:r>
-        <w:t xml:space="preserve">, sawmills, </w:t>
-      </w:r>
-      <w:proofErr w:type="spellStart"/>
-      <w:r>
-        <w:t>output_path</w:t>
-      </w:r>
-      <w:proofErr w:type="spellEnd"/>
-      <w:r>
-        <w:t>)</w:t>
+        <w:t>oute layer and adding the starting point and sawmill destinations as stops. Then the Solve() method is run to find the route between the two. This route is then saved into the output path.</w:t>
       </w:r>
     </w:p>
     <w:p>
@@ -3275,55 +2691,27 @@
         </w:numPr>
       </w:pPr>
       <w:r>
-        <w:t>Inputs:</w:t>
-      </w:r>
-    </w:p>
-    <w:p>
-      <w:pPr>
-        <w:pStyle w:val="ListParagraph"/>
-        <w:numPr>
-          <w:ilvl w:val="1"/>
-          <w:numId w:val="16"/>
-        </w:numPr>
-      </w:pPr>
-      <w:r>
-        <w:t>Starting point (on the roads feature class)</w:t>
-      </w:r>
-    </w:p>
-    <w:p>
-      <w:pPr>
-        <w:pStyle w:val="ListParagraph"/>
-        <w:numPr>
-          <w:ilvl w:val="1"/>
-          <w:numId w:val="16"/>
-        </w:numPr>
-      </w:pPr>
-      <w:r>
-        <w:t>Network dataset of roads</w:t>
-      </w:r>
-    </w:p>
-    <w:p>
-      <w:pPr>
-        <w:pStyle w:val="ListParagraph"/>
-        <w:numPr>
-          <w:ilvl w:val="1"/>
-          <w:numId w:val="16"/>
-        </w:numPr>
-      </w:pPr>
-      <w:r>
-        <w:t>Sawmill destination (multiple)</w:t>
-      </w:r>
-    </w:p>
-    <w:p>
-      <w:pPr>
-        <w:pStyle w:val="ListParagraph"/>
-        <w:numPr>
-          <w:ilvl w:val="1"/>
-          <w:numId w:val="16"/>
-        </w:numPr>
-      </w:pPr>
-      <w:r>
-        <w:t>Output path</w:t>
+        <w:t>This function will attempt to set the one-way road restrictions</w:t>
+      </w:r>
+    </w:p>
+    <w:p>
+      <w:r>
+        <w:t xml:space="preserve">Lines </w:t>
+      </w:r>
+      <w:r>
+        <w:t>170</w:t>
+      </w:r>
+      <w:r>
+        <w:t>-</w:t>
+      </w:r>
+      <w:r>
+        <w:t>213</w:t>
+      </w:r>
+      <w:r>
+        <w:t xml:space="preserve">: </w:t>
+      </w:r>
+      <w:r>
+        <w:t>calculate_closest_road_distance_nd(starting_point, network_dataset, sawmills, output_path)</w:t>
       </w:r>
     </w:p>
     <w:p>
@@ -3335,15 +2723,55 @@
         </w:numPr>
       </w:pPr>
       <w:r>
-        <w:t xml:space="preserve">Instead of a route layer, a Closest Facility Analysis layer was made. This is done so that multiple sawmills can be added as facilities and </w:t>
-      </w:r>
-      <w:proofErr w:type="gramStart"/>
-      <w:r>
-        <w:t>Solve(</w:t>
-      </w:r>
-      <w:proofErr w:type="gramEnd"/>
-      <w:r>
-        <w:t>) will choose the closest one. Otherwise, this function works like the previous function.</w:t>
+        <w:t>Inputs:</w:t>
+      </w:r>
+    </w:p>
+    <w:p>
+      <w:pPr>
+        <w:pStyle w:val="ListParagraph"/>
+        <w:numPr>
+          <w:ilvl w:val="1"/>
+          <w:numId w:val="16"/>
+        </w:numPr>
+      </w:pPr>
+      <w:r>
+        <w:t>Starting point (on the roads feature class)</w:t>
+      </w:r>
+    </w:p>
+    <w:p>
+      <w:pPr>
+        <w:pStyle w:val="ListParagraph"/>
+        <w:numPr>
+          <w:ilvl w:val="1"/>
+          <w:numId w:val="16"/>
+        </w:numPr>
+      </w:pPr>
+      <w:r>
+        <w:t>Network dataset of roads</w:t>
+      </w:r>
+    </w:p>
+    <w:p>
+      <w:pPr>
+        <w:pStyle w:val="ListParagraph"/>
+        <w:numPr>
+          <w:ilvl w:val="1"/>
+          <w:numId w:val="16"/>
+        </w:numPr>
+      </w:pPr>
+      <w:r>
+        <w:t>Sawmill destination (multiple)</w:t>
+      </w:r>
+    </w:p>
+    <w:p>
+      <w:pPr>
+        <w:pStyle w:val="ListParagraph"/>
+        <w:numPr>
+          <w:ilvl w:val="1"/>
+          <w:numId w:val="16"/>
+        </w:numPr>
+      </w:pPr>
+      <w:r>
+        <w:t>Output path</w:t>
       </w:r>
     </w:p>
     <w:p>
@@ -3355,44 +2783,31 @@
         </w:numPr>
       </w:pPr>
       <w:r>
-        <w:t xml:space="preserve">This function </w:t>
-      </w:r>
-      <w:proofErr w:type="gramStart"/>
-      <w:r>
-        <w:t>work</w:t>
-      </w:r>
-      <w:proofErr w:type="gramEnd"/>
-      <w:r>
-        <w:t xml:space="preserve"> for both single </w:t>
-      </w:r>
-      <w:proofErr w:type="gramStart"/>
-      <w:r>
-        <w:t>or</w:t>
-      </w:r>
-      <w:proofErr w:type="gramEnd"/>
-      <w:r>
-        <w:t xml:space="preserve"> multiple sawmill destinations but tends to be less efficient than </w:t>
-      </w:r>
-      <w:proofErr w:type="spellStart"/>
-      <w:proofErr w:type="gramStart"/>
-      <w:r>
-        <w:t>calculate</w:t>
-      </w:r>
-      <w:proofErr w:type="gramEnd"/>
-      <w:r>
-        <w:t>_road_distance_</w:t>
-      </w:r>
-      <w:proofErr w:type="gramStart"/>
-      <w:r>
-        <w:t>nd</w:t>
-      </w:r>
-      <w:proofErr w:type="spellEnd"/>
-      <w:r>
-        <w:t>(</w:t>
-      </w:r>
-      <w:proofErr w:type="gramEnd"/>
-      <w:r>
-        <w:t>). When a specific sawmill destination is desired, it is recommended to use the other function instead.</w:t>
+        <w:t>Instead of a route layer, a Closest Facility Analysis layer was made. This is done so that multiple sawmills can be added as facilities and Solve() will choose the closest one. Otherwise, this function works like the previous function.</w:t>
+      </w:r>
+    </w:p>
+    <w:p>
+      <w:pPr>
+        <w:pStyle w:val="ListParagraph"/>
+        <w:numPr>
+          <w:ilvl w:val="0"/>
+          <w:numId w:val="16"/>
+        </w:numPr>
+      </w:pPr>
+      <w:r>
+        <w:t>This function work for both single or multiple sawmill destinations but tends to be less efficient than calculate_road_distance_nd(). When a specific sawmill destination is desired, it is recommended to use the other function instead.</w:t>
+      </w:r>
+    </w:p>
+    <w:p>
+      <w:pPr>
+        <w:pStyle w:val="ListParagraph"/>
+        <w:numPr>
+          <w:ilvl w:val="0"/>
+          <w:numId w:val="16"/>
+        </w:numPr>
+      </w:pPr>
+      <w:r>
+        <w:t>This function will attempt to set the one-way road restrictions</w:t>
       </w:r>
     </w:p>
     <w:p>
@@ -3400,32 +2815,19 @@
         <w:t xml:space="preserve">Lines </w:t>
       </w:r>
       <w:r>
-        <w:t>205</w:t>
+        <w:t>215</w:t>
       </w:r>
       <w:r>
         <w:t>-</w:t>
       </w:r>
       <w:r>
-        <w:t>216</w:t>
+        <w:t>226</w:t>
       </w:r>
       <w:r>
         <w:t xml:space="preserve">: </w:t>
       </w:r>
-      <w:proofErr w:type="spellStart"/>
-      <w:r>
-        <w:t>calculate_distance_for_fc</w:t>
-      </w:r>
-      <w:proofErr w:type="spellEnd"/>
-      <w:r>
-        <w:t>(</w:t>
-      </w:r>
-      <w:proofErr w:type="spellStart"/>
-      <w:r>
-        <w:t>fc_path</w:t>
-      </w:r>
-      <w:proofErr w:type="spellEnd"/>
-      <w:r>
-        <w:t>)</w:t>
+      <w:r>
+        <w:t>calculate_distance_for_fc(fc_path)</w:t>
       </w:r>
     </w:p>
     <w:p>
@@ -3461,20 +2863,7 @@
         </w:numPr>
       </w:pPr>
       <w:r>
-        <w:t xml:space="preserve">Adds a distance field to a polyline feature class. Uses </w:t>
-      </w:r>
-      <w:proofErr w:type="spellStart"/>
-      <w:proofErr w:type="gramStart"/>
-      <w:r>
-        <w:t>CalculateGeometryAttributes</w:t>
-      </w:r>
-      <w:proofErr w:type="spellEnd"/>
-      <w:r>
-        <w:t>(</w:t>
-      </w:r>
-      <w:proofErr w:type="gramEnd"/>
-      <w:r>
-        <w:t>) to calculate distance in miles.</w:t>
+        <w:t>Adds a distance field to a polyline feature class. Uses CalculateGeometryAttributes() to calculate distance in miles.</w:t>
       </w:r>
     </w:p>
     <w:p>
@@ -3494,32 +2883,19 @@
         <w:t xml:space="preserve">Lines </w:t>
       </w:r>
       <w:r>
-        <w:t>218</w:t>
+        <w:t>228</w:t>
       </w:r>
       <w:r>
         <w:t>-</w:t>
       </w:r>
       <w:r>
-        <w:t>229</w:t>
+        <w:t>239</w:t>
       </w:r>
       <w:r>
         <w:t xml:space="preserve">: </w:t>
       </w:r>
-      <w:proofErr w:type="spellStart"/>
-      <w:r>
-        <w:t>euclidean_distance_</w:t>
-      </w:r>
-      <w:proofErr w:type="gramStart"/>
-      <w:r>
-        <w:t>near</w:t>
-      </w:r>
-      <w:proofErr w:type="spellEnd"/>
-      <w:r>
-        <w:t>(</w:t>
-      </w:r>
-      <w:proofErr w:type="gramEnd"/>
-      <w:r>
-        <w:t>point_1, point_2)</w:t>
+      <w:r>
+        <w:t>euclidean_distance_near(point_1, point_2)</w:t>
       </w:r>
     </w:p>
     <w:p>
@@ -3555,6 +2931,7 @@
         </w:numPr>
       </w:pPr>
       <w:r>
+        <w:lastRenderedPageBreak/>
         <w:t>Second point (singular)</w:t>
       </w:r>
     </w:p>
@@ -3567,16 +2944,7 @@
         </w:numPr>
       </w:pPr>
       <w:r>
-        <w:lastRenderedPageBreak/>
-        <w:t xml:space="preserve">Calculates the Euclidean (straight-line) distance between two points using the </w:t>
-      </w:r>
-      <w:proofErr w:type="gramStart"/>
-      <w:r>
-        <w:t>Near(</w:t>
-      </w:r>
-      <w:proofErr w:type="gramEnd"/>
-      <w:r>
-        <w:t>) method</w:t>
+        <w:t>Calculates the Euclidean (straight-line) distance between two points using the Near() method</w:t>
       </w:r>
     </w:p>
     <w:p>
@@ -3764,44 +3132,7 @@
         </w:numPr>
       </w:pPr>
       <w:r>
-        <w:t xml:space="preserve">Originally, distance was calculated using </w:t>
-      </w:r>
-      <w:proofErr w:type="spellStart"/>
-      <w:r>
-        <w:t>calculate_distance_for_</w:t>
-      </w:r>
-      <w:proofErr w:type="gramStart"/>
-      <w:r>
-        <w:t>fc</w:t>
-      </w:r>
-      <w:proofErr w:type="spellEnd"/>
-      <w:r>
-        <w:t>(</w:t>
-      </w:r>
-      <w:proofErr w:type="gramEnd"/>
-      <w:r>
-        <w:t xml:space="preserve">) for each path produced by the smaller functions. However, this was changed to only run </w:t>
-      </w:r>
-      <w:proofErr w:type="spellStart"/>
-      <w:proofErr w:type="gramStart"/>
-      <w:r>
-        <w:t>calculate</w:t>
-      </w:r>
-      <w:proofErr w:type="gramEnd"/>
-      <w:r>
-        <w:t>_distance_for_</w:t>
-      </w:r>
-      <w:proofErr w:type="gramStart"/>
-      <w:r>
-        <w:t>fc</w:t>
-      </w:r>
-      <w:proofErr w:type="spellEnd"/>
-      <w:r>
-        <w:t>(</w:t>
-      </w:r>
-      <w:proofErr w:type="gramEnd"/>
-      <w:r>
-        <w:t>) after the merge into the final path feature class as the total distance could not be calculated before the snap.</w:t>
+        <w:t>Originally, distance was calculated using calculate_distance_for_fc() for each path produced by the smaller functions. However, this was changed to only run calculate_distance_for_fc() after the merge into the final path feature class as the total distance could not be calculated before the snap.</w:t>
       </w:r>
     </w:p>
     <w:p>
@@ -3813,15 +3144,7 @@
         </w:numPr>
       </w:pPr>
       <w:r>
-        <w:t xml:space="preserve">Euclidean distance using </w:t>
-      </w:r>
-      <w:proofErr w:type="spellStart"/>
-      <w:r>
-        <w:t>Harversine</w:t>
-      </w:r>
-      <w:proofErr w:type="spellEnd"/>
-      <w:r>
-        <w:t xml:space="preserve"> formula was considered but was not as accurate as using Near. It also was not so much faster that it was worth using.</w:t>
+        <w:t>Euclidean distance using Harversine formula was considered but was not as accurate as using Near. It also was not so much faster that it was worth using.</w:t>
       </w:r>
     </w:p>
     <w:p>
@@ -3846,15 +3169,7 @@
         </w:numPr>
       </w:pPr>
       <w:r>
-        <w:t xml:space="preserve">This was initially done manually. However, using the “inside” option in Feature </w:t>
-      </w:r>
-      <w:proofErr w:type="gramStart"/>
-      <w:r>
-        <w:t>To</w:t>
-      </w:r>
-      <w:proofErr w:type="gramEnd"/>
-      <w:r>
-        <w:t xml:space="preserve"> Point does roughly the same thing, so for the sake of simplifying code, this option was used instead.</w:t>
+        <w:t>This was initially done manually. However, using the “inside” option in Feature To Point does roughly the same thing, so for the sake of simplifying code, this option was used instead.</w:t>
       </w:r>
     </w:p>
     <w:p>
@@ -3866,23 +3181,7 @@
         </w:numPr>
       </w:pPr>
       <w:r>
-        <w:t xml:space="preserve">Because the </w:t>
-      </w:r>
-      <w:proofErr w:type="spellStart"/>
-      <w:r>
-        <w:t>forisk</w:t>
-      </w:r>
-      <w:proofErr w:type="spellEnd"/>
-      <w:r>
-        <w:t xml:space="preserve"> sawmill dataset contained much less precise coordinates, the end resulting placement of sawmills are not completely accurate to what they </w:t>
-      </w:r>
-      <w:proofErr w:type="gramStart"/>
-      <w:r>
-        <w:t>actually are</w:t>
-      </w:r>
-      <w:proofErr w:type="gramEnd"/>
-      <w:r>
-        <w:t>. To ensure that sawmills can be found by Network Analyst, search tolerance was increased to 2000 feet.</w:t>
+        <w:t>Because the forisk sawmill dataset contained much less precise coordinates, the end resulting placement of sawmills are not completely accurate to what they actually are. To ensure that sawmills can be found by Network Analyst, search tolerance was increased to 2000 feet.</w:t>
       </w:r>
     </w:p>
     <w:p>
@@ -3894,15 +3193,7 @@
         </w:numPr>
       </w:pPr>
       <w:r>
-        <w:t xml:space="preserve">For calculating road distance to closest sawmill, an enormously large number for the cutoff was added to the arguments of the </w:t>
-      </w:r>
-      <w:proofErr w:type="gramStart"/>
-      <w:r>
-        <w:t>MakeClosestFacilityAnalysisLayer(</w:t>
-      </w:r>
-      <w:proofErr w:type="gramEnd"/>
-      <w:r>
-        <w:t>) method to ensure that any sawmill can be found, no matter distance.</w:t>
+        <w:t>For calculating road distance to closest sawmill, an enormously large number for the cutoff was added to the arguments of the MakeClosestFacilityAnalysisLayer() method to ensure that any sawmill can be found, no matter distance.</w:t>
       </w:r>
     </w:p>
     <w:p>
@@ -3926,23 +3217,7 @@
         </w:numPr>
       </w:pPr>
       <w:r>
-        <w:t xml:space="preserve">Due to the inaccuracy of the </w:t>
-      </w:r>
-      <w:proofErr w:type="spellStart"/>
-      <w:r>
-        <w:t>forisk</w:t>
-      </w:r>
-      <w:proofErr w:type="spellEnd"/>
-      <w:r>
-        <w:t xml:space="preserve"> sawmill dataset, when searching for the final stop in the route when multiple sawmills exist in the sawmill input dataset must be increased to 2000 feet. To ensure unwanted sawmills </w:t>
-      </w:r>
-      <w:proofErr w:type="gramStart"/>
-      <w:r>
-        <w:t>aren’t also</w:t>
-      </w:r>
-      <w:proofErr w:type="gramEnd"/>
-      <w:r>
-        <w:t xml:space="preserve"> found in this process, the end point of the route is generated and used as the center of the search area. </w:t>
+        <w:t xml:space="preserve">Due to the inaccuracy of the forisk sawmill dataset, when searching for the final stop in the route when multiple sawmills exist in the sawmill input dataset must be increased to 2000 feet. To ensure unwanted sawmills aren’t also found in this process, the end point of the route is generated and used as the center of the search area. </w:t>
       </w:r>
     </w:p>
     <w:p/>
@@ -6328,7 +5603,7 @@
   <w:abstractNum w:abstractNumId="20" w15:restartNumberingAfterBreak="0">
     <w:nsid w:val="745250C5"/>
     <w:multiLevelType w:val="hybridMultilevel"/>
-    <w:tmpl w:val="9D74EC66"/>
+    <w:tmpl w:val="9196930A"/>
     <w:lvl w:ilvl="0" w:tplc="04090001">
       <w:start w:val="1"/>
       <w:numFmt w:val="bullet"/>
@@ -8171,7 +7446,6 @@
   <w:style w:type="character" w:default="1" w:styleId="DefaultParagraphFont">
     <w:name w:val="Default Paragraph Font"/>
     <w:uiPriority w:val="1"/>
-    <w:semiHidden/>
     <w:unhideWhenUsed/>
   </w:style>
   <w:style w:type="table" w:default="1" w:styleId="TableNormal">

</xml_diff>

<commit_message>
Implemented removal of unconnected NFS roads
</commit_message>
<xml_diff>
--- a/doc/documentation.docx
+++ b/doc/documentation.docx
@@ -225,7 +225,7 @@
         <w:t>-</w:t>
       </w:r>
       <w:r>
-        <w:t>153</w:t>
+        <w:t>205</w:t>
       </w:r>
       <w:r>
         <w:t xml:space="preserve">: merging roads and NFS roads feature classes, creating </w:t>
@@ -380,11 +380,77 @@
         <w:t>The snapping process starts with generating end points at the end of each NFS road</w:t>
       </w:r>
       <w:r>
-        <w:t xml:space="preserve">. Near is then used to determine which of the end points are near an OSM road. A point feature class is created from the </w:t>
-      </w:r>
+        <w:t xml:space="preserve">. Near is then used to determine which of the end points are near an OSM road. A point feature class is created from the near x and y values. </w:t>
+      </w:r>
+    </w:p>
+    <w:p>
+      <w:pPr>
+        <w:numPr>
+          <w:ilvl w:val="2"/>
+          <w:numId w:val="44"/>
+        </w:numPr>
+      </w:pPr>
       <w:r>
         <w:lastRenderedPageBreak/>
-        <w:t>near x and y values. This point feature class is then used in the snap environment for which the NFS roads are snapped to.</w:t>
+        <w:t xml:space="preserve">Before snapping the NFS roads to the near x and y values, NFS roads that do not connect to OSM roads are removed. This is done through a while loop. </w:t>
+      </w:r>
+    </w:p>
+    <w:p>
+      <w:pPr>
+        <w:numPr>
+          <w:ilvl w:val="3"/>
+          <w:numId w:val="44"/>
+        </w:numPr>
+      </w:pPr>
+      <w:r>
+        <w:t xml:space="preserve">In this while loop, NFS road end points with a negative NEAR_DIST are selected and organized into a dictionary. In this dictionary, every end point’s ORIG_FID is put in as the key with the value as the number of end points that aren’t near an OSM road. </w:t>
+      </w:r>
+    </w:p>
+    <w:p>
+      <w:pPr>
+        <w:numPr>
+          <w:ilvl w:val="3"/>
+          <w:numId w:val="44"/>
+        </w:numPr>
+      </w:pPr>
+      <w:r>
+        <w:t xml:space="preserve">A spatial join between the NFS end points and NFS roads is created so that every point that intersects with more than one NFS road is selected in a </w:t>
+      </w:r>
+      <w:r>
+        <w:t>selected. For each of the selected points, if the ORIG_FID of the selected point exists in the previously made dictionary, the value is reduced by 1.</w:t>
+      </w:r>
+    </w:p>
+    <w:p>
+      <w:pPr>
+        <w:numPr>
+          <w:ilvl w:val="3"/>
+          <w:numId w:val="44"/>
+        </w:numPr>
+      </w:pPr>
+      <w:r>
+        <w:t>For each NFS road ID in the dictionary that has a value of 2 (meaning both end points are neither touching OSM roads or another NFS road) are removed and a count for number of entries removed is incremented.</w:t>
+      </w:r>
+    </w:p>
+    <w:p>
+      <w:pPr>
+        <w:numPr>
+          <w:ilvl w:val="3"/>
+          <w:numId w:val="44"/>
+        </w:numPr>
+      </w:pPr>
+      <w:r>
+        <w:t>When the while loop repeats, the count is reset to 0 and the process repeats, stopping when the count is 0 at the loop start. This would mean that there are no more unconnected roads to remove.</w:t>
+      </w:r>
+    </w:p>
+    <w:p>
+      <w:pPr>
+        <w:numPr>
+          <w:ilvl w:val="2"/>
+          <w:numId w:val="44"/>
+        </w:numPr>
+      </w:pPr>
+      <w:r>
+        <w:t>The cleaned NFS roads are then snapped to the previously made points from the near x and y values.</w:t>
       </w:r>
     </w:p>
     <w:p>
@@ -397,6 +463,9 @@
       <w:r>
         <w:t>The two road feature classes are merged together</w:t>
       </w:r>
+      <w:r>
+        <w:t>.</w:t>
+      </w:r>
     </w:p>
     <w:p>
       <w:pPr>
@@ -458,6 +527,7 @@
         </w:numPr>
       </w:pPr>
       <w:r>
+        <w:lastRenderedPageBreak/>
         <w:t>Originally, a cost raster was made in this script to be used in Spatial Analyst tools, using a polyline to raster conversion with the distance as the value represented in the raster</w:t>
       </w:r>
     </w:p>
@@ -557,41 +627,96 @@
         </w:numPr>
       </w:pPr>
       <w:r>
+        <w:t>Caused a much longer runtime due to a reversal of the process, where generating points was done on the much larger OSM road feature class</w:t>
+      </w:r>
+    </w:p>
+    <w:p>
+      <w:pPr>
+        <w:numPr>
+          <w:ilvl w:val="1"/>
+          <w:numId w:val="56"/>
+        </w:numPr>
+      </w:pPr>
+      <w:r>
+        <w:t>Still not clear if this was necessary, depends on if NFS roads fields prove valuable in determining path</w:t>
+      </w:r>
+    </w:p>
+    <w:p>
+      <w:pPr>
+        <w:numPr>
+          <w:ilvl w:val="1"/>
+          <w:numId w:val="57"/>
+        </w:numPr>
+      </w:pPr>
+      <w:r>
+        <w:t>May revisit if necessary</w:t>
+      </w:r>
+    </w:p>
+    <w:p>
+      <w:pPr>
+        <w:numPr>
+          <w:ilvl w:val="0"/>
+          <w:numId w:val="50"/>
+        </w:numPr>
+      </w:pPr>
+      <w:r>
+        <w:t>Added harvest site clipping since pivoting to Activity_TimberHarvest</w:t>
+      </w:r>
+    </w:p>
+    <w:p>
+      <w:pPr>
+        <w:numPr>
+          <w:ilvl w:val="0"/>
+          <w:numId w:val="50"/>
+        </w:numPr>
+      </w:pPr>
+      <w:r>
+        <w:t>The threshold for if a NFS point counts as near was increased to 170 feet</w:t>
+      </w:r>
+    </w:p>
+    <w:p>
+      <w:pPr>
+        <w:numPr>
+          <w:ilvl w:val="0"/>
+          <w:numId w:val="50"/>
+        </w:numPr>
+      </w:pPr>
+      <w:r>
+        <w:t>The sawmill dataset changed. The new forisk dataset contained closed and announced but yet to open sawmills. To ensure only open sawmills can be accessed, closed and announced sawmills were removed.</w:t>
+      </w:r>
+    </w:p>
+    <w:p>
+      <w:pPr>
+        <w:numPr>
+          <w:ilvl w:val="0"/>
+          <w:numId w:val="50"/>
+        </w:numPr>
+      </w:pPr>
+      <w:r>
+        <w:t>There were issues with connectivity. To solve this, two changes were made:</w:t>
+      </w:r>
+    </w:p>
+    <w:p>
+      <w:pPr>
+        <w:numPr>
+          <w:ilvl w:val="1"/>
+          <w:numId w:val="50"/>
+        </w:numPr>
+      </w:pPr>
+      <w:r>
         <w:lastRenderedPageBreak/>
-        <w:t>Caused a much longer runtime due to a reversal of the process, where generating points was done on the much larger OSM road feature class</w:t>
-      </w:r>
-    </w:p>
-    <w:p>
-      <w:pPr>
-        <w:numPr>
-          <w:ilvl w:val="1"/>
-          <w:numId w:val="56"/>
-        </w:numPr>
-      </w:pPr>
-      <w:r>
-        <w:t>Still not clear if this was necessary, depends on if NFS roads fields prove valuable in determining path</w:t>
-      </w:r>
-    </w:p>
-    <w:p>
-      <w:pPr>
-        <w:numPr>
-          <w:ilvl w:val="1"/>
-          <w:numId w:val="57"/>
-        </w:numPr>
-      </w:pPr>
-      <w:r>
-        <w:t>May revisit if necessary</w:t>
-      </w:r>
-    </w:p>
-    <w:p>
-      <w:pPr>
-        <w:numPr>
-          <w:ilvl w:val="0"/>
+        <w:t>Snapping was changed from simply snapping to either vertex or edge to manually creating snap points from Near x and y values to ensure better connectivity</w:t>
+      </w:r>
+    </w:p>
+    <w:p>
+      <w:pPr>
+        <w:numPr>
+          <w:ilvl w:val="1"/>
           <w:numId w:val="50"/>
         </w:numPr>
       </w:pPr>
       <w:r>
-        <w:t>Added harvest site clipping since pivoting to Activity_TimberHarvest</w:t>
+        <w:t>The merged roads dataset had to be integrated and converted back into a line to ensure connectivity</w:t>
       </w:r>
     </w:p>
     <w:p>
@@ -602,7 +727,7 @@
         </w:numPr>
       </w:pPr>
       <w:r>
-        <w:t>The threshold for if a NFS point counts as near was increased to 170 feet</w:t>
+        <w:t>Originally there were issues with building inside the script. Upon trying again later, those issues didn’t present themselves, so building the network dataset is now done inside the script.</w:t>
       </w:r>
     </w:p>
     <w:p>
@@ -613,51 +738,24 @@
         </w:numPr>
       </w:pPr>
       <w:r>
-        <w:t>The sawmill dataset changed. The new forisk dataset contained closed and announced but yet to open sawmills. To ensure only open sawmills can be accessed, closed and announced sawmills were removed.</w:t>
-      </w:r>
-    </w:p>
-    <w:p>
-      <w:pPr>
-        <w:numPr>
-          <w:ilvl w:val="0"/>
+        <w:t>The process of removing unconnected NFS roads was done because it was causing issues for some harvest sites that would path to the unconnected NFS roads, causing in no solutio</w:t>
+      </w:r>
+      <w:r>
+        <w:t>n to be found</w:t>
+      </w:r>
+      <w:r>
+        <w:t>.</w:t>
+      </w:r>
+    </w:p>
+    <w:p>
+      <w:pPr>
+        <w:numPr>
+          <w:ilvl w:val="1"/>
           <w:numId w:val="50"/>
         </w:numPr>
       </w:pPr>
       <w:r>
-        <w:t>There were issues with connectivity. To solve this, two changes were made:</w:t>
-      </w:r>
-    </w:p>
-    <w:p>
-      <w:pPr>
-        <w:numPr>
-          <w:ilvl w:val="1"/>
-          <w:numId w:val="50"/>
-        </w:numPr>
-      </w:pPr>
-      <w:r>
-        <w:t>Snapping was changed from simply snapping to either vertex or edge to manually creating snap points from Near x and y values to ensure better connectivity</w:t>
-      </w:r>
-    </w:p>
-    <w:p>
-      <w:pPr>
-        <w:numPr>
-          <w:ilvl w:val="1"/>
-          <w:numId w:val="50"/>
-        </w:numPr>
-      </w:pPr>
-      <w:r>
-        <w:t>The merged roads dataset had to be integrated and converted back into a line to ensure connectivity</w:t>
-      </w:r>
-    </w:p>
-    <w:p>
-      <w:pPr>
-        <w:numPr>
-          <w:ilvl w:val="0"/>
-          <w:numId w:val="50"/>
-        </w:numPr>
-      </w:pPr>
-      <w:r>
-        <w:t>Originally there were issues with building inside the script. Upon trying again later, those issues didn’t present themselves, so building the network dataset is now done inside the script.</w:t>
+        <w:t>The while loop had to be used to continuously remove roads as there was an instance of two roads unconnected to OSM roads but connected to each other. A solution to this problem could not be found that wouldn’t also impact other NFS roads that were valid. Removal in multiple iterations was implemented to solve this.</w:t>
       </w:r>
     </w:p>
     <w:p>
@@ -1887,7 +1985,16 @@
         </w:numPr>
       </w:pPr>
       <w:r>
-        <w:t>under evaluators, for the Along source, use this value and code block</w:t>
+        <w:t xml:space="preserve">under evaluators, for the Along source, </w:t>
+      </w:r>
+      <w:r>
+        <w:t>set the type to field script an</w:t>
+      </w:r>
+      <w:r>
+        <w:t xml:space="preserve">d </w:t>
+      </w:r>
+      <w:r>
+        <w:t>use this value and code block</w:t>
       </w:r>
     </w:p>
     <w:p>
@@ -1934,11 +2041,6 @@
           <w:rFonts w:ascii="Cascadia Code" w:hAnsi="Cascadia Code" w:cs="Cascadia Code"/>
         </w:rPr>
         <w:tab/>
-      </w:r>
-      <w:r>
-        <w:rPr>
-          <w:rFonts w:ascii="Cascadia Code" w:hAnsi="Cascadia Code" w:cs="Cascadia Code"/>
-        </w:rPr>
         <w:t>return oneway == 1 and reversed == 1</w:t>
       </w:r>
     </w:p>
@@ -1951,7 +2053,16 @@
         </w:numPr>
       </w:pPr>
       <w:r>
-        <w:t>under evaluators, for the Against source, use this value and code block</w:t>
+        <w:t xml:space="preserve">under evaluators, for the Against source, </w:t>
+      </w:r>
+      <w:r>
+        <w:t>set the type to field script an</w:t>
+      </w:r>
+      <w:r>
+        <w:t xml:space="preserve">d </w:t>
+      </w:r>
+      <w:r>
+        <w:t>use this value and code block</w:t>
       </w:r>
     </w:p>
     <w:p>
@@ -1998,11 +2109,6 @@
           <w:rFonts w:ascii="Cascadia Code" w:hAnsi="Cascadia Code" w:cs="Cascadia Code"/>
         </w:rPr>
         <w:tab/>
-      </w:r>
-      <w:r>
-        <w:rPr>
-          <w:rFonts w:ascii="Cascadia Code" w:hAnsi="Cascadia Code" w:cs="Cascadia Code"/>
-        </w:rPr>
         <w:t>return oneway == 1 and reversed == 0</w:t>
       </w:r>
     </w:p>
@@ -2016,6 +2122,18 @@
       </w:pPr>
       <w:r>
         <w:t>Go back to the travel mode tab and for driving distance, make sure the Oneway restriction is checked</w:t>
+      </w:r>
+    </w:p>
+    <w:p>
+      <w:pPr>
+        <w:pStyle w:val="ListParagraph"/>
+        <w:numPr>
+          <w:ilvl w:val="0"/>
+          <w:numId w:val="13"/>
+        </w:numPr>
+      </w:pPr>
+      <w:r>
+        <w:t>Build one more time before calculating</w:t>
       </w:r>
     </w:p>
     <w:p>
@@ -2821,7 +2939,10 @@
         <w:t>-</w:t>
       </w:r>
       <w:r>
-        <w:t>226</w:t>
+        <w:t>22</w:t>
+      </w:r>
+      <w:r>
+        <w:t>9</w:t>
       </w:r>
       <w:r>
         <w:t xml:space="preserve">: </w:t>
@@ -2883,13 +3004,16 @@
         <w:t xml:space="preserve">Lines </w:t>
       </w:r>
       <w:r>
-        <w:t>228</w:t>
+        <w:t>2</w:t>
+      </w:r>
+      <w:r>
+        <w:t>31</w:t>
       </w:r>
       <w:r>
         <w:t>-</w:t>
       </w:r>
       <w:r>
-        <w:t>239</w:t>
+        <w:t>242</w:t>
       </w:r>
       <w:r>
         <w:t xml:space="preserve">: </w:t>
@@ -3218,6 +3342,24 @@
       </w:pPr>
       <w:r>
         <w:t xml:space="preserve">Due to the inaccuracy of the forisk sawmill dataset, when searching for the final stop in the route when multiple sawmills exist in the sawmill input dataset must be increased to 2000 feet. To ensure unwanted sawmills aren’t also found in this process, the end point of the route is generated and used as the center of the search area. </w:t>
+      </w:r>
+    </w:p>
+    <w:p>
+      <w:pPr>
+        <w:pStyle w:val="ListParagraph"/>
+        <w:numPr>
+          <w:ilvl w:val="0"/>
+          <w:numId w:val="19"/>
+        </w:numPr>
+      </w:pPr>
+      <w:r>
+        <w:t xml:space="preserve">Occasionally there is an error when calculating distance with </w:t>
+      </w:r>
+      <w:r>
+        <w:t>calculate_distance_for_fc</w:t>
+      </w:r>
+      <w:r>
+        <w:t>() where the smallest line has no length value, which causes a TypeError. If this error is caught, the smallest line distance will be omitted since it is too small to make a significant difference.</w:t>
       </w:r>
     </w:p>
     <w:p/>
@@ -7446,6 +7588,7 @@
   <w:style w:type="character" w:default="1" w:styleId="DefaultParagraphFont">
     <w:name w:val="Default Paragraph Font"/>
     <w:uiPriority w:val="1"/>
+    <w:semiHidden/>
     <w:unhideWhenUsed/>
   </w:style>
   <w:style w:type="table" w:default="1" w:styleId="TableNormal">

</xml_diff>

<commit_message>
Added a buffer to boundary in slope_raster.py
</commit_message>
<xml_diff>
--- a/doc/documentation.docx
+++ b/doc/documentation.docx
@@ -138,7 +138,15 @@
         </w:numPr>
       </w:pPr>
       <w:r>
-        <w:t>All feature classes are projected to NAD 1983 StatePlane Mississippi East</w:t>
+        <w:t xml:space="preserve">All feature classes are projected to NAD 1983 </w:t>
+      </w:r>
+      <w:proofErr w:type="spellStart"/>
+      <w:r>
+        <w:t>StatePlane</w:t>
+      </w:r>
+      <w:proofErr w:type="spellEnd"/>
+      <w:r>
+        <w:t xml:space="preserve"> Mississippi East</w:t>
       </w:r>
     </w:p>
     <w:p>
@@ -171,8 +179,13 @@
         </w:numPr>
       </w:pPr>
       <w:r>
-        <w:t>Either shapefiles or feature classes in a File GDB can be inputted</w:t>
-      </w:r>
+        <w:t xml:space="preserve">Either shapefiles or feature classes in a File GDB can be </w:t>
+      </w:r>
+      <w:proofErr w:type="gramStart"/>
+      <w:r>
+        <w:t>inputted</w:t>
+      </w:r>
+      <w:proofErr w:type="gramEnd"/>
     </w:p>
     <w:p>
       <w:pPr>
@@ -193,7 +206,15 @@
         </w:numPr>
       </w:pPr>
       <w:r>
-        <w:t>OSM roads data is not clipped as the boundaries for roads data is described in roads_data_prep.py</w:t>
+        <w:t xml:space="preserve">OSM roads data is not clipped as the boundaries for roads data </w:t>
+      </w:r>
+      <w:proofErr w:type="gramStart"/>
+      <w:r>
+        <w:t>is</w:t>
+      </w:r>
+      <w:proofErr w:type="gramEnd"/>
+      <w:r>
+        <w:t xml:space="preserve"> described in roads_data_prep.py</w:t>
       </w:r>
     </w:p>
     <w:p>
@@ -211,8 +232,13 @@
       </w:pPr>
       <w:r>
         <w:lastRenderedPageBreak/>
-        <w:t>All entries that have their status as closed or announced are remoed</w:t>
-      </w:r>
+        <w:t xml:space="preserve">All entries that have their status as closed or announced are </w:t>
+      </w:r>
+      <w:proofErr w:type="spellStart"/>
+      <w:r>
+        <w:t>remoed</w:t>
+      </w:r>
+      <w:proofErr w:type="spellEnd"/>
     </w:p>
     <w:p>
       <w:r>
@@ -234,8 +260,13 @@
         <w:t xml:space="preserve">and building </w:t>
       </w:r>
       <w:r>
-        <w:t>network dataset</w:t>
-      </w:r>
+        <w:t xml:space="preserve">network </w:t>
+      </w:r>
+      <w:proofErr w:type="gramStart"/>
+      <w:r>
+        <w:t>dataset</w:t>
+      </w:r>
+      <w:proofErr w:type="gramEnd"/>
     </w:p>
     <w:p>
       <w:pPr>
@@ -289,7 +320,15 @@
         </w:numPr>
       </w:pPr>
       <w:r>
-        <w:t>Can decrease percentage/increase number of points for more precise threshold</w:t>
+        <w:t>Can decrease percentage/</w:t>
+      </w:r>
+      <w:proofErr w:type="gramStart"/>
+      <w:r>
+        <w:t>increase</w:t>
+      </w:r>
+      <w:proofErr w:type="gramEnd"/>
+      <w:r>
+        <w:t xml:space="preserve"> number of points for more precise threshold</w:t>
       </w:r>
     </w:p>
     <w:p>
@@ -311,7 +350,23 @@
         </w:numPr>
       </w:pPr>
       <w:r>
-        <w:t>Used 0 or 1 in a IS_NEAR field to indicate if a points is close to a road</w:t>
+        <w:t xml:space="preserve">Used 0 or 1 in </w:t>
+      </w:r>
+      <w:proofErr w:type="gramStart"/>
+      <w:r>
+        <w:t>a</w:t>
+      </w:r>
+      <w:proofErr w:type="gramEnd"/>
+      <w:r>
+        <w:t xml:space="preserve"> IS_NEAR field to indicate if a </w:t>
+      </w:r>
+      <w:proofErr w:type="gramStart"/>
+      <w:r>
+        <w:t>points</w:t>
+      </w:r>
+      <w:proofErr w:type="gramEnd"/>
+      <w:r>
+        <w:t xml:space="preserve"> is close to a road</w:t>
       </w:r>
     </w:p>
     <w:p>
@@ -355,7 +410,15 @@
         </w:numPr>
       </w:pPr>
       <w:r>
-        <w:t>All roads in NFS_roads not marked as a duplicate are exported into a “cleaned” roads feature class</w:t>
+        <w:t xml:space="preserve">All roads in </w:t>
+      </w:r>
+      <w:proofErr w:type="spellStart"/>
+      <w:r>
+        <w:t>NFS_roads</w:t>
+      </w:r>
+      <w:proofErr w:type="spellEnd"/>
+      <w:r>
+        <w:t xml:space="preserve"> not marked as a duplicate are exported into a “cleaned” roads feature class</w:t>
       </w:r>
     </w:p>
     <w:p>
@@ -380,7 +443,15 @@
         <w:t>The snapping process starts with generating end points at the end of each NFS road</w:t>
       </w:r>
       <w:r>
-        <w:t xml:space="preserve">. Near is then used to determine which of the end points are near an OSM road. A point feature class is created from the near x and y values. </w:t>
+        <w:t xml:space="preserve">. </w:t>
+      </w:r>
+      <w:proofErr w:type="gramStart"/>
+      <w:r>
+        <w:t>Near</w:t>
+      </w:r>
+      <w:proofErr w:type="gramEnd"/>
+      <w:r>
+        <w:t xml:space="preserve"> is then used to determine which of the end points are near an OSM road. A point feature class is created from the near x and y values. </w:t>
       </w:r>
     </w:p>
     <w:p>
@@ -414,7 +485,15 @@
         </w:numPr>
       </w:pPr>
       <w:r>
-        <w:t xml:space="preserve">A spatial join between the NFS end points and NFS roads is created so that every point that intersects with more than one NFS road is selected in a </w:t>
+        <w:t xml:space="preserve">A spatial </w:t>
+      </w:r>
+      <w:proofErr w:type="gramStart"/>
+      <w:r>
+        <w:t>join</w:t>
+      </w:r>
+      <w:proofErr w:type="gramEnd"/>
+      <w:r>
+        <w:t xml:space="preserve"> between the NFS end points and NFS roads is created so that every point that intersects with more than one NFS road is selected in a </w:t>
       </w:r>
       <w:r>
         <w:t>selected. For each of the selected points, if the ORIG_FID of the selected point exists in the previously made dictionary, the value is reduced by 1.</w:t>
@@ -428,7 +507,15 @@
         </w:numPr>
       </w:pPr>
       <w:r>
-        <w:t>For each NFS road ID in the dictionary that has a value of 2 (meaning both end points are neither touching OSM roads or another NFS road) are removed and a count for number of entries removed is incremented.</w:t>
+        <w:t xml:space="preserve">For each NFS road ID in the dictionary that has a value of 2 (meaning both end points are neither touching OSM roads </w:t>
+      </w:r>
+      <w:proofErr w:type="gramStart"/>
+      <w:r>
+        <w:t>or</w:t>
+      </w:r>
+      <w:proofErr w:type="gramEnd"/>
+      <w:r>
+        <w:t xml:space="preserve"> another NFS road) are removed and a count for number of entries removed is incremented.</w:t>
       </w:r>
     </w:p>
     <w:p>
@@ -461,8 +548,13 @@
         </w:numPr>
       </w:pPr>
       <w:r>
-        <w:t>The two road feature classes are merged together</w:t>
-      </w:r>
+        <w:t xml:space="preserve">The two road feature classes are </w:t>
+      </w:r>
+      <w:proofErr w:type="gramStart"/>
+      <w:r>
+        <w:t>merged together</w:t>
+      </w:r>
+      <w:proofErr w:type="gramEnd"/>
       <w:r>
         <w:t>.</w:t>
       </w:r>
@@ -475,8 +567,13 @@
         </w:numPr>
       </w:pPr>
       <w:r>
-        <w:t>If the final roads feature class needs to be overridden and a network dataset has already been created, the network dataset is deleted before the merge</w:t>
-      </w:r>
+        <w:t xml:space="preserve">If the final roads feature class needs to be overridden and a network dataset has already been created, the network dataset is deleted before the </w:t>
+      </w:r>
+      <w:proofErr w:type="gramStart"/>
+      <w:r>
+        <w:t>merge</w:t>
+      </w:r>
+      <w:proofErr w:type="gramEnd"/>
     </w:p>
     <w:p>
       <w:pPr>
@@ -486,7 +583,15 @@
         </w:numPr>
       </w:pPr>
       <w:r>
-        <w:t>The Integrate and Feature To Line tool are also used on the final merged result to ensure connectivity.</w:t>
+        <w:t xml:space="preserve">The Integrate and Feature </w:t>
+      </w:r>
+      <w:proofErr w:type="gramStart"/>
+      <w:r>
+        <w:t>To</w:t>
+      </w:r>
+      <w:proofErr w:type="gramEnd"/>
+      <w:r>
+        <w:t xml:space="preserve"> Line tool are also used on the final merged result to ensure connectivity.</w:t>
       </w:r>
     </w:p>
     <w:p>
@@ -572,7 +677,15 @@
         </w:numPr>
       </w:pPr>
       <w:r>
-        <w:t>Sawmills used to be snapped to roads.</w:t>
+        <w:t xml:space="preserve">Sawmills used to be snapped </w:t>
+      </w:r>
+      <w:proofErr w:type="gramStart"/>
+      <w:r>
+        <w:t>to roads</w:t>
+      </w:r>
+      <w:proofErr w:type="gramEnd"/>
+      <w:r>
+        <w:t>.</w:t>
       </w:r>
     </w:p>
     <w:p>
@@ -583,7 +696,15 @@
         </w:numPr>
       </w:pPr>
       <w:r>
-        <w:t>This was dropped as it was unnecessary, network analyst does this already</w:t>
+        <w:t xml:space="preserve">This was dropped as it was unnecessary, network </w:t>
+      </w:r>
+      <w:proofErr w:type="gramStart"/>
+      <w:r>
+        <w:t>analyst does</w:t>
+      </w:r>
+      <w:proofErr w:type="gramEnd"/>
+      <w:r>
+        <w:t xml:space="preserve"> this already</w:t>
       </w:r>
     </w:p>
     <w:p>
@@ -605,7 +726,15 @@
         </w:numPr>
       </w:pPr>
       <w:r>
-        <w:t>This was unnecessary, Generate Points Along Lines does this automatically as long as the NFS roads dataset comes with an ID</w:t>
+        <w:t xml:space="preserve">This was unnecessary, Generate Points Along Lines does this automatically </w:t>
+      </w:r>
+      <w:proofErr w:type="gramStart"/>
+      <w:r>
+        <w:t>as long as</w:t>
+      </w:r>
+      <w:proofErr w:type="gramEnd"/>
+      <w:r>
+        <w:t xml:space="preserve"> the NFS roads dataset comes with an ID</w:t>
       </w:r>
     </w:p>
     <w:p>
@@ -660,8 +789,13 @@
         </w:numPr>
       </w:pPr>
       <w:r>
-        <w:t>Added harvest site clipping since pivoting to Activity_TimberHarvest</w:t>
-      </w:r>
+        <w:t xml:space="preserve">Added harvest site clipping since pivoting to </w:t>
+      </w:r>
+      <w:proofErr w:type="spellStart"/>
+      <w:r>
+        <w:t>Activity_TimberHarvest</w:t>
+      </w:r>
+      <w:proofErr w:type="spellEnd"/>
     </w:p>
     <w:p>
       <w:pPr>
@@ -671,7 +805,15 @@
         </w:numPr>
       </w:pPr>
       <w:r>
-        <w:t>The threshold for if a NFS point counts as near was increased to 170 feet</w:t>
+        <w:t xml:space="preserve">The threshold for if </w:t>
+      </w:r>
+      <w:proofErr w:type="gramStart"/>
+      <w:r>
+        <w:t>a NFS</w:t>
+      </w:r>
+      <w:proofErr w:type="gramEnd"/>
+      <w:r>
+        <w:t xml:space="preserve"> point counts as near was increased to 170 feet</w:t>
       </w:r>
     </w:p>
     <w:p>
@@ -682,7 +824,23 @@
         </w:numPr>
       </w:pPr>
       <w:r>
-        <w:t>The sawmill dataset changed. The new forisk dataset contained closed and announced but yet to open sawmills. To ensure only open sawmills can be accessed, closed and announced sawmills were removed.</w:t>
+        <w:t xml:space="preserve">The sawmill dataset changed. The new </w:t>
+      </w:r>
+      <w:proofErr w:type="spellStart"/>
+      <w:r>
+        <w:t>forisk</w:t>
+      </w:r>
+      <w:proofErr w:type="spellEnd"/>
+      <w:r>
+        <w:t xml:space="preserve"> dataset contained closed and announced </w:t>
+      </w:r>
+      <w:proofErr w:type="gramStart"/>
+      <w:r>
+        <w:t>but yet</w:t>
+      </w:r>
+      <w:proofErr w:type="gramEnd"/>
+      <w:r>
+        <w:t xml:space="preserve"> to open sawmills. To ensure only open sawmills can be accessed, closed and announced sawmills were removed.</w:t>
       </w:r>
     </w:p>
     <w:p>
@@ -773,8 +931,21 @@
       <w:r>
         <w:t xml:space="preserve">Lines 13-22: </w:t>
       </w:r>
-      <w:r>
-        <w:t>export_to_arcgis(edges, file, layer)</w:t>
+      <w:proofErr w:type="spellStart"/>
+      <w:r>
+        <w:t>export_to_</w:t>
+      </w:r>
+      <w:proofErr w:type="gramStart"/>
+      <w:r>
+        <w:t>arcgis</w:t>
+      </w:r>
+      <w:proofErr w:type="spellEnd"/>
+      <w:r>
+        <w:t>(</w:t>
+      </w:r>
+      <w:proofErr w:type="gramEnd"/>
+      <w:r>
+        <w:t>edges, file, layer)</w:t>
       </w:r>
     </w:p>
     <w:p>
@@ -833,8 +1004,13 @@
           <w:numId w:val="8"/>
         </w:numPr>
       </w:pPr>
-      <w:r>
-        <w:t>Converts edges of a graph to a GPKG file</w:t>
+      <w:proofErr w:type="gramStart"/>
+      <w:r>
+        <w:t>Converts</w:t>
+      </w:r>
+      <w:proofErr w:type="gramEnd"/>
+      <w:r>
+        <w:t xml:space="preserve"> edges of a graph to a GPKG file</w:t>
       </w:r>
     </w:p>
     <w:p>
@@ -1070,8 +1246,50 @@
       <w:r>
         <w:t xml:space="preserve">Lines 14-48: </w:t>
       </w:r>
-      <w:r>
-        <w:t>strip_z_and_project(stream_input, streams_dir_input, stream_dataset_output, spatial_ref)</w:t>
+      <w:proofErr w:type="spellStart"/>
+      <w:r>
+        <w:t>strip_z_and_</w:t>
+      </w:r>
+      <w:proofErr w:type="gramStart"/>
+      <w:r>
+        <w:t>project</w:t>
+      </w:r>
+      <w:proofErr w:type="spellEnd"/>
+      <w:r>
+        <w:t>(</w:t>
+      </w:r>
+      <w:proofErr w:type="spellStart"/>
+      <w:proofErr w:type="gramEnd"/>
+      <w:r>
+        <w:t>stream_input</w:t>
+      </w:r>
+      <w:proofErr w:type="spellEnd"/>
+      <w:r>
+        <w:t xml:space="preserve">, </w:t>
+      </w:r>
+      <w:proofErr w:type="spellStart"/>
+      <w:r>
+        <w:t>streams_dir_input</w:t>
+      </w:r>
+      <w:proofErr w:type="spellEnd"/>
+      <w:r>
+        <w:t xml:space="preserve">, </w:t>
+      </w:r>
+      <w:proofErr w:type="spellStart"/>
+      <w:r>
+        <w:t>stream_dataset_output</w:t>
+      </w:r>
+      <w:proofErr w:type="spellEnd"/>
+      <w:r>
+        <w:t xml:space="preserve">, </w:t>
+      </w:r>
+      <w:proofErr w:type="spellStart"/>
+      <w:r>
+        <w:t>spatial_ref</w:t>
+      </w:r>
+      <w:proofErr w:type="spellEnd"/>
+      <w:r>
+        <w:t>)</w:t>
       </w:r>
     </w:p>
     <w:p>
@@ -1143,7 +1361,15 @@
         </w:numPr>
       </w:pPr>
       <w:r>
-        <w:t>Because streams data came with a z value, projecting to EPSG: 2899 was not possible. To remedy this, this function creates a new feature class with the same features. However, the features in the new feature class use the same x and y coordinates but leave out the z value. This new feature class is then projected to EPSG:2899</w:t>
+        <w:t xml:space="preserve">Because streams data came with </w:t>
+      </w:r>
+      <w:proofErr w:type="gramStart"/>
+      <w:r>
+        <w:t>a z</w:t>
+      </w:r>
+      <w:proofErr w:type="gramEnd"/>
+      <w:r>
+        <w:t xml:space="preserve"> value, projecting to EPSG: 2899 was not possible. To remedy this, this function creates a new feature class with the same features. However, the features in the new feature class use the same x and y coordinates but leave out the z value. This new feature class is then projected to EPSG:2899</w:t>
       </w:r>
     </w:p>
     <w:p>
@@ -1168,8 +1394,50 @@
       <w:r>
         <w:t xml:space="preserve">: </w:t>
       </w:r>
-      <w:r>
-        <w:t>stream_setup(ws, str_ds, str_dir, spat_ref, bd=None)</w:t>
+      <w:proofErr w:type="spellStart"/>
+      <w:r>
+        <w:t>stream_</w:t>
+      </w:r>
+      <w:proofErr w:type="gramStart"/>
+      <w:r>
+        <w:t>setup</w:t>
+      </w:r>
+      <w:proofErr w:type="spellEnd"/>
+      <w:r>
+        <w:t>(</w:t>
+      </w:r>
+      <w:proofErr w:type="spellStart"/>
+      <w:proofErr w:type="gramEnd"/>
+      <w:r>
+        <w:t>ws</w:t>
+      </w:r>
+      <w:proofErr w:type="spellEnd"/>
+      <w:r>
+        <w:t xml:space="preserve">, </w:t>
+      </w:r>
+      <w:proofErr w:type="spellStart"/>
+      <w:r>
+        <w:t>str_ds</w:t>
+      </w:r>
+      <w:proofErr w:type="spellEnd"/>
+      <w:r>
+        <w:t xml:space="preserve">, </w:t>
+      </w:r>
+      <w:proofErr w:type="spellStart"/>
+      <w:r>
+        <w:t>str_dir</w:t>
+      </w:r>
+      <w:proofErr w:type="spellEnd"/>
+      <w:r>
+        <w:t xml:space="preserve">, </w:t>
+      </w:r>
+      <w:proofErr w:type="spellStart"/>
+      <w:r>
+        <w:t>spat_ref</w:t>
+      </w:r>
+      <w:proofErr w:type="spellEnd"/>
+      <w:r>
+        <w:t>, bd=None)</w:t>
       </w:r>
     </w:p>
     <w:p>
@@ -1265,7 +1533,23 @@
         <w:t>is</w:t>
       </w:r>
       <w:r>
-        <w:t xml:space="preserve"> projected using the strip_z_and_project() function</w:t>
+        <w:t xml:space="preserve"> projected using the </w:t>
+      </w:r>
+      <w:proofErr w:type="spellStart"/>
+      <w:r>
+        <w:t>strip_z_and_</w:t>
+      </w:r>
+      <w:proofErr w:type="gramStart"/>
+      <w:r>
+        <w:t>project</w:t>
+      </w:r>
+      <w:proofErr w:type="spellEnd"/>
+      <w:r>
+        <w:t>(</w:t>
+      </w:r>
+      <w:proofErr w:type="gramEnd"/>
+      <w:r>
+        <w:t>) function</w:t>
       </w:r>
       <w:r>
         <w:t xml:space="preserve"> (line 53-58)</w:t>
@@ -1280,7 +1564,20 @@
         </w:numPr>
       </w:pPr>
       <w:r>
-        <w:t>List of feature classes is obtained using ListFeatureClasses() specifying for line feature classes</w:t>
+        <w:t xml:space="preserve">List of feature classes is obtained using </w:t>
+      </w:r>
+      <w:proofErr w:type="spellStart"/>
+      <w:proofErr w:type="gramStart"/>
+      <w:r>
+        <w:t>ListFeatureClasses</w:t>
+      </w:r>
+      <w:proofErr w:type="spellEnd"/>
+      <w:r>
+        <w:t>(</w:t>
+      </w:r>
+      <w:proofErr w:type="gramEnd"/>
+      <w:r>
+        <w:t>) specifying for line feature classes</w:t>
       </w:r>
     </w:p>
     <w:p>
@@ -1322,7 +1619,15 @@
         </w:numPr>
       </w:pPr>
       <w:r>
-        <w:t>If no boundary is provided, then everything in the stream dataset is merged into one streams feature class</w:t>
+        <w:t xml:space="preserve">If no boundary is provided, then everything in the stream dataset is merged into one </w:t>
+      </w:r>
+      <w:proofErr w:type="gramStart"/>
+      <w:r>
+        <w:t>streams</w:t>
+      </w:r>
+      <w:proofErr w:type="gramEnd"/>
+      <w:r>
+        <w:t xml:space="preserve"> feature class</w:t>
       </w:r>
     </w:p>
     <w:p>
@@ -1359,7 +1664,44 @@
         <w:t>4</w:t>
       </w:r>
       <w:r>
-        <w:t>: roadless_area_setup(ws, rl_a, spat_ref, bd=None)</w:t>
+        <w:t xml:space="preserve">: </w:t>
+      </w:r>
+      <w:proofErr w:type="spellStart"/>
+      <w:r>
+        <w:t>roadless_area_</w:t>
+      </w:r>
+      <w:proofErr w:type="gramStart"/>
+      <w:r>
+        <w:t>setup</w:t>
+      </w:r>
+      <w:proofErr w:type="spellEnd"/>
+      <w:r>
+        <w:t>(</w:t>
+      </w:r>
+      <w:proofErr w:type="spellStart"/>
+      <w:proofErr w:type="gramEnd"/>
+      <w:r>
+        <w:t>ws</w:t>
+      </w:r>
+      <w:proofErr w:type="spellEnd"/>
+      <w:r>
+        <w:t xml:space="preserve">, </w:t>
+      </w:r>
+      <w:proofErr w:type="spellStart"/>
+      <w:r>
+        <w:t>rl_a</w:t>
+      </w:r>
+      <w:proofErr w:type="spellEnd"/>
+      <w:r>
+        <w:t xml:space="preserve">, </w:t>
+      </w:r>
+      <w:proofErr w:type="spellStart"/>
+      <w:r>
+        <w:t>spat_ref</w:t>
+      </w:r>
+      <w:proofErr w:type="spellEnd"/>
+      <w:r>
+        <w:t>, bd=None)</w:t>
       </w:r>
     </w:p>
     <w:p>
@@ -1431,7 +1773,15 @@
         </w:numPr>
       </w:pPr>
       <w:r>
-        <w:t>Projects and clips (if boundary is provided) the roadless area polygon feature class</w:t>
+        <w:t xml:space="preserve">Projects and clips (if boundary </w:t>
+      </w:r>
+      <w:proofErr w:type="gramStart"/>
+      <w:r>
+        <w:t>is</w:t>
+      </w:r>
+      <w:proofErr w:type="gramEnd"/>
+      <w:r>
+        <w:t xml:space="preserve"> provided) the roadless area polygon feature class</w:t>
       </w:r>
     </w:p>
     <w:p>
@@ -1448,7 +1798,36 @@
     </w:p>
     <w:p>
       <w:r>
-        <w:t>Lines 96-108: create_off_limit_areas(ws, merge_list, roads)</w:t>
+        <w:t xml:space="preserve">Lines 96-108: </w:t>
+      </w:r>
+      <w:proofErr w:type="spellStart"/>
+      <w:r>
+        <w:t>create_off_limit_</w:t>
+      </w:r>
+      <w:proofErr w:type="gramStart"/>
+      <w:r>
+        <w:t>areas</w:t>
+      </w:r>
+      <w:proofErr w:type="spellEnd"/>
+      <w:r>
+        <w:t>(</w:t>
+      </w:r>
+      <w:proofErr w:type="spellStart"/>
+      <w:proofErr w:type="gramEnd"/>
+      <w:r>
+        <w:t>ws</w:t>
+      </w:r>
+      <w:proofErr w:type="spellEnd"/>
+      <w:r>
+        <w:t xml:space="preserve">, </w:t>
+      </w:r>
+      <w:proofErr w:type="spellStart"/>
+      <w:r>
+        <w:t>merge_list</w:t>
+      </w:r>
+      <w:proofErr w:type="spellEnd"/>
+      <w:r>
+        <w:t>, roads)</w:t>
       </w:r>
     </w:p>
     <w:p>
@@ -1520,7 +1899,15 @@
         </w:numPr>
       </w:pPr>
       <w:r>
-        <w:t>Creates a 50 foot buffer around roads</w:t>
+        <w:t xml:space="preserve">Creates a </w:t>
+      </w:r>
+      <w:proofErr w:type="gramStart"/>
+      <w:r>
+        <w:t>50 foot</w:t>
+      </w:r>
+      <w:proofErr w:type="gramEnd"/>
+      <w:r>
+        <w:t xml:space="preserve"> buffer around roads</w:t>
       </w:r>
       <w:r>
         <w:t>, then erases that buffer from the merged off-limit areas feature class</w:t>
@@ -1540,7 +1927,58 @@
     </w:p>
     <w:p>
       <w:r>
-        <w:t>Lines 110-144: create_slope_raster(ws, elev_data, ofa, bd, spat_ref)</w:t>
+        <w:t>Lines 110-14</w:t>
+      </w:r>
+      <w:r>
+        <w:t>6</w:t>
+      </w:r>
+      <w:r>
+        <w:t xml:space="preserve">: </w:t>
+      </w:r>
+      <w:proofErr w:type="spellStart"/>
+      <w:r>
+        <w:t>create_slope_</w:t>
+      </w:r>
+      <w:proofErr w:type="gramStart"/>
+      <w:r>
+        <w:t>raster</w:t>
+      </w:r>
+      <w:proofErr w:type="spellEnd"/>
+      <w:r>
+        <w:t>(</w:t>
+      </w:r>
+      <w:proofErr w:type="spellStart"/>
+      <w:proofErr w:type="gramEnd"/>
+      <w:r>
+        <w:t>ws</w:t>
+      </w:r>
+      <w:proofErr w:type="spellEnd"/>
+      <w:r>
+        <w:t xml:space="preserve">, </w:t>
+      </w:r>
+      <w:proofErr w:type="spellStart"/>
+      <w:r>
+        <w:t>elev_data</w:t>
+      </w:r>
+      <w:proofErr w:type="spellEnd"/>
+      <w:r>
+        <w:t xml:space="preserve">, </w:t>
+      </w:r>
+      <w:proofErr w:type="spellStart"/>
+      <w:r>
+        <w:t>ofa</w:t>
+      </w:r>
+      <w:proofErr w:type="spellEnd"/>
+      <w:r>
+        <w:t xml:space="preserve">, bd, </w:t>
+      </w:r>
+      <w:proofErr w:type="spellStart"/>
+      <w:r>
+        <w:t>spat_ref</w:t>
+      </w:r>
+      <w:proofErr w:type="spellEnd"/>
+      <w:r>
+        <w:t>)</w:t>
       </w:r>
     </w:p>
     <w:p>
@@ -1624,7 +2062,7 @@
         </w:numPr>
       </w:pPr>
       <w:r>
-        <w:t>Projects the DEM raster to the designated spatial reference (lines 113-114)</w:t>
+        <w:t>Projects the DEM raster to the designated spatial reference</w:t>
       </w:r>
     </w:p>
     <w:p>
@@ -1636,7 +2074,19 @@
         </w:numPr>
       </w:pPr>
       <w:r>
-        <w:t>If there is a boundary, the DEM raster is clipped (lines 117-130)</w:t>
+        <w:t>If there is a boundary, the DEM raster is clipped</w:t>
+      </w:r>
+    </w:p>
+    <w:p>
+      <w:pPr>
+        <w:pStyle w:val="ListParagraph"/>
+        <w:numPr>
+          <w:ilvl w:val="1"/>
+          <w:numId w:val="11"/>
+        </w:numPr>
+      </w:pPr>
+      <w:r>
+        <w:t>The boundary feature class is buffered by a mile so that the algorithm can find roads outside of Bienville boundaries</w:t>
       </w:r>
     </w:p>
     <w:p>
@@ -1660,7 +2110,7 @@
         </w:numPr>
       </w:pPr>
       <w:r>
-        <w:t>The areas in the off-limits feature class area removed from the slope raster (lines 141-144)</w:t>
+        <w:t>The areas in the off-limits feature class area removed from the slope raster</w:t>
       </w:r>
     </w:p>
     <w:p>
@@ -1672,6 +2122,7 @@
         </w:numPr>
       </w:pPr>
       <w:r>
+        <w:lastRenderedPageBreak/>
         <w:t>First a slope raster is created from the DEM raster</w:t>
       </w:r>
     </w:p>
@@ -1684,7 +2135,6 @@
         </w:numPr>
       </w:pPr>
       <w:r>
-        <w:lastRenderedPageBreak/>
         <w:t xml:space="preserve">Then the </w:t>
       </w:r>
       <w:r>
@@ -1700,13 +2150,29 @@
         </w:numPr>
       </w:pPr>
       <w:r>
-        <w:t xml:space="preserve">This is done by rasterizing the off-limits feature class, then creating a mask the </w:t>
+        <w:t xml:space="preserve">This is done by rasterizing the off-limits feature class, then creating a </w:t>
+      </w:r>
+      <w:proofErr w:type="gramStart"/>
+      <w:r>
+        <w:t>mask</w:t>
+      </w:r>
+      <w:proofErr w:type="gramEnd"/>
+      <w:r>
+        <w:t xml:space="preserve"> the </w:t>
       </w:r>
       <w:r>
         <w:t>slope</w:t>
       </w:r>
       <w:r>
-        <w:t xml:space="preserve"> raster only exists where both the off-limits raster is Null and the </w:t>
+        <w:t xml:space="preserve"> raster only exists where both the off-limits raster is </w:t>
+      </w:r>
+      <w:proofErr w:type="gramStart"/>
+      <w:r>
+        <w:t>Null</w:t>
+      </w:r>
+      <w:proofErr w:type="gramEnd"/>
+      <w:r>
+        <w:t xml:space="preserve"> and the </w:t>
       </w:r>
       <w:r>
         <w:t>slope</w:t>
@@ -1720,7 +2186,19 @@
     </w:p>
     <w:p>
       <w:r>
-        <w:t>Lines 147-166: reading in inputs and using functions to create slope raster</w:t>
+        <w:t>Lines 14</w:t>
+      </w:r>
+      <w:r>
+        <w:t>8</w:t>
+      </w:r>
+      <w:r>
+        <w:t>-16</w:t>
+      </w:r>
+      <w:r>
+        <w:t>8</w:t>
+      </w:r>
+      <w:r>
+        <w:t>: reading in inputs and using functions to create slope raster</w:t>
       </w:r>
     </w:p>
     <w:p>
@@ -1828,7 +2306,63 @@
         </w:numPr>
       </w:pPr>
       <w:r>
-        <w:t>First a list of items to be merge are created using the stream_setup() and roadless_area_setup() functions. This list can be adjusted based on what inputs actually are needed to be added to the off-limit areas.</w:t>
+        <w:t xml:space="preserve">First a list of items to be </w:t>
+      </w:r>
+      <w:proofErr w:type="gramStart"/>
+      <w:r>
+        <w:t>merge</w:t>
+      </w:r>
+      <w:proofErr w:type="gramEnd"/>
+      <w:r>
+        <w:t xml:space="preserve"> are created using the </w:t>
+      </w:r>
+      <w:proofErr w:type="spellStart"/>
+      <w:r>
+        <w:t>stream_</w:t>
+      </w:r>
+      <w:proofErr w:type="gramStart"/>
+      <w:r>
+        <w:t>setup</w:t>
+      </w:r>
+      <w:proofErr w:type="spellEnd"/>
+      <w:r>
+        <w:t>(</w:t>
+      </w:r>
+      <w:proofErr w:type="gramEnd"/>
+      <w:r>
+        <w:t xml:space="preserve">) and </w:t>
+      </w:r>
+      <w:proofErr w:type="spellStart"/>
+      <w:r>
+        <w:t>roadless_area_</w:t>
+      </w:r>
+      <w:proofErr w:type="gramStart"/>
+      <w:r>
+        <w:t>setup</w:t>
+      </w:r>
+      <w:proofErr w:type="spellEnd"/>
+      <w:r>
+        <w:t>(</w:t>
+      </w:r>
+      <w:proofErr w:type="gramEnd"/>
+      <w:r>
+        <w:t xml:space="preserve">) functions. This list can be adjusted based on what </w:t>
+      </w:r>
+      <w:proofErr w:type="gramStart"/>
+      <w:r>
+        <w:t>inputs</w:t>
+      </w:r>
+      <w:proofErr w:type="gramEnd"/>
+      <w:r>
+        <w:t xml:space="preserve"> </w:t>
+      </w:r>
+      <w:proofErr w:type="gramStart"/>
+      <w:r>
+        <w:t>actually are</w:t>
+      </w:r>
+      <w:proofErr w:type="gramEnd"/>
+      <w:r>
+        <w:t xml:space="preserve"> needed to be added to the off-limit areas.</w:t>
       </w:r>
     </w:p>
     <w:p>
@@ -1840,7 +2374,31 @@
         </w:numPr>
       </w:pPr>
       <w:r>
-        <w:t>Next the off-limit areas feature class is created using the create_off_limit_areas() function</w:t>
+        <w:t xml:space="preserve">Next the off-limit areas feature class is created using the </w:t>
+      </w:r>
+      <w:proofErr w:type="spellStart"/>
+      <w:r>
+        <w:t>create_</w:t>
+      </w:r>
+      <w:proofErr w:type="gramStart"/>
+      <w:r>
+        <w:t>off</w:t>
+      </w:r>
+      <w:proofErr w:type="gramEnd"/>
+      <w:r>
+        <w:t>_limit_</w:t>
+      </w:r>
+      <w:proofErr w:type="gramStart"/>
+      <w:r>
+        <w:t>areas</w:t>
+      </w:r>
+      <w:proofErr w:type="spellEnd"/>
+      <w:r>
+        <w:t>(</w:t>
+      </w:r>
+      <w:proofErr w:type="gramEnd"/>
+      <w:r>
+        <w:t>) function</w:t>
       </w:r>
     </w:p>
     <w:p>
@@ -1852,7 +2410,23 @@
         </w:numPr>
       </w:pPr>
       <w:r>
-        <w:t>Finally, the slope raster is created using create_slope_raster() function</w:t>
+        <w:t xml:space="preserve">Finally, the slope raster is created using </w:t>
+      </w:r>
+      <w:proofErr w:type="spellStart"/>
+      <w:r>
+        <w:t>create_slope_</w:t>
+      </w:r>
+      <w:proofErr w:type="gramStart"/>
+      <w:r>
+        <w:t>raster</w:t>
+      </w:r>
+      <w:proofErr w:type="spellEnd"/>
+      <w:r>
+        <w:t>(</w:t>
+      </w:r>
+      <w:proofErr w:type="gramEnd"/>
+      <w:r>
+        <w:t>) function</w:t>
       </w:r>
     </w:p>
     <w:p>
@@ -1864,7 +2438,15 @@
         </w:numPr>
       </w:pPr>
       <w:r>
-        <w:t>This script is set up like this so individual parts can be run separately and so that the actual input of roadless area polygons and streams data can be customized</w:t>
+        <w:t xml:space="preserve">This script is set </w:t>
+      </w:r>
+      <w:proofErr w:type="gramStart"/>
+      <w:r>
+        <w:t>up like this</w:t>
+      </w:r>
+      <w:proofErr w:type="gramEnd"/>
+      <w:r>
+        <w:t xml:space="preserve"> so individual parts can be run separately and so that the actual input of roadless area polygons and streams data can be customized</w:t>
       </w:r>
     </w:p>
     <w:p>
@@ -1885,6 +2467,18 @@
       </w:r>
     </w:p>
     <w:p>
+      <w:pPr>
+        <w:pStyle w:val="ListParagraph"/>
+        <w:numPr>
+          <w:ilvl w:val="0"/>
+          <w:numId w:val="13"/>
+        </w:numPr>
+      </w:pPr>
+      <w:r>
+        <w:t>A buffer of the boundary was added to the process for creating the slope raster so that when the least cost path is being calculated, roads outside of Bienville can be considered.</w:t>
+      </w:r>
+    </w:p>
+    <w:p>
       <w:r>
         <w:br w:type="page"/>
       </w:r>
@@ -1897,8 +2491,13 @@
       <w:r>
         <w:br/>
       </w:r>
-      <w:r>
-        <w:t>Oneway functionality must be manually implemented in ArcGIS Pro. To do so, follow these steps:</w:t>
+      <w:proofErr w:type="spellStart"/>
+      <w:r>
+        <w:t>Oneway</w:t>
+      </w:r>
+      <w:proofErr w:type="spellEnd"/>
+      <w:r>
+        <w:t xml:space="preserve"> functionality must be manually implemented in ArcGIS Pro. To do so, follow these steps:</w:t>
       </w:r>
     </w:p>
     <w:p>
@@ -1910,7 +2509,15 @@
         </w:numPr>
       </w:pPr>
       <w:r>
-        <w:t>Open the streets_nd network dataset properties in the catalog</w:t>
+        <w:t xml:space="preserve">Open the </w:t>
+      </w:r>
+      <w:proofErr w:type="spellStart"/>
+      <w:r>
+        <w:t>streets_nd</w:t>
+      </w:r>
+      <w:proofErr w:type="spellEnd"/>
+      <w:r>
+        <w:t xml:space="preserve"> network dataset properties in the catalog</w:t>
       </w:r>
     </w:p>
     <w:p>
@@ -1961,7 +2568,15 @@
         </w:numPr>
       </w:pPr>
       <w:r>
-        <w:t>Under the restrictions tab, create a new restriction called "Oneway"</w:t>
+        <w:t>Under the restrictions tab, create a new restriction called "</w:t>
+      </w:r>
+      <w:proofErr w:type="spellStart"/>
+      <w:r>
+        <w:t>Oneway</w:t>
+      </w:r>
+      <w:proofErr w:type="spellEnd"/>
+      <w:r>
+        <w:t>"</w:t>
       </w:r>
     </w:p>
     <w:p>
@@ -1984,8 +2599,13 @@
           <w:numId w:val="13"/>
         </w:numPr>
       </w:pPr>
-      <w:r>
-        <w:t xml:space="preserve">under evaluators, for the Along source, </w:t>
+      <w:proofErr w:type="gramStart"/>
+      <w:r>
+        <w:t>under</w:t>
+      </w:r>
+      <w:proofErr w:type="gramEnd"/>
+      <w:r>
+        <w:t xml:space="preserve"> evaluators, for the Along source, </w:t>
       </w:r>
       <w:r>
         <w:t>set the type to field script an</w:t>
@@ -2006,7 +2626,28 @@
         </w:numPr>
       </w:pPr>
       <w:r>
-        <w:t>Value=evaluator(!oneway!, !reversed!)</w:t>
+        <w:t>Value=</w:t>
+      </w:r>
+      <w:proofErr w:type="gramStart"/>
+      <w:r>
+        <w:t>evaluator(</w:t>
+      </w:r>
+      <w:proofErr w:type="gramEnd"/>
+      <w:r>
+        <w:t>!</w:t>
+      </w:r>
+      <w:proofErr w:type="spellStart"/>
+      <w:proofErr w:type="gramStart"/>
+      <w:r>
+        <w:t>oneway</w:t>
+      </w:r>
+      <w:proofErr w:type="spellEnd"/>
+      <w:r>
+        <w:t>!,</w:t>
+      </w:r>
+      <w:proofErr w:type="gramEnd"/>
+      <w:r>
+        <w:t xml:space="preserve"> !reversed!)</w:t>
       </w:r>
     </w:p>
     <w:p>
@@ -2027,7 +2668,29 @@
         <w:rPr>
           <w:rFonts w:ascii="Cascadia Code" w:hAnsi="Cascadia Code" w:cs="Cascadia Code"/>
         </w:rPr>
-        <w:t>def evaluator(oneway, reversed):</w:t>
+        <w:t xml:space="preserve">def </w:t>
+      </w:r>
+      <w:proofErr w:type="gramStart"/>
+      <w:r>
+        <w:rPr>
+          <w:rFonts w:ascii="Cascadia Code" w:hAnsi="Cascadia Code" w:cs="Cascadia Code"/>
+        </w:rPr>
+        <w:t>evaluator(</w:t>
+      </w:r>
+      <w:proofErr w:type="spellStart"/>
+      <w:proofErr w:type="gramEnd"/>
+      <w:r>
+        <w:rPr>
+          <w:rFonts w:ascii="Cascadia Code" w:hAnsi="Cascadia Code" w:cs="Cascadia Code"/>
+        </w:rPr>
+        <w:t>oneway</w:t>
+      </w:r>
+      <w:proofErr w:type="spellEnd"/>
+      <w:r>
+        <w:rPr>
+          <w:rFonts w:ascii="Cascadia Code" w:hAnsi="Cascadia Code" w:cs="Cascadia Code"/>
+        </w:rPr>
+        <w:t>, reversed):</w:t>
       </w:r>
       <w:r>
         <w:rPr>
@@ -2041,61 +2704,118 @@
           <w:rFonts w:ascii="Cascadia Code" w:hAnsi="Cascadia Code" w:cs="Cascadia Code"/>
         </w:rPr>
         <w:tab/>
-        <w:t>return oneway == 1 and reversed == 1</w:t>
-      </w:r>
-    </w:p>
-    <w:p>
-      <w:pPr>
-        <w:pStyle w:val="ListParagraph"/>
-        <w:numPr>
-          <w:ilvl w:val="1"/>
-          <w:numId w:val="13"/>
-        </w:numPr>
-      </w:pPr>
-      <w:r>
-        <w:t xml:space="preserve">under evaluators, for the Against source, </w:t>
-      </w:r>
-      <w:r>
-        <w:t>set the type to field script an</w:t>
-      </w:r>
-      <w:r>
-        <w:t xml:space="preserve">d </w:t>
-      </w:r>
-      <w:r>
-        <w:t>use this value and code block</w:t>
-      </w:r>
-    </w:p>
-    <w:p>
-      <w:pPr>
-        <w:pStyle w:val="ListParagraph"/>
-        <w:numPr>
-          <w:ilvl w:val="2"/>
-          <w:numId w:val="13"/>
-        </w:numPr>
-      </w:pPr>
-      <w:r>
-        <w:t>Value=evaluator(!oneway!, !reversed!)</w:t>
-      </w:r>
-    </w:p>
-    <w:p>
-      <w:pPr>
-        <w:pStyle w:val="ListParagraph"/>
-        <w:numPr>
-          <w:ilvl w:val="2"/>
-          <w:numId w:val="13"/>
-        </w:numPr>
-      </w:pPr>
-      <w:r>
-        <w:t>Code Block:</w:t>
-      </w:r>
-      <w:r>
-        <w:br/>
-      </w:r>
+        <w:t xml:space="preserve">return </w:t>
+      </w:r>
+      <w:proofErr w:type="spellStart"/>
       <w:r>
         <w:rPr>
           <w:rFonts w:ascii="Cascadia Code" w:hAnsi="Cascadia Code" w:cs="Cascadia Code"/>
         </w:rPr>
-        <w:t xml:space="preserve">      def evaluator(oneway, reversed):</w:t>
+        <w:t>oneway</w:t>
+      </w:r>
+      <w:proofErr w:type="spellEnd"/>
+      <w:r>
+        <w:rPr>
+          <w:rFonts w:ascii="Cascadia Code" w:hAnsi="Cascadia Code" w:cs="Cascadia Code"/>
+        </w:rPr>
+        <w:t xml:space="preserve"> == 1 and reversed == 1</w:t>
+      </w:r>
+    </w:p>
+    <w:p>
+      <w:pPr>
+        <w:pStyle w:val="ListParagraph"/>
+        <w:numPr>
+          <w:ilvl w:val="1"/>
+          <w:numId w:val="13"/>
+        </w:numPr>
+      </w:pPr>
+      <w:r>
+        <w:t xml:space="preserve">under evaluators, for the Against source, </w:t>
+      </w:r>
+      <w:r>
+        <w:t>set the type to field script an</w:t>
+      </w:r>
+      <w:r>
+        <w:t xml:space="preserve">d </w:t>
+      </w:r>
+      <w:r>
+        <w:t>use this value and code block</w:t>
+      </w:r>
+    </w:p>
+    <w:p>
+      <w:pPr>
+        <w:pStyle w:val="ListParagraph"/>
+        <w:numPr>
+          <w:ilvl w:val="2"/>
+          <w:numId w:val="13"/>
+        </w:numPr>
+      </w:pPr>
+      <w:r>
+        <w:t>Value=</w:t>
+      </w:r>
+      <w:proofErr w:type="gramStart"/>
+      <w:r>
+        <w:t>evaluator(</w:t>
+      </w:r>
+      <w:proofErr w:type="gramEnd"/>
+      <w:r>
+        <w:t>!</w:t>
+      </w:r>
+      <w:proofErr w:type="spellStart"/>
+      <w:proofErr w:type="gramStart"/>
+      <w:r>
+        <w:t>oneway</w:t>
+      </w:r>
+      <w:proofErr w:type="spellEnd"/>
+      <w:r>
+        <w:t>!,</w:t>
+      </w:r>
+      <w:proofErr w:type="gramEnd"/>
+      <w:r>
+        <w:t xml:space="preserve"> !reversed!)</w:t>
+      </w:r>
+    </w:p>
+    <w:p>
+      <w:pPr>
+        <w:pStyle w:val="ListParagraph"/>
+        <w:numPr>
+          <w:ilvl w:val="2"/>
+          <w:numId w:val="13"/>
+        </w:numPr>
+      </w:pPr>
+      <w:r>
+        <w:t>Code Block:</w:t>
+      </w:r>
+      <w:r>
+        <w:br/>
+      </w:r>
+      <w:r>
+        <w:rPr>
+          <w:rFonts w:ascii="Cascadia Code" w:hAnsi="Cascadia Code" w:cs="Cascadia Code"/>
+        </w:rPr>
+        <w:t xml:space="preserve">      def </w:t>
+      </w:r>
+      <w:proofErr w:type="gramStart"/>
+      <w:r>
+        <w:rPr>
+          <w:rFonts w:ascii="Cascadia Code" w:hAnsi="Cascadia Code" w:cs="Cascadia Code"/>
+        </w:rPr>
+        <w:t>evaluator(</w:t>
+      </w:r>
+      <w:proofErr w:type="spellStart"/>
+      <w:proofErr w:type="gramEnd"/>
+      <w:r>
+        <w:rPr>
+          <w:rFonts w:ascii="Cascadia Code" w:hAnsi="Cascadia Code" w:cs="Cascadia Code"/>
+        </w:rPr>
+        <w:t>oneway</w:t>
+      </w:r>
+      <w:proofErr w:type="spellEnd"/>
+      <w:r>
+        <w:rPr>
+          <w:rFonts w:ascii="Cascadia Code" w:hAnsi="Cascadia Code" w:cs="Cascadia Code"/>
+        </w:rPr>
+        <w:t>, reversed):</w:t>
       </w:r>
       <w:r>
         <w:rPr>
@@ -2109,7 +2829,21 @@
           <w:rFonts w:ascii="Cascadia Code" w:hAnsi="Cascadia Code" w:cs="Cascadia Code"/>
         </w:rPr>
         <w:tab/>
-        <w:t>return oneway == 1 and reversed == 0</w:t>
+        <w:t xml:space="preserve">return </w:t>
+      </w:r>
+      <w:proofErr w:type="spellStart"/>
+      <w:r>
+        <w:rPr>
+          <w:rFonts w:ascii="Cascadia Code" w:hAnsi="Cascadia Code" w:cs="Cascadia Code"/>
+        </w:rPr>
+        <w:t>oneway</w:t>
+      </w:r>
+      <w:proofErr w:type="spellEnd"/>
+      <w:r>
+        <w:rPr>
+          <w:rFonts w:ascii="Cascadia Code" w:hAnsi="Cascadia Code" w:cs="Cascadia Code"/>
+        </w:rPr>
+        <w:t xml:space="preserve"> == 1 and reversed == 0</w:t>
       </w:r>
     </w:p>
     <w:p>
@@ -2121,7 +2855,15 @@
         </w:numPr>
       </w:pPr>
       <w:r>
-        <w:t>Go back to the travel mode tab and for driving distance, make sure the Oneway restriction is checked</w:t>
+        <w:t xml:space="preserve">Go back to the travel mode tab and for driving distance, make sure the </w:t>
+      </w:r>
+      <w:proofErr w:type="spellStart"/>
+      <w:r>
+        <w:t>Oneway</w:t>
+      </w:r>
+      <w:proofErr w:type="spellEnd"/>
+      <w:r>
+        <w:t xml:space="preserve"> restriction is checked</w:t>
       </w:r>
     </w:p>
     <w:p>
@@ -2155,19 +2897,66 @@
         <w:t>109</w:t>
       </w:r>
       <w:r>
-        <w:t>: calculate_distance(</w:t>
-      </w:r>
-      <w:r>
-        <w:t>harvest_site, roads, network_dataset, sawmills, slope,</w:t>
-      </w:r>
-      <w:r>
-        <w:t xml:space="preserve"> off_limit_areas,</w:t>
-      </w:r>
-      <w:r>
-        <w:t xml:space="preserve"> output_path</w:t>
-      </w:r>
-      <w:r>
-        <w:t>, sm_type=None</w:t>
+        <w:t xml:space="preserve">: </w:t>
+      </w:r>
+      <w:proofErr w:type="spellStart"/>
+      <w:r>
+        <w:t>calculate_</w:t>
+      </w:r>
+      <w:proofErr w:type="gramStart"/>
+      <w:r>
+        <w:t>distance</w:t>
+      </w:r>
+      <w:proofErr w:type="spellEnd"/>
+      <w:r>
+        <w:t>(</w:t>
+      </w:r>
+      <w:proofErr w:type="spellStart"/>
+      <w:proofErr w:type="gramEnd"/>
+      <w:r>
+        <w:t>harvest_site</w:t>
+      </w:r>
+      <w:proofErr w:type="spellEnd"/>
+      <w:r>
+        <w:t xml:space="preserve">, roads, </w:t>
+      </w:r>
+      <w:proofErr w:type="spellStart"/>
+      <w:r>
+        <w:t>network_dataset</w:t>
+      </w:r>
+      <w:proofErr w:type="spellEnd"/>
+      <w:r>
+        <w:t>, sawmills, slope,</w:t>
+      </w:r>
+      <w:r>
+        <w:t xml:space="preserve"> </w:t>
+      </w:r>
+      <w:proofErr w:type="spellStart"/>
+      <w:r>
+        <w:t>off_limit_areas</w:t>
+      </w:r>
+      <w:proofErr w:type="spellEnd"/>
+      <w:r>
+        <w:t>,</w:t>
+      </w:r>
+      <w:r>
+        <w:t xml:space="preserve"> </w:t>
+      </w:r>
+      <w:proofErr w:type="spellStart"/>
+      <w:r>
+        <w:t>output_path</w:t>
+      </w:r>
+      <w:proofErr w:type="spellEnd"/>
+      <w:r>
+        <w:t xml:space="preserve">, </w:t>
+      </w:r>
+      <w:proofErr w:type="spellStart"/>
+      <w:r>
+        <w:t>sm_type</w:t>
+      </w:r>
+      <w:proofErr w:type="spellEnd"/>
+      <w:r>
+        <w:t>=None</w:t>
       </w:r>
       <w:r>
         <w:t>)</w:t>
@@ -2326,7 +3115,15 @@
         </w:numPr>
       </w:pPr>
       <w:r>
-        <w:t>The centroid is then calculated using the Feature To Point tool with the inside option checked to force a point inside the harvest site</w:t>
+        <w:t xml:space="preserve">The centroid is then calculated using the Feature </w:t>
+      </w:r>
+      <w:proofErr w:type="gramStart"/>
+      <w:r>
+        <w:t>To</w:t>
+      </w:r>
+      <w:proofErr w:type="gramEnd"/>
+      <w:r>
+        <w:t xml:space="preserve"> Point tool with the inside option checked to force a point inside the harvest site</w:t>
       </w:r>
     </w:p>
     <w:p>
@@ -2350,7 +3147,23 @@
         </w:numPr>
       </w:pPr>
       <w:r>
-        <w:t>The least cost path is calculated using the defined function calculate_least_cost_path() using the centroid, rasterized road, and slope raster (the function will be explained in more detail below)</w:t>
+        <w:t xml:space="preserve">The least cost path is calculated using the defined function </w:t>
+      </w:r>
+      <w:proofErr w:type="spellStart"/>
+      <w:r>
+        <w:t>calculate_least_cost_</w:t>
+      </w:r>
+      <w:proofErr w:type="gramStart"/>
+      <w:r>
+        <w:t>path</w:t>
+      </w:r>
+      <w:proofErr w:type="spellEnd"/>
+      <w:r>
+        <w:t>(</w:t>
+      </w:r>
+      <w:proofErr w:type="gramEnd"/>
+      <w:r>
+        <w:t>) using the centroid, rasterized road, and slope raster (the function will be explained in more detail below)</w:t>
       </w:r>
     </w:p>
     <w:p>
@@ -2365,7 +3178,23 @@
         <w:t>The result is a path from the centroid</w:t>
       </w:r>
       <w:r>
-        <w:t xml:space="preserve"> to the road. However, the path does not quite extend all the way to the road feature class since it was rasterized. For the rest of the path, Near() was used to find the closest point on the road feature class to the end point of the path. In the unlikely case there are multiple points near the road (within 60 feet), the closest point is used. The x and y values from Near() are used to create a point that serves as the starting point for network analysis.</w:t>
+        <w:t xml:space="preserve"> to the road. However, the path does not quite extend all the way to the road feature class since it was rasterized. For the rest of the path, </w:t>
+      </w:r>
+      <w:proofErr w:type="gramStart"/>
+      <w:r>
+        <w:t>Near(</w:t>
+      </w:r>
+      <w:proofErr w:type="gramEnd"/>
+      <w:r>
+        <w:t xml:space="preserve">) was used to find the closest point on the road feature class to the end point of the path. In the unlikely case there are multiple points near the road (within 60 feet), the closest point is used. The x and y values from </w:t>
+      </w:r>
+      <w:proofErr w:type="gramStart"/>
+      <w:r>
+        <w:t>Near(</w:t>
+      </w:r>
+      <w:proofErr w:type="gramEnd"/>
+      <w:r>
+        <w:t>) are used to create a point that serves as the starting point for network analysis.</w:t>
       </w:r>
     </w:p>
     <w:p>
@@ -2389,7 +3218,23 @@
         </w:numPr>
       </w:pPr>
       <w:r>
-        <w:t xml:space="preserve">One option is there is a single sawmill destination provided, which then uses the calculate_road_distance_nd() function. </w:t>
+        <w:t xml:space="preserve">One option is there is a single sawmill destination provided, which then uses the </w:t>
+      </w:r>
+      <w:proofErr w:type="spellStart"/>
+      <w:r>
+        <w:t>calculate_road_distance_</w:t>
+      </w:r>
+      <w:proofErr w:type="gramStart"/>
+      <w:r>
+        <w:t>nd</w:t>
+      </w:r>
+      <w:proofErr w:type="spellEnd"/>
+      <w:r>
+        <w:t>(</w:t>
+      </w:r>
+      <w:proofErr w:type="gramEnd"/>
+      <w:r>
+        <w:t xml:space="preserve">) function. </w:t>
       </w:r>
     </w:p>
     <w:p>
@@ -2402,7 +3247,23 @@
       </w:pPr>
       <w:r>
         <w:lastRenderedPageBreak/>
-        <w:t>The other option is if multiple sawmill destinations are provided, in which case the function calculate_closest_road_distance_nd() is called, which takes in multiple sawmill destinations and finds the closest one.</w:t>
+        <w:t xml:space="preserve">The other option is if multiple sawmill destinations are provided, in which case the function </w:t>
+      </w:r>
+      <w:proofErr w:type="spellStart"/>
+      <w:r>
+        <w:t>calculate_closest_road_distance_</w:t>
+      </w:r>
+      <w:proofErr w:type="gramStart"/>
+      <w:r>
+        <w:t>nd</w:t>
+      </w:r>
+      <w:proofErr w:type="spellEnd"/>
+      <w:r>
+        <w:t>(</w:t>
+      </w:r>
+      <w:proofErr w:type="gramEnd"/>
+      <w:r>
+        <w:t>) is called, which takes in multiple sawmill destinations and finds the closest one.</w:t>
       </w:r>
     </w:p>
     <w:p>
@@ -2453,7 +3314,23 @@
         </w:numPr>
       </w:pPr>
       <w:r>
-        <w:t xml:space="preserve">For both options, Euclidean distance is calculated using the function euclidean_distance_near(). </w:t>
+        <w:t xml:space="preserve">For both options, Euclidean distance is calculated using the function </w:t>
+      </w:r>
+      <w:proofErr w:type="spellStart"/>
+      <w:r>
+        <w:t>euclidean_distance_</w:t>
+      </w:r>
+      <w:proofErr w:type="gramStart"/>
+      <w:r>
+        <w:t>near</w:t>
+      </w:r>
+      <w:proofErr w:type="spellEnd"/>
+      <w:r>
+        <w:t>(</w:t>
+      </w:r>
+      <w:proofErr w:type="gramEnd"/>
+      <w:r>
+        <w:t xml:space="preserve">). </w:t>
       </w:r>
     </w:p>
     <w:p>
@@ -2578,7 +3455,23 @@
         </w:numPr>
       </w:pPr>
       <w:r>
-        <w:t>The resulting feature class is then used in the function calculate_distance_for_shp(output_path)</w:t>
+        <w:t xml:space="preserve">The resulting feature class is then used in the function </w:t>
+      </w:r>
+      <w:proofErr w:type="spellStart"/>
+      <w:r>
+        <w:t>calculate_distance_for_shp</w:t>
+      </w:r>
+      <w:proofErr w:type="spellEnd"/>
+      <w:r>
+        <w:t>(</w:t>
+      </w:r>
+      <w:proofErr w:type="spellStart"/>
+      <w:r>
+        <w:t>output_path</w:t>
+      </w:r>
+      <w:proofErr w:type="spellEnd"/>
+      <w:r>
+        <w:t>)</w:t>
       </w:r>
       <w:r>
         <w:t>, which returns the distance of a polyline feature class</w:t>
@@ -2614,10 +3507,52 @@
         <w:t>29</w:t>
       </w:r>
       <w:r>
-        <w:t xml:space="preserve"> calculate_least_cost_path</w:t>
-      </w:r>
-      <w:r>
-        <w:t>(starting_point, dest, cost_raster, output_path)</w:t>
+        <w:t xml:space="preserve"> </w:t>
+      </w:r>
+      <w:proofErr w:type="spellStart"/>
+      <w:r>
+        <w:t>calculate_least_cost_</w:t>
+      </w:r>
+      <w:proofErr w:type="gramStart"/>
+      <w:r>
+        <w:t>path</w:t>
+      </w:r>
+      <w:proofErr w:type="spellEnd"/>
+      <w:r>
+        <w:t>(</w:t>
+      </w:r>
+      <w:proofErr w:type="spellStart"/>
+      <w:proofErr w:type="gramEnd"/>
+      <w:r>
+        <w:t>starting_point</w:t>
+      </w:r>
+      <w:proofErr w:type="spellEnd"/>
+      <w:r>
+        <w:t xml:space="preserve">, </w:t>
+      </w:r>
+      <w:proofErr w:type="spellStart"/>
+      <w:r>
+        <w:t>dest</w:t>
+      </w:r>
+      <w:proofErr w:type="spellEnd"/>
+      <w:r>
+        <w:t xml:space="preserve">, </w:t>
+      </w:r>
+      <w:proofErr w:type="spellStart"/>
+      <w:r>
+        <w:t>cost_raster</w:t>
+      </w:r>
+      <w:proofErr w:type="spellEnd"/>
+      <w:r>
+        <w:t xml:space="preserve">, </w:t>
+      </w:r>
+      <w:proofErr w:type="spellStart"/>
+      <w:r>
+        <w:t>output_path</w:t>
+      </w:r>
+      <w:proofErr w:type="spellEnd"/>
+      <w:r>
+        <w:t>)</w:t>
       </w:r>
     </w:p>
     <w:p>
@@ -2715,9 +3650,40 @@
       <w:r>
         <w:t xml:space="preserve">: </w:t>
       </w:r>
-      <w:r>
-        <w:t>calculate_road_distance_nd(starting_point, network_dataset, sawmill, output_path</w:t>
-      </w:r>
+      <w:proofErr w:type="spellStart"/>
+      <w:r>
+        <w:t>calculate_road_distance_</w:t>
+      </w:r>
+      <w:proofErr w:type="gramStart"/>
+      <w:r>
+        <w:t>nd</w:t>
+      </w:r>
+      <w:proofErr w:type="spellEnd"/>
+      <w:r>
+        <w:t>(</w:t>
+      </w:r>
+      <w:proofErr w:type="spellStart"/>
+      <w:proofErr w:type="gramEnd"/>
+      <w:r>
+        <w:t>starting_point</w:t>
+      </w:r>
+      <w:proofErr w:type="spellEnd"/>
+      <w:r>
+        <w:t xml:space="preserve">, </w:t>
+      </w:r>
+      <w:proofErr w:type="spellStart"/>
+      <w:r>
+        <w:t>network_dataset</w:t>
+      </w:r>
+      <w:proofErr w:type="spellEnd"/>
+      <w:r>
+        <w:t xml:space="preserve">, sawmill, </w:t>
+      </w:r>
+      <w:proofErr w:type="spellStart"/>
+      <w:r>
+        <w:t>output_path</w:t>
+      </w:r>
+      <w:proofErr w:type="spellEnd"/>
       <w:r>
         <w:t>)</w:t>
       </w:r>
@@ -2791,13 +3757,29 @@
         </w:numPr>
       </w:pPr>
       <w:r>
-        <w:t xml:space="preserve">The road path is computed by make a </w:t>
+        <w:t xml:space="preserve">The road path is computed by </w:t>
+      </w:r>
+      <w:proofErr w:type="gramStart"/>
+      <w:r>
+        <w:t>make</w:t>
+      </w:r>
+      <w:proofErr w:type="gramEnd"/>
+      <w:r>
+        <w:t xml:space="preserve"> a </w:t>
       </w:r>
       <w:r>
         <w:t>R</w:t>
       </w:r>
       <w:r>
-        <w:t>oute layer and adding the starting point and sawmill destinations as stops. Then the Solve() method is run to find the route between the two. This route is then saved into the output path.</w:t>
+        <w:t xml:space="preserve">oute layer and adding the starting point and sawmill destinations as stops. Then the </w:t>
+      </w:r>
+      <w:proofErr w:type="gramStart"/>
+      <w:r>
+        <w:t>Solve(</w:t>
+      </w:r>
+      <w:proofErr w:type="gramEnd"/>
+      <w:r>
+        <w:t>) method is run to find the route between the two. This route is then saved into the output path.</w:t>
       </w:r>
     </w:p>
     <w:p>
@@ -2828,8 +3810,42 @@
       <w:r>
         <w:t xml:space="preserve">: </w:t>
       </w:r>
-      <w:r>
-        <w:t>calculate_closest_road_distance_nd(starting_point, network_dataset, sawmills, output_path)</w:t>
+      <w:proofErr w:type="spellStart"/>
+      <w:r>
+        <w:t>calculate_closest_road_distance_</w:t>
+      </w:r>
+      <w:proofErr w:type="gramStart"/>
+      <w:r>
+        <w:t>nd</w:t>
+      </w:r>
+      <w:proofErr w:type="spellEnd"/>
+      <w:r>
+        <w:t>(</w:t>
+      </w:r>
+      <w:proofErr w:type="spellStart"/>
+      <w:proofErr w:type="gramEnd"/>
+      <w:r>
+        <w:t>starting_point</w:t>
+      </w:r>
+      <w:proofErr w:type="spellEnd"/>
+      <w:r>
+        <w:t xml:space="preserve">, </w:t>
+      </w:r>
+      <w:proofErr w:type="spellStart"/>
+      <w:r>
+        <w:t>network_dataset</w:t>
+      </w:r>
+      <w:proofErr w:type="spellEnd"/>
+      <w:r>
+        <w:t xml:space="preserve">, sawmills, </w:t>
+      </w:r>
+      <w:proofErr w:type="spellStart"/>
+      <w:r>
+        <w:t>output_path</w:t>
+      </w:r>
+      <w:proofErr w:type="spellEnd"/>
+      <w:r>
+        <w:t>)</w:t>
       </w:r>
     </w:p>
     <w:p>
@@ -2901,7 +3917,15 @@
         </w:numPr>
       </w:pPr>
       <w:r>
-        <w:t>Instead of a route layer, a Closest Facility Analysis layer was made. This is done so that multiple sawmills can be added as facilities and Solve() will choose the closest one. Otherwise, this function works like the previous function.</w:t>
+        <w:t xml:space="preserve">Instead of a route layer, a Closest Facility Analysis layer was made. This is done so that multiple sawmills can be added as facilities and </w:t>
+      </w:r>
+      <w:proofErr w:type="gramStart"/>
+      <w:r>
+        <w:t>Solve(</w:t>
+      </w:r>
+      <w:proofErr w:type="gramEnd"/>
+      <w:r>
+        <w:t>) will choose the closest one. Otherwise, this function works like the previous function.</w:t>
       </w:r>
     </w:p>
     <w:p>
@@ -2913,7 +3937,44 @@
         </w:numPr>
       </w:pPr>
       <w:r>
-        <w:t>This function work for both single or multiple sawmill destinations but tends to be less efficient than calculate_road_distance_nd(). When a specific sawmill destination is desired, it is recommended to use the other function instead.</w:t>
+        <w:t xml:space="preserve">This function </w:t>
+      </w:r>
+      <w:proofErr w:type="gramStart"/>
+      <w:r>
+        <w:t>work</w:t>
+      </w:r>
+      <w:proofErr w:type="gramEnd"/>
+      <w:r>
+        <w:t xml:space="preserve"> for both single </w:t>
+      </w:r>
+      <w:proofErr w:type="gramStart"/>
+      <w:r>
+        <w:t>or</w:t>
+      </w:r>
+      <w:proofErr w:type="gramEnd"/>
+      <w:r>
+        <w:t xml:space="preserve"> multiple sawmill destinations but tends to be less efficient than </w:t>
+      </w:r>
+      <w:proofErr w:type="spellStart"/>
+      <w:proofErr w:type="gramStart"/>
+      <w:r>
+        <w:t>calculate</w:t>
+      </w:r>
+      <w:proofErr w:type="gramEnd"/>
+      <w:r>
+        <w:t>_road_distance_</w:t>
+      </w:r>
+      <w:proofErr w:type="gramStart"/>
+      <w:r>
+        <w:t>nd</w:t>
+      </w:r>
+      <w:proofErr w:type="spellEnd"/>
+      <w:r>
+        <w:t>(</w:t>
+      </w:r>
+      <w:proofErr w:type="gramEnd"/>
+      <w:r>
+        <w:t>). When a specific sawmill destination is desired, it is recommended to use the other function instead.</w:t>
       </w:r>
     </w:p>
     <w:p>
@@ -2947,8 +4008,21 @@
       <w:r>
         <w:t xml:space="preserve">: </w:t>
       </w:r>
-      <w:r>
-        <w:t>calculate_distance_for_fc(fc_path)</w:t>
+      <w:proofErr w:type="spellStart"/>
+      <w:r>
+        <w:t>calculate_distance_for_fc</w:t>
+      </w:r>
+      <w:proofErr w:type="spellEnd"/>
+      <w:r>
+        <w:t>(</w:t>
+      </w:r>
+      <w:proofErr w:type="spellStart"/>
+      <w:r>
+        <w:t>fc_path</w:t>
+      </w:r>
+      <w:proofErr w:type="spellEnd"/>
+      <w:r>
+        <w:t>)</w:t>
       </w:r>
     </w:p>
     <w:p>
@@ -2984,7 +4058,20 @@
         </w:numPr>
       </w:pPr>
       <w:r>
-        <w:t>Adds a distance field to a polyline feature class. Uses CalculateGeometryAttributes() to calculate distance in miles.</w:t>
+        <w:t xml:space="preserve">Adds a distance field to a polyline feature class. Uses </w:t>
+      </w:r>
+      <w:proofErr w:type="spellStart"/>
+      <w:proofErr w:type="gramStart"/>
+      <w:r>
+        <w:t>CalculateGeometryAttributes</w:t>
+      </w:r>
+      <w:proofErr w:type="spellEnd"/>
+      <w:r>
+        <w:t>(</w:t>
+      </w:r>
+      <w:proofErr w:type="gramEnd"/>
+      <w:r>
+        <w:t>) to calculate distance in miles.</w:t>
       </w:r>
     </w:p>
     <w:p>
@@ -3018,8 +4105,21 @@
       <w:r>
         <w:t xml:space="preserve">: </w:t>
       </w:r>
-      <w:r>
-        <w:t>euclidean_distance_near(point_1, point_2)</w:t>
+      <w:proofErr w:type="spellStart"/>
+      <w:r>
+        <w:t>euclidean_distance_</w:t>
+      </w:r>
+      <w:proofErr w:type="gramStart"/>
+      <w:r>
+        <w:t>near</w:t>
+      </w:r>
+      <w:proofErr w:type="spellEnd"/>
+      <w:r>
+        <w:t>(</w:t>
+      </w:r>
+      <w:proofErr w:type="gramEnd"/>
+      <w:r>
+        <w:t>point_1, point_2)</w:t>
       </w:r>
     </w:p>
     <w:p>
@@ -3068,7 +4168,15 @@
         </w:numPr>
       </w:pPr>
       <w:r>
-        <w:t>Calculates the Euclidean (straight-line) distance between two points using the Near() method</w:t>
+        <w:t xml:space="preserve">Calculates the Euclidean (straight-line) distance between two points using the </w:t>
+      </w:r>
+      <w:proofErr w:type="gramStart"/>
+      <w:r>
+        <w:t>Near(</w:t>
+      </w:r>
+      <w:proofErr w:type="gramEnd"/>
+      <w:r>
+        <w:t>) method</w:t>
       </w:r>
     </w:p>
     <w:p>
@@ -3256,7 +4364,44 @@
         </w:numPr>
       </w:pPr>
       <w:r>
-        <w:t>Originally, distance was calculated using calculate_distance_for_fc() for each path produced by the smaller functions. However, this was changed to only run calculate_distance_for_fc() after the merge into the final path feature class as the total distance could not be calculated before the snap.</w:t>
+        <w:t xml:space="preserve">Originally, distance was calculated using </w:t>
+      </w:r>
+      <w:proofErr w:type="spellStart"/>
+      <w:r>
+        <w:t>calculate_distance_for_</w:t>
+      </w:r>
+      <w:proofErr w:type="gramStart"/>
+      <w:r>
+        <w:t>fc</w:t>
+      </w:r>
+      <w:proofErr w:type="spellEnd"/>
+      <w:r>
+        <w:t>(</w:t>
+      </w:r>
+      <w:proofErr w:type="gramEnd"/>
+      <w:r>
+        <w:t xml:space="preserve">) for each path produced by the smaller functions. However, this was changed to only run </w:t>
+      </w:r>
+      <w:proofErr w:type="spellStart"/>
+      <w:proofErr w:type="gramStart"/>
+      <w:r>
+        <w:t>calculate</w:t>
+      </w:r>
+      <w:proofErr w:type="gramEnd"/>
+      <w:r>
+        <w:t>_distance_for_</w:t>
+      </w:r>
+      <w:proofErr w:type="gramStart"/>
+      <w:r>
+        <w:t>fc</w:t>
+      </w:r>
+      <w:proofErr w:type="spellEnd"/>
+      <w:r>
+        <w:t>(</w:t>
+      </w:r>
+      <w:proofErr w:type="gramEnd"/>
+      <w:r>
+        <w:t>) after the merge into the final path feature class as the total distance could not be calculated before the snap.</w:t>
       </w:r>
     </w:p>
     <w:p>
@@ -3268,7 +4413,15 @@
         </w:numPr>
       </w:pPr>
       <w:r>
-        <w:t>Euclidean distance using Harversine formula was considered but was not as accurate as using Near. It also was not so much faster that it was worth using.</w:t>
+        <w:t xml:space="preserve">Euclidean distance using </w:t>
+      </w:r>
+      <w:proofErr w:type="spellStart"/>
+      <w:r>
+        <w:t>Harversine</w:t>
+      </w:r>
+      <w:proofErr w:type="spellEnd"/>
+      <w:r>
+        <w:t xml:space="preserve"> formula was considered but was not as accurate as using Near. It also was not so much faster that it was worth using.</w:t>
       </w:r>
     </w:p>
     <w:p>
@@ -3293,7 +4446,15 @@
         </w:numPr>
       </w:pPr>
       <w:r>
-        <w:t>This was initially done manually. However, using the “inside” option in Feature To Point does roughly the same thing, so for the sake of simplifying code, this option was used instead.</w:t>
+        <w:t xml:space="preserve">This was initially done manually. However, using the “inside” option in Feature </w:t>
+      </w:r>
+      <w:proofErr w:type="gramStart"/>
+      <w:r>
+        <w:t>To</w:t>
+      </w:r>
+      <w:proofErr w:type="gramEnd"/>
+      <w:r>
+        <w:t xml:space="preserve"> Point does roughly the same thing, so for the sake of simplifying code, this option was used instead.</w:t>
       </w:r>
     </w:p>
     <w:p>
@@ -3305,7 +4466,23 @@
         </w:numPr>
       </w:pPr>
       <w:r>
-        <w:t>Because the forisk sawmill dataset contained much less precise coordinates, the end resulting placement of sawmills are not completely accurate to what they actually are. To ensure that sawmills can be found by Network Analyst, search tolerance was increased to 2000 feet.</w:t>
+        <w:t xml:space="preserve">Because the </w:t>
+      </w:r>
+      <w:proofErr w:type="spellStart"/>
+      <w:r>
+        <w:t>forisk</w:t>
+      </w:r>
+      <w:proofErr w:type="spellEnd"/>
+      <w:r>
+        <w:t xml:space="preserve"> sawmill dataset contained much less precise coordinates, the end resulting placement of sawmills are not completely accurate to what they </w:t>
+      </w:r>
+      <w:proofErr w:type="gramStart"/>
+      <w:r>
+        <w:t>actually are</w:t>
+      </w:r>
+      <w:proofErr w:type="gramEnd"/>
+      <w:r>
+        <w:t>. To ensure that sawmills can be found by Network Analyst, search tolerance was increased to 2000 feet.</w:t>
       </w:r>
     </w:p>
     <w:p>
@@ -3317,7 +4494,15 @@
         </w:numPr>
       </w:pPr>
       <w:r>
-        <w:t>For calculating road distance to closest sawmill, an enormously large number for the cutoff was added to the arguments of the MakeClosestFacilityAnalysisLayer() method to ensure that any sawmill can be found, no matter distance.</w:t>
+        <w:t xml:space="preserve">For calculating road distance to closest sawmill, an enormously large number for the cutoff was added to the arguments of the </w:t>
+      </w:r>
+      <w:proofErr w:type="gramStart"/>
+      <w:r>
+        <w:t>MakeClosestFacilityAnalysisLayer(</w:t>
+      </w:r>
+      <w:proofErr w:type="gramEnd"/>
+      <w:r>
+        <w:t>) method to ensure that any sawmill can be found, no matter distance.</w:t>
       </w:r>
     </w:p>
     <w:p>
@@ -3341,7 +4526,23 @@
         </w:numPr>
       </w:pPr>
       <w:r>
-        <w:t xml:space="preserve">Due to the inaccuracy of the forisk sawmill dataset, when searching for the final stop in the route when multiple sawmills exist in the sawmill input dataset must be increased to 2000 feet. To ensure unwanted sawmills aren’t also found in this process, the end point of the route is generated and used as the center of the search area. </w:t>
+        <w:t xml:space="preserve">Due to the inaccuracy of the </w:t>
+      </w:r>
+      <w:proofErr w:type="spellStart"/>
+      <w:r>
+        <w:t>forisk</w:t>
+      </w:r>
+      <w:proofErr w:type="spellEnd"/>
+      <w:r>
+        <w:t xml:space="preserve"> sawmill dataset, when searching for the final stop in the route when multiple sawmills exist in the sawmill input dataset must be increased to 2000 feet. To ensure unwanted sawmills </w:t>
+      </w:r>
+      <w:proofErr w:type="gramStart"/>
+      <w:r>
+        <w:t>aren’t also</w:t>
+      </w:r>
+      <w:proofErr w:type="gramEnd"/>
+      <w:r>
+        <w:t xml:space="preserve"> found in this process, the end point of the route is generated and used as the center of the search area. </w:t>
       </w:r>
     </w:p>
     <w:p>
@@ -3355,11 +4556,34 @@
       <w:r>
         <w:t xml:space="preserve">Occasionally there is an error when calculating distance with </w:t>
       </w:r>
-      <w:r>
-        <w:t>calculate_distance_for_fc</w:t>
-      </w:r>
-      <w:r>
-        <w:t>() where the smallest line has no length value, which causes a TypeError. If this error is caught, the smallest line distance will be omitted since it is too small to make a significant difference.</w:t>
+      <w:proofErr w:type="spellStart"/>
+      <w:proofErr w:type="gramStart"/>
+      <w:r>
+        <w:t>calculate</w:t>
+      </w:r>
+      <w:proofErr w:type="gramEnd"/>
+      <w:r>
+        <w:t>_distance_for_</w:t>
+      </w:r>
+      <w:proofErr w:type="gramStart"/>
+      <w:r>
+        <w:t>fc</w:t>
+      </w:r>
+      <w:proofErr w:type="spellEnd"/>
+      <w:r>
+        <w:t>(</w:t>
+      </w:r>
+      <w:proofErr w:type="gramEnd"/>
+      <w:r>
+        <w:t xml:space="preserve">) where the smallest line has no length value, which causes a </w:t>
+      </w:r>
+      <w:proofErr w:type="spellStart"/>
+      <w:r>
+        <w:t>TypeError</w:t>
+      </w:r>
+      <w:proofErr w:type="spellEnd"/>
+      <w:r>
+        <w:t>. If this error is caught, the smallest line distance will be omitted since it is too small to make a significant difference.</w:t>
       </w:r>
     </w:p>
     <w:p/>

</xml_diff>

<commit_message>
Implemented a separate straight line option for when the centroid is close to a road
</commit_message>
<xml_diff>
--- a/doc/documentation.docx
+++ b/doc/documentation.docx
@@ -138,15 +138,7 @@
         </w:numPr>
       </w:pPr>
       <w:r>
-        <w:t xml:space="preserve">All feature classes are projected to NAD 1983 </w:t>
-      </w:r>
-      <w:proofErr w:type="spellStart"/>
-      <w:r>
-        <w:t>StatePlane</w:t>
-      </w:r>
-      <w:proofErr w:type="spellEnd"/>
-      <w:r>
-        <w:t xml:space="preserve"> Mississippi East</w:t>
+        <w:t>All feature classes are projected to NAD 1983 StatePlane Mississippi East</w:t>
       </w:r>
     </w:p>
     <w:p>
@@ -179,13 +171,8 @@
         </w:numPr>
       </w:pPr>
       <w:r>
-        <w:t xml:space="preserve">Either shapefiles or feature classes in a File GDB can be </w:t>
-      </w:r>
-      <w:proofErr w:type="gramStart"/>
-      <w:r>
-        <w:t>inputted</w:t>
-      </w:r>
-      <w:proofErr w:type="gramEnd"/>
+        <w:t>Either shapefiles or feature classes in a File GDB can be inputted</w:t>
+      </w:r>
     </w:p>
     <w:p>
       <w:pPr>
@@ -206,15 +193,7 @@
         </w:numPr>
       </w:pPr>
       <w:r>
-        <w:t xml:space="preserve">OSM roads data is not clipped as the boundaries for roads data </w:t>
-      </w:r>
-      <w:proofErr w:type="gramStart"/>
-      <w:r>
-        <w:t>is</w:t>
-      </w:r>
-      <w:proofErr w:type="gramEnd"/>
-      <w:r>
-        <w:t xml:space="preserve"> described in roads_data_prep.py</w:t>
+        <w:t>OSM roads data is not clipped as the boundaries for roads data is described in roads_data_prep.py</w:t>
       </w:r>
     </w:p>
     <w:p>
@@ -232,13 +211,8 @@
       </w:pPr>
       <w:r>
         <w:lastRenderedPageBreak/>
-        <w:t xml:space="preserve">All entries that have their status as closed or announced are </w:t>
-      </w:r>
-      <w:proofErr w:type="spellStart"/>
-      <w:r>
-        <w:t>remoed</w:t>
-      </w:r>
-      <w:proofErr w:type="spellEnd"/>
+        <w:t>All entries that have their status as closed or announced are remoed</w:t>
+      </w:r>
     </w:p>
     <w:p>
       <w:r>
@@ -260,13 +234,8 @@
         <w:t xml:space="preserve">and building </w:t>
       </w:r>
       <w:r>
-        <w:t xml:space="preserve">network </w:t>
-      </w:r>
-      <w:proofErr w:type="gramStart"/>
-      <w:r>
-        <w:t>dataset</w:t>
-      </w:r>
-      <w:proofErr w:type="gramEnd"/>
+        <w:t>network dataset</w:t>
+      </w:r>
     </w:p>
     <w:p>
       <w:pPr>
@@ -320,15 +289,7 @@
         </w:numPr>
       </w:pPr>
       <w:r>
-        <w:t>Can decrease percentage/</w:t>
-      </w:r>
-      <w:proofErr w:type="gramStart"/>
-      <w:r>
-        <w:t>increase</w:t>
-      </w:r>
-      <w:proofErr w:type="gramEnd"/>
-      <w:r>
-        <w:t xml:space="preserve"> number of points for more precise threshold</w:t>
+        <w:t>Can decrease percentage/increase number of points for more precise threshold</w:t>
       </w:r>
     </w:p>
     <w:p>
@@ -350,23 +311,7 @@
         </w:numPr>
       </w:pPr>
       <w:r>
-        <w:t xml:space="preserve">Used 0 or 1 in </w:t>
-      </w:r>
-      <w:proofErr w:type="gramStart"/>
-      <w:r>
-        <w:t>a</w:t>
-      </w:r>
-      <w:proofErr w:type="gramEnd"/>
-      <w:r>
-        <w:t xml:space="preserve"> IS_NEAR field to indicate if a </w:t>
-      </w:r>
-      <w:proofErr w:type="gramStart"/>
-      <w:r>
-        <w:t>points</w:t>
-      </w:r>
-      <w:proofErr w:type="gramEnd"/>
-      <w:r>
-        <w:t xml:space="preserve"> is close to a road</w:t>
+        <w:t>Used 0 or 1 in a IS_NEAR field to indicate if a points is close to a road</w:t>
       </w:r>
     </w:p>
     <w:p>
@@ -410,15 +355,7 @@
         </w:numPr>
       </w:pPr>
       <w:r>
-        <w:t xml:space="preserve">All roads in </w:t>
-      </w:r>
-      <w:proofErr w:type="spellStart"/>
-      <w:r>
-        <w:t>NFS_roads</w:t>
-      </w:r>
-      <w:proofErr w:type="spellEnd"/>
-      <w:r>
-        <w:t xml:space="preserve"> not marked as a duplicate are exported into a “cleaned” roads feature class</w:t>
+        <w:t>All roads in NFS_roads not marked as a duplicate are exported into a “cleaned” roads feature class</w:t>
       </w:r>
     </w:p>
     <w:p>
@@ -443,15 +380,7 @@
         <w:t>The snapping process starts with generating end points at the end of each NFS road</w:t>
       </w:r>
       <w:r>
-        <w:t xml:space="preserve">. </w:t>
-      </w:r>
-      <w:proofErr w:type="gramStart"/>
-      <w:r>
-        <w:t>Near</w:t>
-      </w:r>
-      <w:proofErr w:type="gramEnd"/>
-      <w:r>
-        <w:t xml:space="preserve"> is then used to determine which of the end points are near an OSM road. A point feature class is created from the near x and y values. </w:t>
+        <w:t xml:space="preserve">. Near is then used to determine which of the end points are near an OSM road. A point feature class is created from the near x and y values. </w:t>
       </w:r>
     </w:p>
     <w:p>
@@ -485,15 +414,7 @@
         </w:numPr>
       </w:pPr>
       <w:r>
-        <w:t xml:space="preserve">A spatial </w:t>
-      </w:r>
-      <w:proofErr w:type="gramStart"/>
-      <w:r>
-        <w:t>join</w:t>
-      </w:r>
-      <w:proofErr w:type="gramEnd"/>
-      <w:r>
-        <w:t xml:space="preserve"> between the NFS end points and NFS roads is created so that every point that intersects with more than one NFS road is selected in a </w:t>
+        <w:t xml:space="preserve">A spatial join between the NFS end points and NFS roads is created so that every point that intersects with more than one NFS road is selected in a </w:t>
       </w:r>
       <w:r>
         <w:t>selected. For each of the selected points, if the ORIG_FID of the selected point exists in the previously made dictionary, the value is reduced by 1.</w:t>
@@ -507,15 +428,7 @@
         </w:numPr>
       </w:pPr>
       <w:r>
-        <w:t xml:space="preserve">For each NFS road ID in the dictionary that has a value of 2 (meaning both end points are neither touching OSM roads </w:t>
-      </w:r>
-      <w:proofErr w:type="gramStart"/>
-      <w:r>
-        <w:t>or</w:t>
-      </w:r>
-      <w:proofErr w:type="gramEnd"/>
-      <w:r>
-        <w:t xml:space="preserve"> another NFS road) are removed and a count for number of entries removed is incremented.</w:t>
+        <w:t>For each NFS road ID in the dictionary that has a value of 2 (meaning both end points are neither touching OSM roads or another NFS road) are removed and a count for number of entries removed is incremented.</w:t>
       </w:r>
     </w:p>
     <w:p>
@@ -548,13 +461,8 @@
         </w:numPr>
       </w:pPr>
       <w:r>
-        <w:t xml:space="preserve">The two road feature classes are </w:t>
-      </w:r>
-      <w:proofErr w:type="gramStart"/>
-      <w:r>
-        <w:t>merged together</w:t>
-      </w:r>
-      <w:proofErr w:type="gramEnd"/>
+        <w:t>The two road feature classes are merged together</w:t>
+      </w:r>
       <w:r>
         <w:t>.</w:t>
       </w:r>
@@ -567,13 +475,8 @@
         </w:numPr>
       </w:pPr>
       <w:r>
-        <w:t xml:space="preserve">If the final roads feature class needs to be overridden and a network dataset has already been created, the network dataset is deleted before the </w:t>
-      </w:r>
-      <w:proofErr w:type="gramStart"/>
-      <w:r>
-        <w:t>merge</w:t>
-      </w:r>
-      <w:proofErr w:type="gramEnd"/>
+        <w:t>If the final roads feature class needs to be overridden and a network dataset has already been created, the network dataset is deleted before the merge</w:t>
+      </w:r>
     </w:p>
     <w:p>
       <w:pPr>
@@ -583,15 +486,7 @@
         </w:numPr>
       </w:pPr>
       <w:r>
-        <w:t xml:space="preserve">The Integrate and Feature </w:t>
-      </w:r>
-      <w:proofErr w:type="gramStart"/>
-      <w:r>
-        <w:t>To</w:t>
-      </w:r>
-      <w:proofErr w:type="gramEnd"/>
-      <w:r>
-        <w:t xml:space="preserve"> Line tool are also used on the final merged result to ensure connectivity.</w:t>
+        <w:t>The Integrate and Feature To Line tool are also used on the final merged result to ensure connectivity.</w:t>
       </w:r>
     </w:p>
     <w:p>
@@ -677,15 +572,7 @@
         </w:numPr>
       </w:pPr>
       <w:r>
-        <w:t xml:space="preserve">Sawmills used to be snapped </w:t>
-      </w:r>
-      <w:proofErr w:type="gramStart"/>
-      <w:r>
-        <w:t>to roads</w:t>
-      </w:r>
-      <w:proofErr w:type="gramEnd"/>
-      <w:r>
-        <w:t>.</w:t>
+        <w:t>Sawmills used to be snapped to roads.</w:t>
       </w:r>
     </w:p>
     <w:p>
@@ -696,15 +583,7 @@
         </w:numPr>
       </w:pPr>
       <w:r>
-        <w:t xml:space="preserve">This was dropped as it was unnecessary, network </w:t>
-      </w:r>
-      <w:proofErr w:type="gramStart"/>
-      <w:r>
-        <w:t>analyst does</w:t>
-      </w:r>
-      <w:proofErr w:type="gramEnd"/>
-      <w:r>
-        <w:t xml:space="preserve"> this already</w:t>
+        <w:t>This was dropped as it was unnecessary, network analyst does this already</w:t>
       </w:r>
     </w:p>
     <w:p>
@@ -726,15 +605,7 @@
         </w:numPr>
       </w:pPr>
       <w:r>
-        <w:t xml:space="preserve">This was unnecessary, Generate Points Along Lines does this automatically </w:t>
-      </w:r>
-      <w:proofErr w:type="gramStart"/>
-      <w:r>
-        <w:t>as long as</w:t>
-      </w:r>
-      <w:proofErr w:type="gramEnd"/>
-      <w:r>
-        <w:t xml:space="preserve"> the NFS roads dataset comes with an ID</w:t>
+        <w:t>This was unnecessary, Generate Points Along Lines does this automatically as long as the NFS roads dataset comes with an ID</w:t>
       </w:r>
     </w:p>
     <w:p>
@@ -789,13 +660,8 @@
         </w:numPr>
       </w:pPr>
       <w:r>
-        <w:t xml:space="preserve">Added harvest site clipping since pivoting to </w:t>
-      </w:r>
-      <w:proofErr w:type="spellStart"/>
-      <w:r>
-        <w:t>Activity_TimberHarvest</w:t>
-      </w:r>
-      <w:proofErr w:type="spellEnd"/>
+        <w:t>Added harvest site clipping since pivoting to Activity_TimberHarvest</w:t>
+      </w:r>
     </w:p>
     <w:p>
       <w:pPr>
@@ -805,15 +671,7 @@
         </w:numPr>
       </w:pPr>
       <w:r>
-        <w:t xml:space="preserve">The threshold for if </w:t>
-      </w:r>
-      <w:proofErr w:type="gramStart"/>
-      <w:r>
-        <w:t>a NFS</w:t>
-      </w:r>
-      <w:proofErr w:type="gramEnd"/>
-      <w:r>
-        <w:t xml:space="preserve"> point counts as near was increased to 170 feet</w:t>
+        <w:t>The threshold for if a NFS point counts as near was increased to 170 feet</w:t>
       </w:r>
     </w:p>
     <w:p>
@@ -824,23 +682,7 @@
         </w:numPr>
       </w:pPr>
       <w:r>
-        <w:t xml:space="preserve">The sawmill dataset changed. The new </w:t>
-      </w:r>
-      <w:proofErr w:type="spellStart"/>
-      <w:r>
-        <w:t>forisk</w:t>
-      </w:r>
-      <w:proofErr w:type="spellEnd"/>
-      <w:r>
-        <w:t xml:space="preserve"> dataset contained closed and announced </w:t>
-      </w:r>
-      <w:proofErr w:type="gramStart"/>
-      <w:r>
-        <w:t>but yet</w:t>
-      </w:r>
-      <w:proofErr w:type="gramEnd"/>
-      <w:r>
-        <w:t xml:space="preserve"> to open sawmills. To ensure only open sawmills can be accessed, closed and announced sawmills were removed.</w:t>
+        <w:t>The sawmill dataset changed. The new forisk dataset contained closed and announced but yet to open sawmills. To ensure only open sawmills can be accessed, closed and announced sawmills were removed.</w:t>
       </w:r>
     </w:p>
     <w:p>
@@ -931,21 +773,8 @@
       <w:r>
         <w:t xml:space="preserve">Lines 13-22: </w:t>
       </w:r>
-      <w:proofErr w:type="spellStart"/>
-      <w:r>
-        <w:t>export_to_</w:t>
-      </w:r>
-      <w:proofErr w:type="gramStart"/>
-      <w:r>
-        <w:t>arcgis</w:t>
-      </w:r>
-      <w:proofErr w:type="spellEnd"/>
-      <w:r>
-        <w:t>(</w:t>
-      </w:r>
-      <w:proofErr w:type="gramEnd"/>
-      <w:r>
-        <w:t>edges, file, layer)</w:t>
+      <w:r>
+        <w:t>export_to_arcgis(edges, file, layer)</w:t>
       </w:r>
     </w:p>
     <w:p>
@@ -1004,13 +833,8 @@
           <w:numId w:val="8"/>
         </w:numPr>
       </w:pPr>
-      <w:proofErr w:type="gramStart"/>
-      <w:r>
-        <w:t>Converts</w:t>
-      </w:r>
-      <w:proofErr w:type="gramEnd"/>
-      <w:r>
-        <w:t xml:space="preserve"> edges of a graph to a GPKG file</w:t>
+      <w:r>
+        <w:t>Converts edges of a graph to a GPKG file</w:t>
       </w:r>
     </w:p>
     <w:p>
@@ -1246,50 +1070,8 @@
       <w:r>
         <w:t xml:space="preserve">Lines 14-48: </w:t>
       </w:r>
-      <w:proofErr w:type="spellStart"/>
-      <w:r>
-        <w:t>strip_z_and_</w:t>
-      </w:r>
-      <w:proofErr w:type="gramStart"/>
-      <w:r>
-        <w:t>project</w:t>
-      </w:r>
-      <w:proofErr w:type="spellEnd"/>
-      <w:r>
-        <w:t>(</w:t>
-      </w:r>
-      <w:proofErr w:type="spellStart"/>
-      <w:proofErr w:type="gramEnd"/>
-      <w:r>
-        <w:t>stream_input</w:t>
-      </w:r>
-      <w:proofErr w:type="spellEnd"/>
-      <w:r>
-        <w:t xml:space="preserve">, </w:t>
-      </w:r>
-      <w:proofErr w:type="spellStart"/>
-      <w:r>
-        <w:t>streams_dir_input</w:t>
-      </w:r>
-      <w:proofErr w:type="spellEnd"/>
-      <w:r>
-        <w:t xml:space="preserve">, </w:t>
-      </w:r>
-      <w:proofErr w:type="spellStart"/>
-      <w:r>
-        <w:t>stream_dataset_output</w:t>
-      </w:r>
-      <w:proofErr w:type="spellEnd"/>
-      <w:r>
-        <w:t xml:space="preserve">, </w:t>
-      </w:r>
-      <w:proofErr w:type="spellStart"/>
-      <w:r>
-        <w:t>spatial_ref</w:t>
-      </w:r>
-      <w:proofErr w:type="spellEnd"/>
-      <w:r>
-        <w:t>)</w:t>
+      <w:r>
+        <w:t>strip_z_and_project(stream_input, streams_dir_input, stream_dataset_output, spatial_ref)</w:t>
       </w:r>
     </w:p>
     <w:p>
@@ -1361,15 +1143,7 @@
         </w:numPr>
       </w:pPr>
       <w:r>
-        <w:t xml:space="preserve">Because streams data came with </w:t>
-      </w:r>
-      <w:proofErr w:type="gramStart"/>
-      <w:r>
-        <w:t>a z</w:t>
-      </w:r>
-      <w:proofErr w:type="gramEnd"/>
-      <w:r>
-        <w:t xml:space="preserve"> value, projecting to EPSG: 2899 was not possible. To remedy this, this function creates a new feature class with the same features. However, the features in the new feature class use the same x and y coordinates but leave out the z value. This new feature class is then projected to EPSG:2899</w:t>
+        <w:t>Because streams data came with a z value, projecting to EPSG: 2899 was not possible. To remedy this, this function creates a new feature class with the same features. However, the features in the new feature class use the same x and y coordinates but leave out the z value. This new feature class is then projected to EPSG:2899</w:t>
       </w:r>
     </w:p>
     <w:p>
@@ -1394,50 +1168,8 @@
       <w:r>
         <w:t xml:space="preserve">: </w:t>
       </w:r>
-      <w:proofErr w:type="spellStart"/>
-      <w:r>
-        <w:t>stream_</w:t>
-      </w:r>
-      <w:proofErr w:type="gramStart"/>
-      <w:r>
-        <w:t>setup</w:t>
-      </w:r>
-      <w:proofErr w:type="spellEnd"/>
-      <w:r>
-        <w:t>(</w:t>
-      </w:r>
-      <w:proofErr w:type="spellStart"/>
-      <w:proofErr w:type="gramEnd"/>
-      <w:r>
-        <w:t>ws</w:t>
-      </w:r>
-      <w:proofErr w:type="spellEnd"/>
-      <w:r>
-        <w:t xml:space="preserve">, </w:t>
-      </w:r>
-      <w:proofErr w:type="spellStart"/>
-      <w:r>
-        <w:t>str_ds</w:t>
-      </w:r>
-      <w:proofErr w:type="spellEnd"/>
-      <w:r>
-        <w:t xml:space="preserve">, </w:t>
-      </w:r>
-      <w:proofErr w:type="spellStart"/>
-      <w:r>
-        <w:t>str_dir</w:t>
-      </w:r>
-      <w:proofErr w:type="spellEnd"/>
-      <w:r>
-        <w:t xml:space="preserve">, </w:t>
-      </w:r>
-      <w:proofErr w:type="spellStart"/>
-      <w:r>
-        <w:t>spat_ref</w:t>
-      </w:r>
-      <w:proofErr w:type="spellEnd"/>
-      <w:r>
-        <w:t>, bd=None)</w:t>
+      <w:r>
+        <w:t>stream_setup(ws, str_ds, str_dir, spat_ref, bd=None)</w:t>
       </w:r>
     </w:p>
     <w:p>
@@ -1533,23 +1265,7 @@
         <w:t>is</w:t>
       </w:r>
       <w:r>
-        <w:t xml:space="preserve"> projected using the </w:t>
-      </w:r>
-      <w:proofErr w:type="spellStart"/>
-      <w:r>
-        <w:t>strip_z_and_</w:t>
-      </w:r>
-      <w:proofErr w:type="gramStart"/>
-      <w:r>
-        <w:t>project</w:t>
-      </w:r>
-      <w:proofErr w:type="spellEnd"/>
-      <w:r>
-        <w:t>(</w:t>
-      </w:r>
-      <w:proofErr w:type="gramEnd"/>
-      <w:r>
-        <w:t>) function</w:t>
+        <w:t xml:space="preserve"> projected using the strip_z_and_project() function</w:t>
       </w:r>
       <w:r>
         <w:t xml:space="preserve"> (line 53-58)</w:t>
@@ -1564,20 +1280,7 @@
         </w:numPr>
       </w:pPr>
       <w:r>
-        <w:t xml:space="preserve">List of feature classes is obtained using </w:t>
-      </w:r>
-      <w:proofErr w:type="spellStart"/>
-      <w:proofErr w:type="gramStart"/>
-      <w:r>
-        <w:t>ListFeatureClasses</w:t>
-      </w:r>
-      <w:proofErr w:type="spellEnd"/>
-      <w:r>
-        <w:t>(</w:t>
-      </w:r>
-      <w:proofErr w:type="gramEnd"/>
-      <w:r>
-        <w:t>) specifying for line feature classes</w:t>
+        <w:t>List of feature classes is obtained using ListFeatureClasses() specifying for line feature classes</w:t>
       </w:r>
     </w:p>
     <w:p>
@@ -1619,15 +1322,7 @@
         </w:numPr>
       </w:pPr>
       <w:r>
-        <w:t xml:space="preserve">If no boundary is provided, then everything in the stream dataset is merged into one </w:t>
-      </w:r>
-      <w:proofErr w:type="gramStart"/>
-      <w:r>
-        <w:t>streams</w:t>
-      </w:r>
-      <w:proofErr w:type="gramEnd"/>
-      <w:r>
-        <w:t xml:space="preserve"> feature class</w:t>
+        <w:t>If no boundary is provided, then everything in the stream dataset is merged into one streams feature class</w:t>
       </w:r>
     </w:p>
     <w:p>
@@ -1664,44 +1359,7 @@
         <w:t>4</w:t>
       </w:r>
       <w:r>
-        <w:t xml:space="preserve">: </w:t>
-      </w:r>
-      <w:proofErr w:type="spellStart"/>
-      <w:r>
-        <w:t>roadless_area_</w:t>
-      </w:r>
-      <w:proofErr w:type="gramStart"/>
-      <w:r>
-        <w:t>setup</w:t>
-      </w:r>
-      <w:proofErr w:type="spellEnd"/>
-      <w:r>
-        <w:t>(</w:t>
-      </w:r>
-      <w:proofErr w:type="spellStart"/>
-      <w:proofErr w:type="gramEnd"/>
-      <w:r>
-        <w:t>ws</w:t>
-      </w:r>
-      <w:proofErr w:type="spellEnd"/>
-      <w:r>
-        <w:t xml:space="preserve">, </w:t>
-      </w:r>
-      <w:proofErr w:type="spellStart"/>
-      <w:r>
-        <w:t>rl_a</w:t>
-      </w:r>
-      <w:proofErr w:type="spellEnd"/>
-      <w:r>
-        <w:t xml:space="preserve">, </w:t>
-      </w:r>
-      <w:proofErr w:type="spellStart"/>
-      <w:r>
-        <w:t>spat_ref</w:t>
-      </w:r>
-      <w:proofErr w:type="spellEnd"/>
-      <w:r>
-        <w:t>, bd=None)</w:t>
+        <w:t>: roadless_area_setup(ws, rl_a, spat_ref, bd=None)</w:t>
       </w:r>
     </w:p>
     <w:p>
@@ -1773,15 +1431,7 @@
         </w:numPr>
       </w:pPr>
       <w:r>
-        <w:t xml:space="preserve">Projects and clips (if boundary </w:t>
-      </w:r>
-      <w:proofErr w:type="gramStart"/>
-      <w:r>
-        <w:t>is</w:t>
-      </w:r>
-      <w:proofErr w:type="gramEnd"/>
-      <w:r>
-        <w:t xml:space="preserve"> provided) the roadless area polygon feature class</w:t>
+        <w:t>Projects and clips (if boundary is provided) the roadless area polygon feature class</w:t>
       </w:r>
     </w:p>
     <w:p>
@@ -1798,36 +1448,7 @@
     </w:p>
     <w:p>
       <w:r>
-        <w:t xml:space="preserve">Lines 96-108: </w:t>
-      </w:r>
-      <w:proofErr w:type="spellStart"/>
-      <w:r>
-        <w:t>create_off_limit_</w:t>
-      </w:r>
-      <w:proofErr w:type="gramStart"/>
-      <w:r>
-        <w:t>areas</w:t>
-      </w:r>
-      <w:proofErr w:type="spellEnd"/>
-      <w:r>
-        <w:t>(</w:t>
-      </w:r>
-      <w:proofErr w:type="spellStart"/>
-      <w:proofErr w:type="gramEnd"/>
-      <w:r>
-        <w:t>ws</w:t>
-      </w:r>
-      <w:proofErr w:type="spellEnd"/>
-      <w:r>
-        <w:t xml:space="preserve">, </w:t>
-      </w:r>
-      <w:proofErr w:type="spellStart"/>
-      <w:r>
-        <w:t>merge_list</w:t>
-      </w:r>
-      <w:proofErr w:type="spellEnd"/>
-      <w:r>
-        <w:t>, roads)</w:t>
+        <w:t>Lines 96-108: create_off_limit_areas(ws, merge_list, roads)</w:t>
       </w:r>
     </w:p>
     <w:p>
@@ -1899,15 +1520,7 @@
         </w:numPr>
       </w:pPr>
       <w:r>
-        <w:t xml:space="preserve">Creates a </w:t>
-      </w:r>
-      <w:proofErr w:type="gramStart"/>
-      <w:r>
-        <w:t>50 foot</w:t>
-      </w:r>
-      <w:proofErr w:type="gramEnd"/>
-      <w:r>
-        <w:t xml:space="preserve"> buffer around roads</w:t>
+        <w:t>Creates a 50 foot buffer around roads</w:t>
       </w:r>
       <w:r>
         <w:t>, then erases that buffer from the merged off-limit areas feature class</w:t>
@@ -1933,52 +1546,7 @@
         <w:t>6</w:t>
       </w:r>
       <w:r>
-        <w:t xml:space="preserve">: </w:t>
-      </w:r>
-      <w:proofErr w:type="spellStart"/>
-      <w:r>
-        <w:t>create_slope_</w:t>
-      </w:r>
-      <w:proofErr w:type="gramStart"/>
-      <w:r>
-        <w:t>raster</w:t>
-      </w:r>
-      <w:proofErr w:type="spellEnd"/>
-      <w:r>
-        <w:t>(</w:t>
-      </w:r>
-      <w:proofErr w:type="spellStart"/>
-      <w:proofErr w:type="gramEnd"/>
-      <w:r>
-        <w:t>ws</w:t>
-      </w:r>
-      <w:proofErr w:type="spellEnd"/>
-      <w:r>
-        <w:t xml:space="preserve">, </w:t>
-      </w:r>
-      <w:proofErr w:type="spellStart"/>
-      <w:r>
-        <w:t>elev_data</w:t>
-      </w:r>
-      <w:proofErr w:type="spellEnd"/>
-      <w:r>
-        <w:t xml:space="preserve">, </w:t>
-      </w:r>
-      <w:proofErr w:type="spellStart"/>
-      <w:r>
-        <w:t>ofa</w:t>
-      </w:r>
-      <w:proofErr w:type="spellEnd"/>
-      <w:r>
-        <w:t xml:space="preserve">, bd, </w:t>
-      </w:r>
-      <w:proofErr w:type="spellStart"/>
-      <w:r>
-        <w:t>spat_ref</w:t>
-      </w:r>
-      <w:proofErr w:type="spellEnd"/>
-      <w:r>
-        <w:t>)</w:t>
+        <w:t>: create_slope_raster(ws, elev_data, ofa, bd, spat_ref)</w:t>
       </w:r>
     </w:p>
     <w:p>
@@ -2150,29 +1718,13 @@
         </w:numPr>
       </w:pPr>
       <w:r>
-        <w:t xml:space="preserve">This is done by rasterizing the off-limits feature class, then creating a </w:t>
-      </w:r>
-      <w:proofErr w:type="gramStart"/>
-      <w:r>
-        <w:t>mask</w:t>
-      </w:r>
-      <w:proofErr w:type="gramEnd"/>
-      <w:r>
-        <w:t xml:space="preserve"> the </w:t>
+        <w:t xml:space="preserve">This is done by rasterizing the off-limits feature class, then creating a mask the </w:t>
       </w:r>
       <w:r>
         <w:t>slope</w:t>
       </w:r>
       <w:r>
-        <w:t xml:space="preserve"> raster only exists where both the off-limits raster is </w:t>
-      </w:r>
-      <w:proofErr w:type="gramStart"/>
-      <w:r>
-        <w:t>Null</w:t>
-      </w:r>
-      <w:proofErr w:type="gramEnd"/>
-      <w:r>
-        <w:t xml:space="preserve"> and the </w:t>
+        <w:t xml:space="preserve"> raster only exists where both the off-limits raster is Null and the </w:t>
       </w:r>
       <w:r>
         <w:t>slope</w:t>
@@ -2306,63 +1858,7 @@
         </w:numPr>
       </w:pPr>
       <w:r>
-        <w:t xml:space="preserve">First a list of items to be </w:t>
-      </w:r>
-      <w:proofErr w:type="gramStart"/>
-      <w:r>
-        <w:t>merge</w:t>
-      </w:r>
-      <w:proofErr w:type="gramEnd"/>
-      <w:r>
-        <w:t xml:space="preserve"> are created using the </w:t>
-      </w:r>
-      <w:proofErr w:type="spellStart"/>
-      <w:r>
-        <w:t>stream_</w:t>
-      </w:r>
-      <w:proofErr w:type="gramStart"/>
-      <w:r>
-        <w:t>setup</w:t>
-      </w:r>
-      <w:proofErr w:type="spellEnd"/>
-      <w:r>
-        <w:t>(</w:t>
-      </w:r>
-      <w:proofErr w:type="gramEnd"/>
-      <w:r>
-        <w:t xml:space="preserve">) and </w:t>
-      </w:r>
-      <w:proofErr w:type="spellStart"/>
-      <w:r>
-        <w:t>roadless_area_</w:t>
-      </w:r>
-      <w:proofErr w:type="gramStart"/>
-      <w:r>
-        <w:t>setup</w:t>
-      </w:r>
-      <w:proofErr w:type="spellEnd"/>
-      <w:r>
-        <w:t>(</w:t>
-      </w:r>
-      <w:proofErr w:type="gramEnd"/>
-      <w:r>
-        <w:t xml:space="preserve">) functions. This list can be adjusted based on what </w:t>
-      </w:r>
-      <w:proofErr w:type="gramStart"/>
-      <w:r>
-        <w:t>inputs</w:t>
-      </w:r>
-      <w:proofErr w:type="gramEnd"/>
-      <w:r>
-        <w:t xml:space="preserve"> </w:t>
-      </w:r>
-      <w:proofErr w:type="gramStart"/>
-      <w:r>
-        <w:t>actually are</w:t>
-      </w:r>
-      <w:proofErr w:type="gramEnd"/>
-      <w:r>
-        <w:t xml:space="preserve"> needed to be added to the off-limit areas.</w:t>
+        <w:t>First a list of items to be merge are created using the stream_setup() and roadless_area_setup() functions. This list can be adjusted based on what inputs actually are needed to be added to the off-limit areas.</w:t>
       </w:r>
     </w:p>
     <w:p>
@@ -2374,31 +1870,7 @@
         </w:numPr>
       </w:pPr>
       <w:r>
-        <w:t xml:space="preserve">Next the off-limit areas feature class is created using the </w:t>
-      </w:r>
-      <w:proofErr w:type="spellStart"/>
-      <w:r>
-        <w:t>create_</w:t>
-      </w:r>
-      <w:proofErr w:type="gramStart"/>
-      <w:r>
-        <w:t>off</w:t>
-      </w:r>
-      <w:proofErr w:type="gramEnd"/>
-      <w:r>
-        <w:t>_limit_</w:t>
-      </w:r>
-      <w:proofErr w:type="gramStart"/>
-      <w:r>
-        <w:t>areas</w:t>
-      </w:r>
-      <w:proofErr w:type="spellEnd"/>
-      <w:r>
-        <w:t>(</w:t>
-      </w:r>
-      <w:proofErr w:type="gramEnd"/>
-      <w:r>
-        <w:t>) function</w:t>
+        <w:t>Next the off-limit areas feature class is created using the create_off_limit_areas() function</w:t>
       </w:r>
     </w:p>
     <w:p>
@@ -2410,23 +1882,7 @@
         </w:numPr>
       </w:pPr>
       <w:r>
-        <w:t xml:space="preserve">Finally, the slope raster is created using </w:t>
-      </w:r>
-      <w:proofErr w:type="spellStart"/>
-      <w:r>
-        <w:t>create_slope_</w:t>
-      </w:r>
-      <w:proofErr w:type="gramStart"/>
-      <w:r>
-        <w:t>raster</w:t>
-      </w:r>
-      <w:proofErr w:type="spellEnd"/>
-      <w:r>
-        <w:t>(</w:t>
-      </w:r>
-      <w:proofErr w:type="gramEnd"/>
-      <w:r>
-        <w:t>) function</w:t>
+        <w:t>Finally, the slope raster is created using create_slope_raster() function</w:t>
       </w:r>
     </w:p>
     <w:p>
@@ -2438,15 +1894,7 @@
         </w:numPr>
       </w:pPr>
       <w:r>
-        <w:t xml:space="preserve">This script is set </w:t>
-      </w:r>
-      <w:proofErr w:type="gramStart"/>
-      <w:r>
-        <w:t>up like this</w:t>
-      </w:r>
-      <w:proofErr w:type="gramEnd"/>
-      <w:r>
-        <w:t xml:space="preserve"> so individual parts can be run separately and so that the actual input of roadless area polygons and streams data can be customized</w:t>
+        <w:t>This script is set up like this so individual parts can be run separately and so that the actual input of roadless area polygons and streams data can be customized</w:t>
       </w:r>
     </w:p>
     <w:p>
@@ -2491,13 +1939,8 @@
       <w:r>
         <w:br/>
       </w:r>
-      <w:proofErr w:type="spellStart"/>
-      <w:r>
-        <w:t>Oneway</w:t>
-      </w:r>
-      <w:proofErr w:type="spellEnd"/>
-      <w:r>
-        <w:t xml:space="preserve"> functionality must be manually implemented in ArcGIS Pro. To do so, follow these steps:</w:t>
+      <w:r>
+        <w:t>Oneway functionality must be manually implemented in ArcGIS Pro. To do so, follow these steps:</w:t>
       </w:r>
     </w:p>
     <w:p>
@@ -2509,15 +1952,7 @@
         </w:numPr>
       </w:pPr>
       <w:r>
-        <w:t xml:space="preserve">Open the </w:t>
-      </w:r>
-      <w:proofErr w:type="spellStart"/>
-      <w:r>
-        <w:t>streets_nd</w:t>
-      </w:r>
-      <w:proofErr w:type="spellEnd"/>
-      <w:r>
-        <w:t xml:space="preserve"> network dataset properties in the catalog</w:t>
+        <w:t>Open the streets_nd network dataset properties in the catalog</w:t>
       </w:r>
     </w:p>
     <w:p>
@@ -2568,15 +2003,7 @@
         </w:numPr>
       </w:pPr>
       <w:r>
-        <w:t>Under the restrictions tab, create a new restriction called "</w:t>
-      </w:r>
-      <w:proofErr w:type="spellStart"/>
-      <w:r>
-        <w:t>Oneway</w:t>
-      </w:r>
-      <w:proofErr w:type="spellEnd"/>
-      <w:r>
-        <w:t>"</w:t>
+        <w:t>Under the restrictions tab, create a new restriction called "Oneway"</w:t>
       </w:r>
     </w:p>
     <w:p>
@@ -2599,13 +2026,8 @@
           <w:numId w:val="13"/>
         </w:numPr>
       </w:pPr>
-      <w:proofErr w:type="gramStart"/>
-      <w:r>
-        <w:t>under</w:t>
-      </w:r>
-      <w:proofErr w:type="gramEnd"/>
-      <w:r>
-        <w:t xml:space="preserve"> evaluators, for the Along source, </w:t>
+      <w:r>
+        <w:t xml:space="preserve">under evaluators, for the Along source, </w:t>
       </w:r>
       <w:r>
         <w:t>set the type to field script an</w:t>
@@ -2626,28 +2048,7 @@
         </w:numPr>
       </w:pPr>
       <w:r>
-        <w:t>Value=</w:t>
-      </w:r>
-      <w:proofErr w:type="gramStart"/>
-      <w:r>
-        <w:t>evaluator(</w:t>
-      </w:r>
-      <w:proofErr w:type="gramEnd"/>
-      <w:r>
-        <w:t>!</w:t>
-      </w:r>
-      <w:proofErr w:type="spellStart"/>
-      <w:proofErr w:type="gramStart"/>
-      <w:r>
-        <w:t>oneway</w:t>
-      </w:r>
-      <w:proofErr w:type="spellEnd"/>
-      <w:r>
-        <w:t>!,</w:t>
-      </w:r>
-      <w:proofErr w:type="gramEnd"/>
-      <w:r>
-        <w:t xml:space="preserve"> !reversed!)</w:t>
+        <w:t>Value=evaluator(!oneway!, !reversed!)</w:t>
       </w:r>
     </w:p>
     <w:p>
@@ -2668,29 +2069,7 @@
         <w:rPr>
           <w:rFonts w:ascii="Cascadia Code" w:hAnsi="Cascadia Code" w:cs="Cascadia Code"/>
         </w:rPr>
-        <w:t xml:space="preserve">def </w:t>
-      </w:r>
-      <w:proofErr w:type="gramStart"/>
-      <w:r>
-        <w:rPr>
-          <w:rFonts w:ascii="Cascadia Code" w:hAnsi="Cascadia Code" w:cs="Cascadia Code"/>
-        </w:rPr>
-        <w:t>evaluator(</w:t>
-      </w:r>
-      <w:proofErr w:type="spellStart"/>
-      <w:proofErr w:type="gramEnd"/>
-      <w:r>
-        <w:rPr>
-          <w:rFonts w:ascii="Cascadia Code" w:hAnsi="Cascadia Code" w:cs="Cascadia Code"/>
-        </w:rPr>
-        <w:t>oneway</w:t>
-      </w:r>
-      <w:proofErr w:type="spellEnd"/>
-      <w:r>
-        <w:rPr>
-          <w:rFonts w:ascii="Cascadia Code" w:hAnsi="Cascadia Code" w:cs="Cascadia Code"/>
-        </w:rPr>
-        <w:t>, reversed):</w:t>
+        <w:t>def evaluator(oneway, reversed):</w:t>
       </w:r>
       <w:r>
         <w:rPr>
@@ -2704,118 +2083,61 @@
           <w:rFonts w:ascii="Cascadia Code" w:hAnsi="Cascadia Code" w:cs="Cascadia Code"/>
         </w:rPr>
         <w:tab/>
-        <w:t xml:space="preserve">return </w:t>
-      </w:r>
-      <w:proofErr w:type="spellStart"/>
+        <w:t>return oneway == 1 and reversed == 1</w:t>
+      </w:r>
+    </w:p>
+    <w:p>
+      <w:pPr>
+        <w:pStyle w:val="ListParagraph"/>
+        <w:numPr>
+          <w:ilvl w:val="1"/>
+          <w:numId w:val="13"/>
+        </w:numPr>
+      </w:pPr>
+      <w:r>
+        <w:t xml:space="preserve">under evaluators, for the Against source, </w:t>
+      </w:r>
+      <w:r>
+        <w:t>set the type to field script an</w:t>
+      </w:r>
+      <w:r>
+        <w:t xml:space="preserve">d </w:t>
+      </w:r>
+      <w:r>
+        <w:t>use this value and code block</w:t>
+      </w:r>
+    </w:p>
+    <w:p>
+      <w:pPr>
+        <w:pStyle w:val="ListParagraph"/>
+        <w:numPr>
+          <w:ilvl w:val="2"/>
+          <w:numId w:val="13"/>
+        </w:numPr>
+      </w:pPr>
+      <w:r>
+        <w:t>Value=evaluator(!oneway!, !reversed!)</w:t>
+      </w:r>
+    </w:p>
+    <w:p>
+      <w:pPr>
+        <w:pStyle w:val="ListParagraph"/>
+        <w:numPr>
+          <w:ilvl w:val="2"/>
+          <w:numId w:val="13"/>
+        </w:numPr>
+      </w:pPr>
+      <w:r>
+        <w:t>Code Block:</w:t>
+      </w:r>
+      <w:r>
+        <w:br/>
+      </w:r>
       <w:r>
         <w:rPr>
           <w:rFonts w:ascii="Cascadia Code" w:hAnsi="Cascadia Code" w:cs="Cascadia Code"/>
         </w:rPr>
-        <w:t>oneway</w:t>
-      </w:r>
-      <w:proofErr w:type="spellEnd"/>
-      <w:r>
-        <w:rPr>
-          <w:rFonts w:ascii="Cascadia Code" w:hAnsi="Cascadia Code" w:cs="Cascadia Code"/>
-        </w:rPr>
-        <w:t xml:space="preserve"> == 1 and reversed == 1</w:t>
-      </w:r>
-    </w:p>
-    <w:p>
-      <w:pPr>
-        <w:pStyle w:val="ListParagraph"/>
-        <w:numPr>
-          <w:ilvl w:val="1"/>
-          <w:numId w:val="13"/>
-        </w:numPr>
-      </w:pPr>
-      <w:r>
-        <w:t xml:space="preserve">under evaluators, for the Against source, </w:t>
-      </w:r>
-      <w:r>
-        <w:t>set the type to field script an</w:t>
-      </w:r>
-      <w:r>
-        <w:t xml:space="preserve">d </w:t>
-      </w:r>
-      <w:r>
-        <w:t>use this value and code block</w:t>
-      </w:r>
-    </w:p>
-    <w:p>
-      <w:pPr>
-        <w:pStyle w:val="ListParagraph"/>
-        <w:numPr>
-          <w:ilvl w:val="2"/>
-          <w:numId w:val="13"/>
-        </w:numPr>
-      </w:pPr>
-      <w:r>
-        <w:t>Value=</w:t>
-      </w:r>
-      <w:proofErr w:type="gramStart"/>
-      <w:r>
-        <w:t>evaluator(</w:t>
-      </w:r>
-      <w:proofErr w:type="gramEnd"/>
-      <w:r>
-        <w:t>!</w:t>
-      </w:r>
-      <w:proofErr w:type="spellStart"/>
-      <w:proofErr w:type="gramStart"/>
-      <w:r>
-        <w:t>oneway</w:t>
-      </w:r>
-      <w:proofErr w:type="spellEnd"/>
-      <w:r>
-        <w:t>!,</w:t>
-      </w:r>
-      <w:proofErr w:type="gramEnd"/>
-      <w:r>
-        <w:t xml:space="preserve"> !reversed!)</w:t>
-      </w:r>
-    </w:p>
-    <w:p>
-      <w:pPr>
-        <w:pStyle w:val="ListParagraph"/>
-        <w:numPr>
-          <w:ilvl w:val="2"/>
-          <w:numId w:val="13"/>
-        </w:numPr>
-      </w:pPr>
-      <w:r>
-        <w:t>Code Block:</w:t>
-      </w:r>
-      <w:r>
-        <w:br/>
-      </w:r>
-      <w:r>
-        <w:rPr>
-          <w:rFonts w:ascii="Cascadia Code" w:hAnsi="Cascadia Code" w:cs="Cascadia Code"/>
-        </w:rPr>
-        <w:t xml:space="preserve">      def </w:t>
-      </w:r>
-      <w:proofErr w:type="gramStart"/>
-      <w:r>
-        <w:rPr>
-          <w:rFonts w:ascii="Cascadia Code" w:hAnsi="Cascadia Code" w:cs="Cascadia Code"/>
-        </w:rPr>
-        <w:t>evaluator(</w:t>
-      </w:r>
-      <w:proofErr w:type="spellStart"/>
-      <w:proofErr w:type="gramEnd"/>
-      <w:r>
-        <w:rPr>
-          <w:rFonts w:ascii="Cascadia Code" w:hAnsi="Cascadia Code" w:cs="Cascadia Code"/>
-        </w:rPr>
-        <w:t>oneway</w:t>
-      </w:r>
-      <w:proofErr w:type="spellEnd"/>
-      <w:r>
-        <w:rPr>
-          <w:rFonts w:ascii="Cascadia Code" w:hAnsi="Cascadia Code" w:cs="Cascadia Code"/>
-        </w:rPr>
-        <w:t>, reversed):</w:t>
+        <w:t xml:space="preserve">      def evaluator(oneway, reversed):</w:t>
       </w:r>
       <w:r>
         <w:rPr>
@@ -2829,21 +2151,7 @@
           <w:rFonts w:ascii="Cascadia Code" w:hAnsi="Cascadia Code" w:cs="Cascadia Code"/>
         </w:rPr>
         <w:tab/>
-        <w:t xml:space="preserve">return </w:t>
-      </w:r>
-      <w:proofErr w:type="spellStart"/>
-      <w:r>
-        <w:rPr>
-          <w:rFonts w:ascii="Cascadia Code" w:hAnsi="Cascadia Code" w:cs="Cascadia Code"/>
-        </w:rPr>
-        <w:t>oneway</w:t>
-      </w:r>
-      <w:proofErr w:type="spellEnd"/>
-      <w:r>
-        <w:rPr>
-          <w:rFonts w:ascii="Cascadia Code" w:hAnsi="Cascadia Code" w:cs="Cascadia Code"/>
-        </w:rPr>
-        <w:t xml:space="preserve"> == 1 and reversed == 0</w:t>
+        <w:t>return oneway == 1 and reversed == 0</w:t>
       </w:r>
     </w:p>
     <w:p>
@@ -2855,15 +2163,7 @@
         </w:numPr>
       </w:pPr>
       <w:r>
-        <w:t xml:space="preserve">Go back to the travel mode tab and for driving distance, make sure the </w:t>
-      </w:r>
-      <w:proofErr w:type="spellStart"/>
-      <w:r>
-        <w:t>Oneway</w:t>
-      </w:r>
-      <w:proofErr w:type="spellEnd"/>
-      <w:r>
-        <w:t xml:space="preserve"> restriction is checked</w:t>
+        <w:t>Go back to the travel mode tab and for driving distance, make sure the Oneway restriction is checked</w:t>
       </w:r>
     </w:p>
     <w:p>
@@ -2894,69 +2194,25 @@
         <w:t>Lines 11-</w:t>
       </w:r>
       <w:r>
-        <w:t>109</w:t>
-      </w:r>
-      <w:r>
-        <w:t xml:space="preserve">: </w:t>
-      </w:r>
-      <w:proofErr w:type="spellStart"/>
-      <w:r>
-        <w:t>calculate_</w:t>
-      </w:r>
-      <w:proofErr w:type="gramStart"/>
-      <w:r>
-        <w:t>distance</w:t>
-      </w:r>
-      <w:proofErr w:type="spellEnd"/>
-      <w:r>
-        <w:t>(</w:t>
-      </w:r>
-      <w:proofErr w:type="spellStart"/>
-      <w:proofErr w:type="gramEnd"/>
-      <w:r>
-        <w:t>harvest_site</w:t>
-      </w:r>
-      <w:proofErr w:type="spellEnd"/>
-      <w:r>
-        <w:t xml:space="preserve">, roads, </w:t>
-      </w:r>
-      <w:proofErr w:type="spellStart"/>
-      <w:r>
-        <w:t>network_dataset</w:t>
-      </w:r>
-      <w:proofErr w:type="spellEnd"/>
-      <w:r>
-        <w:t>, sawmills, slope,</w:t>
-      </w:r>
-      <w:r>
-        <w:t xml:space="preserve"> </w:t>
-      </w:r>
-      <w:proofErr w:type="spellStart"/>
-      <w:r>
-        <w:t>off_limit_areas</w:t>
-      </w:r>
-      <w:proofErr w:type="spellEnd"/>
-      <w:r>
-        <w:t>,</w:t>
-      </w:r>
-      <w:r>
-        <w:t xml:space="preserve"> </w:t>
-      </w:r>
-      <w:proofErr w:type="spellStart"/>
-      <w:r>
-        <w:t>output_path</w:t>
-      </w:r>
-      <w:proofErr w:type="spellEnd"/>
-      <w:r>
-        <w:t xml:space="preserve">, </w:t>
-      </w:r>
-      <w:proofErr w:type="spellStart"/>
-      <w:r>
-        <w:t>sm_type</w:t>
-      </w:r>
-      <w:proofErr w:type="spellEnd"/>
-      <w:r>
-        <w:t>=None</w:t>
+        <w:t>1</w:t>
+      </w:r>
+      <w:r>
+        <w:t>45</w:t>
+      </w:r>
+      <w:r>
+        <w:t>: calculate_distance(</w:t>
+      </w:r>
+      <w:r>
+        <w:t>harvest_site, roads, network_dataset, sawmills, slope,</w:t>
+      </w:r>
+      <w:r>
+        <w:t xml:space="preserve"> off_limit_areas,</w:t>
+      </w:r>
+      <w:r>
+        <w:t xml:space="preserve"> output_path</w:t>
+      </w:r>
+      <w:r>
+        <w:t>, sm_type=None</w:t>
       </w:r>
       <w:r>
         <w:t>)</w:t>
@@ -3079,7 +2335,10 @@
         </w:numPr>
       </w:pPr>
       <w:r>
-        <w:t xml:space="preserve">First, the distance from harvest site to nearest road is calculated based on slope using a least cost path algorithm </w:t>
+        <w:t>First, the distance from harvest site to nearest road is calculated</w:t>
+      </w:r>
+      <w:r>
+        <w:t>, done with using one of two options</w:t>
       </w:r>
     </w:p>
     <w:p>
@@ -3115,15 +2374,7 @@
         </w:numPr>
       </w:pPr>
       <w:r>
-        <w:t xml:space="preserve">The centroid is then calculated using the Feature </w:t>
-      </w:r>
-      <w:proofErr w:type="gramStart"/>
-      <w:r>
-        <w:t>To</w:t>
-      </w:r>
-      <w:proofErr w:type="gramEnd"/>
-      <w:r>
-        <w:t xml:space="preserve"> Point tool with the inside option checked to force a point inside the harvest site</w:t>
+        <w:t>The centroid is then calculated using the Feature To Point tool with the inside option checked to force a point inside the harvest site</w:t>
       </w:r>
     </w:p>
     <w:p>
@@ -3135,7 +2386,10 @@
         </w:numPr>
       </w:pPr>
       <w:r>
-        <w:t>The roads feature class is rasterized to be used as the destination</w:t>
+        <w:t>After the centroid is calculated, one of two options is chosen. The first option is if the centroid is less than 100 feet away from a road. In this case, a simple straight line is used for the path from the centroid to the nearest road</w:t>
+      </w:r>
+      <w:r>
+        <w:t>.</w:t>
       </w:r>
     </w:p>
     <w:p>
@@ -3147,123 +2401,7 @@
         </w:numPr>
       </w:pPr>
       <w:r>
-        <w:t xml:space="preserve">The least cost path is calculated using the defined function </w:t>
-      </w:r>
-      <w:proofErr w:type="spellStart"/>
-      <w:r>
-        <w:t>calculate_least_cost_</w:t>
-      </w:r>
-      <w:proofErr w:type="gramStart"/>
-      <w:r>
-        <w:t>path</w:t>
-      </w:r>
-      <w:proofErr w:type="spellEnd"/>
-      <w:r>
-        <w:t>(</w:t>
-      </w:r>
-      <w:proofErr w:type="gramEnd"/>
-      <w:r>
-        <w:t>) using the centroid, rasterized road, and slope raster (the function will be explained in more detail below)</w:t>
-      </w:r>
-    </w:p>
-    <w:p>
-      <w:pPr>
-        <w:pStyle w:val="ListParagraph"/>
-        <w:numPr>
-          <w:ilvl w:val="1"/>
-          <w:numId w:val="13"/>
-        </w:numPr>
-      </w:pPr>
-      <w:r>
-        <w:t>The result is a path from the centroid</w:t>
-      </w:r>
-      <w:r>
-        <w:t xml:space="preserve"> to the road. However, the path does not quite extend all the way to the road feature class since it was rasterized. For the rest of the path, </w:t>
-      </w:r>
-      <w:proofErr w:type="gramStart"/>
-      <w:r>
-        <w:t>Near(</w:t>
-      </w:r>
-      <w:proofErr w:type="gramEnd"/>
-      <w:r>
-        <w:t xml:space="preserve">) was used to find the closest point on the road feature class to the end point of the path. In the unlikely case there are multiple points near the road (within 60 feet), the closest point is used. The x and y values from </w:t>
-      </w:r>
-      <w:proofErr w:type="gramStart"/>
-      <w:r>
-        <w:t>Near(</w:t>
-      </w:r>
-      <w:proofErr w:type="gramEnd"/>
-      <w:r>
-        <w:t>) are used to create a point that serves as the starting point for network analysis.</w:t>
-      </w:r>
-    </w:p>
-    <w:p>
-      <w:pPr>
-        <w:pStyle w:val="ListParagraph"/>
-        <w:numPr>
-          <w:ilvl w:val="0"/>
-          <w:numId w:val="13"/>
-        </w:numPr>
-      </w:pPr>
-      <w:r>
-        <w:t xml:space="preserve">Next the path from the previously determined point to the sawmill is calculated using Network Analyst tools. </w:t>
-      </w:r>
-    </w:p>
-    <w:p>
-      <w:pPr>
-        <w:pStyle w:val="ListParagraph"/>
-        <w:numPr>
-          <w:ilvl w:val="1"/>
-          <w:numId w:val="13"/>
-        </w:numPr>
-      </w:pPr>
-      <w:r>
-        <w:t xml:space="preserve">One option is there is a single sawmill destination provided, which then uses the </w:t>
-      </w:r>
-      <w:proofErr w:type="spellStart"/>
-      <w:r>
-        <w:t>calculate_road_distance_</w:t>
-      </w:r>
-      <w:proofErr w:type="gramStart"/>
-      <w:r>
-        <w:t>nd</w:t>
-      </w:r>
-      <w:proofErr w:type="spellEnd"/>
-      <w:r>
-        <w:t>(</w:t>
-      </w:r>
-      <w:proofErr w:type="gramEnd"/>
-      <w:r>
-        <w:t xml:space="preserve">) function. </w:t>
-      </w:r>
-    </w:p>
-    <w:p>
-      <w:pPr>
-        <w:pStyle w:val="ListParagraph"/>
-        <w:numPr>
-          <w:ilvl w:val="1"/>
-          <w:numId w:val="13"/>
-        </w:numPr>
-      </w:pPr>
-      <w:r>
-        <w:lastRenderedPageBreak/>
-        <w:t xml:space="preserve">The other option is if multiple sawmill destinations are provided, in which case the function </w:t>
-      </w:r>
-      <w:proofErr w:type="spellStart"/>
-      <w:r>
-        <w:t>calculate_closest_road_distance_</w:t>
-      </w:r>
-      <w:proofErr w:type="gramStart"/>
-      <w:r>
-        <w:t>nd</w:t>
-      </w:r>
-      <w:proofErr w:type="spellEnd"/>
-      <w:r>
-        <w:t>(</w:t>
-      </w:r>
-      <w:proofErr w:type="gramEnd"/>
-      <w:r>
-        <w:t>) is called, which takes in multiple sawmill destinations and finds the closest one.</w:t>
+        <w:t>The second option occurs when the centroid is more than 100 feet away from the road, in which case a least cost path algorithm using slope is used to find the path to the nearest road</w:t>
       </w:r>
     </w:p>
     <w:p>
@@ -3275,10 +2413,7 @@
         </w:numPr>
       </w:pPr>
       <w:r>
-        <w:t>If a sawmill type is provided, then the sawmill data will be filtered for that type</w:t>
-      </w:r>
-      <w:r>
-        <w:t xml:space="preserve">. </w:t>
+        <w:t>The roads feature class is rasterized to be used as the destination</w:t>
       </w:r>
     </w:p>
     <w:p>
@@ -3290,7 +2425,7 @@
         </w:numPr>
       </w:pPr>
       <w:r>
-        <w:t>If no sawmills of that type exist in the data, then an error will be raised</w:t>
+        <w:t>The least cost path is calculated using the defined function calculate_least_cost_path() using the centroid, rasterized road, and slope raster (the function will be explained in more detail below)</w:t>
       </w:r>
     </w:p>
     <w:p>
@@ -3302,35 +2437,47 @@
         </w:numPr>
       </w:pPr>
       <w:r>
-        <w:t>Alternatively, this option does not need to be used. Data can be filtered out beforehand if desired.</w:t>
-      </w:r>
-    </w:p>
-    <w:p>
-      <w:pPr>
-        <w:pStyle w:val="ListParagraph"/>
-        <w:numPr>
-          <w:ilvl w:val="1"/>
+        <w:t>The result is a path from the centroid</w:t>
+      </w:r>
+      <w:r>
+        <w:t xml:space="preserve"> to the road. However, the path does not quite extend all the way to the road feature class since it was rasterized. For the rest of the path, Near() was used to find the closest point on the road feature class to the end point of the path. In the unlikely case there are multiple points near the road (within 60 feet), the closest point is used. The x and y values from Near() are used to create a point that serves as the starting point for network analysis.</w:t>
+      </w:r>
+    </w:p>
+    <w:p>
+      <w:pPr>
+        <w:pStyle w:val="ListParagraph"/>
+        <w:numPr>
+          <w:ilvl w:val="0"/>
           <w:numId w:val="13"/>
         </w:numPr>
       </w:pPr>
       <w:r>
-        <w:t xml:space="preserve">For both options, Euclidean distance is calculated using the function </w:t>
-      </w:r>
-      <w:proofErr w:type="spellStart"/>
-      <w:r>
-        <w:t>euclidean_distance_</w:t>
-      </w:r>
-      <w:proofErr w:type="gramStart"/>
-      <w:r>
-        <w:t>near</w:t>
-      </w:r>
-      <w:proofErr w:type="spellEnd"/>
-      <w:r>
-        <w:t>(</w:t>
-      </w:r>
-      <w:proofErr w:type="gramEnd"/>
-      <w:r>
-        <w:t xml:space="preserve">). </w:t>
+        <w:lastRenderedPageBreak/>
+        <w:t xml:space="preserve">Next the path from the previously determined point to the sawmill is calculated using Network Analyst tools. </w:t>
+      </w:r>
+    </w:p>
+    <w:p>
+      <w:pPr>
+        <w:pStyle w:val="ListParagraph"/>
+        <w:numPr>
+          <w:ilvl w:val="1"/>
+          <w:numId w:val="13"/>
+        </w:numPr>
+      </w:pPr>
+      <w:r>
+        <w:t xml:space="preserve">One option is there is a single sawmill destination provided, which then uses the calculate_road_distance_nd() function. </w:t>
+      </w:r>
+    </w:p>
+    <w:p>
+      <w:pPr>
+        <w:pStyle w:val="ListParagraph"/>
+        <w:numPr>
+          <w:ilvl w:val="1"/>
+          <w:numId w:val="13"/>
+        </w:numPr>
+      </w:pPr>
+      <w:r>
+        <w:t>The other option is if multiple sawmill destinations are provided, in which case the function calculate_closest_road_distance_nd() is called, which takes in multiple sawmill destinations and finds the closest one.</w:t>
       </w:r>
     </w:p>
     <w:p>
@@ -3342,6 +2489,57 @@
         </w:numPr>
       </w:pPr>
       <w:r>
+        <w:t>If a sawmill type is provided, then the sawmill data will be filtered for that type</w:t>
+      </w:r>
+      <w:r>
+        <w:t xml:space="preserve">. </w:t>
+      </w:r>
+    </w:p>
+    <w:p>
+      <w:pPr>
+        <w:pStyle w:val="ListParagraph"/>
+        <w:numPr>
+          <w:ilvl w:val="2"/>
+          <w:numId w:val="13"/>
+        </w:numPr>
+      </w:pPr>
+      <w:r>
+        <w:t>If no sawmills of that type exist in the data, then an error will be raised</w:t>
+      </w:r>
+    </w:p>
+    <w:p>
+      <w:pPr>
+        <w:pStyle w:val="ListParagraph"/>
+        <w:numPr>
+          <w:ilvl w:val="2"/>
+          <w:numId w:val="13"/>
+        </w:numPr>
+      </w:pPr>
+      <w:r>
+        <w:t>Alternatively, this option does not need to be used. Data can be filtered out beforehand if desired.</w:t>
+      </w:r>
+    </w:p>
+    <w:p>
+      <w:pPr>
+        <w:pStyle w:val="ListParagraph"/>
+        <w:numPr>
+          <w:ilvl w:val="1"/>
+          <w:numId w:val="13"/>
+        </w:numPr>
+      </w:pPr>
+      <w:r>
+        <w:t xml:space="preserve">For both options, Euclidean distance is calculated using the function euclidean_distance_near(). </w:t>
+      </w:r>
+    </w:p>
+    <w:p>
+      <w:pPr>
+        <w:pStyle w:val="ListParagraph"/>
+        <w:numPr>
+          <w:ilvl w:val="2"/>
+          <w:numId w:val="13"/>
+        </w:numPr>
+      </w:pPr>
+      <w:r>
         <w:t>Before this function can be called, if the multiple sawmill option was used, then after the route is found, the sawmill destination must be made into a path. End points are generated which are then used to filter sawmills by proximity to the end point of the route. The sawmill that is found by this process is used as point 2 for Euclidean distance calculation.</w:t>
       </w:r>
     </w:p>
@@ -3391,6 +2589,42 @@
       </w:pPr>
       <w:r>
         <w:t>The two paths are then merged into one feature class</w:t>
+      </w:r>
+    </w:p>
+    <w:p>
+      <w:pPr>
+        <w:pStyle w:val="ListParagraph"/>
+        <w:numPr>
+          <w:ilvl w:val="0"/>
+          <w:numId w:val="13"/>
+        </w:numPr>
+      </w:pPr>
+      <w:r>
+        <w:t>Finally, the road distance is calculated</w:t>
+      </w:r>
+    </w:p>
+    <w:p>
+      <w:pPr>
+        <w:pStyle w:val="ListParagraph"/>
+        <w:numPr>
+          <w:ilvl w:val="1"/>
+          <w:numId w:val="13"/>
+        </w:numPr>
+      </w:pPr>
+      <w:r>
+        <w:t>If the straight line option was used earlier, then the route from Network Analyst has its distance calculated, then the straight line distance found by Near is added onto that.</w:t>
+      </w:r>
+    </w:p>
+    <w:p>
+      <w:pPr>
+        <w:pStyle w:val="ListParagraph"/>
+        <w:numPr>
+          <w:ilvl w:val="1"/>
+          <w:numId w:val="13"/>
+        </w:numPr>
+      </w:pPr>
+      <w:r>
+        <w:t>If the least cost path option was used earlier, then the total merged path has its distance calculated</w:t>
       </w:r>
     </w:p>
     <w:p>
@@ -3455,23 +2689,7 @@
         </w:numPr>
       </w:pPr>
       <w:r>
-        <w:t xml:space="preserve">The resulting feature class is then used in the function </w:t>
-      </w:r>
-      <w:proofErr w:type="spellStart"/>
-      <w:r>
-        <w:t>calculate_distance_for_shp</w:t>
-      </w:r>
-      <w:proofErr w:type="spellEnd"/>
-      <w:r>
-        <w:t>(</w:t>
-      </w:r>
-      <w:proofErr w:type="spellStart"/>
-      <w:r>
-        <w:t>output_path</w:t>
-      </w:r>
-      <w:proofErr w:type="spellEnd"/>
-      <w:r>
-        <w:t>)</w:t>
+        <w:t>The resulting feature class is then used in the function calculate_distance_for_shp(output_path)</w:t>
       </w:r>
       <w:r>
         <w:t>, which returns the distance of a polyline feature class</w:t>
@@ -3495,64 +2713,22 @@
         <w:t xml:space="preserve">Lines </w:t>
       </w:r>
       <w:r>
-        <w:t>112</w:t>
+        <w:t>1</w:t>
+      </w:r>
+      <w:r>
+        <w:t>47</w:t>
       </w:r>
       <w:r>
         <w:t>-</w:t>
       </w:r>
       <w:r>
-        <w:t>1</w:t>
-      </w:r>
-      <w:r>
-        <w:t>29</w:t>
-      </w:r>
-      <w:r>
-        <w:t xml:space="preserve"> </w:t>
-      </w:r>
-      <w:proofErr w:type="spellStart"/>
-      <w:r>
-        <w:t>calculate_least_cost_</w:t>
-      </w:r>
-      <w:proofErr w:type="gramStart"/>
-      <w:r>
-        <w:t>path</w:t>
-      </w:r>
-      <w:proofErr w:type="spellEnd"/>
-      <w:r>
-        <w:t>(</w:t>
-      </w:r>
-      <w:proofErr w:type="spellStart"/>
-      <w:proofErr w:type="gramEnd"/>
-      <w:r>
-        <w:t>starting_point</w:t>
-      </w:r>
-      <w:proofErr w:type="spellEnd"/>
-      <w:r>
-        <w:t xml:space="preserve">, </w:t>
-      </w:r>
-      <w:proofErr w:type="spellStart"/>
-      <w:r>
-        <w:t>dest</w:t>
-      </w:r>
-      <w:proofErr w:type="spellEnd"/>
-      <w:r>
-        <w:t xml:space="preserve">, </w:t>
-      </w:r>
-      <w:proofErr w:type="spellStart"/>
-      <w:r>
-        <w:t>cost_raster</w:t>
-      </w:r>
-      <w:proofErr w:type="spellEnd"/>
-      <w:r>
-        <w:t xml:space="preserve">, </w:t>
-      </w:r>
-      <w:proofErr w:type="spellStart"/>
-      <w:r>
-        <w:t>output_path</w:t>
-      </w:r>
-      <w:proofErr w:type="spellEnd"/>
-      <w:r>
-        <w:t>)</w:t>
+        <w:t>164</w:t>
+      </w:r>
+      <w:r>
+        <w:t xml:space="preserve"> calculate_least_cost_path</w:t>
+      </w:r>
+      <w:r>
+        <w:t>(starting_point, dest, cost_raster, output_path)</w:t>
       </w:r>
     </w:p>
     <w:p>
@@ -3633,57 +2809,23 @@
         <w:t xml:space="preserve">Lines </w:t>
       </w:r>
       <w:r>
-        <w:t>13</w:t>
-      </w:r>
-      <w:r>
-        <w:t>0</w:t>
+        <w:t>1</w:t>
+      </w:r>
+      <w:r>
+        <w:t>66</w:t>
       </w:r>
       <w:r>
         <w:t>-</w:t>
       </w:r>
       <w:r>
-        <w:t>16</w:t>
-      </w:r>
-      <w:r>
-        <w:t>8</w:t>
+        <w:t>204</w:t>
       </w:r>
       <w:r>
         <w:t xml:space="preserve">: </w:t>
       </w:r>
-      <w:proofErr w:type="spellStart"/>
-      <w:r>
-        <w:t>calculate_road_distance_</w:t>
-      </w:r>
-      <w:proofErr w:type="gramStart"/>
-      <w:r>
-        <w:t>nd</w:t>
-      </w:r>
-      <w:proofErr w:type="spellEnd"/>
-      <w:r>
-        <w:t>(</w:t>
-      </w:r>
-      <w:proofErr w:type="spellStart"/>
-      <w:proofErr w:type="gramEnd"/>
-      <w:r>
-        <w:t>starting_point</w:t>
-      </w:r>
-      <w:proofErr w:type="spellEnd"/>
-      <w:r>
-        <w:t xml:space="preserve">, </w:t>
-      </w:r>
-      <w:proofErr w:type="spellStart"/>
-      <w:r>
-        <w:t>network_dataset</w:t>
-      </w:r>
-      <w:proofErr w:type="spellEnd"/>
-      <w:r>
-        <w:t xml:space="preserve">, sawmill, </w:t>
-      </w:r>
-      <w:proofErr w:type="spellStart"/>
-      <w:r>
-        <w:t>output_path</w:t>
-      </w:r>
-      <w:proofErr w:type="spellEnd"/>
+      <w:r>
+        <w:t>calculate_road_distance_nd(starting_point, network_dataset, sawmill, output_path</w:t>
+      </w:r>
       <w:r>
         <w:t>)</w:t>
       </w:r>
@@ -3757,29 +2899,13 @@
         </w:numPr>
       </w:pPr>
       <w:r>
-        <w:t xml:space="preserve">The road path is computed by </w:t>
-      </w:r>
-      <w:proofErr w:type="gramStart"/>
-      <w:r>
-        <w:t>make</w:t>
-      </w:r>
-      <w:proofErr w:type="gramEnd"/>
-      <w:r>
-        <w:t xml:space="preserve"> a </w:t>
+        <w:t xml:space="preserve">The road path is computed by make a </w:t>
       </w:r>
       <w:r>
         <w:t>R</w:t>
       </w:r>
       <w:r>
-        <w:t xml:space="preserve">oute layer and adding the starting point and sawmill destinations as stops. Then the </w:t>
-      </w:r>
-      <w:proofErr w:type="gramStart"/>
-      <w:r>
-        <w:t>Solve(</w:t>
-      </w:r>
-      <w:proofErr w:type="gramEnd"/>
-      <w:r>
-        <w:t>) method is run to find the route between the two. This route is then saved into the output path.</w:t>
+        <w:t>oute layer and adding the starting point and sawmill destinations as stops. Then the Solve() method is run to find the route between the two. This route is then saved into the output path.</w:t>
       </w:r>
     </w:p>
     <w:p>
@@ -3799,53 +2925,22 @@
         <w:t xml:space="preserve">Lines </w:t>
       </w:r>
       <w:r>
-        <w:t>170</w:t>
+        <w:t>206</w:t>
       </w:r>
       <w:r>
         <w:t>-</w:t>
       </w:r>
       <w:r>
-        <w:t>213</w:t>
+        <w:t>2</w:t>
+      </w:r>
+      <w:r>
+        <w:t>49</w:t>
       </w:r>
       <w:r>
         <w:t xml:space="preserve">: </w:t>
       </w:r>
-      <w:proofErr w:type="spellStart"/>
-      <w:r>
-        <w:t>calculate_closest_road_distance_</w:t>
-      </w:r>
-      <w:proofErr w:type="gramStart"/>
-      <w:r>
-        <w:t>nd</w:t>
-      </w:r>
-      <w:proofErr w:type="spellEnd"/>
-      <w:r>
-        <w:t>(</w:t>
-      </w:r>
-      <w:proofErr w:type="spellStart"/>
-      <w:proofErr w:type="gramEnd"/>
-      <w:r>
-        <w:t>starting_point</w:t>
-      </w:r>
-      <w:proofErr w:type="spellEnd"/>
-      <w:r>
-        <w:t xml:space="preserve">, </w:t>
-      </w:r>
-      <w:proofErr w:type="spellStart"/>
-      <w:r>
-        <w:t>network_dataset</w:t>
-      </w:r>
-      <w:proofErr w:type="spellEnd"/>
-      <w:r>
-        <w:t xml:space="preserve">, sawmills, </w:t>
-      </w:r>
-      <w:proofErr w:type="spellStart"/>
-      <w:r>
-        <w:t>output_path</w:t>
-      </w:r>
-      <w:proofErr w:type="spellEnd"/>
-      <w:r>
-        <w:t>)</w:t>
+      <w:r>
+        <w:t>calculate_closest_road_distance_nd(starting_point, network_dataset, sawmills, output_path)</w:t>
       </w:r>
     </w:p>
     <w:p>
@@ -3917,15 +3012,7 @@
         </w:numPr>
       </w:pPr>
       <w:r>
-        <w:t xml:space="preserve">Instead of a route layer, a Closest Facility Analysis layer was made. This is done so that multiple sawmills can be added as facilities and </w:t>
-      </w:r>
-      <w:proofErr w:type="gramStart"/>
-      <w:r>
-        <w:t>Solve(</w:t>
-      </w:r>
-      <w:proofErr w:type="gramEnd"/>
-      <w:r>
-        <w:t>) will choose the closest one. Otherwise, this function works like the previous function.</w:t>
+        <w:t>Instead of a route layer, a Closest Facility Analysis layer was made. This is done so that multiple sawmills can be added as facilities and Solve() will choose the closest one. Otherwise, this function works like the previous function.</w:t>
       </w:r>
     </w:p>
     <w:p>
@@ -3937,44 +3024,7 @@
         </w:numPr>
       </w:pPr>
       <w:r>
-        <w:t xml:space="preserve">This function </w:t>
-      </w:r>
-      <w:proofErr w:type="gramStart"/>
-      <w:r>
-        <w:t>work</w:t>
-      </w:r>
-      <w:proofErr w:type="gramEnd"/>
-      <w:r>
-        <w:t xml:space="preserve"> for both single </w:t>
-      </w:r>
-      <w:proofErr w:type="gramStart"/>
-      <w:r>
-        <w:t>or</w:t>
-      </w:r>
-      <w:proofErr w:type="gramEnd"/>
-      <w:r>
-        <w:t xml:space="preserve"> multiple sawmill destinations but tends to be less efficient than </w:t>
-      </w:r>
-      <w:proofErr w:type="spellStart"/>
-      <w:proofErr w:type="gramStart"/>
-      <w:r>
-        <w:t>calculate</w:t>
-      </w:r>
-      <w:proofErr w:type="gramEnd"/>
-      <w:r>
-        <w:t>_road_distance_</w:t>
-      </w:r>
-      <w:proofErr w:type="gramStart"/>
-      <w:r>
-        <w:t>nd</w:t>
-      </w:r>
-      <w:proofErr w:type="spellEnd"/>
-      <w:r>
-        <w:t>(</w:t>
-      </w:r>
-      <w:proofErr w:type="gramEnd"/>
-      <w:r>
-        <w:t>). When a specific sawmill destination is desired, it is recommended to use the other function instead.</w:t>
+        <w:t>This function work for both single or multiple sawmill destinations but tends to be less efficient than calculate_road_distance_nd(). When a specific sawmill destination is desired, it is recommended to use the other function instead.</w:t>
       </w:r>
     </w:p>
     <w:p>
@@ -3994,35 +3044,25 @@
         <w:t xml:space="preserve">Lines </w:t>
       </w:r>
       <w:r>
-        <w:t>215</w:t>
+        <w:t>2</w:t>
+      </w:r>
+      <w:r>
+        <w:t>51</w:t>
       </w:r>
       <w:r>
         <w:t>-</w:t>
       </w:r>
       <w:r>
-        <w:t>22</w:t>
-      </w:r>
-      <w:r>
-        <w:t>9</w:t>
+        <w:t>2</w:t>
+      </w:r>
+      <w:r>
+        <w:t>65</w:t>
       </w:r>
       <w:r>
         <w:t xml:space="preserve">: </w:t>
       </w:r>
-      <w:proofErr w:type="spellStart"/>
-      <w:r>
-        <w:t>calculate_distance_for_fc</w:t>
-      </w:r>
-      <w:proofErr w:type="spellEnd"/>
-      <w:r>
-        <w:t>(</w:t>
-      </w:r>
-      <w:proofErr w:type="spellStart"/>
-      <w:r>
-        <w:t>fc_path</w:t>
-      </w:r>
-      <w:proofErr w:type="spellEnd"/>
-      <w:r>
-        <w:t>)</w:t>
+      <w:r>
+        <w:t>calculate_distance_for_fc(fc_path)</w:t>
       </w:r>
     </w:p>
     <w:p>
@@ -4058,20 +3098,7 @@
         </w:numPr>
       </w:pPr>
       <w:r>
-        <w:t xml:space="preserve">Adds a distance field to a polyline feature class. Uses </w:t>
-      </w:r>
-      <w:proofErr w:type="spellStart"/>
-      <w:proofErr w:type="gramStart"/>
-      <w:r>
-        <w:t>CalculateGeometryAttributes</w:t>
-      </w:r>
-      <w:proofErr w:type="spellEnd"/>
-      <w:r>
-        <w:t>(</w:t>
-      </w:r>
-      <w:proofErr w:type="gramEnd"/>
-      <w:r>
-        <w:t>) to calculate distance in miles.</w:t>
+        <w:t>Adds a distance field to a polyline feature class. Uses CalculateGeometryAttributes() to calculate distance in miles.</w:t>
       </w:r>
     </w:p>
     <w:p>
@@ -4094,32 +3121,22 @@
         <w:t>2</w:t>
       </w:r>
       <w:r>
-        <w:t>31</w:t>
+        <w:t>67</w:t>
       </w:r>
       <w:r>
         <w:t>-</w:t>
       </w:r>
       <w:r>
-        <w:t>242</w:t>
+        <w:t>2</w:t>
+      </w:r>
+      <w:r>
+        <w:t>78</w:t>
       </w:r>
       <w:r>
         <w:t xml:space="preserve">: </w:t>
       </w:r>
-      <w:proofErr w:type="spellStart"/>
-      <w:r>
-        <w:t>euclidean_distance_</w:t>
-      </w:r>
-      <w:proofErr w:type="gramStart"/>
-      <w:r>
-        <w:t>near</w:t>
-      </w:r>
-      <w:proofErr w:type="spellEnd"/>
-      <w:r>
-        <w:t>(</w:t>
-      </w:r>
-      <w:proofErr w:type="gramEnd"/>
-      <w:r>
-        <w:t>point_1, point_2)</w:t>
+      <w:r>
+        <w:t>euclidean_distance_near(point_1, point_2)</w:t>
       </w:r>
     </w:p>
     <w:p>
@@ -4168,15 +3185,7 @@
         </w:numPr>
       </w:pPr>
       <w:r>
-        <w:t xml:space="preserve">Calculates the Euclidean (straight-line) distance between two points using the </w:t>
-      </w:r>
-      <w:proofErr w:type="gramStart"/>
-      <w:r>
-        <w:t>Near(</w:t>
-      </w:r>
-      <w:proofErr w:type="gramEnd"/>
-      <w:r>
-        <w:t>) method</w:t>
+        <w:t>Calculates the Euclidean (straight-line) distance between two points using the Near() method</w:t>
       </w:r>
     </w:p>
     <w:p>
@@ -4364,44 +3373,7 @@
         </w:numPr>
       </w:pPr>
       <w:r>
-        <w:t xml:space="preserve">Originally, distance was calculated using </w:t>
-      </w:r>
-      <w:proofErr w:type="spellStart"/>
-      <w:r>
-        <w:t>calculate_distance_for_</w:t>
-      </w:r>
-      <w:proofErr w:type="gramStart"/>
-      <w:r>
-        <w:t>fc</w:t>
-      </w:r>
-      <w:proofErr w:type="spellEnd"/>
-      <w:r>
-        <w:t>(</w:t>
-      </w:r>
-      <w:proofErr w:type="gramEnd"/>
-      <w:r>
-        <w:t xml:space="preserve">) for each path produced by the smaller functions. However, this was changed to only run </w:t>
-      </w:r>
-      <w:proofErr w:type="spellStart"/>
-      <w:proofErr w:type="gramStart"/>
-      <w:r>
-        <w:t>calculate</w:t>
-      </w:r>
-      <w:proofErr w:type="gramEnd"/>
-      <w:r>
-        <w:t>_distance_for_</w:t>
-      </w:r>
-      <w:proofErr w:type="gramStart"/>
-      <w:r>
-        <w:t>fc</w:t>
-      </w:r>
-      <w:proofErr w:type="spellEnd"/>
-      <w:r>
-        <w:t>(</w:t>
-      </w:r>
-      <w:proofErr w:type="gramEnd"/>
-      <w:r>
-        <w:t>) after the merge into the final path feature class as the total distance could not be calculated before the snap.</w:t>
+        <w:t>Originally, distance was calculated using calculate_distance_for_fc() for each path produced by the smaller functions. However, this was changed to only run calculate_distance_for_fc() after the merge into the final path feature class as the total distance could not be calculated before the snap.</w:t>
       </w:r>
     </w:p>
     <w:p>
@@ -4413,15 +3385,7 @@
         </w:numPr>
       </w:pPr>
       <w:r>
-        <w:t xml:space="preserve">Euclidean distance using </w:t>
-      </w:r>
-      <w:proofErr w:type="spellStart"/>
-      <w:r>
-        <w:t>Harversine</w:t>
-      </w:r>
-      <w:proofErr w:type="spellEnd"/>
-      <w:r>
-        <w:t xml:space="preserve"> formula was considered but was not as accurate as using Near. It also was not so much faster that it was worth using.</w:t>
+        <w:t>Euclidean distance using Harversine formula was considered but was not as accurate as using Near. It also was not so much faster that it was worth using.</w:t>
       </w:r>
     </w:p>
     <w:p>
@@ -4446,15 +3410,7 @@
         </w:numPr>
       </w:pPr>
       <w:r>
-        <w:t xml:space="preserve">This was initially done manually. However, using the “inside” option in Feature </w:t>
-      </w:r>
-      <w:proofErr w:type="gramStart"/>
-      <w:r>
-        <w:t>To</w:t>
-      </w:r>
-      <w:proofErr w:type="gramEnd"/>
-      <w:r>
-        <w:t xml:space="preserve"> Point does roughly the same thing, so for the sake of simplifying code, this option was used instead.</w:t>
+        <w:t>This was initially done manually. However, using the “inside” option in Feature To Point does roughly the same thing, so for the sake of simplifying code, this option was used instead.</w:t>
       </w:r>
     </w:p>
     <w:p>
@@ -4466,23 +3422,7 @@
         </w:numPr>
       </w:pPr>
       <w:r>
-        <w:t xml:space="preserve">Because the </w:t>
-      </w:r>
-      <w:proofErr w:type="spellStart"/>
-      <w:r>
-        <w:t>forisk</w:t>
-      </w:r>
-      <w:proofErr w:type="spellEnd"/>
-      <w:r>
-        <w:t xml:space="preserve"> sawmill dataset contained much less precise coordinates, the end resulting placement of sawmills are not completely accurate to what they </w:t>
-      </w:r>
-      <w:proofErr w:type="gramStart"/>
-      <w:r>
-        <w:t>actually are</w:t>
-      </w:r>
-      <w:proofErr w:type="gramEnd"/>
-      <w:r>
-        <w:t>. To ensure that sawmills can be found by Network Analyst, search tolerance was increased to 2000 feet.</w:t>
+        <w:t>Because the forisk sawmill dataset contained much less precise coordinates, the end resulting placement of sawmills are not completely accurate to what they actually are. To ensure that sawmills can be found by Network Analyst, search tolerance was increased to 2000 feet.</w:t>
       </w:r>
     </w:p>
     <w:p>
@@ -4494,15 +3434,7 @@
         </w:numPr>
       </w:pPr>
       <w:r>
-        <w:t xml:space="preserve">For calculating road distance to closest sawmill, an enormously large number for the cutoff was added to the arguments of the </w:t>
-      </w:r>
-      <w:proofErr w:type="gramStart"/>
-      <w:r>
-        <w:t>MakeClosestFacilityAnalysisLayer(</w:t>
-      </w:r>
-      <w:proofErr w:type="gramEnd"/>
-      <w:r>
-        <w:t>) method to ensure that any sawmill can be found, no matter distance.</w:t>
+        <w:t>For calculating road distance to closest sawmill, an enormously large number for the cutoff was added to the arguments of the MakeClosestFacilityAnalysisLayer() method to ensure that any sawmill can be found, no matter distance.</w:t>
       </w:r>
     </w:p>
     <w:p>
@@ -4526,23 +3458,7 @@
         </w:numPr>
       </w:pPr>
       <w:r>
-        <w:t xml:space="preserve">Due to the inaccuracy of the </w:t>
-      </w:r>
-      <w:proofErr w:type="spellStart"/>
-      <w:r>
-        <w:t>forisk</w:t>
-      </w:r>
-      <w:proofErr w:type="spellEnd"/>
-      <w:r>
-        <w:t xml:space="preserve"> sawmill dataset, when searching for the final stop in the route when multiple sawmills exist in the sawmill input dataset must be increased to 2000 feet. To ensure unwanted sawmills </w:t>
-      </w:r>
-      <w:proofErr w:type="gramStart"/>
-      <w:r>
-        <w:t>aren’t also</w:t>
-      </w:r>
-      <w:proofErr w:type="gramEnd"/>
-      <w:r>
-        <w:t xml:space="preserve"> found in this process, the end point of the route is generated and used as the center of the search area. </w:t>
+        <w:t xml:space="preserve">Due to the inaccuracy of the forisk sawmill dataset, when searching for the final stop in the route when multiple sawmills exist in the sawmill input dataset must be increased to 2000 feet. To ensure unwanted sawmills aren’t also found in this process, the end point of the route is generated and used as the center of the search area. </w:t>
       </w:r>
     </w:p>
     <w:p>
@@ -4556,37 +3472,37 @@
       <w:r>
         <w:t xml:space="preserve">Occasionally there is an error when calculating distance with </w:t>
       </w:r>
-      <w:proofErr w:type="spellStart"/>
-      <w:proofErr w:type="gramStart"/>
-      <w:r>
-        <w:t>calculate</w:t>
-      </w:r>
-      <w:proofErr w:type="gramEnd"/>
-      <w:r>
-        <w:t>_distance_for_</w:t>
-      </w:r>
-      <w:proofErr w:type="gramStart"/>
-      <w:r>
-        <w:t>fc</w:t>
-      </w:r>
-      <w:proofErr w:type="spellEnd"/>
-      <w:r>
-        <w:t>(</w:t>
-      </w:r>
-      <w:proofErr w:type="gramEnd"/>
-      <w:r>
-        <w:t xml:space="preserve">) where the smallest line has no length value, which causes a </w:t>
-      </w:r>
-      <w:proofErr w:type="spellStart"/>
-      <w:r>
-        <w:t>TypeError</w:t>
-      </w:r>
-      <w:proofErr w:type="spellEnd"/>
-      <w:r>
-        <w:t>. If this error is caught, the smallest line distance will be omitted since it is too small to make a significant difference.</w:t>
-      </w:r>
-    </w:p>
-    <w:p/>
+      <w:r>
+        <w:t>calculate_distance_for_fc</w:t>
+      </w:r>
+      <w:r>
+        <w:t>() where the smallest line has no length value, which causes a TypeError. If this error is caught, the smallest line distance will be omitted since it is too small to make a significant difference.</w:t>
+      </w:r>
+    </w:p>
+    <w:p>
+      <w:pPr>
+        <w:pStyle w:val="ListParagraph"/>
+        <w:numPr>
+          <w:ilvl w:val="0"/>
+          <w:numId w:val="19"/>
+        </w:numPr>
+      </w:pPr>
+      <w:r>
+        <w:t>A separate option for when the harvest site centroid was very close to a road was implemented as this caused issues with the least cost path algorithm.</w:t>
+      </w:r>
+    </w:p>
+    <w:p>
+      <w:pPr>
+        <w:pStyle w:val="ListParagraph"/>
+        <w:numPr>
+          <w:ilvl w:val="1"/>
+          <w:numId w:val="19"/>
+        </w:numPr>
+      </w:pPr>
+      <w:r>
+        <w:t>Instead of using the least cost path algorithm, a simple straight line was used to estimate the path if the distance from the centroid to a road was less than 100 feet.</w:t>
+      </w:r>
+    </w:p>
     <w:sectPr>
       <w:pgSz w:w="12240" w:h="15840"/>
       <w:pgMar w:top="1440" w:right="1440" w:bottom="1440" w:left="1440" w:header="720" w:footer="720" w:gutter="0"/>

</xml_diff>

<commit_message>
Implemented removal of small harvest sites, implemented script for circuity factor
</commit_message>
<xml_diff>
--- a/doc/documentation.docx
+++ b/doc/documentation.docx
@@ -127,7 +127,13 @@
     </w:p>
     <w:p>
       <w:r>
-        <w:t>Lines 27-64: projecting and clipping</w:t>
+        <w:t>Lines 27-6</w:t>
+      </w:r>
+      <w:r>
+        <w:t>5</w:t>
+      </w:r>
+      <w:r>
+        <w:t>: projecting and clipping</w:t>
       </w:r>
     </w:p>
     <w:p>
@@ -198,7 +204,16 @@
     </w:p>
     <w:p>
       <w:r>
-        <w:t>Lines 66-71: cleaning sawmill data</w:t>
+        <w:t>Lines 6</w:t>
+      </w:r>
+      <w:r>
+        <w:t>7-83</w:t>
+      </w:r>
+      <w:r>
+        <w:t>: cleaning sawmill data</w:t>
+      </w:r>
+      <w:r>
+        <w:t xml:space="preserve"> and harvest site data</w:t>
       </w:r>
     </w:p>
     <w:p>
@@ -211,7 +226,31 @@
       </w:pPr>
       <w:r>
         <w:lastRenderedPageBreak/>
-        <w:t>All entries that have their status as closed or announced are remoed</w:t>
+        <w:t>All harvest site entries under 100 feet are removed</w:t>
+      </w:r>
+    </w:p>
+    <w:p>
+      <w:pPr>
+        <w:pStyle w:val="ListParagraph"/>
+        <w:numPr>
+          <w:ilvl w:val="0"/>
+          <w:numId w:val="58"/>
+        </w:numPr>
+      </w:pPr>
+      <w:r>
+        <w:t xml:space="preserve">All </w:t>
+      </w:r>
+      <w:r>
+        <w:t xml:space="preserve">sawmill </w:t>
+      </w:r>
+      <w:r>
+        <w:t>entries that have their status as closed or announced are remo</w:t>
+      </w:r>
+      <w:r>
+        <w:t>v</w:t>
+      </w:r>
+      <w:r>
+        <w:t>ed</w:t>
       </w:r>
     </w:p>
     <w:p>
@@ -219,13 +258,16 @@
         <w:t xml:space="preserve">Lines </w:t>
       </w:r>
       <w:r>
-        <w:t>73</w:t>
+        <w:t>86</w:t>
       </w:r>
       <w:r>
         <w:t>-</w:t>
       </w:r>
       <w:r>
-        <w:t>205</w:t>
+        <w:t>2</w:t>
+      </w:r>
+      <w:r>
+        <w:t>17</w:t>
       </w:r>
       <w:r>
         <w:t xml:space="preserve">: merging roads and NFS roads feature classes, creating </w:t>
@@ -380,7 +422,11 @@
         <w:t>The snapping process starts with generating end points at the end of each NFS road</w:t>
       </w:r>
       <w:r>
-        <w:t xml:space="preserve">. Near is then used to determine which of the end points are near an OSM road. A point feature class is created from the near x and y values. </w:t>
+        <w:t xml:space="preserve">. Near is then used to determine which of the end </w:t>
+      </w:r>
+      <w:r>
+        <w:lastRenderedPageBreak/>
+        <w:t xml:space="preserve">points are near an OSM road. A point feature class is created from the near x and y values. </w:t>
       </w:r>
     </w:p>
     <w:p>
@@ -391,7 +437,6 @@
         </w:numPr>
       </w:pPr>
       <w:r>
-        <w:lastRenderedPageBreak/>
         <w:t xml:space="preserve">Before snapping the NFS roads to the near x and y values, NFS roads that do not connect to OSM roads are removed. This is done through a while loop. </w:t>
       </w:r>
     </w:p>
@@ -508,6 +553,7 @@
         </w:numPr>
       </w:pPr>
       <w:r>
+        <w:lastRenderedPageBreak/>
         <w:t>Using the roads feature class, a network dataset is created</w:t>
       </w:r>
       <w:r>
@@ -527,63 +573,195 @@
         </w:numPr>
       </w:pPr>
       <w:r>
+        <w:t>Originally, a cost raster was made in this script to be used in Spatial Analyst tools, using a polyline to raster conversion with the distance as the value represented in the raster</w:t>
+      </w:r>
+    </w:p>
+    <w:p>
+      <w:pPr>
+        <w:numPr>
+          <w:ilvl w:val="1"/>
+          <w:numId w:val="51"/>
+        </w:numPr>
+      </w:pPr>
+      <w:r>
+        <w:t>This was scrapped as the Cost Path and Cost Distance tools proved to be rather inaccurate and inefficient</w:t>
+      </w:r>
+    </w:p>
+    <w:p>
+      <w:pPr>
+        <w:numPr>
+          <w:ilvl w:val="0"/>
+          <w:numId w:val="50"/>
+        </w:numPr>
+      </w:pPr>
+      <w:r>
+        <w:t>The original plan also included splitting up the total distance calculation into 3 parts: harvest site to NFS road, NFS road to public road, then public road to sawmill. In the original version of this script, points were generated where the NFS roads would exit onto public roads</w:t>
+      </w:r>
+    </w:p>
+    <w:p>
+      <w:pPr>
+        <w:numPr>
+          <w:ilvl w:val="1"/>
+          <w:numId w:val="52"/>
+        </w:numPr>
+      </w:pPr>
+      <w:r>
+        <w:t>This fell through as merging the two road datasets proved to be simpler and it was falsely assumed that every harvest site would be connected to a NFS road.</w:t>
+      </w:r>
+    </w:p>
+    <w:p>
+      <w:pPr>
+        <w:numPr>
+          <w:ilvl w:val="0"/>
+          <w:numId w:val="50"/>
+        </w:numPr>
+      </w:pPr>
+      <w:r>
+        <w:t>Sawmills used to be snapped to roads.</w:t>
+      </w:r>
+    </w:p>
+    <w:p>
+      <w:pPr>
+        <w:numPr>
+          <w:ilvl w:val="1"/>
+          <w:numId w:val="53"/>
+        </w:numPr>
+      </w:pPr>
+      <w:r>
+        <w:t>This was dropped as it was unnecessary, network analyst does this already</w:t>
+      </w:r>
+    </w:p>
+    <w:p>
+      <w:pPr>
+        <w:numPr>
+          <w:ilvl w:val="0"/>
+          <w:numId w:val="50"/>
+        </w:numPr>
+      </w:pPr>
+      <w:r>
+        <w:t>Original ID for generated points used to be added manually</w:t>
+      </w:r>
+    </w:p>
+    <w:p>
+      <w:pPr>
+        <w:numPr>
+          <w:ilvl w:val="1"/>
+          <w:numId w:val="54"/>
+        </w:numPr>
+      </w:pPr>
+      <w:r>
+        <w:t>This was unnecessary, Generate Points Along Lines does this automatically as long as the NFS roads dataset comes with an ID</w:t>
+      </w:r>
+    </w:p>
+    <w:p>
+      <w:pPr>
+        <w:numPr>
+          <w:ilvl w:val="0"/>
+          <w:numId w:val="50"/>
+        </w:numPr>
+      </w:pPr>
+      <w:r>
+        <w:t>It was attempted to remove OSM roads instead of removing NFS roads</w:t>
+      </w:r>
+    </w:p>
+    <w:p>
+      <w:pPr>
+        <w:numPr>
+          <w:ilvl w:val="1"/>
+          <w:numId w:val="55"/>
+        </w:numPr>
+      </w:pPr>
+      <w:r>
+        <w:t>Caused a much longer runtime due to a reversal of the process, where generating points was done on the much larger OSM road feature class</w:t>
+      </w:r>
+    </w:p>
+    <w:p>
+      <w:pPr>
+        <w:numPr>
+          <w:ilvl w:val="1"/>
+          <w:numId w:val="56"/>
+        </w:numPr>
+      </w:pPr>
+      <w:r>
+        <w:t>Still not clear if this was necessary, depends on if NFS roads fields prove valuable in determining path</w:t>
+      </w:r>
+    </w:p>
+    <w:p>
+      <w:pPr>
+        <w:numPr>
+          <w:ilvl w:val="1"/>
+          <w:numId w:val="57"/>
+        </w:numPr>
+      </w:pPr>
+      <w:r>
+        <w:t>May revisit if necessary</w:t>
+      </w:r>
+    </w:p>
+    <w:p>
+      <w:pPr>
+        <w:numPr>
+          <w:ilvl w:val="0"/>
+          <w:numId w:val="50"/>
+        </w:numPr>
+      </w:pPr>
+      <w:r>
+        <w:t>Added harvest site clipping since pivoting to Activity_TimberHarvest</w:t>
+      </w:r>
+    </w:p>
+    <w:p>
+      <w:pPr>
+        <w:numPr>
+          <w:ilvl w:val="0"/>
+          <w:numId w:val="50"/>
+        </w:numPr>
+      </w:pPr>
+      <w:r>
+        <w:t>The threshold for if a NFS point counts as near was increased to 170 feet</w:t>
+      </w:r>
+    </w:p>
+    <w:p>
+      <w:pPr>
+        <w:numPr>
+          <w:ilvl w:val="0"/>
+          <w:numId w:val="50"/>
+        </w:numPr>
+      </w:pPr>
+      <w:r>
+        <w:t>The sawmill dataset changed. The new forisk dataset contained closed and announced but yet to open sawmills. To ensure only open sawmills can be accessed, closed and announced sawmills were removed.</w:t>
+      </w:r>
+    </w:p>
+    <w:p>
+      <w:pPr>
+        <w:numPr>
+          <w:ilvl w:val="0"/>
+          <w:numId w:val="50"/>
+        </w:numPr>
+      </w:pPr>
+      <w:r>
         <w:lastRenderedPageBreak/>
-        <w:t>Originally, a cost raster was made in this script to be used in Spatial Analyst tools, using a polyline to raster conversion with the distance as the value represented in the raster</w:t>
-      </w:r>
-    </w:p>
-    <w:p>
-      <w:pPr>
-        <w:numPr>
-          <w:ilvl w:val="1"/>
-          <w:numId w:val="51"/>
-        </w:numPr>
-      </w:pPr>
-      <w:r>
-        <w:t>This was scrapped as the Cost Path and Cost Distance tools proved to be rather inaccurate and inefficient</w:t>
-      </w:r>
-    </w:p>
-    <w:p>
-      <w:pPr>
-        <w:numPr>
-          <w:ilvl w:val="0"/>
+        <w:t>There were issues with connectivity. To solve this, two changes were made:</w:t>
+      </w:r>
+    </w:p>
+    <w:p>
+      <w:pPr>
+        <w:numPr>
+          <w:ilvl w:val="1"/>
           <w:numId w:val="50"/>
         </w:numPr>
       </w:pPr>
       <w:r>
-        <w:t>The original plan also included splitting up the total distance calculation into 3 parts: harvest site to NFS road, NFS road to public road, then public road to sawmill. In the original version of this script, points were generated where the NFS roads would exit onto public roads</w:t>
-      </w:r>
-    </w:p>
-    <w:p>
-      <w:pPr>
-        <w:numPr>
-          <w:ilvl w:val="1"/>
-          <w:numId w:val="52"/>
-        </w:numPr>
-      </w:pPr>
-      <w:r>
-        <w:t>This fell through as merging the two road datasets proved to be simpler and it was falsely assumed that every harvest site would be connected to a NFS road.</w:t>
-      </w:r>
-    </w:p>
-    <w:p>
-      <w:pPr>
-        <w:numPr>
-          <w:ilvl w:val="0"/>
+        <w:t>Snapping was changed from simply snapping to either vertex or edge to manually creating snap points from Near x and y values to ensure better connectivity</w:t>
+      </w:r>
+    </w:p>
+    <w:p>
+      <w:pPr>
+        <w:numPr>
+          <w:ilvl w:val="1"/>
           <w:numId w:val="50"/>
         </w:numPr>
       </w:pPr>
       <w:r>
-        <w:t>Sawmills used to be snapped to roads.</w:t>
-      </w:r>
-    </w:p>
-    <w:p>
-      <w:pPr>
-        <w:numPr>
-          <w:ilvl w:val="1"/>
-          <w:numId w:val="53"/>
-        </w:numPr>
-      </w:pPr>
-      <w:r>
-        <w:t>This was dropped as it was unnecessary, network analyst does this already</w:t>
+        <w:t>The merged roads dataset had to be integrated and converted back into a line to ensure connectivity</w:t>
       </w:r>
     </w:p>
     <w:p>
@@ -594,18 +772,7 @@
         </w:numPr>
       </w:pPr>
       <w:r>
-        <w:t>Original ID for generated points used to be added manually</w:t>
-      </w:r>
-    </w:p>
-    <w:p>
-      <w:pPr>
-        <w:numPr>
-          <w:ilvl w:val="1"/>
-          <w:numId w:val="54"/>
-        </w:numPr>
-      </w:pPr>
-      <w:r>
-        <w:t>This was unnecessary, Generate Points Along Lines does this automatically as long as the NFS roads dataset comes with an ID</w:t>
+        <w:t>Originally there were issues with building inside the script. Upon trying again later, those issues didn’t present themselves, so building the network dataset is now done inside the script.</w:t>
       </w:r>
     </w:p>
     <w:p>
@@ -616,51 +783,24 @@
         </w:numPr>
       </w:pPr>
       <w:r>
-        <w:t>It was attempted to remove OSM roads instead of removing NFS roads</w:t>
-      </w:r>
-    </w:p>
-    <w:p>
-      <w:pPr>
-        <w:numPr>
-          <w:ilvl w:val="1"/>
-          <w:numId w:val="55"/>
-        </w:numPr>
-      </w:pPr>
-      <w:r>
-        <w:t>Caused a much longer runtime due to a reversal of the process, where generating points was done on the much larger OSM road feature class</w:t>
-      </w:r>
-    </w:p>
-    <w:p>
-      <w:pPr>
-        <w:numPr>
-          <w:ilvl w:val="1"/>
-          <w:numId w:val="56"/>
-        </w:numPr>
-      </w:pPr>
-      <w:r>
-        <w:t>Still not clear if this was necessary, depends on if NFS roads fields prove valuable in determining path</w:t>
-      </w:r>
-    </w:p>
-    <w:p>
-      <w:pPr>
-        <w:numPr>
-          <w:ilvl w:val="1"/>
-          <w:numId w:val="57"/>
-        </w:numPr>
-      </w:pPr>
-      <w:r>
-        <w:t>May revisit if necessary</w:t>
-      </w:r>
-    </w:p>
-    <w:p>
-      <w:pPr>
-        <w:numPr>
-          <w:ilvl w:val="0"/>
+        <w:t>The process of removing unconnected NFS roads was done because it was causing issues for some harvest sites that would path to the unconnected NFS roads, causing in no solutio</w:t>
+      </w:r>
+      <w:r>
+        <w:t>n to be found</w:t>
+      </w:r>
+      <w:r>
+        <w:t>.</w:t>
+      </w:r>
+    </w:p>
+    <w:p>
+      <w:pPr>
+        <w:numPr>
+          <w:ilvl w:val="1"/>
           <w:numId w:val="50"/>
         </w:numPr>
       </w:pPr>
       <w:r>
-        <w:t>Added harvest site clipping since pivoting to Activity_TimberHarvest</w:t>
+        <w:t>The while loop had to be used to continuously remove roads as there was an instance of two roads unconnected to OSM roads but connected to each other. A solution to this problem could not be found that wouldn’t also impact other NFS roads that were valid. Removal in multiple iterations was implemented to solve this.</w:t>
       </w:r>
     </w:p>
     <w:p>
@@ -671,91 +811,18 @@
         </w:numPr>
       </w:pPr>
       <w:r>
-        <w:t>The threshold for if a NFS point counts as near was increased to 170 feet</w:t>
-      </w:r>
-    </w:p>
-    <w:p>
-      <w:pPr>
-        <w:numPr>
-          <w:ilvl w:val="0"/>
+        <w:t>Upon further testing, it was found that some harvest sites were incredibly small. They didn’t seem to be intentional and were not meant to be actual harvest sites.</w:t>
+      </w:r>
+    </w:p>
+    <w:p>
+      <w:pPr>
+        <w:numPr>
+          <w:ilvl w:val="1"/>
           <w:numId w:val="50"/>
         </w:numPr>
       </w:pPr>
       <w:r>
-        <w:t>The sawmill dataset changed. The new forisk dataset contained closed and announced but yet to open sawmills. To ensure only open sawmills can be accessed, closed and announced sawmills were removed.</w:t>
-      </w:r>
-    </w:p>
-    <w:p>
-      <w:pPr>
-        <w:numPr>
-          <w:ilvl w:val="0"/>
-          <w:numId w:val="50"/>
-        </w:numPr>
-      </w:pPr>
-      <w:r>
-        <w:t>There were issues with connectivity. To solve this, two changes were made:</w:t>
-      </w:r>
-    </w:p>
-    <w:p>
-      <w:pPr>
-        <w:numPr>
-          <w:ilvl w:val="1"/>
-          <w:numId w:val="50"/>
-        </w:numPr>
-      </w:pPr>
-      <w:r>
-        <w:lastRenderedPageBreak/>
-        <w:t>Snapping was changed from simply snapping to either vertex or edge to manually creating snap points from Near x and y values to ensure better connectivity</w:t>
-      </w:r>
-    </w:p>
-    <w:p>
-      <w:pPr>
-        <w:numPr>
-          <w:ilvl w:val="1"/>
-          <w:numId w:val="50"/>
-        </w:numPr>
-      </w:pPr>
-      <w:r>
-        <w:t>The merged roads dataset had to be integrated and converted back into a line to ensure connectivity</w:t>
-      </w:r>
-    </w:p>
-    <w:p>
-      <w:pPr>
-        <w:numPr>
-          <w:ilvl w:val="0"/>
-          <w:numId w:val="50"/>
-        </w:numPr>
-      </w:pPr>
-      <w:r>
-        <w:t>Originally there were issues with building inside the script. Upon trying again later, those issues didn’t present themselves, so building the network dataset is now done inside the script.</w:t>
-      </w:r>
-    </w:p>
-    <w:p>
-      <w:pPr>
-        <w:numPr>
-          <w:ilvl w:val="0"/>
-          <w:numId w:val="50"/>
-        </w:numPr>
-      </w:pPr>
-      <w:r>
-        <w:t>The process of removing unconnected NFS roads was done because it was causing issues for some harvest sites that would path to the unconnected NFS roads, causing in no solutio</w:t>
-      </w:r>
-      <w:r>
-        <w:t>n to be found</w:t>
-      </w:r>
-      <w:r>
-        <w:t>.</w:t>
-      </w:r>
-    </w:p>
-    <w:p>
-      <w:pPr>
-        <w:numPr>
-          <w:ilvl w:val="1"/>
-          <w:numId w:val="50"/>
-        </w:numPr>
-      </w:pPr>
-      <w:r>
-        <w:t>The while loop had to be used to continuously remove roads as there was an instance of two roads unconnected to OSM roads but connected to each other. A solution to this problem could not be found that wouldn’t also impact other NFS roads that were valid. Removal in multiple iterations was implemented to solve this.</w:t>
+        <w:t>Polygons under 100 square feet were removed from the harvest site feature class</w:t>
       </w:r>
     </w:p>
     <w:p>
@@ -3503,6 +3570,367 @@
         <w:t>Instead of using the least cost path algorithm, a simple straight line was used to estimate the path if the distance from the centroid to a road was less than 100 feet.</w:t>
       </w:r>
     </w:p>
+    <w:p>
+      <w:r>
+        <w:br w:type="page"/>
+      </w:r>
+    </w:p>
+    <w:p>
+      <w:r>
+        <w:lastRenderedPageBreak/>
+        <w:t>circuity_factor.py</w:t>
+      </w:r>
+    </w:p>
+    <w:p>
+      <w:r>
+        <w:t>Lines 14-27: setting up workspace and reading in inputs</w:t>
+      </w:r>
+    </w:p>
+    <w:p>
+      <w:pPr>
+        <w:pStyle w:val="ListParagraph"/>
+        <w:numPr>
+          <w:ilvl w:val="0"/>
+          <w:numId w:val="59"/>
+        </w:numPr>
+      </w:pPr>
+      <w:r>
+        <w:t>Inputs include:</w:t>
+      </w:r>
+    </w:p>
+    <w:p>
+      <w:pPr>
+        <w:pStyle w:val="ListParagraph"/>
+        <w:numPr>
+          <w:ilvl w:val="1"/>
+          <w:numId w:val="59"/>
+        </w:numPr>
+      </w:pPr>
+      <w:r>
+        <w:t>Workspace</w:t>
+      </w:r>
+    </w:p>
+    <w:p>
+      <w:pPr>
+        <w:pStyle w:val="ListParagraph"/>
+        <w:numPr>
+          <w:ilvl w:val="1"/>
+          <w:numId w:val="59"/>
+        </w:numPr>
+      </w:pPr>
+      <w:r>
+        <w:t>Input csv file (containing object id for harvest site and mill type)</w:t>
+      </w:r>
+    </w:p>
+    <w:p>
+      <w:pPr>
+        <w:pStyle w:val="ListParagraph"/>
+        <w:numPr>
+          <w:ilvl w:val="1"/>
+          <w:numId w:val="59"/>
+        </w:numPr>
+      </w:pPr>
+      <w:r>
+        <w:t>Roads network dataset</w:t>
+      </w:r>
+    </w:p>
+    <w:p>
+      <w:pPr>
+        <w:pStyle w:val="ListParagraph"/>
+        <w:numPr>
+          <w:ilvl w:val="1"/>
+          <w:numId w:val="59"/>
+        </w:numPr>
+      </w:pPr>
+      <w:r>
+        <w:t>Roads feature class</w:t>
+      </w:r>
+    </w:p>
+    <w:p>
+      <w:pPr>
+        <w:pStyle w:val="ListParagraph"/>
+        <w:numPr>
+          <w:ilvl w:val="1"/>
+          <w:numId w:val="59"/>
+        </w:numPr>
+      </w:pPr>
+      <w:r>
+        <w:t>Sawmills feature class</w:t>
+      </w:r>
+    </w:p>
+    <w:p>
+      <w:pPr>
+        <w:pStyle w:val="ListParagraph"/>
+        <w:numPr>
+          <w:ilvl w:val="1"/>
+          <w:numId w:val="59"/>
+        </w:numPr>
+      </w:pPr>
+      <w:r>
+        <w:t>Harvest sites feature class</w:t>
+      </w:r>
+    </w:p>
+    <w:p>
+      <w:pPr>
+        <w:pStyle w:val="ListParagraph"/>
+        <w:numPr>
+          <w:ilvl w:val="1"/>
+          <w:numId w:val="59"/>
+        </w:numPr>
+      </w:pPr>
+      <w:r>
+        <w:t>Slope raster</w:t>
+      </w:r>
+    </w:p>
+    <w:p>
+      <w:pPr>
+        <w:pStyle w:val="ListParagraph"/>
+        <w:numPr>
+          <w:ilvl w:val="1"/>
+          <w:numId w:val="59"/>
+        </w:numPr>
+      </w:pPr>
+      <w:r>
+        <w:t>Off limit areas</w:t>
+      </w:r>
+    </w:p>
+    <w:p>
+      <w:pPr>
+        <w:pStyle w:val="ListParagraph"/>
+        <w:numPr>
+          <w:ilvl w:val="1"/>
+          <w:numId w:val="59"/>
+        </w:numPr>
+      </w:pPr>
+      <w:r>
+        <w:t>Output directory (for output paths, csv files, and text files)</w:t>
+      </w:r>
+    </w:p>
+    <w:p>
+      <w:r>
+        <w:t>Lines 31-36: Read the input csv file and store in dictionary</w:t>
+      </w:r>
+    </w:p>
+    <w:p>
+      <w:r>
+        <w:t>Lines 38-80: Run the distance calculation for each harvest site and mill type entry in the dictionary</w:t>
+      </w:r>
+    </w:p>
+    <w:p>
+      <w:pPr>
+        <w:pStyle w:val="ListParagraph"/>
+        <w:numPr>
+          <w:ilvl w:val="0"/>
+          <w:numId w:val="59"/>
+        </w:numPr>
+      </w:pPr>
+      <w:r>
+        <w:t>First lists for road distance and Euclidean distance are initialized, which will later be used for arrays</w:t>
+      </w:r>
+    </w:p>
+    <w:p>
+      <w:pPr>
+        <w:pStyle w:val="ListParagraph"/>
+        <w:numPr>
+          <w:ilvl w:val="0"/>
+          <w:numId w:val="59"/>
+        </w:numPr>
+      </w:pPr>
+      <w:r>
+        <w:t>A csv for the distance results is open</w:t>
+      </w:r>
+    </w:p>
+    <w:p>
+      <w:pPr>
+        <w:pStyle w:val="ListParagraph"/>
+        <w:numPr>
+          <w:ilvl w:val="1"/>
+          <w:numId w:val="59"/>
+        </w:numPr>
+      </w:pPr>
+      <w:r>
+        <w:t>This csv is so that if the script needs to be run again but the distances don’t need to be recalculated, the data is already there</w:t>
+      </w:r>
+    </w:p>
+    <w:p>
+      <w:pPr>
+        <w:pStyle w:val="ListParagraph"/>
+        <w:numPr>
+          <w:ilvl w:val="0"/>
+          <w:numId w:val="59"/>
+        </w:numPr>
+      </w:pPr>
+      <w:r>
+        <w:t>Each object id in the dictionary is used as an input for the distance calculation with the mill type used as well.</w:t>
+      </w:r>
+    </w:p>
+    <w:p>
+      <w:pPr>
+        <w:pStyle w:val="ListParagraph"/>
+        <w:numPr>
+          <w:ilvl w:val="1"/>
+          <w:numId w:val="59"/>
+        </w:numPr>
+      </w:pPr>
+      <w:r>
+        <w:t>The harvest site is selected using the object id first</w:t>
+      </w:r>
+    </w:p>
+    <w:p>
+      <w:pPr>
+        <w:pStyle w:val="ListParagraph"/>
+        <w:numPr>
+          <w:ilvl w:val="1"/>
+          <w:numId w:val="59"/>
+        </w:numPr>
+      </w:pPr>
+      <w:r>
+        <w:t xml:space="preserve">The distance calculation is run in a try except block. </w:t>
+      </w:r>
+    </w:p>
+    <w:p>
+      <w:pPr>
+        <w:pStyle w:val="ListParagraph"/>
+        <w:numPr>
+          <w:ilvl w:val="2"/>
+          <w:numId w:val="59"/>
+        </w:numPr>
+      </w:pPr>
+      <w:r>
+        <w:t>If no errors occur, the road distance and Euclidean distance are appended to their respective lists as well as also being written out to the csv file</w:t>
+      </w:r>
+    </w:p>
+    <w:p>
+      <w:pPr>
+        <w:pStyle w:val="ListParagraph"/>
+        <w:numPr>
+          <w:ilvl w:val="2"/>
+          <w:numId w:val="59"/>
+        </w:numPr>
+      </w:pPr>
+      <w:r>
+        <w:t>If an error occurs while running, the object id of the invalid harvest site is printed in the console and the csv file</w:t>
+      </w:r>
+    </w:p>
+    <w:p>
+      <w:pPr>
+        <w:pStyle w:val="ListParagraph"/>
+        <w:numPr>
+          <w:ilvl w:val="1"/>
+          <w:numId w:val="59"/>
+        </w:numPr>
+      </w:pPr>
+      <w:r>
+        <w:t>The length of both lists are checked, an error is raised if either are 0</w:t>
+      </w:r>
+    </w:p>
+    <w:p>
+      <w:r>
+        <w:t>Lines 82-88: Alternate code for when the analysis needs to be run but the distance calculations don’t need to be rerun</w:t>
+      </w:r>
+    </w:p>
+    <w:p>
+      <w:pPr>
+        <w:pStyle w:val="ListParagraph"/>
+        <w:numPr>
+          <w:ilvl w:val="0"/>
+          <w:numId w:val="60"/>
+        </w:numPr>
+      </w:pPr>
+      <w:r>
+        <w:t>The distances csv file is read into the same lists as used in lines 38-80</w:t>
+      </w:r>
+    </w:p>
+    <w:p>
+      <w:pPr>
+        <w:pStyle w:val="ListParagraph"/>
+        <w:numPr>
+          <w:ilvl w:val="0"/>
+          <w:numId w:val="60"/>
+        </w:numPr>
+      </w:pPr>
+      <w:r>
+        <w:t>Either this section of code is used or lines 42-80 are used</w:t>
+      </w:r>
+    </w:p>
+    <w:p>
+      <w:pPr>
+        <w:pStyle w:val="ListParagraph"/>
+        <w:numPr>
+          <w:ilvl w:val="0"/>
+          <w:numId w:val="60"/>
+        </w:numPr>
+      </w:pPr>
+      <w:r>
+        <w:lastRenderedPageBreak/>
+        <w:t>By default, this section is commented out</w:t>
+      </w:r>
+    </w:p>
+    <w:p>
+      <w:r>
+        <w:t>Lines 91-106: OLS regression</w:t>
+      </w:r>
+    </w:p>
+    <w:p>
+      <w:pPr>
+        <w:pStyle w:val="ListParagraph"/>
+        <w:numPr>
+          <w:ilvl w:val="0"/>
+          <w:numId w:val="61"/>
+        </w:numPr>
+      </w:pPr>
+      <w:r>
+        <w:t>The two distances lists are converted to arrays</w:t>
+      </w:r>
+    </w:p>
+    <w:p>
+      <w:pPr>
+        <w:pStyle w:val="ListParagraph"/>
+        <w:numPr>
+          <w:ilvl w:val="0"/>
+          <w:numId w:val="61"/>
+        </w:numPr>
+      </w:pPr>
+      <w:r>
+        <w:t>An array of Euclidean distanced squared is also created</w:t>
+      </w:r>
+    </w:p>
+    <w:p>
+      <w:pPr>
+        <w:pStyle w:val="ListParagraph"/>
+        <w:numPr>
+          <w:ilvl w:val="0"/>
+          <w:numId w:val="61"/>
+        </w:numPr>
+      </w:pPr>
+      <w:r>
+        <w:t xml:space="preserve">Ordinary least squares regression is used to </w:t>
+      </w:r>
+      <w:r>
+        <w:t>find the circuity factor</w:t>
+      </w:r>
+    </w:p>
+    <w:p>
+      <w:pPr>
+        <w:pStyle w:val="ListParagraph"/>
+        <w:numPr>
+          <w:ilvl w:val="0"/>
+          <w:numId w:val="61"/>
+        </w:numPr>
+      </w:pPr>
+      <w:r>
+        <w:t>The results are printed and outputted to a text file</w:t>
+      </w:r>
+      <w:r>
+        <w:br/>
+      </w:r>
+    </w:p>
+    <w:p>
+      <w:r>
+        <w:t>Changes within the script:</w:t>
+      </w:r>
+    </w:p>
+    <w:p/>
     <w:sectPr>
       <w:pgSz w:w="12240" w:h="15840"/>
       <w:pgMar w:top="1440" w:right="1440" w:bottom="1440" w:left="1440" w:header="720" w:footer="720" w:gutter="0"/>
@@ -3742,6 +4170,232 @@
     </w:lvl>
   </w:abstractNum>
   <w:abstractNum w:abstractNumId="2" w15:restartNumberingAfterBreak="0">
+    <w:nsid w:val="27AC1A1F"/>
+    <w:multiLevelType w:val="hybridMultilevel"/>
+    <w:tmpl w:val="93D6FE8C"/>
+    <w:lvl w:ilvl="0" w:tplc="04090001">
+      <w:start w:val="1"/>
+      <w:numFmt w:val="bullet"/>
+      <w:lvlText w:val=""/>
+      <w:lvlJc w:val="left"/>
+      <w:pPr>
+        <w:ind w:left="720" w:hanging="360"/>
+      </w:pPr>
+      <w:rPr>
+        <w:rFonts w:ascii="Symbol" w:hAnsi="Symbol" w:hint="default"/>
+      </w:rPr>
+    </w:lvl>
+    <w:lvl w:ilvl="1" w:tplc="04090003" w:tentative="1">
+      <w:start w:val="1"/>
+      <w:numFmt w:val="bullet"/>
+      <w:lvlText w:val="o"/>
+      <w:lvlJc w:val="left"/>
+      <w:pPr>
+        <w:ind w:left="1440" w:hanging="360"/>
+      </w:pPr>
+      <w:rPr>
+        <w:rFonts w:ascii="Courier New" w:hAnsi="Courier New" w:cs="Courier New" w:hint="default"/>
+      </w:rPr>
+    </w:lvl>
+    <w:lvl w:ilvl="2" w:tplc="04090005" w:tentative="1">
+      <w:start w:val="1"/>
+      <w:numFmt w:val="bullet"/>
+      <w:lvlText w:val=""/>
+      <w:lvlJc w:val="left"/>
+      <w:pPr>
+        <w:ind w:left="2160" w:hanging="360"/>
+      </w:pPr>
+      <w:rPr>
+        <w:rFonts w:ascii="Wingdings" w:hAnsi="Wingdings" w:hint="default"/>
+      </w:rPr>
+    </w:lvl>
+    <w:lvl w:ilvl="3" w:tplc="04090001" w:tentative="1">
+      <w:start w:val="1"/>
+      <w:numFmt w:val="bullet"/>
+      <w:lvlText w:val=""/>
+      <w:lvlJc w:val="left"/>
+      <w:pPr>
+        <w:ind w:left="2880" w:hanging="360"/>
+      </w:pPr>
+      <w:rPr>
+        <w:rFonts w:ascii="Symbol" w:hAnsi="Symbol" w:hint="default"/>
+      </w:rPr>
+    </w:lvl>
+    <w:lvl w:ilvl="4" w:tplc="04090003" w:tentative="1">
+      <w:start w:val="1"/>
+      <w:numFmt w:val="bullet"/>
+      <w:lvlText w:val="o"/>
+      <w:lvlJc w:val="left"/>
+      <w:pPr>
+        <w:ind w:left="3600" w:hanging="360"/>
+      </w:pPr>
+      <w:rPr>
+        <w:rFonts w:ascii="Courier New" w:hAnsi="Courier New" w:cs="Courier New" w:hint="default"/>
+      </w:rPr>
+    </w:lvl>
+    <w:lvl w:ilvl="5" w:tplc="04090005" w:tentative="1">
+      <w:start w:val="1"/>
+      <w:numFmt w:val="bullet"/>
+      <w:lvlText w:val=""/>
+      <w:lvlJc w:val="left"/>
+      <w:pPr>
+        <w:ind w:left="4320" w:hanging="360"/>
+      </w:pPr>
+      <w:rPr>
+        <w:rFonts w:ascii="Wingdings" w:hAnsi="Wingdings" w:hint="default"/>
+      </w:rPr>
+    </w:lvl>
+    <w:lvl w:ilvl="6" w:tplc="04090001" w:tentative="1">
+      <w:start w:val="1"/>
+      <w:numFmt w:val="bullet"/>
+      <w:lvlText w:val=""/>
+      <w:lvlJc w:val="left"/>
+      <w:pPr>
+        <w:ind w:left="5040" w:hanging="360"/>
+      </w:pPr>
+      <w:rPr>
+        <w:rFonts w:ascii="Symbol" w:hAnsi="Symbol" w:hint="default"/>
+      </w:rPr>
+    </w:lvl>
+    <w:lvl w:ilvl="7" w:tplc="04090003" w:tentative="1">
+      <w:start w:val="1"/>
+      <w:numFmt w:val="bullet"/>
+      <w:lvlText w:val="o"/>
+      <w:lvlJc w:val="left"/>
+      <w:pPr>
+        <w:ind w:left="5760" w:hanging="360"/>
+      </w:pPr>
+      <w:rPr>
+        <w:rFonts w:ascii="Courier New" w:hAnsi="Courier New" w:cs="Courier New" w:hint="default"/>
+      </w:rPr>
+    </w:lvl>
+    <w:lvl w:ilvl="8" w:tplc="04090005" w:tentative="1">
+      <w:start w:val="1"/>
+      <w:numFmt w:val="bullet"/>
+      <w:lvlText w:val=""/>
+      <w:lvlJc w:val="left"/>
+      <w:pPr>
+        <w:ind w:left="6480" w:hanging="360"/>
+      </w:pPr>
+      <w:rPr>
+        <w:rFonts w:ascii="Wingdings" w:hAnsi="Wingdings" w:hint="default"/>
+      </w:rPr>
+    </w:lvl>
+  </w:abstractNum>
+  <w:abstractNum w:abstractNumId="3" w15:restartNumberingAfterBreak="0">
+    <w:nsid w:val="2ADB3D9B"/>
+    <w:multiLevelType w:val="hybridMultilevel"/>
+    <w:tmpl w:val="4204ECAE"/>
+    <w:lvl w:ilvl="0" w:tplc="04090001">
+      <w:start w:val="1"/>
+      <w:numFmt w:val="bullet"/>
+      <w:lvlText w:val=""/>
+      <w:lvlJc w:val="left"/>
+      <w:pPr>
+        <w:ind w:left="720" w:hanging="360"/>
+      </w:pPr>
+      <w:rPr>
+        <w:rFonts w:ascii="Symbol" w:hAnsi="Symbol" w:hint="default"/>
+      </w:rPr>
+    </w:lvl>
+    <w:lvl w:ilvl="1" w:tplc="04090003">
+      <w:start w:val="1"/>
+      <w:numFmt w:val="bullet"/>
+      <w:lvlText w:val="o"/>
+      <w:lvlJc w:val="left"/>
+      <w:pPr>
+        <w:ind w:left="1440" w:hanging="360"/>
+      </w:pPr>
+      <w:rPr>
+        <w:rFonts w:ascii="Courier New" w:hAnsi="Courier New" w:cs="Courier New" w:hint="default"/>
+      </w:rPr>
+    </w:lvl>
+    <w:lvl w:ilvl="2" w:tplc="04090005" w:tentative="1">
+      <w:start w:val="1"/>
+      <w:numFmt w:val="bullet"/>
+      <w:lvlText w:val=""/>
+      <w:lvlJc w:val="left"/>
+      <w:pPr>
+        <w:ind w:left="2160" w:hanging="360"/>
+      </w:pPr>
+      <w:rPr>
+        <w:rFonts w:ascii="Wingdings" w:hAnsi="Wingdings" w:hint="default"/>
+      </w:rPr>
+    </w:lvl>
+    <w:lvl w:ilvl="3" w:tplc="04090001" w:tentative="1">
+      <w:start w:val="1"/>
+      <w:numFmt w:val="bullet"/>
+      <w:lvlText w:val=""/>
+      <w:lvlJc w:val="left"/>
+      <w:pPr>
+        <w:ind w:left="2880" w:hanging="360"/>
+      </w:pPr>
+      <w:rPr>
+        <w:rFonts w:ascii="Symbol" w:hAnsi="Symbol" w:hint="default"/>
+      </w:rPr>
+    </w:lvl>
+    <w:lvl w:ilvl="4" w:tplc="04090003" w:tentative="1">
+      <w:start w:val="1"/>
+      <w:numFmt w:val="bullet"/>
+      <w:lvlText w:val="o"/>
+      <w:lvlJc w:val="left"/>
+      <w:pPr>
+        <w:ind w:left="3600" w:hanging="360"/>
+      </w:pPr>
+      <w:rPr>
+        <w:rFonts w:ascii="Courier New" w:hAnsi="Courier New" w:cs="Courier New" w:hint="default"/>
+      </w:rPr>
+    </w:lvl>
+    <w:lvl w:ilvl="5" w:tplc="04090005" w:tentative="1">
+      <w:start w:val="1"/>
+      <w:numFmt w:val="bullet"/>
+      <w:lvlText w:val=""/>
+      <w:lvlJc w:val="left"/>
+      <w:pPr>
+        <w:ind w:left="4320" w:hanging="360"/>
+      </w:pPr>
+      <w:rPr>
+        <w:rFonts w:ascii="Wingdings" w:hAnsi="Wingdings" w:hint="default"/>
+      </w:rPr>
+    </w:lvl>
+    <w:lvl w:ilvl="6" w:tplc="04090001" w:tentative="1">
+      <w:start w:val="1"/>
+      <w:numFmt w:val="bullet"/>
+      <w:lvlText w:val=""/>
+      <w:lvlJc w:val="left"/>
+      <w:pPr>
+        <w:ind w:left="5040" w:hanging="360"/>
+      </w:pPr>
+      <w:rPr>
+        <w:rFonts w:ascii="Symbol" w:hAnsi="Symbol" w:hint="default"/>
+      </w:rPr>
+    </w:lvl>
+    <w:lvl w:ilvl="7" w:tplc="04090003" w:tentative="1">
+      <w:start w:val="1"/>
+      <w:numFmt w:val="bullet"/>
+      <w:lvlText w:val="o"/>
+      <w:lvlJc w:val="left"/>
+      <w:pPr>
+        <w:ind w:left="5760" w:hanging="360"/>
+      </w:pPr>
+      <w:rPr>
+        <w:rFonts w:ascii="Courier New" w:hAnsi="Courier New" w:cs="Courier New" w:hint="default"/>
+      </w:rPr>
+    </w:lvl>
+    <w:lvl w:ilvl="8" w:tplc="04090005" w:tentative="1">
+      <w:start w:val="1"/>
+      <w:numFmt w:val="bullet"/>
+      <w:lvlText w:val=""/>
+      <w:lvlJc w:val="left"/>
+      <w:pPr>
+        <w:ind w:left="6480" w:hanging="360"/>
+      </w:pPr>
+      <w:rPr>
+        <w:rFonts w:ascii="Wingdings" w:hAnsi="Wingdings" w:hint="default"/>
+      </w:rPr>
+    </w:lvl>
+  </w:abstractNum>
+  <w:abstractNum w:abstractNumId="4" w15:restartNumberingAfterBreak="0">
     <w:nsid w:val="332A7DA7"/>
     <w:multiLevelType w:val="multilevel"/>
     <w:tmpl w:val="A63A8EA4"/>
@@ -3890,7 +4544,7 @@
       </w:rPr>
     </w:lvl>
   </w:abstractNum>
-  <w:abstractNum w:abstractNumId="3" w15:restartNumberingAfterBreak="0">
+  <w:abstractNum w:abstractNumId="5" w15:restartNumberingAfterBreak="0">
     <w:nsid w:val="35E01674"/>
     <w:multiLevelType w:val="hybridMultilevel"/>
     <w:tmpl w:val="429A757C"/>
@@ -4003,7 +4657,7 @@
       </w:rPr>
     </w:lvl>
   </w:abstractNum>
-  <w:abstractNum w:abstractNumId="4" w15:restartNumberingAfterBreak="0">
+  <w:abstractNum w:abstractNumId="6" w15:restartNumberingAfterBreak="0">
     <w:nsid w:val="36E93987"/>
     <w:multiLevelType w:val="hybridMultilevel"/>
     <w:tmpl w:val="55DA1622"/>
@@ -4116,7 +4770,7 @@
       </w:rPr>
     </w:lvl>
   </w:abstractNum>
-  <w:abstractNum w:abstractNumId="5" w15:restartNumberingAfterBreak="0">
+  <w:abstractNum w:abstractNumId="7" w15:restartNumberingAfterBreak="0">
     <w:nsid w:val="3934404B"/>
     <w:multiLevelType w:val="hybridMultilevel"/>
     <w:tmpl w:val="5900C042"/>
@@ -4228,7 +4882,7 @@
       </w:rPr>
     </w:lvl>
   </w:abstractNum>
-  <w:abstractNum w:abstractNumId="6" w15:restartNumberingAfterBreak="0">
+  <w:abstractNum w:abstractNumId="8" w15:restartNumberingAfterBreak="0">
     <w:nsid w:val="39744497"/>
     <w:multiLevelType w:val="hybridMultilevel"/>
     <w:tmpl w:val="0C58CF58"/>
@@ -4341,7 +4995,7 @@
       </w:rPr>
     </w:lvl>
   </w:abstractNum>
-  <w:abstractNum w:abstractNumId="7" w15:restartNumberingAfterBreak="0">
+  <w:abstractNum w:abstractNumId="9" w15:restartNumberingAfterBreak="0">
     <w:nsid w:val="40EA0D78"/>
     <w:multiLevelType w:val="multilevel"/>
     <w:tmpl w:val="CC3CBC5A"/>
@@ -4490,7 +5144,7 @@
       </w:rPr>
     </w:lvl>
   </w:abstractNum>
-  <w:abstractNum w:abstractNumId="8" w15:restartNumberingAfterBreak="0">
+  <w:abstractNum w:abstractNumId="10" w15:restartNumberingAfterBreak="0">
     <w:nsid w:val="44AA025E"/>
     <w:multiLevelType w:val="hybridMultilevel"/>
     <w:tmpl w:val="04D47ACE"/>
@@ -4603,7 +5257,7 @@
       </w:rPr>
     </w:lvl>
   </w:abstractNum>
-  <w:abstractNum w:abstractNumId="9" w15:restartNumberingAfterBreak="0">
+  <w:abstractNum w:abstractNumId="11" w15:restartNumberingAfterBreak="0">
     <w:nsid w:val="47AE1040"/>
     <w:multiLevelType w:val="hybridMultilevel"/>
     <w:tmpl w:val="3C3C4352"/>
@@ -4716,7 +5370,7 @@
       </w:rPr>
     </w:lvl>
   </w:abstractNum>
-  <w:abstractNum w:abstractNumId="10" w15:restartNumberingAfterBreak="0">
+  <w:abstractNum w:abstractNumId="12" w15:restartNumberingAfterBreak="0">
     <w:nsid w:val="48DC6297"/>
     <w:multiLevelType w:val="hybridMultilevel"/>
     <w:tmpl w:val="1744D6FC"/>
@@ -4829,7 +5483,7 @@
       </w:rPr>
     </w:lvl>
   </w:abstractNum>
-  <w:abstractNum w:abstractNumId="11" w15:restartNumberingAfterBreak="0">
+  <w:abstractNum w:abstractNumId="13" w15:restartNumberingAfterBreak="0">
     <w:nsid w:val="546B54C5"/>
     <w:multiLevelType w:val="multilevel"/>
     <w:tmpl w:val="9594F76A"/>
@@ -4978,7 +5632,7 @@
       </w:rPr>
     </w:lvl>
   </w:abstractNum>
-  <w:abstractNum w:abstractNumId="12" w15:restartNumberingAfterBreak="0">
+  <w:abstractNum w:abstractNumId="14" w15:restartNumberingAfterBreak="0">
     <w:nsid w:val="58EA4F81"/>
     <w:multiLevelType w:val="hybridMultilevel"/>
     <w:tmpl w:val="103AC4A0"/>
@@ -5091,7 +5745,120 @@
       </w:rPr>
     </w:lvl>
   </w:abstractNum>
-  <w:abstractNum w:abstractNumId="13" w15:restartNumberingAfterBreak="0">
+  <w:abstractNum w:abstractNumId="15" w15:restartNumberingAfterBreak="0">
+    <w:nsid w:val="5BEB0A24"/>
+    <w:multiLevelType w:val="hybridMultilevel"/>
+    <w:tmpl w:val="84FE9554"/>
+    <w:lvl w:ilvl="0" w:tplc="04090001">
+      <w:start w:val="1"/>
+      <w:numFmt w:val="bullet"/>
+      <w:lvlText w:val=""/>
+      <w:lvlJc w:val="left"/>
+      <w:pPr>
+        <w:ind w:left="720" w:hanging="360"/>
+      </w:pPr>
+      <w:rPr>
+        <w:rFonts w:ascii="Symbol" w:hAnsi="Symbol" w:hint="default"/>
+      </w:rPr>
+    </w:lvl>
+    <w:lvl w:ilvl="1" w:tplc="04090003">
+      <w:start w:val="1"/>
+      <w:numFmt w:val="bullet"/>
+      <w:lvlText w:val="o"/>
+      <w:lvlJc w:val="left"/>
+      <w:pPr>
+        <w:ind w:left="1440" w:hanging="360"/>
+      </w:pPr>
+      <w:rPr>
+        <w:rFonts w:ascii="Courier New" w:hAnsi="Courier New" w:cs="Courier New" w:hint="default"/>
+      </w:rPr>
+    </w:lvl>
+    <w:lvl w:ilvl="2" w:tplc="04090005">
+      <w:start w:val="1"/>
+      <w:numFmt w:val="bullet"/>
+      <w:lvlText w:val=""/>
+      <w:lvlJc w:val="left"/>
+      <w:pPr>
+        <w:ind w:left="2160" w:hanging="360"/>
+      </w:pPr>
+      <w:rPr>
+        <w:rFonts w:ascii="Wingdings" w:hAnsi="Wingdings" w:hint="default"/>
+      </w:rPr>
+    </w:lvl>
+    <w:lvl w:ilvl="3" w:tplc="04090001" w:tentative="1">
+      <w:start w:val="1"/>
+      <w:numFmt w:val="bullet"/>
+      <w:lvlText w:val=""/>
+      <w:lvlJc w:val="left"/>
+      <w:pPr>
+        <w:ind w:left="2880" w:hanging="360"/>
+      </w:pPr>
+      <w:rPr>
+        <w:rFonts w:ascii="Symbol" w:hAnsi="Symbol" w:hint="default"/>
+      </w:rPr>
+    </w:lvl>
+    <w:lvl w:ilvl="4" w:tplc="04090003" w:tentative="1">
+      <w:start w:val="1"/>
+      <w:numFmt w:val="bullet"/>
+      <w:lvlText w:val="o"/>
+      <w:lvlJc w:val="left"/>
+      <w:pPr>
+        <w:ind w:left="3600" w:hanging="360"/>
+      </w:pPr>
+      <w:rPr>
+        <w:rFonts w:ascii="Courier New" w:hAnsi="Courier New" w:cs="Courier New" w:hint="default"/>
+      </w:rPr>
+    </w:lvl>
+    <w:lvl w:ilvl="5" w:tplc="04090005" w:tentative="1">
+      <w:start w:val="1"/>
+      <w:numFmt w:val="bullet"/>
+      <w:lvlText w:val=""/>
+      <w:lvlJc w:val="left"/>
+      <w:pPr>
+        <w:ind w:left="4320" w:hanging="360"/>
+      </w:pPr>
+      <w:rPr>
+        <w:rFonts w:ascii="Wingdings" w:hAnsi="Wingdings" w:hint="default"/>
+      </w:rPr>
+    </w:lvl>
+    <w:lvl w:ilvl="6" w:tplc="04090001" w:tentative="1">
+      <w:start w:val="1"/>
+      <w:numFmt w:val="bullet"/>
+      <w:lvlText w:val=""/>
+      <w:lvlJc w:val="left"/>
+      <w:pPr>
+        <w:ind w:left="5040" w:hanging="360"/>
+      </w:pPr>
+      <w:rPr>
+        <w:rFonts w:ascii="Symbol" w:hAnsi="Symbol" w:hint="default"/>
+      </w:rPr>
+    </w:lvl>
+    <w:lvl w:ilvl="7" w:tplc="04090003" w:tentative="1">
+      <w:start w:val="1"/>
+      <w:numFmt w:val="bullet"/>
+      <w:lvlText w:val="o"/>
+      <w:lvlJc w:val="left"/>
+      <w:pPr>
+        <w:ind w:left="5760" w:hanging="360"/>
+      </w:pPr>
+      <w:rPr>
+        <w:rFonts w:ascii="Courier New" w:hAnsi="Courier New" w:cs="Courier New" w:hint="default"/>
+      </w:rPr>
+    </w:lvl>
+    <w:lvl w:ilvl="8" w:tplc="04090005" w:tentative="1">
+      <w:start w:val="1"/>
+      <w:numFmt w:val="bullet"/>
+      <w:lvlText w:val=""/>
+      <w:lvlJc w:val="left"/>
+      <w:pPr>
+        <w:ind w:left="6480" w:hanging="360"/>
+      </w:pPr>
+      <w:rPr>
+        <w:rFonts w:ascii="Wingdings" w:hAnsi="Wingdings" w:hint="default"/>
+      </w:rPr>
+    </w:lvl>
+  </w:abstractNum>
+  <w:abstractNum w:abstractNumId="16" w15:restartNumberingAfterBreak="0">
     <w:nsid w:val="5DA55273"/>
     <w:multiLevelType w:val="hybridMultilevel"/>
     <w:tmpl w:val="A09C0A10"/>
@@ -5204,7 +5971,7 @@
       </w:rPr>
     </w:lvl>
   </w:abstractNum>
-  <w:abstractNum w:abstractNumId="14" w15:restartNumberingAfterBreak="0">
+  <w:abstractNum w:abstractNumId="17" w15:restartNumberingAfterBreak="0">
     <w:nsid w:val="61890533"/>
     <w:multiLevelType w:val="hybridMultilevel"/>
     <w:tmpl w:val="2C226C56"/>
@@ -5317,7 +6084,7 @@
       </w:rPr>
     </w:lvl>
   </w:abstractNum>
-  <w:abstractNum w:abstractNumId="15" w15:restartNumberingAfterBreak="0">
+  <w:abstractNum w:abstractNumId="18" w15:restartNumberingAfterBreak="0">
     <w:nsid w:val="618D3719"/>
     <w:multiLevelType w:val="hybridMultilevel"/>
     <w:tmpl w:val="17383F04"/>
@@ -5430,7 +6197,7 @@
       </w:rPr>
     </w:lvl>
   </w:abstractNum>
-  <w:abstractNum w:abstractNumId="16" w15:restartNumberingAfterBreak="0">
+  <w:abstractNum w:abstractNumId="19" w15:restartNumberingAfterBreak="0">
     <w:nsid w:val="626F0FAE"/>
     <w:multiLevelType w:val="hybridMultilevel"/>
     <w:tmpl w:val="E3860D5E"/>
@@ -5543,7 +6310,7 @@
       </w:rPr>
     </w:lvl>
   </w:abstractNum>
-  <w:abstractNum w:abstractNumId="17" w15:restartNumberingAfterBreak="0">
+  <w:abstractNum w:abstractNumId="20" w15:restartNumberingAfterBreak="0">
     <w:nsid w:val="658E5590"/>
     <w:multiLevelType w:val="hybridMultilevel"/>
     <w:tmpl w:val="83A261D0"/>
@@ -5656,7 +6423,7 @@
       </w:rPr>
     </w:lvl>
   </w:abstractNum>
-  <w:abstractNum w:abstractNumId="18" w15:restartNumberingAfterBreak="0">
+  <w:abstractNum w:abstractNumId="21" w15:restartNumberingAfterBreak="0">
     <w:nsid w:val="68416069"/>
     <w:multiLevelType w:val="hybridMultilevel"/>
     <w:tmpl w:val="3FDE9B96"/>
@@ -5769,7 +6536,7 @@
       </w:rPr>
     </w:lvl>
   </w:abstractNum>
-  <w:abstractNum w:abstractNumId="19" w15:restartNumberingAfterBreak="0">
+  <w:abstractNum w:abstractNumId="22" w15:restartNumberingAfterBreak="0">
     <w:nsid w:val="717B4396"/>
     <w:multiLevelType w:val="hybridMultilevel"/>
     <w:tmpl w:val="03341ADE"/>
@@ -5882,7 +6649,7 @@
       </w:rPr>
     </w:lvl>
   </w:abstractNum>
-  <w:abstractNum w:abstractNumId="20" w15:restartNumberingAfterBreak="0">
+  <w:abstractNum w:abstractNumId="23" w15:restartNumberingAfterBreak="0">
     <w:nsid w:val="745250C5"/>
     <w:multiLevelType w:val="hybridMultilevel"/>
     <w:tmpl w:val="9196930A"/>
@@ -5995,7 +6762,7 @@
       </w:rPr>
     </w:lvl>
   </w:abstractNum>
-  <w:abstractNum w:abstractNumId="21" w15:restartNumberingAfterBreak="0">
+  <w:abstractNum w:abstractNumId="24" w15:restartNumberingAfterBreak="0">
     <w:nsid w:val="77832DE2"/>
     <w:multiLevelType w:val="multilevel"/>
     <w:tmpl w:val="F18E53E6"/>
@@ -6144,7 +6911,7 @@
       </w:rPr>
     </w:lvl>
   </w:abstractNum>
-  <w:abstractNum w:abstractNumId="22" w15:restartNumberingAfterBreak="0">
+  <w:abstractNum w:abstractNumId="25" w15:restartNumberingAfterBreak="0">
     <w:nsid w:val="78CA24CE"/>
     <w:multiLevelType w:val="hybridMultilevel"/>
     <w:tmpl w:val="71CE7618"/>
@@ -6257,7 +7024,7 @@
       </w:rPr>
     </w:lvl>
   </w:abstractNum>
-  <w:abstractNum w:abstractNumId="23" w15:restartNumberingAfterBreak="0">
+  <w:abstractNum w:abstractNumId="26" w15:restartNumberingAfterBreak="0">
     <w:nsid w:val="7E7402B8"/>
     <w:multiLevelType w:val="hybridMultilevel"/>
     <w:tmpl w:val="E47E31C0"/>
@@ -6371,67 +7138,67 @@
     </w:lvl>
   </w:abstractNum>
   <w:num w:numId="1" w16cid:durableId="1410884346">
-    <w:abstractNumId w:val="18"/>
+    <w:abstractNumId w:val="21"/>
   </w:num>
   <w:num w:numId="2" w16cid:durableId="1231035533">
-    <w:abstractNumId w:val="19"/>
+    <w:abstractNumId w:val="22"/>
   </w:num>
   <w:num w:numId="3" w16cid:durableId="252013707">
-    <w:abstractNumId w:val="13"/>
+    <w:abstractNumId w:val="16"/>
   </w:num>
   <w:num w:numId="4" w16cid:durableId="1557818408">
     <w:abstractNumId w:val="0"/>
   </w:num>
   <w:num w:numId="5" w16cid:durableId="20786036">
-    <w:abstractNumId w:val="5"/>
+    <w:abstractNumId w:val="7"/>
   </w:num>
   <w:num w:numId="6" w16cid:durableId="1880051025">
-    <w:abstractNumId w:val="16"/>
+    <w:abstractNumId w:val="19"/>
   </w:num>
   <w:num w:numId="7" w16cid:durableId="1094324042">
-    <w:abstractNumId w:val="9"/>
+    <w:abstractNumId w:val="11"/>
   </w:num>
   <w:num w:numId="8" w16cid:durableId="777867093">
-    <w:abstractNumId w:val="10"/>
+    <w:abstractNumId w:val="12"/>
   </w:num>
   <w:num w:numId="9" w16cid:durableId="14700188">
     <w:abstractNumId w:val="1"/>
   </w:num>
   <w:num w:numId="10" w16cid:durableId="1475487222">
+    <w:abstractNumId w:val="26"/>
+  </w:num>
+  <w:num w:numId="11" w16cid:durableId="801725701">
+    <w:abstractNumId w:val="17"/>
+  </w:num>
+  <w:num w:numId="12" w16cid:durableId="89863730">
+    <w:abstractNumId w:val="20"/>
+  </w:num>
+  <w:num w:numId="13" w16cid:durableId="1232810950">
     <w:abstractNumId w:val="23"/>
   </w:num>
-  <w:num w:numId="11" w16cid:durableId="801725701">
+  <w:num w:numId="14" w16cid:durableId="958298294">
+    <w:abstractNumId w:val="8"/>
+  </w:num>
+  <w:num w:numId="15" w16cid:durableId="825323042">
     <w:abstractNumId w:val="14"/>
   </w:num>
-  <w:num w:numId="12" w16cid:durableId="89863730">
-    <w:abstractNumId w:val="17"/>
+  <w:num w:numId="16" w16cid:durableId="249122882">
+    <w:abstractNumId w:val="5"/>
   </w:num>
-  <w:num w:numId="13" w16cid:durableId="1232810950">
-    <w:abstractNumId w:val="20"/>
-  </w:num>
-  <w:num w:numId="14" w16cid:durableId="958298294">
+  <w:num w:numId="17" w16cid:durableId="989745715">
     <w:abstractNumId w:val="6"/>
   </w:num>
-  <w:num w:numId="15" w16cid:durableId="825323042">
-    <w:abstractNumId w:val="12"/>
-  </w:num>
-  <w:num w:numId="16" w16cid:durableId="249122882">
-    <w:abstractNumId w:val="3"/>
-  </w:num>
-  <w:num w:numId="17" w16cid:durableId="989745715">
-    <w:abstractNumId w:val="4"/>
-  </w:num>
   <w:num w:numId="18" w16cid:durableId="1017847418">
-    <w:abstractNumId w:val="15"/>
+    <w:abstractNumId w:val="18"/>
   </w:num>
   <w:num w:numId="19" w16cid:durableId="2098360347">
-    <w:abstractNumId w:val="22"/>
+    <w:abstractNumId w:val="25"/>
   </w:num>
   <w:num w:numId="20" w16cid:durableId="327680862">
-    <w:abstractNumId w:val="21"/>
+    <w:abstractNumId w:val="24"/>
   </w:num>
   <w:num w:numId="21" w16cid:durableId="753433891">
-    <w:abstractNumId w:val="21"/>
+    <w:abstractNumId w:val="24"/>
     <w:lvlOverride w:ilvl="1">
       <w:lvl w:ilvl="1">
         <w:numFmt w:val="bullet"/>
@@ -6451,7 +7218,7 @@
     </w:lvlOverride>
   </w:num>
   <w:num w:numId="22" w16cid:durableId="1282419011">
-    <w:abstractNumId w:val="21"/>
+    <w:abstractNumId w:val="24"/>
     <w:lvlOverride w:ilvl="1">
       <w:lvl w:ilvl="1">
         <w:numFmt w:val="bullet"/>
@@ -6471,7 +7238,7 @@
     </w:lvlOverride>
   </w:num>
   <w:num w:numId="23" w16cid:durableId="2027051523">
-    <w:abstractNumId w:val="21"/>
+    <w:abstractNumId w:val="24"/>
     <w:lvlOverride w:ilvl="1">
       <w:lvl w:ilvl="1">
         <w:numFmt w:val="bullet"/>
@@ -6491,7 +7258,7 @@
     </w:lvlOverride>
   </w:num>
   <w:num w:numId="24" w16cid:durableId="444929472">
-    <w:abstractNumId w:val="21"/>
+    <w:abstractNumId w:val="24"/>
     <w:lvlOverride w:ilvl="1">
       <w:lvl w:ilvl="1">
         <w:numFmt w:val="bullet"/>
@@ -6511,7 +7278,7 @@
     </w:lvlOverride>
   </w:num>
   <w:num w:numId="25" w16cid:durableId="295648179">
-    <w:abstractNumId w:val="21"/>
+    <w:abstractNumId w:val="24"/>
     <w:lvlOverride w:ilvl="1">
       <w:lvl w:ilvl="1">
         <w:numFmt w:val="bullet"/>
@@ -6531,7 +7298,7 @@
     </w:lvlOverride>
   </w:num>
   <w:num w:numId="26" w16cid:durableId="1586961638">
-    <w:abstractNumId w:val="21"/>
+    <w:abstractNumId w:val="24"/>
     <w:lvlOverride w:ilvl="1">
       <w:lvl w:ilvl="1">
         <w:numFmt w:val="bullet"/>
@@ -6551,7 +7318,7 @@
     </w:lvlOverride>
   </w:num>
   <w:num w:numId="27" w16cid:durableId="399376624">
-    <w:abstractNumId w:val="21"/>
+    <w:abstractNumId w:val="24"/>
     <w:lvlOverride w:ilvl="1">
       <w:lvl w:ilvl="1">
         <w:numFmt w:val="bullet"/>
@@ -6571,10 +7338,10 @@
     </w:lvlOverride>
   </w:num>
   <w:num w:numId="28" w16cid:durableId="1593663590">
-    <w:abstractNumId w:val="2"/>
+    <w:abstractNumId w:val="4"/>
   </w:num>
   <w:num w:numId="29" w16cid:durableId="173693771">
-    <w:abstractNumId w:val="2"/>
+    <w:abstractNumId w:val="4"/>
     <w:lvlOverride w:ilvl="1">
       <w:lvl w:ilvl="1">
         <w:numFmt w:val="bullet"/>
@@ -6594,7 +7361,7 @@
     </w:lvlOverride>
   </w:num>
   <w:num w:numId="30" w16cid:durableId="2092655526">
-    <w:abstractNumId w:val="2"/>
+    <w:abstractNumId w:val="4"/>
     <w:lvlOverride w:ilvl="1">
       <w:lvl w:ilvl="1">
         <w:numFmt w:val="bullet"/>
@@ -6614,7 +7381,7 @@
     </w:lvlOverride>
   </w:num>
   <w:num w:numId="31" w16cid:durableId="827481635">
-    <w:abstractNumId w:val="2"/>
+    <w:abstractNumId w:val="4"/>
     <w:lvlOverride w:ilvl="1">
       <w:lvl w:ilvl="1">
         <w:numFmt w:val="bullet"/>
@@ -6634,7 +7401,7 @@
     </w:lvlOverride>
   </w:num>
   <w:num w:numId="32" w16cid:durableId="997658431">
-    <w:abstractNumId w:val="2"/>
+    <w:abstractNumId w:val="4"/>
     <w:lvlOverride w:ilvl="1">
       <w:lvl w:ilvl="1">
         <w:numFmt w:val="bullet"/>
@@ -6654,10 +7421,10 @@
     </w:lvlOverride>
   </w:num>
   <w:num w:numId="33" w16cid:durableId="888956533">
-    <w:abstractNumId w:val="7"/>
+    <w:abstractNumId w:val="9"/>
   </w:num>
   <w:num w:numId="34" w16cid:durableId="1903979230">
-    <w:abstractNumId w:val="7"/>
+    <w:abstractNumId w:val="9"/>
     <w:lvlOverride w:ilvl="1">
       <w:lvl w:ilvl="1">
         <w:numFmt w:val="bullet"/>
@@ -6677,7 +7444,7 @@
     </w:lvlOverride>
   </w:num>
   <w:num w:numId="35" w16cid:durableId="2145149195">
-    <w:abstractNumId w:val="7"/>
+    <w:abstractNumId w:val="9"/>
     <w:lvlOverride w:ilvl="2">
       <w:lvl w:ilvl="2">
         <w:numFmt w:val="bullet"/>
@@ -6697,7 +7464,7 @@
     </w:lvlOverride>
   </w:num>
   <w:num w:numId="36" w16cid:durableId="125662176">
-    <w:abstractNumId w:val="7"/>
+    <w:abstractNumId w:val="9"/>
     <w:lvlOverride w:ilvl="2">
       <w:lvl w:ilvl="2">
         <w:numFmt w:val="bullet"/>
@@ -6717,7 +7484,7 @@
     </w:lvlOverride>
   </w:num>
   <w:num w:numId="37" w16cid:durableId="790711187">
-    <w:abstractNumId w:val="7"/>
+    <w:abstractNumId w:val="9"/>
     <w:lvlOverride w:ilvl="1">
       <w:lvl w:ilvl="1">
         <w:numFmt w:val="bullet"/>
@@ -6737,7 +7504,7 @@
     </w:lvlOverride>
   </w:num>
   <w:num w:numId="38" w16cid:durableId="1353607372">
-    <w:abstractNumId w:val="7"/>
+    <w:abstractNumId w:val="9"/>
     <w:lvlOverride w:ilvl="2">
       <w:lvl w:ilvl="2">
         <w:numFmt w:val="bullet"/>
@@ -6757,7 +7524,7 @@
     </w:lvlOverride>
   </w:num>
   <w:num w:numId="39" w16cid:durableId="927810423">
-    <w:abstractNumId w:val="7"/>
+    <w:abstractNumId w:val="9"/>
     <w:lvlOverride w:ilvl="1">
       <w:lvl w:ilvl="1">
         <w:numFmt w:val="bullet"/>
@@ -6777,7 +7544,7 @@
     </w:lvlOverride>
   </w:num>
   <w:num w:numId="40" w16cid:durableId="924463446">
-    <w:abstractNumId w:val="7"/>
+    <w:abstractNumId w:val="9"/>
     <w:lvlOverride w:ilvl="2">
       <w:lvl w:ilvl="2">
         <w:numFmt w:val="bullet"/>
@@ -6797,7 +7564,7 @@
     </w:lvlOverride>
   </w:num>
   <w:num w:numId="41" w16cid:durableId="947615626">
-    <w:abstractNumId w:val="7"/>
+    <w:abstractNumId w:val="9"/>
     <w:lvlOverride w:ilvl="2">
       <w:lvl w:ilvl="2">
         <w:numFmt w:val="bullet"/>
@@ -6817,7 +7584,7 @@
     </w:lvlOverride>
   </w:num>
   <w:num w:numId="42" w16cid:durableId="1488011667">
-    <w:abstractNumId w:val="7"/>
+    <w:abstractNumId w:val="9"/>
     <w:lvlOverride w:ilvl="2">
       <w:lvl w:ilvl="2">
         <w:numFmt w:val="bullet"/>
@@ -6837,7 +7604,7 @@
     </w:lvlOverride>
   </w:num>
   <w:num w:numId="43" w16cid:durableId="2133282696">
-    <w:abstractNumId w:val="7"/>
+    <w:abstractNumId w:val="9"/>
     <w:lvlOverride w:ilvl="1">
       <w:lvl w:ilvl="1">
         <w:numFmt w:val="bullet"/>
@@ -6857,7 +7624,7 @@
     </w:lvlOverride>
   </w:num>
   <w:num w:numId="44" w16cid:durableId="1435858995">
-    <w:abstractNumId w:val="7"/>
+    <w:abstractNumId w:val="9"/>
     <w:lvlOverride w:ilvl="2">
       <w:lvl w:ilvl="2">
         <w:numFmt w:val="bullet"/>
@@ -6877,7 +7644,7 @@
     </w:lvlOverride>
   </w:num>
   <w:num w:numId="45" w16cid:durableId="2131824350">
-    <w:abstractNumId w:val="7"/>
+    <w:abstractNumId w:val="9"/>
     <w:lvlOverride w:ilvl="2">
       <w:lvl w:ilvl="2">
         <w:numFmt w:val="bullet"/>
@@ -6897,7 +7664,7 @@
     </w:lvlOverride>
   </w:num>
   <w:num w:numId="46" w16cid:durableId="1676763239">
-    <w:abstractNumId w:val="7"/>
+    <w:abstractNumId w:val="9"/>
     <w:lvlOverride w:ilvl="3">
       <w:lvl w:ilvl="3">
         <w:numFmt w:val="bullet"/>
@@ -6917,7 +7684,7 @@
     </w:lvlOverride>
   </w:num>
   <w:num w:numId="47" w16cid:durableId="851147173">
-    <w:abstractNumId w:val="7"/>
+    <w:abstractNumId w:val="9"/>
     <w:lvlOverride w:ilvl="2">
       <w:lvl w:ilvl="2">
         <w:numFmt w:val="bullet"/>
@@ -6937,7 +7704,7 @@
     </w:lvlOverride>
   </w:num>
   <w:num w:numId="48" w16cid:durableId="151682010">
-    <w:abstractNumId w:val="7"/>
+    <w:abstractNumId w:val="9"/>
     <w:lvlOverride w:ilvl="2">
       <w:lvl w:ilvl="2">
         <w:numFmt w:val="bullet"/>
@@ -6957,7 +7724,7 @@
     </w:lvlOverride>
   </w:num>
   <w:num w:numId="49" w16cid:durableId="988635906">
-    <w:abstractNumId w:val="7"/>
+    <w:abstractNumId w:val="9"/>
     <w:lvlOverride w:ilvl="2">
       <w:lvl w:ilvl="2">
         <w:numFmt w:val="bullet"/>
@@ -6977,10 +7744,10 @@
     </w:lvlOverride>
   </w:num>
   <w:num w:numId="50" w16cid:durableId="261381424">
-    <w:abstractNumId w:val="11"/>
+    <w:abstractNumId w:val="13"/>
   </w:num>
   <w:num w:numId="51" w16cid:durableId="1381393642">
-    <w:abstractNumId w:val="11"/>
+    <w:abstractNumId w:val="13"/>
     <w:lvlOverride w:ilvl="1">
       <w:lvl w:ilvl="1">
         <w:numFmt w:val="bullet"/>
@@ -7000,7 +7767,7 @@
     </w:lvlOverride>
   </w:num>
   <w:num w:numId="52" w16cid:durableId="1069619965">
-    <w:abstractNumId w:val="11"/>
+    <w:abstractNumId w:val="13"/>
     <w:lvlOverride w:ilvl="1">
       <w:lvl w:ilvl="1">
         <w:numFmt w:val="bullet"/>
@@ -7020,7 +7787,7 @@
     </w:lvlOverride>
   </w:num>
   <w:num w:numId="53" w16cid:durableId="542523196">
-    <w:abstractNumId w:val="11"/>
+    <w:abstractNumId w:val="13"/>
     <w:lvlOverride w:ilvl="1">
       <w:lvl w:ilvl="1">
         <w:numFmt w:val="bullet"/>
@@ -7040,7 +7807,7 @@
     </w:lvlOverride>
   </w:num>
   <w:num w:numId="54" w16cid:durableId="262760737">
-    <w:abstractNumId w:val="11"/>
+    <w:abstractNumId w:val="13"/>
     <w:lvlOverride w:ilvl="1">
       <w:lvl w:ilvl="1">
         <w:numFmt w:val="bullet"/>
@@ -7060,7 +7827,7 @@
     </w:lvlOverride>
   </w:num>
   <w:num w:numId="55" w16cid:durableId="2098285649">
-    <w:abstractNumId w:val="11"/>
+    <w:abstractNumId w:val="13"/>
     <w:lvlOverride w:ilvl="1">
       <w:lvl w:ilvl="1">
         <w:numFmt w:val="bullet"/>
@@ -7080,7 +7847,7 @@
     </w:lvlOverride>
   </w:num>
   <w:num w:numId="56" w16cid:durableId="1025985431">
-    <w:abstractNumId w:val="11"/>
+    <w:abstractNumId w:val="13"/>
     <w:lvlOverride w:ilvl="1">
       <w:lvl w:ilvl="1">
         <w:numFmt w:val="bullet"/>
@@ -7100,7 +7867,7 @@
     </w:lvlOverride>
   </w:num>
   <w:num w:numId="57" w16cid:durableId="446198229">
-    <w:abstractNumId w:val="11"/>
+    <w:abstractNumId w:val="13"/>
     <w:lvlOverride w:ilvl="1">
       <w:lvl w:ilvl="1">
         <w:numFmt w:val="bullet"/>
@@ -7120,7 +7887,16 @@
     </w:lvlOverride>
   </w:num>
   <w:num w:numId="58" w16cid:durableId="496310905">
-    <w:abstractNumId w:val="8"/>
+    <w:abstractNumId w:val="10"/>
+  </w:num>
+  <w:num w:numId="59" w16cid:durableId="1913000762">
+    <w:abstractNumId w:val="15"/>
+  </w:num>
+  <w:num w:numId="60" w16cid:durableId="807821422">
+    <w:abstractNumId w:val="3"/>
+  </w:num>
+  <w:num w:numId="61" w16cid:durableId="103117418">
+    <w:abstractNumId w:val="2"/>
   </w:num>
 </w:numbering>
 </file>

</xml_diff>